<commit_message>
first steps for setting up project environment (batch1)
</commit_message>
<xml_diff>
--- a/Pixel Project (Techical Documentation) v1.0.docx
+++ b/Pixel Project (Techical Documentation) v1.0.docx
@@ -13,17 +13,59 @@
           <w:szCs w:val="96"/>
         </w:rPr>
       </w:pPr>
-    </w:p>
-    <w:p>
-      <w:pPr>
+      <w:r>
         <w:rPr>
-          <w:rFonts w:ascii="Gill Sans MT" w:hAnsi="Gill Sans MT"/>
-          <w:b/>
-          <w:bCs/>
-          <w:sz w:val="96"/>
-          <w:szCs w:val="96"/>
+          <w:noProof/>
         </w:rPr>
-      </w:pPr>
+        <w:drawing>
+          <wp:inline distT="0" distB="0" distL="0" distR="0" wp14:anchorId="6245D3C7" wp14:editId="4EF0D4D4">
+            <wp:extent cx="2301765" cy="2301765"/>
+            <wp:effectExtent l="0" t="0" r="3810" b="0"/>
+            <wp:docPr id="1075407330" name="Picture 1"/>
+            <wp:cNvGraphicFramePr>
+              <a:graphicFrameLocks xmlns:a="http://schemas.openxmlformats.org/drawingml/2006/main" noChangeAspect="1"/>
+            </wp:cNvGraphicFramePr>
+            <a:graphic xmlns:a="http://schemas.openxmlformats.org/drawingml/2006/main">
+              <a:graphicData uri="http://schemas.openxmlformats.org/drawingml/2006/picture">
+                <pic:pic xmlns:pic="http://schemas.openxmlformats.org/drawingml/2006/picture">
+                  <pic:nvPicPr>
+                    <pic:cNvPr id="0" name="Picture 1"/>
+                    <pic:cNvPicPr>
+                      <a:picLocks noChangeAspect="1" noChangeArrowheads="1"/>
+                    </pic:cNvPicPr>
+                  </pic:nvPicPr>
+                  <pic:blipFill>
+                    <a:blip r:embed="rId7" cstate="print">
+                      <a:extLst>
+                        <a:ext uri="{28A0092B-C50C-407E-A947-70E740481C1C}">
+                          <a14:useLocalDpi xmlns:a14="http://schemas.microsoft.com/office/drawing/2010/main" val="0"/>
+                        </a:ext>
+                      </a:extLst>
+                    </a:blip>
+                    <a:srcRect/>
+                    <a:stretch>
+                      <a:fillRect/>
+                    </a:stretch>
+                  </pic:blipFill>
+                  <pic:spPr bwMode="auto">
+                    <a:xfrm>
+                      <a:off x="0" y="0"/>
+                      <a:ext cx="2305353" cy="2305353"/>
+                    </a:xfrm>
+                    <a:prstGeom prst="rect">
+                      <a:avLst/>
+                    </a:prstGeom>
+                    <a:noFill/>
+                    <a:ln>
+                      <a:noFill/>
+                    </a:ln>
+                  </pic:spPr>
+                </pic:pic>
+              </a:graphicData>
+            </a:graphic>
+          </wp:inline>
+        </w:drawing>
+      </w:r>
     </w:p>
     <w:p>
       <w:pPr>
@@ -231,35 +273,6 @@
         </w:rPr>
         <w:t>14.12.2024</w:t>
       </w:r>
-    </w:p>
-    <w:p>
-      <w:pPr>
-        <w:jc w:val="center"/>
-        <w:rPr>
-          <w:rFonts w:ascii="Gill Sans MT" w:hAnsi="Gill Sans MT"/>
-          <w:sz w:val="48"/>
-          <w:szCs w:val="48"/>
-        </w:rPr>
-      </w:pPr>
-    </w:p>
-    <w:p>
-      <w:pPr>
-        <w:jc w:val="center"/>
-        <w:rPr>
-          <w:rFonts w:ascii="Gill Sans MT" w:hAnsi="Gill Sans MT"/>
-          <w:sz w:val="48"/>
-          <w:szCs w:val="48"/>
-        </w:rPr>
-      </w:pPr>
-    </w:p>
-    <w:p>
-      <w:pPr>
-        <w:rPr>
-          <w:rFonts w:ascii="Gill Sans MT" w:hAnsi="Gill Sans MT"/>
-          <w:sz w:val="48"/>
-          <w:szCs w:val="48"/>
-        </w:rPr>
-      </w:pPr>
       <w:r>
         <w:rPr>
           <w:rFonts w:ascii="Gill Sans MT" w:hAnsi="Gill Sans MT"/>
@@ -310,11 +323,1541 @@
         <w:t>Setup &amp; Project Configuration</w:t>
       </w:r>
     </w:p>
+    <w:p/>
+    <w:p>
+      <w:r>
+        <w:t xml:space="preserve">Download and install Anaconda for package management and virtual environment. </w:t>
+      </w:r>
+      <w:proofErr w:type="gramStart"/>
+      <w:r>
+        <w:t>( used</w:t>
+      </w:r>
+      <w:proofErr w:type="gramEnd"/>
+      <w:r>
+        <w:t xml:space="preserve"> for sourcing, building, and deploying data science and AI initiatives)</w:t>
+      </w:r>
+    </w:p>
+    <w:p>
+      <w:r>
+        <w:t xml:space="preserve">*You may use Anaconda or any other virtual environment platform </w:t>
+      </w:r>
+      <w:proofErr w:type="gramStart"/>
+      <w:r>
+        <w:t>( e.g.</w:t>
+      </w:r>
+      <w:proofErr w:type="gramEnd"/>
+      <w:r>
+        <w:t xml:space="preserve"> virtual env, </w:t>
+      </w:r>
+      <w:proofErr w:type="spellStart"/>
+      <w:r>
+        <w:t>pyenv</w:t>
+      </w:r>
+      <w:proofErr w:type="spellEnd"/>
+      <w:r>
+        <w:t xml:space="preserve">, </w:t>
+      </w:r>
+      <w:proofErr w:type="spellStart"/>
+      <w:r>
+        <w:t>pipenv</w:t>
+      </w:r>
+      <w:proofErr w:type="spellEnd"/>
+      <w:r>
+        <w:t>) but I prefer Anaconda*</w:t>
+      </w:r>
+    </w:p>
+    <w:p>
+      <w:r>
+        <w:t xml:space="preserve">After Downloading </w:t>
+      </w:r>
+      <w:hyperlink r:id="rId8" w:history="1">
+        <w:r>
+          <w:rPr>
+            <w:rStyle w:val="Hyperlink"/>
+          </w:rPr>
+          <w:t>https://www.anaconda.com/download/success</w:t>
+        </w:r>
+      </w:hyperlink>
+      <w:r>
+        <w:t xml:space="preserve">  and installing Anaconda. There are 2 methods of creating a virtual env</w:t>
+      </w:r>
+    </w:p>
+    <w:p>
+      <w:pPr>
+        <w:pStyle w:val="Heading3"/>
+      </w:pPr>
+      <w:r>
+        <w:t>Downloading and Installing Anaconda</w:t>
+      </w:r>
+    </w:p>
+    <w:p/>
+    <w:p>
+      <w:pPr>
+        <w:pStyle w:val="ListParagraph"/>
+        <w:numPr>
+          <w:ilvl w:val="0"/>
+          <w:numId w:val="1"/>
+        </w:numPr>
+      </w:pPr>
+      <w:r>
+        <w:t>Click on the Download button</w:t>
+      </w:r>
+    </w:p>
+    <w:p>
+      <w:r>
+        <w:drawing>
+          <wp:inline distT="0" distB="0" distL="0" distR="0" wp14:anchorId="2332731B" wp14:editId="42B3782C">
+            <wp:extent cx="5943600" cy="4053840"/>
+            <wp:effectExtent l="0" t="0" r="0" b="3810"/>
+            <wp:docPr id="449952344" name="Picture 1"/>
+            <wp:cNvGraphicFramePr>
+              <a:graphicFrameLocks xmlns:a="http://schemas.openxmlformats.org/drawingml/2006/main" noChangeAspect="1"/>
+            </wp:cNvGraphicFramePr>
+            <a:graphic xmlns:a="http://schemas.openxmlformats.org/drawingml/2006/main">
+              <a:graphicData uri="http://schemas.openxmlformats.org/drawingml/2006/picture">
+                <pic:pic xmlns:pic="http://schemas.openxmlformats.org/drawingml/2006/picture">
+                  <pic:nvPicPr>
+                    <pic:cNvPr id="449952344" name=""/>
+                    <pic:cNvPicPr/>
+                  </pic:nvPicPr>
+                  <pic:blipFill>
+                    <a:blip r:embed="rId9"/>
+                    <a:stretch>
+                      <a:fillRect/>
+                    </a:stretch>
+                  </pic:blipFill>
+                  <pic:spPr>
+                    <a:xfrm>
+                      <a:off x="0" y="0"/>
+                      <a:ext cx="5943600" cy="4053840"/>
+                    </a:xfrm>
+                    <a:prstGeom prst="rect">
+                      <a:avLst/>
+                    </a:prstGeom>
+                  </pic:spPr>
+                </pic:pic>
+              </a:graphicData>
+            </a:graphic>
+          </wp:inline>
+        </w:drawing>
+      </w:r>
+    </w:p>
+    <w:p>
+      <w:pPr>
+        <w:pStyle w:val="ListParagraph"/>
+        <w:numPr>
+          <w:ilvl w:val="0"/>
+          <w:numId w:val="1"/>
+        </w:numPr>
+      </w:pPr>
+      <w:r>
+        <w:lastRenderedPageBreak/>
+        <w:t>You’ll be redirected to this page and your download should start</w:t>
+      </w:r>
+    </w:p>
+    <w:p>
+      <w:r>
+        <w:drawing>
+          <wp:inline distT="0" distB="0" distL="0" distR="0" wp14:anchorId="459613CD" wp14:editId="422A101A">
+            <wp:extent cx="5234152" cy="4102882"/>
+            <wp:effectExtent l="0" t="0" r="5080" b="0"/>
+            <wp:docPr id="1295332302" name="Picture 1"/>
+            <wp:cNvGraphicFramePr>
+              <a:graphicFrameLocks xmlns:a="http://schemas.openxmlformats.org/drawingml/2006/main" noChangeAspect="1"/>
+            </wp:cNvGraphicFramePr>
+            <a:graphic xmlns:a="http://schemas.openxmlformats.org/drawingml/2006/main">
+              <a:graphicData uri="http://schemas.openxmlformats.org/drawingml/2006/picture">
+                <pic:pic xmlns:pic="http://schemas.openxmlformats.org/drawingml/2006/picture">
+                  <pic:nvPicPr>
+                    <pic:cNvPr id="1295332302" name=""/>
+                    <pic:cNvPicPr/>
+                  </pic:nvPicPr>
+                  <pic:blipFill>
+                    <a:blip r:embed="rId10"/>
+                    <a:stretch>
+                      <a:fillRect/>
+                    </a:stretch>
+                  </pic:blipFill>
+                  <pic:spPr>
+                    <a:xfrm>
+                      <a:off x="0" y="0"/>
+                      <a:ext cx="5239497" cy="4107072"/>
+                    </a:xfrm>
+                    <a:prstGeom prst="rect">
+                      <a:avLst/>
+                    </a:prstGeom>
+                  </pic:spPr>
+                </pic:pic>
+              </a:graphicData>
+            </a:graphic>
+          </wp:inline>
+        </w:drawing>
+      </w:r>
+    </w:p>
+    <w:p>
+      <w:pPr>
+        <w:pStyle w:val="ListParagraph"/>
+        <w:numPr>
+          <w:ilvl w:val="0"/>
+          <w:numId w:val="1"/>
+        </w:numPr>
+      </w:pPr>
+      <w:r>
+        <w:t>Once the file has finished downloading (/downloads), double click on the file and install Anaconda</w:t>
+      </w:r>
+    </w:p>
+    <w:p>
+      <w:pPr>
+        <w:pStyle w:val="ListParagraph"/>
+      </w:pPr>
+      <w:r>
+        <w:drawing>
+          <wp:inline distT="0" distB="0" distL="0" distR="0" wp14:anchorId="789B2A93" wp14:editId="1CC197B5">
+            <wp:extent cx="5943600" cy="921385"/>
+            <wp:effectExtent l="0" t="0" r="0" b="0"/>
+            <wp:docPr id="1536048760" name="Picture 1"/>
+            <wp:cNvGraphicFramePr>
+              <a:graphicFrameLocks xmlns:a="http://schemas.openxmlformats.org/drawingml/2006/main" noChangeAspect="1"/>
+            </wp:cNvGraphicFramePr>
+            <a:graphic xmlns:a="http://schemas.openxmlformats.org/drawingml/2006/main">
+              <a:graphicData uri="http://schemas.openxmlformats.org/drawingml/2006/picture">
+                <pic:pic xmlns:pic="http://schemas.openxmlformats.org/drawingml/2006/picture">
+                  <pic:nvPicPr>
+                    <pic:cNvPr id="1536048760" name=""/>
+                    <pic:cNvPicPr/>
+                  </pic:nvPicPr>
+                  <pic:blipFill>
+                    <a:blip r:embed="rId11"/>
+                    <a:stretch>
+                      <a:fillRect/>
+                    </a:stretch>
+                  </pic:blipFill>
+                  <pic:spPr>
+                    <a:xfrm>
+                      <a:off x="0" y="0"/>
+                      <a:ext cx="5943600" cy="921385"/>
+                    </a:xfrm>
+                    <a:prstGeom prst="rect">
+                      <a:avLst/>
+                    </a:prstGeom>
+                  </pic:spPr>
+                </pic:pic>
+              </a:graphicData>
+            </a:graphic>
+          </wp:inline>
+        </w:drawing>
+      </w:r>
+    </w:p>
+    <w:p>
+      <w:pPr>
+        <w:pStyle w:val="ListParagraph"/>
+      </w:pPr>
+      <w:r>
+        <w:lastRenderedPageBreak/>
+        <w:drawing>
+          <wp:inline distT="0" distB="0" distL="0" distR="0" wp14:anchorId="52018129" wp14:editId="5435FA03">
+            <wp:extent cx="5943600" cy="4541520"/>
+            <wp:effectExtent l="0" t="0" r="0" b="0"/>
+            <wp:docPr id="1754188055" name="Picture 1"/>
+            <wp:cNvGraphicFramePr>
+              <a:graphicFrameLocks xmlns:a="http://schemas.openxmlformats.org/drawingml/2006/main" noChangeAspect="1"/>
+            </wp:cNvGraphicFramePr>
+            <a:graphic xmlns:a="http://schemas.openxmlformats.org/drawingml/2006/main">
+              <a:graphicData uri="http://schemas.openxmlformats.org/drawingml/2006/picture">
+                <pic:pic xmlns:pic="http://schemas.openxmlformats.org/drawingml/2006/picture">
+                  <pic:nvPicPr>
+                    <pic:cNvPr id="1754188055" name=""/>
+                    <pic:cNvPicPr/>
+                  </pic:nvPicPr>
+                  <pic:blipFill>
+                    <a:blip r:embed="rId12"/>
+                    <a:stretch>
+                      <a:fillRect/>
+                    </a:stretch>
+                  </pic:blipFill>
+                  <pic:spPr>
+                    <a:xfrm>
+                      <a:off x="0" y="0"/>
+                      <a:ext cx="5943600" cy="4541520"/>
+                    </a:xfrm>
+                    <a:prstGeom prst="rect">
+                      <a:avLst/>
+                    </a:prstGeom>
+                  </pic:spPr>
+                </pic:pic>
+              </a:graphicData>
+            </a:graphic>
+          </wp:inline>
+        </w:drawing>
+      </w:r>
+    </w:p>
+    <w:p>
+      <w:pPr>
+        <w:pStyle w:val="ListParagraph"/>
+      </w:pPr>
+      <w:r>
+        <w:lastRenderedPageBreak/>
+        <w:drawing>
+          <wp:inline distT="0" distB="0" distL="0" distR="0" wp14:anchorId="079C374F" wp14:editId="74CFADD6">
+            <wp:extent cx="5943600" cy="4580890"/>
+            <wp:effectExtent l="0" t="0" r="0" b="0"/>
+            <wp:docPr id="1918744165" name="Picture 1"/>
+            <wp:cNvGraphicFramePr>
+              <a:graphicFrameLocks xmlns:a="http://schemas.openxmlformats.org/drawingml/2006/main" noChangeAspect="1"/>
+            </wp:cNvGraphicFramePr>
+            <a:graphic xmlns:a="http://schemas.openxmlformats.org/drawingml/2006/main">
+              <a:graphicData uri="http://schemas.openxmlformats.org/drawingml/2006/picture">
+                <pic:pic xmlns:pic="http://schemas.openxmlformats.org/drawingml/2006/picture">
+                  <pic:nvPicPr>
+                    <pic:cNvPr id="1918744165" name=""/>
+                    <pic:cNvPicPr/>
+                  </pic:nvPicPr>
+                  <pic:blipFill>
+                    <a:blip r:embed="rId13"/>
+                    <a:stretch>
+                      <a:fillRect/>
+                    </a:stretch>
+                  </pic:blipFill>
+                  <pic:spPr>
+                    <a:xfrm>
+                      <a:off x="0" y="0"/>
+                      <a:ext cx="5943600" cy="4580890"/>
+                    </a:xfrm>
+                    <a:prstGeom prst="rect">
+                      <a:avLst/>
+                    </a:prstGeom>
+                  </pic:spPr>
+                </pic:pic>
+              </a:graphicData>
+            </a:graphic>
+          </wp:inline>
+        </w:drawing>
+      </w:r>
+    </w:p>
+    <w:p>
+      <w:pPr>
+        <w:pStyle w:val="ListParagraph"/>
+      </w:pPr>
+      <w:r>
+        <w:lastRenderedPageBreak/>
+        <w:drawing>
+          <wp:inline distT="0" distB="0" distL="0" distR="0" wp14:anchorId="0F9F664F" wp14:editId="648AA6FC">
+            <wp:extent cx="5943600" cy="4585970"/>
+            <wp:effectExtent l="0" t="0" r="0" b="5080"/>
+            <wp:docPr id="1894052424" name="Picture 1"/>
+            <wp:cNvGraphicFramePr>
+              <a:graphicFrameLocks xmlns:a="http://schemas.openxmlformats.org/drawingml/2006/main" noChangeAspect="1"/>
+            </wp:cNvGraphicFramePr>
+            <a:graphic xmlns:a="http://schemas.openxmlformats.org/drawingml/2006/main">
+              <a:graphicData uri="http://schemas.openxmlformats.org/drawingml/2006/picture">
+                <pic:pic xmlns:pic="http://schemas.openxmlformats.org/drawingml/2006/picture">
+                  <pic:nvPicPr>
+                    <pic:cNvPr id="1894052424" name=""/>
+                    <pic:cNvPicPr/>
+                  </pic:nvPicPr>
+                  <pic:blipFill>
+                    <a:blip r:embed="rId14"/>
+                    <a:stretch>
+                      <a:fillRect/>
+                    </a:stretch>
+                  </pic:blipFill>
+                  <pic:spPr>
+                    <a:xfrm>
+                      <a:off x="0" y="0"/>
+                      <a:ext cx="5943600" cy="4585970"/>
+                    </a:xfrm>
+                    <a:prstGeom prst="rect">
+                      <a:avLst/>
+                    </a:prstGeom>
+                  </pic:spPr>
+                </pic:pic>
+              </a:graphicData>
+            </a:graphic>
+          </wp:inline>
+        </w:drawing>
+      </w:r>
+    </w:p>
+    <w:p>
+      <w:pPr>
+        <w:pStyle w:val="ListParagraph"/>
+      </w:pPr>
+      <w:r>
+        <w:lastRenderedPageBreak/>
+        <w:drawing>
+          <wp:inline distT="0" distB="0" distL="0" distR="0" wp14:anchorId="2D4661CA" wp14:editId="11647762">
+            <wp:extent cx="5943600" cy="4642485"/>
+            <wp:effectExtent l="0" t="0" r="0" b="5715"/>
+            <wp:docPr id="1994534562" name="Picture 1"/>
+            <wp:cNvGraphicFramePr>
+              <a:graphicFrameLocks xmlns:a="http://schemas.openxmlformats.org/drawingml/2006/main" noChangeAspect="1"/>
+            </wp:cNvGraphicFramePr>
+            <a:graphic xmlns:a="http://schemas.openxmlformats.org/drawingml/2006/main">
+              <a:graphicData uri="http://schemas.openxmlformats.org/drawingml/2006/picture">
+                <pic:pic xmlns:pic="http://schemas.openxmlformats.org/drawingml/2006/picture">
+                  <pic:nvPicPr>
+                    <pic:cNvPr id="1994534562" name=""/>
+                    <pic:cNvPicPr/>
+                  </pic:nvPicPr>
+                  <pic:blipFill>
+                    <a:blip r:embed="rId15"/>
+                    <a:stretch>
+                      <a:fillRect/>
+                    </a:stretch>
+                  </pic:blipFill>
+                  <pic:spPr>
+                    <a:xfrm>
+                      <a:off x="0" y="0"/>
+                      <a:ext cx="5943600" cy="4642485"/>
+                    </a:xfrm>
+                    <a:prstGeom prst="rect">
+                      <a:avLst/>
+                    </a:prstGeom>
+                  </pic:spPr>
+                </pic:pic>
+              </a:graphicData>
+            </a:graphic>
+          </wp:inline>
+        </w:drawing>
+      </w:r>
+    </w:p>
+    <w:p>
+      <w:pPr>
+        <w:pStyle w:val="ListParagraph"/>
+      </w:pPr>
+      <w:r>
+        <w:lastRenderedPageBreak/>
+        <w:drawing>
+          <wp:inline distT="0" distB="0" distL="0" distR="0" wp14:anchorId="084D632E" wp14:editId="4B4E57C5">
+            <wp:extent cx="5943600" cy="4686300"/>
+            <wp:effectExtent l="0" t="0" r="0" b="0"/>
+            <wp:docPr id="1563965848" name="Picture 1"/>
+            <wp:cNvGraphicFramePr>
+              <a:graphicFrameLocks xmlns:a="http://schemas.openxmlformats.org/drawingml/2006/main" noChangeAspect="1"/>
+            </wp:cNvGraphicFramePr>
+            <a:graphic xmlns:a="http://schemas.openxmlformats.org/drawingml/2006/main">
+              <a:graphicData uri="http://schemas.openxmlformats.org/drawingml/2006/picture">
+                <pic:pic xmlns:pic="http://schemas.openxmlformats.org/drawingml/2006/picture">
+                  <pic:nvPicPr>
+                    <pic:cNvPr id="1563965848" name=""/>
+                    <pic:cNvPicPr/>
+                  </pic:nvPicPr>
+                  <pic:blipFill>
+                    <a:blip r:embed="rId16"/>
+                    <a:stretch>
+                      <a:fillRect/>
+                    </a:stretch>
+                  </pic:blipFill>
+                  <pic:spPr>
+                    <a:xfrm>
+                      <a:off x="0" y="0"/>
+                      <a:ext cx="5943600" cy="4686300"/>
+                    </a:xfrm>
+                    <a:prstGeom prst="rect">
+                      <a:avLst/>
+                    </a:prstGeom>
+                  </pic:spPr>
+                </pic:pic>
+              </a:graphicData>
+            </a:graphic>
+          </wp:inline>
+        </w:drawing>
+      </w:r>
+    </w:p>
+    <w:p>
+      <w:pPr>
+        <w:pStyle w:val="ListParagraph"/>
+      </w:pPr>
+    </w:p>
+    <w:p>
+      <w:pPr>
+        <w:pStyle w:val="ListParagraph"/>
+      </w:pPr>
+    </w:p>
+    <w:p>
+      <w:pPr>
+        <w:pStyle w:val="ListParagraph"/>
+      </w:pPr>
+    </w:p>
+    <w:p>
+      <w:pPr>
+        <w:pStyle w:val="ListParagraph"/>
+      </w:pPr>
+    </w:p>
+    <w:p>
+      <w:pPr>
+        <w:pStyle w:val="ListParagraph"/>
+      </w:pPr>
+    </w:p>
+    <w:p>
+      <w:pPr>
+        <w:pStyle w:val="ListParagraph"/>
+      </w:pPr>
+    </w:p>
+    <w:p>
+      <w:pPr>
+        <w:pStyle w:val="ListParagraph"/>
+      </w:pPr>
+    </w:p>
+    <w:p>
+      <w:pPr>
+        <w:pStyle w:val="ListParagraph"/>
+      </w:pPr>
+    </w:p>
+    <w:p>
+      <w:pPr>
+        <w:pStyle w:val="ListParagraph"/>
+      </w:pPr>
+    </w:p>
+    <w:p>
+      <w:pPr>
+        <w:pStyle w:val="ListParagraph"/>
+      </w:pPr>
+    </w:p>
+    <w:p>
+      <w:pPr>
+        <w:pStyle w:val="ListParagraph"/>
+      </w:pPr>
+    </w:p>
+    <w:p>
+      <w:pPr>
+        <w:pStyle w:val="ListParagraph"/>
+      </w:pPr>
+    </w:p>
+    <w:p>
+      <w:pPr>
+        <w:pStyle w:val="ListParagraph"/>
+      </w:pPr>
+    </w:p>
+    <w:p>
+      <w:pPr>
+        <w:pStyle w:val="ListParagraph"/>
+      </w:pPr>
+    </w:p>
+    <w:p>
+      <w:pPr>
+        <w:pStyle w:val="ListParagraph"/>
+      </w:pPr>
+    </w:p>
+    <w:p>
+      <w:pPr>
+        <w:pStyle w:val="ListParagraph"/>
+      </w:pPr>
+    </w:p>
+    <w:p>
+      <w:pPr>
+        <w:pStyle w:val="ListParagraph"/>
+      </w:pPr>
+    </w:p>
+    <w:p>
+      <w:pPr>
+        <w:pStyle w:val="ListParagraph"/>
+      </w:pPr>
+    </w:p>
+    <w:p>
+      <w:pPr>
+        <w:pStyle w:val="ListParagraph"/>
+      </w:pPr>
+    </w:p>
+    <w:p>
+      <w:pPr>
+        <w:pStyle w:val="ListParagraph"/>
+        <w:numPr>
+          <w:ilvl w:val="0"/>
+          <w:numId w:val="1"/>
+        </w:numPr>
+      </w:pPr>
+      <w:r>
+        <w:lastRenderedPageBreak/>
+        <w:t>Now that you have downloaded and installed Anaconda. Let’s launch it for the first time</w:t>
+      </w:r>
+    </w:p>
+    <w:p>
+      <w:pPr>
+        <w:pStyle w:val="ListParagraph"/>
+      </w:pPr>
+      <w:r>
+        <w:t xml:space="preserve">*If you have never used Anaconda, I suggest you watch a few short tutorials </w:t>
+      </w:r>
+      <w:proofErr w:type="gramStart"/>
+      <w:r>
+        <w:t>( YouTube</w:t>
+      </w:r>
+      <w:proofErr w:type="gramEnd"/>
+      <w:r>
+        <w:t xml:space="preserve"> or on the Anaconda website). It’s quite user friendly*</w:t>
+      </w:r>
+    </w:p>
+    <w:p>
+      <w:pPr>
+        <w:pStyle w:val="ListParagraph"/>
+      </w:pPr>
+      <w:r>
+        <w:drawing>
+          <wp:inline distT="0" distB="0" distL="0" distR="0" wp14:anchorId="5DE97EF6" wp14:editId="58A541D9">
+            <wp:extent cx="5943600" cy="3193415"/>
+            <wp:effectExtent l="0" t="0" r="0" b="6985"/>
+            <wp:docPr id="339156685" name="Picture 1"/>
+            <wp:cNvGraphicFramePr>
+              <a:graphicFrameLocks xmlns:a="http://schemas.openxmlformats.org/drawingml/2006/main" noChangeAspect="1"/>
+            </wp:cNvGraphicFramePr>
+            <a:graphic xmlns:a="http://schemas.openxmlformats.org/drawingml/2006/main">
+              <a:graphicData uri="http://schemas.openxmlformats.org/drawingml/2006/picture">
+                <pic:pic xmlns:pic="http://schemas.openxmlformats.org/drawingml/2006/picture">
+                  <pic:nvPicPr>
+                    <pic:cNvPr id="339156685" name=""/>
+                    <pic:cNvPicPr/>
+                  </pic:nvPicPr>
+                  <pic:blipFill>
+                    <a:blip r:embed="rId17"/>
+                    <a:stretch>
+                      <a:fillRect/>
+                    </a:stretch>
+                  </pic:blipFill>
+                  <pic:spPr>
+                    <a:xfrm>
+                      <a:off x="0" y="0"/>
+                      <a:ext cx="5943600" cy="3193415"/>
+                    </a:xfrm>
+                    <a:prstGeom prst="rect">
+                      <a:avLst/>
+                    </a:prstGeom>
+                  </pic:spPr>
+                </pic:pic>
+              </a:graphicData>
+            </a:graphic>
+          </wp:inline>
+        </w:drawing>
+      </w:r>
+    </w:p>
+    <w:p>
+      <w:pPr>
+        <w:pStyle w:val="ListParagraph"/>
+        <w:numPr>
+          <w:ilvl w:val="0"/>
+          <w:numId w:val="1"/>
+        </w:numPr>
+      </w:pPr>
+    </w:p>
+    <w:p>
+      <w:pPr>
+        <w:pStyle w:val="Heading3"/>
+      </w:pPr>
+      <w:r>
+        <w:t xml:space="preserve">Creating a virtual environment - </w:t>
+      </w:r>
+      <w:r>
+        <w:t>Method 1 (GUI)</w:t>
+      </w:r>
+    </w:p>
+    <w:p>
+      <w:pPr>
+        <w:pStyle w:val="ListParagraph"/>
+        <w:numPr>
+          <w:ilvl w:val="0"/>
+          <w:numId w:val="2"/>
+        </w:numPr>
+      </w:pPr>
+      <w:r>
+        <w:t>Open Anaconda</w:t>
+      </w:r>
+    </w:p>
+    <w:p>
+      <w:pPr>
+        <w:pStyle w:val="ListParagraph"/>
+        <w:numPr>
+          <w:ilvl w:val="0"/>
+          <w:numId w:val="2"/>
+        </w:numPr>
+      </w:pPr>
+      <w:r>
+        <w:t>On the sidebar on the left click&gt;environments</w:t>
+      </w:r>
+    </w:p>
+    <w:p>
+      <w:pPr>
+        <w:pStyle w:val="ListParagraph"/>
+        <w:numPr>
+          <w:ilvl w:val="0"/>
+          <w:numId w:val="2"/>
+        </w:numPr>
+      </w:pPr>
+      <w:r>
+        <w:t>Then click create</w:t>
+      </w:r>
+    </w:p>
+    <w:p>
+      <w:pPr>
+        <w:pStyle w:val="ListParagraph"/>
+        <w:numPr>
+          <w:ilvl w:val="0"/>
+          <w:numId w:val="3"/>
+        </w:numPr>
+      </w:pPr>
+      <w:r>
+        <w:t xml:space="preserve">Name your environment according to the project that you’re working on so that you can remember it. In this case I will name </w:t>
+      </w:r>
+      <w:r>
+        <w:t>this one ‘Pixels’</w:t>
+      </w:r>
+    </w:p>
+    <w:p>
+      <w:pPr>
+        <w:pStyle w:val="ListParagraph"/>
+      </w:pPr>
+      <w:r>
+        <w:drawing>
+          <wp:inline distT="0" distB="0" distL="0" distR="0" wp14:anchorId="22204F93" wp14:editId="4C9971B3">
+            <wp:extent cx="5048955" cy="2886478"/>
+            <wp:effectExtent l="0" t="0" r="0" b="9525"/>
+            <wp:docPr id="102494110" name="Picture 1"/>
+            <wp:cNvGraphicFramePr>
+              <a:graphicFrameLocks xmlns:a="http://schemas.openxmlformats.org/drawingml/2006/main" noChangeAspect="1"/>
+            </wp:cNvGraphicFramePr>
+            <a:graphic xmlns:a="http://schemas.openxmlformats.org/drawingml/2006/main">
+              <a:graphicData uri="http://schemas.openxmlformats.org/drawingml/2006/picture">
+                <pic:pic xmlns:pic="http://schemas.openxmlformats.org/drawingml/2006/picture">
+                  <pic:nvPicPr>
+                    <pic:cNvPr id="102494110" name=""/>
+                    <pic:cNvPicPr/>
+                  </pic:nvPicPr>
+                  <pic:blipFill>
+                    <a:blip r:embed="rId18"/>
+                    <a:stretch>
+                      <a:fillRect/>
+                    </a:stretch>
+                  </pic:blipFill>
+                  <pic:spPr>
+                    <a:xfrm>
+                      <a:off x="0" y="0"/>
+                      <a:ext cx="5048955" cy="2886478"/>
+                    </a:xfrm>
+                    <a:prstGeom prst="rect">
+                      <a:avLst/>
+                    </a:prstGeom>
+                  </pic:spPr>
+                </pic:pic>
+              </a:graphicData>
+            </a:graphic>
+          </wp:inline>
+        </w:drawing>
+      </w:r>
+    </w:p>
+    <w:p>
+      <w:pPr>
+        <w:pStyle w:val="ListParagraph"/>
+        <w:numPr>
+          <w:ilvl w:val="0"/>
+          <w:numId w:val="2"/>
+        </w:numPr>
+      </w:pPr>
+      <w:r>
+        <w:lastRenderedPageBreak/>
+        <w:t>Anaconda will now create a virtual environment with the python version and the name that you chose. It should take 2-5 minutes</w:t>
+      </w:r>
+    </w:p>
+    <w:p>
+      <w:pPr>
+        <w:pStyle w:val="ListParagraph"/>
+      </w:pPr>
+    </w:p>
+    <w:p>
+      <w:pPr>
+        <w:pStyle w:val="ListParagraph"/>
+      </w:pPr>
+      <w:r>
+        <w:drawing>
+          <wp:inline distT="0" distB="0" distL="0" distR="0" wp14:anchorId="2C9D7824" wp14:editId="2C56BE52">
+            <wp:extent cx="5943600" cy="3272155"/>
+            <wp:effectExtent l="0" t="0" r="0" b="4445"/>
+            <wp:docPr id="1023370875" name="Picture 1"/>
+            <wp:cNvGraphicFramePr>
+              <a:graphicFrameLocks xmlns:a="http://schemas.openxmlformats.org/drawingml/2006/main" noChangeAspect="1"/>
+            </wp:cNvGraphicFramePr>
+            <a:graphic xmlns:a="http://schemas.openxmlformats.org/drawingml/2006/main">
+              <a:graphicData uri="http://schemas.openxmlformats.org/drawingml/2006/picture">
+                <pic:pic xmlns:pic="http://schemas.openxmlformats.org/drawingml/2006/picture">
+                  <pic:nvPicPr>
+                    <pic:cNvPr id="1023370875" name=""/>
+                    <pic:cNvPicPr/>
+                  </pic:nvPicPr>
+                  <pic:blipFill>
+                    <a:blip r:embed="rId19"/>
+                    <a:stretch>
+                      <a:fillRect/>
+                    </a:stretch>
+                  </pic:blipFill>
+                  <pic:spPr>
+                    <a:xfrm>
+                      <a:off x="0" y="0"/>
+                      <a:ext cx="5943600" cy="3272155"/>
+                    </a:xfrm>
+                    <a:prstGeom prst="rect">
+                      <a:avLst/>
+                    </a:prstGeom>
+                  </pic:spPr>
+                </pic:pic>
+              </a:graphicData>
+            </a:graphic>
+          </wp:inline>
+        </w:drawing>
+      </w:r>
+      <w:r>
+        <w:t xml:space="preserve"> </w:t>
+      </w:r>
+    </w:p>
+    <w:p>
+      <w:pPr>
+        <w:pStyle w:val="ListParagraph"/>
+        <w:numPr>
+          <w:ilvl w:val="0"/>
+          <w:numId w:val="2"/>
+        </w:numPr>
+      </w:pPr>
+      <w:r>
+        <w:t xml:space="preserve">Next you can hit the play button to check your virtual environment. If it is created </w:t>
+      </w:r>
+      <w:proofErr w:type="gramStart"/>
+      <w:r>
+        <w:t>successfully</w:t>
+      </w:r>
+      <w:proofErr w:type="gramEnd"/>
+      <w:r>
+        <w:t xml:space="preserve"> you should see the following:</w:t>
+      </w:r>
+    </w:p>
+    <w:p>
+      <w:pPr>
+        <w:pStyle w:val="ListParagraph"/>
+      </w:pPr>
+      <w:r>
+        <w:drawing>
+          <wp:inline distT="0" distB="0" distL="0" distR="0" wp14:anchorId="451A8493" wp14:editId="1B89A0DC">
+            <wp:extent cx="5943600" cy="3067050"/>
+            <wp:effectExtent l="0" t="0" r="0" b="0"/>
+            <wp:docPr id="149404319" name="Picture 1"/>
+            <wp:cNvGraphicFramePr>
+              <a:graphicFrameLocks xmlns:a="http://schemas.openxmlformats.org/drawingml/2006/main" noChangeAspect="1"/>
+            </wp:cNvGraphicFramePr>
+            <a:graphic xmlns:a="http://schemas.openxmlformats.org/drawingml/2006/main">
+              <a:graphicData uri="http://schemas.openxmlformats.org/drawingml/2006/picture">
+                <pic:pic xmlns:pic="http://schemas.openxmlformats.org/drawingml/2006/picture">
+                  <pic:nvPicPr>
+                    <pic:cNvPr id="149404319" name=""/>
+                    <pic:cNvPicPr/>
+                  </pic:nvPicPr>
+                  <pic:blipFill>
+                    <a:blip r:embed="rId20"/>
+                    <a:stretch>
+                      <a:fillRect/>
+                    </a:stretch>
+                  </pic:blipFill>
+                  <pic:spPr>
+                    <a:xfrm>
+                      <a:off x="0" y="0"/>
+                      <a:ext cx="5943600" cy="3067050"/>
+                    </a:xfrm>
+                    <a:prstGeom prst="rect">
+                      <a:avLst/>
+                    </a:prstGeom>
+                  </pic:spPr>
+                </pic:pic>
+              </a:graphicData>
+            </a:graphic>
+          </wp:inline>
+        </w:drawing>
+      </w:r>
+    </w:p>
+    <w:p>
+      <w:pPr>
+        <w:pStyle w:val="ListParagraph"/>
+      </w:pPr>
+      <w:r>
+        <w:t xml:space="preserve">The name of our virtual environment inside the brackets confirm that our virtual environment was created successfully and is running successfully. </w:t>
+      </w:r>
+    </w:p>
+    <w:p>
+      <w:pPr>
+        <w:pStyle w:val="ListParagraph"/>
+      </w:pPr>
+    </w:p>
+    <w:p>
+      <w:pPr>
+        <w:pStyle w:val="ListParagraph"/>
+        <w:numPr>
+          <w:ilvl w:val="0"/>
+          <w:numId w:val="2"/>
+        </w:numPr>
+      </w:pPr>
+      <w:r>
+        <w:lastRenderedPageBreak/>
+        <w:t>Type pip list in the terminal to see all the installed packages in the Pixels virtual environment. Since we do not have any additionally installed. We will only see the default packages that are built in(default) with every environment creation using pip</w:t>
+      </w:r>
+    </w:p>
+    <w:p>
+      <w:pPr>
+        <w:pStyle w:val="ListParagraph"/>
+      </w:pPr>
+      <w:r>
+        <w:drawing>
+          <wp:inline distT="0" distB="0" distL="0" distR="0" wp14:anchorId="12E33E30" wp14:editId="0D2064FE">
+            <wp:extent cx="5943600" cy="3227705"/>
+            <wp:effectExtent l="0" t="0" r="0" b="0"/>
+            <wp:docPr id="1464271175" name="Picture 1"/>
+            <wp:cNvGraphicFramePr>
+              <a:graphicFrameLocks xmlns:a="http://schemas.openxmlformats.org/drawingml/2006/main" noChangeAspect="1"/>
+            </wp:cNvGraphicFramePr>
+            <a:graphic xmlns:a="http://schemas.openxmlformats.org/drawingml/2006/main">
+              <a:graphicData uri="http://schemas.openxmlformats.org/drawingml/2006/picture">
+                <pic:pic xmlns:pic="http://schemas.openxmlformats.org/drawingml/2006/picture">
+                  <pic:nvPicPr>
+                    <pic:cNvPr id="1464271175" name=""/>
+                    <pic:cNvPicPr/>
+                  </pic:nvPicPr>
+                  <pic:blipFill>
+                    <a:blip r:embed="rId21"/>
+                    <a:stretch>
+                      <a:fillRect/>
+                    </a:stretch>
+                  </pic:blipFill>
+                  <pic:spPr>
+                    <a:xfrm>
+                      <a:off x="0" y="0"/>
+                      <a:ext cx="5943600" cy="3227705"/>
+                    </a:xfrm>
+                    <a:prstGeom prst="rect">
+                      <a:avLst/>
+                    </a:prstGeom>
+                  </pic:spPr>
+                </pic:pic>
+              </a:graphicData>
+            </a:graphic>
+          </wp:inline>
+        </w:drawing>
+      </w:r>
+      <w:r>
+        <w:t xml:space="preserve"> </w:t>
+      </w:r>
+    </w:p>
+    <w:p>
+      <w:pPr>
+        <w:pStyle w:val="ListParagraph"/>
+      </w:pPr>
+    </w:p>
+    <w:p>
+      <w:pPr>
+        <w:pStyle w:val="Heading3"/>
+      </w:pPr>
+      <w:r>
+        <w:t xml:space="preserve">Creating a virtual environment - </w:t>
+      </w:r>
+      <w:r>
+        <w:t>Method 2 (CMD)</w:t>
+      </w:r>
+    </w:p>
+    <w:p/>
+    <w:p>
+      <w:pPr>
+        <w:pStyle w:val="ListParagraph"/>
+        <w:numPr>
+          <w:ilvl w:val="0"/>
+          <w:numId w:val="4"/>
+        </w:numPr>
+      </w:pPr>
+      <w:r>
+        <w:t xml:space="preserve">You can follow along with </w:t>
+      </w:r>
+      <w:proofErr w:type="spellStart"/>
+      <w:proofErr w:type="gramStart"/>
+      <w:r>
+        <w:t>CommandPromt</w:t>
+      </w:r>
+      <w:proofErr w:type="spellEnd"/>
+      <w:r>
+        <w:t>(</w:t>
+      </w:r>
+      <w:proofErr w:type="gramEnd"/>
+      <w:r>
+        <w:t>CMD) or open the terminal window in an IDE of your choice. In this case, I’m going to use my preferred IDE, which is VSCODE</w:t>
+      </w:r>
+    </w:p>
+    <w:p>
+      <w:pPr>
+        <w:pStyle w:val="ListParagraph"/>
+      </w:pPr>
+      <w:r>
+        <w:drawing>
+          <wp:inline distT="0" distB="0" distL="0" distR="0" wp14:anchorId="44CA26DC" wp14:editId="182D9B19">
+            <wp:extent cx="5943600" cy="3192780"/>
+            <wp:effectExtent l="0" t="0" r="0" b="7620"/>
+            <wp:docPr id="1841222795" name="Picture 1"/>
+            <wp:cNvGraphicFramePr>
+              <a:graphicFrameLocks xmlns:a="http://schemas.openxmlformats.org/drawingml/2006/main" noChangeAspect="1"/>
+            </wp:cNvGraphicFramePr>
+            <a:graphic xmlns:a="http://schemas.openxmlformats.org/drawingml/2006/main">
+              <a:graphicData uri="http://schemas.openxmlformats.org/drawingml/2006/picture">
+                <pic:pic xmlns:pic="http://schemas.openxmlformats.org/drawingml/2006/picture">
+                  <pic:nvPicPr>
+                    <pic:cNvPr id="1841222795" name=""/>
+                    <pic:cNvPicPr/>
+                  </pic:nvPicPr>
+                  <pic:blipFill>
+                    <a:blip r:embed="rId22"/>
+                    <a:stretch>
+                      <a:fillRect/>
+                    </a:stretch>
+                  </pic:blipFill>
+                  <pic:spPr>
+                    <a:xfrm>
+                      <a:off x="0" y="0"/>
+                      <a:ext cx="5943600" cy="3192780"/>
+                    </a:xfrm>
+                    <a:prstGeom prst="rect">
+                      <a:avLst/>
+                    </a:prstGeom>
+                  </pic:spPr>
+                </pic:pic>
+              </a:graphicData>
+            </a:graphic>
+          </wp:inline>
+        </w:drawing>
+      </w:r>
+    </w:p>
+    <w:p>
+      <w:pPr>
+        <w:pStyle w:val="ListParagraph"/>
+        <w:numPr>
+          <w:ilvl w:val="0"/>
+          <w:numId w:val="4"/>
+        </w:numPr>
+      </w:pPr>
+      <w:r>
+        <w:lastRenderedPageBreak/>
+        <w:t xml:space="preserve">Navigate to the terminal and type the following command </w:t>
+      </w:r>
+      <w:proofErr w:type="spellStart"/>
+      <w:r>
+        <w:t>conda</w:t>
+      </w:r>
+      <w:proofErr w:type="spellEnd"/>
+      <w:r>
+        <w:t xml:space="preserve"> create –name (name of your environment) python=3.12</w:t>
+      </w:r>
+      <w:r>
+        <w:br/>
+      </w:r>
+      <w:r>
+        <w:drawing>
+          <wp:inline distT="0" distB="0" distL="0" distR="0" wp14:anchorId="72370833" wp14:editId="6DFF5F2C">
+            <wp:extent cx="5943600" cy="1390650"/>
+            <wp:effectExtent l="0" t="0" r="0" b="0"/>
+            <wp:docPr id="2013760499" name="Picture 1"/>
+            <wp:cNvGraphicFramePr>
+              <a:graphicFrameLocks xmlns:a="http://schemas.openxmlformats.org/drawingml/2006/main" noChangeAspect="1"/>
+            </wp:cNvGraphicFramePr>
+            <a:graphic xmlns:a="http://schemas.openxmlformats.org/drawingml/2006/main">
+              <a:graphicData uri="http://schemas.openxmlformats.org/drawingml/2006/picture">
+                <pic:pic xmlns:pic="http://schemas.openxmlformats.org/drawingml/2006/picture">
+                  <pic:nvPicPr>
+                    <pic:cNvPr id="2013760499" name=""/>
+                    <pic:cNvPicPr/>
+                  </pic:nvPicPr>
+                  <pic:blipFill>
+                    <a:blip r:embed="rId23"/>
+                    <a:stretch>
+                      <a:fillRect/>
+                    </a:stretch>
+                  </pic:blipFill>
+                  <pic:spPr>
+                    <a:xfrm>
+                      <a:off x="0" y="0"/>
+                      <a:ext cx="5943600" cy="1390650"/>
+                    </a:xfrm>
+                    <a:prstGeom prst="rect">
+                      <a:avLst/>
+                    </a:prstGeom>
+                  </pic:spPr>
+                </pic:pic>
+              </a:graphicData>
+            </a:graphic>
+          </wp:inline>
+        </w:drawing>
+      </w:r>
+    </w:p>
+    <w:p>
+      <w:pPr>
+        <w:pStyle w:val="ListParagraph"/>
+      </w:pPr>
+      <w:r>
+        <w:t xml:space="preserve">You can choose any name for your environment but to keep things simple and aligned, go with Pixels. </w:t>
+      </w:r>
+      <w:r>
+        <w:t xml:space="preserve"> Additionally,</w:t>
+      </w:r>
+      <w:r>
+        <w:t xml:space="preserve"> you can choose any python version to install on your virtual environment (</w:t>
+      </w:r>
+      <w:proofErr w:type="spellStart"/>
+      <w:r>
+        <w:t>i.e</w:t>
+      </w:r>
+      <w:proofErr w:type="spellEnd"/>
+      <w:r>
+        <w:t xml:space="preserve">, python=3.8, python=2.7). Knowing this will be vital so that you can test your software in different versions of python to ensure consistency and to test for </w:t>
+      </w:r>
+      <w:r>
+        <w:t>issues.</w:t>
+      </w:r>
+      <w:r>
+        <w:t xml:space="preserve"> </w:t>
+      </w:r>
+    </w:p>
+    <w:p>
+      <w:r>
+        <w:br w:type="page"/>
+      </w:r>
+    </w:p>
+    <w:p>
+      <w:pPr>
+        <w:pStyle w:val="ListParagraph"/>
+      </w:pPr>
+    </w:p>
+    <w:p>
+      <w:pPr>
+        <w:pStyle w:val="ListParagraph"/>
+        <w:numPr>
+          <w:ilvl w:val="0"/>
+          <w:numId w:val="4"/>
+        </w:numPr>
+      </w:pPr>
+      <w:r>
+        <w:t>Conda will now create a virtual environment</w:t>
+      </w:r>
+    </w:p>
+    <w:p>
+      <w:pPr>
+        <w:pStyle w:val="ListParagraph"/>
+      </w:pPr>
+    </w:p>
+    <w:p>
+      <w:pPr>
+        <w:pStyle w:val="ListParagraph"/>
+      </w:pPr>
+      <w:r>
+        <w:drawing>
+          <wp:inline distT="0" distB="0" distL="0" distR="0" wp14:anchorId="19672844" wp14:editId="68F194EC">
+            <wp:extent cx="5076497" cy="4411563"/>
+            <wp:effectExtent l="0" t="0" r="0" b="8255"/>
+            <wp:docPr id="838392753" name="Picture 1"/>
+            <wp:cNvGraphicFramePr>
+              <a:graphicFrameLocks xmlns:a="http://schemas.openxmlformats.org/drawingml/2006/main" noChangeAspect="1"/>
+            </wp:cNvGraphicFramePr>
+            <a:graphic xmlns:a="http://schemas.openxmlformats.org/drawingml/2006/main">
+              <a:graphicData uri="http://schemas.openxmlformats.org/drawingml/2006/picture">
+                <pic:pic xmlns:pic="http://schemas.openxmlformats.org/drawingml/2006/picture">
+                  <pic:nvPicPr>
+                    <pic:cNvPr id="838392753" name=""/>
+                    <pic:cNvPicPr/>
+                  </pic:nvPicPr>
+                  <pic:blipFill>
+                    <a:blip r:embed="rId24"/>
+                    <a:stretch>
+                      <a:fillRect/>
+                    </a:stretch>
+                  </pic:blipFill>
+                  <pic:spPr>
+                    <a:xfrm>
+                      <a:off x="0" y="0"/>
+                      <a:ext cx="5076497" cy="4411563"/>
+                    </a:xfrm>
+                    <a:prstGeom prst="rect">
+                      <a:avLst/>
+                    </a:prstGeom>
+                  </pic:spPr>
+                </pic:pic>
+              </a:graphicData>
+            </a:graphic>
+          </wp:inline>
+        </w:drawing>
+      </w:r>
+    </w:p>
+    <w:p>
+      <w:pPr>
+        <w:pStyle w:val="ListParagraph"/>
+      </w:pPr>
+      <w:r>
+        <w:drawing>
+          <wp:inline distT="0" distB="0" distL="0" distR="0" wp14:anchorId="05449745" wp14:editId="50A5EE1E">
+            <wp:extent cx="5092262" cy="2451467"/>
+            <wp:effectExtent l="0" t="0" r="0" b="6350"/>
+            <wp:docPr id="563218540" name="Picture 1"/>
+            <wp:cNvGraphicFramePr>
+              <a:graphicFrameLocks xmlns:a="http://schemas.openxmlformats.org/drawingml/2006/main" noChangeAspect="1"/>
+            </wp:cNvGraphicFramePr>
+            <a:graphic xmlns:a="http://schemas.openxmlformats.org/drawingml/2006/main">
+              <a:graphicData uri="http://schemas.openxmlformats.org/drawingml/2006/picture">
+                <pic:pic xmlns:pic="http://schemas.openxmlformats.org/drawingml/2006/picture">
+                  <pic:nvPicPr>
+                    <pic:cNvPr id="563218540" name=""/>
+                    <pic:cNvPicPr/>
+                  </pic:nvPicPr>
+                  <pic:blipFill>
+                    <a:blip r:embed="rId25"/>
+                    <a:stretch>
+                      <a:fillRect/>
+                    </a:stretch>
+                  </pic:blipFill>
+                  <pic:spPr>
+                    <a:xfrm>
+                      <a:off x="0" y="0"/>
+                      <a:ext cx="5097842" cy="2454153"/>
+                    </a:xfrm>
+                    <a:prstGeom prst="rect">
+                      <a:avLst/>
+                    </a:prstGeom>
+                  </pic:spPr>
+                </pic:pic>
+              </a:graphicData>
+            </a:graphic>
+          </wp:inline>
+        </w:drawing>
+      </w:r>
+    </w:p>
+    <w:p>
+      <w:pPr>
+        <w:pStyle w:val="ListParagraph"/>
+      </w:pPr>
+      <w:r>
+        <w:t xml:space="preserve">Choose ‘y’ to proceed to install the suggested packages in your environment. </w:t>
+      </w:r>
+    </w:p>
+    <w:p>
+      <w:r>
+        <w:br w:type="page"/>
+      </w:r>
+    </w:p>
+    <w:p>
+      <w:pPr>
+        <w:pStyle w:val="ListParagraph"/>
+      </w:pPr>
+    </w:p>
+    <w:p>
+      <w:pPr>
+        <w:pStyle w:val="ListParagraph"/>
+        <w:numPr>
+          <w:ilvl w:val="0"/>
+          <w:numId w:val="4"/>
+        </w:numPr>
+      </w:pPr>
+      <w:r>
+        <w:t xml:space="preserve">Now that we have created our virtual environment let’s try to activate it and test if it has been successfully created. Run the following command </w:t>
+      </w:r>
+      <w:proofErr w:type="spellStart"/>
+      <w:r>
+        <w:t>conda</w:t>
+      </w:r>
+      <w:proofErr w:type="spellEnd"/>
+      <w:r>
+        <w:t xml:space="preserve"> activate Pixels</w:t>
+      </w:r>
+    </w:p>
+    <w:p>
+      <w:pPr>
+        <w:pStyle w:val="ListParagraph"/>
+      </w:pPr>
+    </w:p>
+    <w:p>
+      <w:pPr>
+        <w:pStyle w:val="ListParagraph"/>
+      </w:pPr>
+      <w:r>
+        <w:drawing>
+          <wp:inline distT="0" distB="0" distL="0" distR="0" wp14:anchorId="7FD9726A" wp14:editId="61C74426">
+            <wp:extent cx="5943600" cy="1325245"/>
+            <wp:effectExtent l="0" t="0" r="0" b="8255"/>
+            <wp:docPr id="903205103" name="Picture 1"/>
+            <wp:cNvGraphicFramePr>
+              <a:graphicFrameLocks xmlns:a="http://schemas.openxmlformats.org/drawingml/2006/main" noChangeAspect="1"/>
+            </wp:cNvGraphicFramePr>
+            <a:graphic xmlns:a="http://schemas.openxmlformats.org/drawingml/2006/main">
+              <a:graphicData uri="http://schemas.openxmlformats.org/drawingml/2006/picture">
+                <pic:pic xmlns:pic="http://schemas.openxmlformats.org/drawingml/2006/picture">
+                  <pic:nvPicPr>
+                    <pic:cNvPr id="903205103" name=""/>
+                    <pic:cNvPicPr/>
+                  </pic:nvPicPr>
+                  <pic:blipFill>
+                    <a:blip r:embed="rId26"/>
+                    <a:stretch>
+                      <a:fillRect/>
+                    </a:stretch>
+                  </pic:blipFill>
+                  <pic:spPr>
+                    <a:xfrm>
+                      <a:off x="0" y="0"/>
+                      <a:ext cx="5943600" cy="1325245"/>
+                    </a:xfrm>
+                    <a:prstGeom prst="rect">
+                      <a:avLst/>
+                    </a:prstGeom>
+                  </pic:spPr>
+                </pic:pic>
+              </a:graphicData>
+            </a:graphic>
+          </wp:inline>
+        </w:drawing>
+      </w:r>
+      <w:r>
+        <w:t xml:space="preserve"> </w:t>
+      </w:r>
+    </w:p>
+    <w:p>
+      <w:pPr>
+        <w:pStyle w:val="ListParagraph"/>
+      </w:pPr>
+    </w:p>
+    <w:p>
+      <w:pPr>
+        <w:pStyle w:val="ListParagraph"/>
+      </w:pPr>
+      <w:r>
+        <w:t>If you followed all the steps correctly, you should see (Pixels) which is showing that your virtual environment has been created successfully.</w:t>
+      </w:r>
+    </w:p>
+    <w:p>
+      <w:pPr>
+        <w:pStyle w:val="ListParagraph"/>
+      </w:pPr>
+    </w:p>
+    <w:p>
+      <w:pPr>
+        <w:pStyle w:val="ListParagraph"/>
+        <w:numPr>
+          <w:ilvl w:val="0"/>
+          <w:numId w:val="4"/>
+        </w:numPr>
+      </w:pPr>
+      <w:r>
+        <w:t>When you run the command pip list, you should see the default installed packages when a virtual env is initiated through Anaconda</w:t>
+      </w:r>
+    </w:p>
+    <w:p>
+      <w:pPr>
+        <w:pStyle w:val="ListParagraph"/>
+      </w:pPr>
+      <w:r>
+        <w:drawing>
+          <wp:inline distT="0" distB="0" distL="0" distR="0" wp14:anchorId="0BADAAE3" wp14:editId="20816F87">
+            <wp:extent cx="5582429" cy="1848108"/>
+            <wp:effectExtent l="0" t="0" r="0" b="0"/>
+            <wp:docPr id="1915405935" name="Picture 1"/>
+            <wp:cNvGraphicFramePr>
+              <a:graphicFrameLocks xmlns:a="http://schemas.openxmlformats.org/drawingml/2006/main" noChangeAspect="1"/>
+            </wp:cNvGraphicFramePr>
+            <a:graphic xmlns:a="http://schemas.openxmlformats.org/drawingml/2006/main">
+              <a:graphicData uri="http://schemas.openxmlformats.org/drawingml/2006/picture">
+                <pic:pic xmlns:pic="http://schemas.openxmlformats.org/drawingml/2006/picture">
+                  <pic:nvPicPr>
+                    <pic:cNvPr id="1915405935" name=""/>
+                    <pic:cNvPicPr/>
+                  </pic:nvPicPr>
+                  <pic:blipFill>
+                    <a:blip r:embed="rId27"/>
+                    <a:stretch>
+                      <a:fillRect/>
+                    </a:stretch>
+                  </pic:blipFill>
+                  <pic:spPr>
+                    <a:xfrm>
+                      <a:off x="0" y="0"/>
+                      <a:ext cx="5582429" cy="1848108"/>
+                    </a:xfrm>
+                    <a:prstGeom prst="rect">
+                      <a:avLst/>
+                    </a:prstGeom>
+                  </pic:spPr>
+                </pic:pic>
+              </a:graphicData>
+            </a:graphic>
+          </wp:inline>
+        </w:drawing>
+      </w:r>
+      <w:r>
+        <w:t xml:space="preserve"> </w:t>
+      </w:r>
+    </w:p>
+    <w:p>
+      <w:pPr>
+        <w:pStyle w:val="ListParagraph"/>
+      </w:pPr>
+    </w:p>
+    <w:p>
+      <w:pPr>
+        <w:pStyle w:val="ListParagraph"/>
+      </w:pPr>
+    </w:p>
+    <w:p>
+      <w:pPr>
+        <w:pStyle w:val="ListParagraph"/>
+      </w:pPr>
+    </w:p>
+    <w:p>
+      <w:r>
+        <w:br w:type="page"/>
+      </w:r>
+    </w:p>
+    <w:p>
+      <w:pPr>
+        <w:pStyle w:val="ListParagraph"/>
+      </w:pPr>
+    </w:p>
+    <w:p>
+      <w:pPr>
+        <w:pStyle w:val="Heading3"/>
+      </w:pPr>
+      <w:r>
+        <w:t>Install Django</w:t>
+      </w:r>
+    </w:p>
+    <w:p>
+      <w:pPr>
+        <w:pStyle w:val="ListParagraph"/>
+      </w:pPr>
+      <w:r>
+        <w:t>Now let’s install Django into our virtual environment. Run the following command pip install Django (*note*: if you do not specify the Django version, pip will install the latest Django version)</w:t>
+      </w:r>
+    </w:p>
+    <w:p>
+      <w:pPr>
+        <w:pStyle w:val="ListParagraph"/>
+      </w:pPr>
+    </w:p>
+    <w:p>
+      <w:pPr>
+        <w:pStyle w:val="ListParagraph"/>
+      </w:pPr>
+      <w:r>
+        <w:drawing>
+          <wp:inline distT="0" distB="0" distL="0" distR="0" wp14:anchorId="561F5D59" wp14:editId="334EE800">
+            <wp:extent cx="4997669" cy="1607156"/>
+            <wp:effectExtent l="0" t="0" r="0" b="0"/>
+            <wp:docPr id="898183843" name="Picture 1"/>
+            <wp:cNvGraphicFramePr>
+              <a:graphicFrameLocks xmlns:a="http://schemas.openxmlformats.org/drawingml/2006/main" noChangeAspect="1"/>
+            </wp:cNvGraphicFramePr>
+            <a:graphic xmlns:a="http://schemas.openxmlformats.org/drawingml/2006/main">
+              <a:graphicData uri="http://schemas.openxmlformats.org/drawingml/2006/picture">
+                <pic:pic xmlns:pic="http://schemas.openxmlformats.org/drawingml/2006/picture">
+                  <pic:nvPicPr>
+                    <pic:cNvPr id="898183843" name=""/>
+                    <pic:cNvPicPr/>
+                  </pic:nvPicPr>
+                  <pic:blipFill>
+                    <a:blip r:embed="rId28"/>
+                    <a:stretch>
+                      <a:fillRect/>
+                    </a:stretch>
+                  </pic:blipFill>
+                  <pic:spPr>
+                    <a:xfrm>
+                      <a:off x="0" y="0"/>
+                      <a:ext cx="5014035" cy="1612419"/>
+                    </a:xfrm>
+                    <a:prstGeom prst="rect">
+                      <a:avLst/>
+                    </a:prstGeom>
+                  </pic:spPr>
+                </pic:pic>
+              </a:graphicData>
+            </a:graphic>
+          </wp:inline>
+        </w:drawing>
+      </w:r>
+    </w:p>
+    <w:p>
+      <w:pPr>
+        <w:pStyle w:val="ListParagraph"/>
+      </w:pPr>
+    </w:p>
+    <w:p>
+      <w:pPr>
+        <w:pStyle w:val="ListParagraph"/>
+        <w:rPr>
+          <w:color w:val="FF0000"/>
+        </w:rPr>
+      </w:pPr>
+      <w:r>
+        <w:rPr>
+          <w:color w:val="FF0000"/>
+        </w:rPr>
+        <w:t>*Ensure that when working on your project, that your virtual environment is active before running any commands or trying to install packages. Remember we do not want to modify our system packages thus we created a virtual environment. *</w:t>
+      </w:r>
+    </w:p>
+    <w:p>
+      <w:pPr>
+        <w:pStyle w:val="ListParagraph"/>
+      </w:pPr>
+    </w:p>
+    <w:p>
+      <w:pPr>
+        <w:pStyle w:val="ListParagraph"/>
+      </w:pPr>
+      <w:r>
+        <w:t>If the above command runs successfully, you should see the following</w:t>
+      </w:r>
+    </w:p>
+    <w:p>
+      <w:pPr>
+        <w:pStyle w:val="ListParagraph"/>
+      </w:pPr>
+    </w:p>
+    <w:p>
+      <w:pPr>
+        <w:pStyle w:val="ListParagraph"/>
+      </w:pPr>
+      <w:r>
+        <w:drawing>
+          <wp:inline distT="0" distB="0" distL="0" distR="0" wp14:anchorId="1FF0C392" wp14:editId="06840D60">
+            <wp:extent cx="4750504" cy="3499944"/>
+            <wp:effectExtent l="0" t="0" r="0" b="5715"/>
+            <wp:docPr id="328683191" name="Picture 1"/>
+            <wp:cNvGraphicFramePr>
+              <a:graphicFrameLocks xmlns:a="http://schemas.openxmlformats.org/drawingml/2006/main" noChangeAspect="1"/>
+            </wp:cNvGraphicFramePr>
+            <a:graphic xmlns:a="http://schemas.openxmlformats.org/drawingml/2006/main">
+              <a:graphicData uri="http://schemas.openxmlformats.org/drawingml/2006/picture">
+                <pic:pic xmlns:pic="http://schemas.openxmlformats.org/drawingml/2006/picture">
+                  <pic:nvPicPr>
+                    <pic:cNvPr id="328683191" name=""/>
+                    <pic:cNvPicPr/>
+                  </pic:nvPicPr>
+                  <pic:blipFill>
+                    <a:blip r:embed="rId29"/>
+                    <a:stretch>
+                      <a:fillRect/>
+                    </a:stretch>
+                  </pic:blipFill>
+                  <pic:spPr>
+                    <a:xfrm>
+                      <a:off x="0" y="0"/>
+                      <a:ext cx="4758191" cy="3505608"/>
+                    </a:xfrm>
+                    <a:prstGeom prst="rect">
+                      <a:avLst/>
+                    </a:prstGeom>
+                  </pic:spPr>
+                </pic:pic>
+              </a:graphicData>
+            </a:graphic>
+          </wp:inline>
+        </w:drawing>
+      </w:r>
+    </w:p>
     <w:p>
       <w:pPr>
         <w:pStyle w:val="Heading1"/>
       </w:pPr>
       <w:r>
+        <w:lastRenderedPageBreak/>
         <w:t>Model Creation</w:t>
       </w:r>
     </w:p>
@@ -411,6 +1954,22 @@
         <w:pStyle w:val="Heading1"/>
       </w:pPr>
       <w:r>
+        <w:t>Architecture</w:t>
+      </w:r>
+    </w:p>
+    <w:p>
+      <w:pPr>
+        <w:pStyle w:val="Heading1"/>
+      </w:pPr>
+      <w:r>
+        <w:t>API</w:t>
+      </w:r>
+    </w:p>
+    <w:p>
+      <w:pPr>
+        <w:pStyle w:val="Heading1"/>
+      </w:pPr>
+      <w:r>
         <w:t>Conclusion</w:t>
       </w:r>
     </w:p>
@@ -422,11 +1981,103 @@
         <w:t xml:space="preserve">Appendix </w:t>
       </w:r>
     </w:p>
+    <w:p/>
+    <w:p>
+      <w:proofErr w:type="gramStart"/>
+      <w:r>
+        <w:t>[ ]</w:t>
+      </w:r>
+      <w:proofErr w:type="gramEnd"/>
+      <w:r>
+        <w:t xml:space="preserve"> How to create a </w:t>
+      </w:r>
+      <w:proofErr w:type="spellStart"/>
+      <w:r>
+        <w:t>conda</w:t>
+      </w:r>
+      <w:proofErr w:type="spellEnd"/>
+      <w:r>
+        <w:t xml:space="preserve"> virtual environment </w:t>
+      </w:r>
+    </w:p>
+    <w:p>
+      <w:r>
+        <w:t>https://saturncloud.io/blog/how-to-create-a-conda-environment-with-a-specific-python-version/</w:t>
+      </w:r>
+    </w:p>
+    <w:p>
+      <w:r>
+        <w:t xml:space="preserve">[ </w:t>
+      </w:r>
+      <w:proofErr w:type="gramStart"/>
+      <w:r>
+        <w:t xml:space="preserve"> </w:t>
+      </w:r>
+      <w:r>
+        <w:t xml:space="preserve"> ]</w:t>
+      </w:r>
+      <w:proofErr w:type="gramEnd"/>
+      <w:r>
+        <w:t xml:space="preserve">  Image Field </w:t>
+      </w:r>
+    </w:p>
+    <w:p>
+      <w:r>
+        <w:t xml:space="preserve"> </w:t>
+      </w:r>
+      <w:hyperlink r:id="rId30" w:history="1">
+        <w:r>
+          <w:rPr>
+            <w:rStyle w:val="Hyperlink"/>
+          </w:rPr>
+          <w:t>https://docs.djangoproject.com/en/5.1/ref/forms/fields/</w:t>
+        </w:r>
+      </w:hyperlink>
+    </w:p>
+    <w:p>
+      <w:proofErr w:type="gramStart"/>
+      <w:r>
+        <w:t>[  ]</w:t>
+      </w:r>
+      <w:proofErr w:type="gramEnd"/>
+      <w:r>
+        <w:t xml:space="preserve"> </w:t>
+      </w:r>
+      <w:r>
+        <w:t xml:space="preserve"> Bind Uploaded files to form </w:t>
+      </w:r>
+    </w:p>
+    <w:p>
+      <w:hyperlink r:id="rId31" w:history="1">
+        <w:r>
+          <w:rPr>
+            <w:rStyle w:val="Hyperlink"/>
+          </w:rPr>
+          <w:t>https://docs.djangoproject.com/en/5.1/ref/forms/api/#binding-uploaded-files</w:t>
+        </w:r>
+      </w:hyperlink>
+    </w:p>
+    <w:p>
+      <w:proofErr w:type="gramStart"/>
+      <w:r>
+        <w:t>[ ]</w:t>
+      </w:r>
+      <w:proofErr w:type="gramEnd"/>
+      <w:r>
+        <w:t xml:space="preserve"> Pillow (needed for Image Field usage) </w:t>
+      </w:r>
+    </w:p>
+    <w:p>
+      <w:r>
+        <w:t>https://pypi.org/project/pillow/</w:t>
+      </w:r>
+    </w:p>
     <w:sectPr>
-      <w:footerReference w:type="default" r:id="rId6"/>
+      <w:footerReference w:type="default" r:id="rId32"/>
       <w:pgSz w:w="12240" w:h="15840"/>
       <w:pgMar w:top="1440" w:right="1440" w:bottom="1440" w:left="1440" w:header="720" w:footer="720" w:gutter="0"/>
       <w:cols w:space="720"/>
+      <w:titlePg/>
       <w:docGrid w:linePitch="360"/>
     </w:sectPr>
   </w:body>
@@ -495,6 +2146,403 @@
     </w:p>
   </w:footnote>
 </w:footnotes>
+</file>
+
+<file path=word/numbering.xml><?xml version="1.0" encoding="utf-8"?>
+<w:numbering xmlns:wpc="http://schemas.microsoft.com/office/word/2010/wordprocessingCanvas" xmlns:cx="http://schemas.microsoft.com/office/drawing/2014/chartex" xmlns:cx1="http://schemas.microsoft.com/office/drawing/2015/9/8/chartex" xmlns:cx2="http://schemas.microsoft.com/office/drawing/2015/10/21/chartex" xmlns:cx3="http://schemas.microsoft.com/office/drawing/2016/5/9/chartex" xmlns:cx4="http://schemas.microsoft.com/office/drawing/2016/5/10/chartex" xmlns:cx5="http://schemas.microsoft.com/office/drawing/2016/5/11/chartex" xmlns:cx6="http://schemas.microsoft.com/office/drawing/2016/5/12/chartex" xmlns:cx7="http://schemas.microsoft.com/office/drawing/2016/5/13/chartex" xmlns:cx8="http://schemas.microsoft.com/office/drawing/2016/5/14/chartex" xmlns:mc="http://schemas.openxmlformats.org/markup-compatibility/2006" xmlns:aink="http://schemas.microsoft.com/office/drawing/2016/ink" xmlns:am3d="http://schemas.microsoft.com/office/drawing/2017/model3d" xmlns:o="urn:schemas-microsoft-com:office:office" xmlns:oel="http://schemas.microsoft.com/office/2019/extlst" xmlns:r="http://schemas.openxmlformats.org/officeDocument/2006/relationships" xmlns:m="http://schemas.openxmlformats.org/officeDocument/2006/math" xmlns:v="urn:schemas-microsoft-com:vml" xmlns:wp14="http://schemas.microsoft.com/office/word/2010/wordprocessingDrawing" xmlns:wp="http://schemas.openxmlformats.org/drawingml/2006/wordprocessingDrawing" xmlns:w10="urn:schemas-microsoft-com:office:word" xmlns:w="http://schemas.openxmlformats.org/wordprocessingml/2006/main" xmlns:w14="http://schemas.microsoft.com/office/word/2010/wordml" xmlns:w15="http://schemas.microsoft.com/office/word/2012/wordml" xmlns:w16cex="http://schemas.microsoft.com/office/word/2018/wordml/cex" xmlns:w16cid="http://schemas.microsoft.com/office/word/2016/wordml/cid" xmlns:w16="http://schemas.microsoft.com/office/word/2018/wordml" xmlns:w16du="http://schemas.microsoft.com/office/word/2023/wordml/word16du" xmlns:w16sdtdh="http://schemas.microsoft.com/office/word/2020/wordml/sdtdatahash" xmlns:w16se="http://schemas.microsoft.com/office/word/2015/wordml/symex" xmlns:wpg="http://schemas.microsoft.com/office/word/2010/wordprocessingGroup" xmlns:wpi="http://schemas.microsoft.com/office/word/2010/wordprocessingInk" xmlns:wne="http://schemas.microsoft.com/office/word/2006/wordml" xmlns:wps="http://schemas.microsoft.com/office/word/2010/wordprocessingShape" mc:Ignorable="w14 w15 w16se w16cid w16 w16cex w16sdtdh w16du wp14">
+  <w:abstractNum w:abstractNumId="0" w15:restartNumberingAfterBreak="0">
+    <w:nsid w:val="0D6D375E"/>
+    <w:multiLevelType w:val="hybridMultilevel"/>
+    <w:tmpl w:val="AC4C518A"/>
+    <w:lvl w:ilvl="0" w:tplc="04090001">
+      <w:start w:val="1"/>
+      <w:numFmt w:val="bullet"/>
+      <w:lvlText w:val=""/>
+      <w:lvlJc w:val="left"/>
+      <w:pPr>
+        <w:ind w:left="1440" w:hanging="360"/>
+      </w:pPr>
+      <w:rPr>
+        <w:rFonts w:ascii="Symbol" w:hAnsi="Symbol" w:hint="default"/>
+      </w:rPr>
+    </w:lvl>
+    <w:lvl w:ilvl="1" w:tplc="04090003" w:tentative="1">
+      <w:start w:val="1"/>
+      <w:numFmt w:val="bullet"/>
+      <w:lvlText w:val="o"/>
+      <w:lvlJc w:val="left"/>
+      <w:pPr>
+        <w:ind w:left="2160" w:hanging="360"/>
+      </w:pPr>
+      <w:rPr>
+        <w:rFonts w:ascii="Courier New" w:hAnsi="Courier New" w:cs="Courier New" w:hint="default"/>
+      </w:rPr>
+    </w:lvl>
+    <w:lvl w:ilvl="2" w:tplc="04090005" w:tentative="1">
+      <w:start w:val="1"/>
+      <w:numFmt w:val="bullet"/>
+      <w:lvlText w:val=""/>
+      <w:lvlJc w:val="left"/>
+      <w:pPr>
+        <w:ind w:left="2880" w:hanging="360"/>
+      </w:pPr>
+      <w:rPr>
+        <w:rFonts w:ascii="Wingdings" w:hAnsi="Wingdings" w:hint="default"/>
+      </w:rPr>
+    </w:lvl>
+    <w:lvl w:ilvl="3" w:tplc="04090001" w:tentative="1">
+      <w:start w:val="1"/>
+      <w:numFmt w:val="bullet"/>
+      <w:lvlText w:val=""/>
+      <w:lvlJc w:val="left"/>
+      <w:pPr>
+        <w:ind w:left="3600" w:hanging="360"/>
+      </w:pPr>
+      <w:rPr>
+        <w:rFonts w:ascii="Symbol" w:hAnsi="Symbol" w:hint="default"/>
+      </w:rPr>
+    </w:lvl>
+    <w:lvl w:ilvl="4" w:tplc="04090003" w:tentative="1">
+      <w:start w:val="1"/>
+      <w:numFmt w:val="bullet"/>
+      <w:lvlText w:val="o"/>
+      <w:lvlJc w:val="left"/>
+      <w:pPr>
+        <w:ind w:left="4320" w:hanging="360"/>
+      </w:pPr>
+      <w:rPr>
+        <w:rFonts w:ascii="Courier New" w:hAnsi="Courier New" w:cs="Courier New" w:hint="default"/>
+      </w:rPr>
+    </w:lvl>
+    <w:lvl w:ilvl="5" w:tplc="04090005" w:tentative="1">
+      <w:start w:val="1"/>
+      <w:numFmt w:val="bullet"/>
+      <w:lvlText w:val=""/>
+      <w:lvlJc w:val="left"/>
+      <w:pPr>
+        <w:ind w:left="5040" w:hanging="360"/>
+      </w:pPr>
+      <w:rPr>
+        <w:rFonts w:ascii="Wingdings" w:hAnsi="Wingdings" w:hint="default"/>
+      </w:rPr>
+    </w:lvl>
+    <w:lvl w:ilvl="6" w:tplc="04090001" w:tentative="1">
+      <w:start w:val="1"/>
+      <w:numFmt w:val="bullet"/>
+      <w:lvlText w:val=""/>
+      <w:lvlJc w:val="left"/>
+      <w:pPr>
+        <w:ind w:left="5760" w:hanging="360"/>
+      </w:pPr>
+      <w:rPr>
+        <w:rFonts w:ascii="Symbol" w:hAnsi="Symbol" w:hint="default"/>
+      </w:rPr>
+    </w:lvl>
+    <w:lvl w:ilvl="7" w:tplc="04090003" w:tentative="1">
+      <w:start w:val="1"/>
+      <w:numFmt w:val="bullet"/>
+      <w:lvlText w:val="o"/>
+      <w:lvlJc w:val="left"/>
+      <w:pPr>
+        <w:ind w:left="6480" w:hanging="360"/>
+      </w:pPr>
+      <w:rPr>
+        <w:rFonts w:ascii="Courier New" w:hAnsi="Courier New" w:cs="Courier New" w:hint="default"/>
+      </w:rPr>
+    </w:lvl>
+    <w:lvl w:ilvl="8" w:tplc="04090005" w:tentative="1">
+      <w:start w:val="1"/>
+      <w:numFmt w:val="bullet"/>
+      <w:lvlText w:val=""/>
+      <w:lvlJc w:val="left"/>
+      <w:pPr>
+        <w:ind w:left="7200" w:hanging="360"/>
+      </w:pPr>
+      <w:rPr>
+        <w:rFonts w:ascii="Wingdings" w:hAnsi="Wingdings" w:hint="default"/>
+      </w:rPr>
+    </w:lvl>
+  </w:abstractNum>
+  <w:abstractNum w:abstractNumId="1" w15:restartNumberingAfterBreak="0">
+    <w:nsid w:val="2AFE7C74"/>
+    <w:multiLevelType w:val="hybridMultilevel"/>
+    <w:tmpl w:val="238E481E"/>
+    <w:lvl w:ilvl="0" w:tplc="0409000F">
+      <w:start w:val="1"/>
+      <w:numFmt w:val="decimal"/>
+      <w:lvlText w:val="%1."/>
+      <w:lvlJc w:val="left"/>
+      <w:pPr>
+        <w:ind w:left="720" w:hanging="360"/>
+      </w:pPr>
+      <w:rPr>
+        <w:rFonts w:hint="default"/>
+      </w:rPr>
+    </w:lvl>
+    <w:lvl w:ilvl="1" w:tplc="04090019" w:tentative="1">
+      <w:start w:val="1"/>
+      <w:numFmt w:val="lowerLetter"/>
+      <w:lvlText w:val="%2."/>
+      <w:lvlJc w:val="left"/>
+      <w:pPr>
+        <w:ind w:left="1440" w:hanging="360"/>
+      </w:pPr>
+    </w:lvl>
+    <w:lvl w:ilvl="2" w:tplc="0409001B" w:tentative="1">
+      <w:start w:val="1"/>
+      <w:numFmt w:val="lowerRoman"/>
+      <w:lvlText w:val="%3."/>
+      <w:lvlJc w:val="right"/>
+      <w:pPr>
+        <w:ind w:left="2160" w:hanging="180"/>
+      </w:pPr>
+    </w:lvl>
+    <w:lvl w:ilvl="3" w:tplc="0409000F" w:tentative="1">
+      <w:start w:val="1"/>
+      <w:numFmt w:val="decimal"/>
+      <w:lvlText w:val="%4."/>
+      <w:lvlJc w:val="left"/>
+      <w:pPr>
+        <w:ind w:left="2880" w:hanging="360"/>
+      </w:pPr>
+    </w:lvl>
+    <w:lvl w:ilvl="4" w:tplc="04090019" w:tentative="1">
+      <w:start w:val="1"/>
+      <w:numFmt w:val="lowerLetter"/>
+      <w:lvlText w:val="%5."/>
+      <w:lvlJc w:val="left"/>
+      <w:pPr>
+        <w:ind w:left="3600" w:hanging="360"/>
+      </w:pPr>
+    </w:lvl>
+    <w:lvl w:ilvl="5" w:tplc="0409001B" w:tentative="1">
+      <w:start w:val="1"/>
+      <w:numFmt w:val="lowerRoman"/>
+      <w:lvlText w:val="%6."/>
+      <w:lvlJc w:val="right"/>
+      <w:pPr>
+        <w:ind w:left="4320" w:hanging="180"/>
+      </w:pPr>
+    </w:lvl>
+    <w:lvl w:ilvl="6" w:tplc="0409000F" w:tentative="1">
+      <w:start w:val="1"/>
+      <w:numFmt w:val="decimal"/>
+      <w:lvlText w:val="%7."/>
+      <w:lvlJc w:val="left"/>
+      <w:pPr>
+        <w:ind w:left="5040" w:hanging="360"/>
+      </w:pPr>
+    </w:lvl>
+    <w:lvl w:ilvl="7" w:tplc="04090019" w:tentative="1">
+      <w:start w:val="1"/>
+      <w:numFmt w:val="lowerLetter"/>
+      <w:lvlText w:val="%8."/>
+      <w:lvlJc w:val="left"/>
+      <w:pPr>
+        <w:ind w:left="5760" w:hanging="360"/>
+      </w:pPr>
+    </w:lvl>
+    <w:lvl w:ilvl="8" w:tplc="0409001B" w:tentative="1">
+      <w:start w:val="1"/>
+      <w:numFmt w:val="lowerRoman"/>
+      <w:lvlText w:val="%9."/>
+      <w:lvlJc w:val="right"/>
+      <w:pPr>
+        <w:ind w:left="6480" w:hanging="180"/>
+      </w:pPr>
+    </w:lvl>
+  </w:abstractNum>
+  <w:abstractNum w:abstractNumId="2" w15:restartNumberingAfterBreak="0">
+    <w:nsid w:val="356F15BA"/>
+    <w:multiLevelType w:val="hybridMultilevel"/>
+    <w:tmpl w:val="02CEDAFE"/>
+    <w:lvl w:ilvl="0" w:tplc="0409000F">
+      <w:start w:val="1"/>
+      <w:numFmt w:val="decimal"/>
+      <w:lvlText w:val="%1."/>
+      <w:lvlJc w:val="left"/>
+      <w:pPr>
+        <w:ind w:left="720" w:hanging="360"/>
+      </w:pPr>
+      <w:rPr>
+        <w:rFonts w:hint="default"/>
+      </w:rPr>
+    </w:lvl>
+    <w:lvl w:ilvl="1" w:tplc="04090019" w:tentative="1">
+      <w:start w:val="1"/>
+      <w:numFmt w:val="lowerLetter"/>
+      <w:lvlText w:val="%2."/>
+      <w:lvlJc w:val="left"/>
+      <w:pPr>
+        <w:ind w:left="1440" w:hanging="360"/>
+      </w:pPr>
+    </w:lvl>
+    <w:lvl w:ilvl="2" w:tplc="0409001B" w:tentative="1">
+      <w:start w:val="1"/>
+      <w:numFmt w:val="lowerRoman"/>
+      <w:lvlText w:val="%3."/>
+      <w:lvlJc w:val="right"/>
+      <w:pPr>
+        <w:ind w:left="2160" w:hanging="180"/>
+      </w:pPr>
+    </w:lvl>
+    <w:lvl w:ilvl="3" w:tplc="0409000F" w:tentative="1">
+      <w:start w:val="1"/>
+      <w:numFmt w:val="decimal"/>
+      <w:lvlText w:val="%4."/>
+      <w:lvlJc w:val="left"/>
+      <w:pPr>
+        <w:ind w:left="2880" w:hanging="360"/>
+      </w:pPr>
+    </w:lvl>
+    <w:lvl w:ilvl="4" w:tplc="04090019" w:tentative="1">
+      <w:start w:val="1"/>
+      <w:numFmt w:val="lowerLetter"/>
+      <w:lvlText w:val="%5."/>
+      <w:lvlJc w:val="left"/>
+      <w:pPr>
+        <w:ind w:left="3600" w:hanging="360"/>
+      </w:pPr>
+    </w:lvl>
+    <w:lvl w:ilvl="5" w:tplc="0409001B" w:tentative="1">
+      <w:start w:val="1"/>
+      <w:numFmt w:val="lowerRoman"/>
+      <w:lvlText w:val="%6."/>
+      <w:lvlJc w:val="right"/>
+      <w:pPr>
+        <w:ind w:left="4320" w:hanging="180"/>
+      </w:pPr>
+    </w:lvl>
+    <w:lvl w:ilvl="6" w:tplc="0409000F" w:tentative="1">
+      <w:start w:val="1"/>
+      <w:numFmt w:val="decimal"/>
+      <w:lvlText w:val="%7."/>
+      <w:lvlJc w:val="left"/>
+      <w:pPr>
+        <w:ind w:left="5040" w:hanging="360"/>
+      </w:pPr>
+    </w:lvl>
+    <w:lvl w:ilvl="7" w:tplc="04090019" w:tentative="1">
+      <w:start w:val="1"/>
+      <w:numFmt w:val="lowerLetter"/>
+      <w:lvlText w:val="%8."/>
+      <w:lvlJc w:val="left"/>
+      <w:pPr>
+        <w:ind w:left="5760" w:hanging="360"/>
+      </w:pPr>
+    </w:lvl>
+    <w:lvl w:ilvl="8" w:tplc="0409001B" w:tentative="1">
+      <w:start w:val="1"/>
+      <w:numFmt w:val="lowerRoman"/>
+      <w:lvlText w:val="%9."/>
+      <w:lvlJc w:val="right"/>
+      <w:pPr>
+        <w:ind w:left="6480" w:hanging="180"/>
+      </w:pPr>
+    </w:lvl>
+  </w:abstractNum>
+  <w:abstractNum w:abstractNumId="3" w15:restartNumberingAfterBreak="0">
+    <w:nsid w:val="6419645D"/>
+    <w:multiLevelType w:val="hybridMultilevel"/>
+    <w:tmpl w:val="F97003CE"/>
+    <w:lvl w:ilvl="0" w:tplc="0409000F">
+      <w:start w:val="1"/>
+      <w:numFmt w:val="decimal"/>
+      <w:lvlText w:val="%1."/>
+      <w:lvlJc w:val="left"/>
+      <w:pPr>
+        <w:ind w:left="720" w:hanging="360"/>
+      </w:pPr>
+      <w:rPr>
+        <w:rFonts w:hint="default"/>
+      </w:rPr>
+    </w:lvl>
+    <w:lvl w:ilvl="1" w:tplc="04090019" w:tentative="1">
+      <w:start w:val="1"/>
+      <w:numFmt w:val="lowerLetter"/>
+      <w:lvlText w:val="%2."/>
+      <w:lvlJc w:val="left"/>
+      <w:pPr>
+        <w:ind w:left="1440" w:hanging="360"/>
+      </w:pPr>
+    </w:lvl>
+    <w:lvl w:ilvl="2" w:tplc="0409001B" w:tentative="1">
+      <w:start w:val="1"/>
+      <w:numFmt w:val="lowerRoman"/>
+      <w:lvlText w:val="%3."/>
+      <w:lvlJc w:val="right"/>
+      <w:pPr>
+        <w:ind w:left="2160" w:hanging="180"/>
+      </w:pPr>
+    </w:lvl>
+    <w:lvl w:ilvl="3" w:tplc="0409000F" w:tentative="1">
+      <w:start w:val="1"/>
+      <w:numFmt w:val="decimal"/>
+      <w:lvlText w:val="%4."/>
+      <w:lvlJc w:val="left"/>
+      <w:pPr>
+        <w:ind w:left="2880" w:hanging="360"/>
+      </w:pPr>
+    </w:lvl>
+    <w:lvl w:ilvl="4" w:tplc="04090019" w:tentative="1">
+      <w:start w:val="1"/>
+      <w:numFmt w:val="lowerLetter"/>
+      <w:lvlText w:val="%5."/>
+      <w:lvlJc w:val="left"/>
+      <w:pPr>
+        <w:ind w:left="3600" w:hanging="360"/>
+      </w:pPr>
+    </w:lvl>
+    <w:lvl w:ilvl="5" w:tplc="0409001B" w:tentative="1">
+      <w:start w:val="1"/>
+      <w:numFmt w:val="lowerRoman"/>
+      <w:lvlText w:val="%6."/>
+      <w:lvlJc w:val="right"/>
+      <w:pPr>
+        <w:ind w:left="4320" w:hanging="180"/>
+      </w:pPr>
+    </w:lvl>
+    <w:lvl w:ilvl="6" w:tplc="0409000F" w:tentative="1">
+      <w:start w:val="1"/>
+      <w:numFmt w:val="decimal"/>
+      <w:lvlText w:val="%7."/>
+      <w:lvlJc w:val="left"/>
+      <w:pPr>
+        <w:ind w:left="5040" w:hanging="360"/>
+      </w:pPr>
+    </w:lvl>
+    <w:lvl w:ilvl="7" w:tplc="04090019" w:tentative="1">
+      <w:start w:val="1"/>
+      <w:numFmt w:val="lowerLetter"/>
+      <w:lvlText w:val="%8."/>
+      <w:lvlJc w:val="left"/>
+      <w:pPr>
+        <w:ind w:left="5760" w:hanging="360"/>
+      </w:pPr>
+    </w:lvl>
+    <w:lvl w:ilvl="8" w:tplc="0409001B" w:tentative="1">
+      <w:start w:val="1"/>
+      <w:numFmt w:val="lowerRoman"/>
+      <w:lvlText w:val="%9."/>
+      <w:lvlJc w:val="right"/>
+      <w:pPr>
+        <w:ind w:left="6480" w:hanging="180"/>
+      </w:pPr>
+    </w:lvl>
+  </w:abstractNum>
+  <w:num w:numId="1" w16cid:durableId="747918701">
+    <w:abstractNumId w:val="2"/>
+  </w:num>
+  <w:num w:numId="2" w16cid:durableId="1679192862">
+    <w:abstractNumId w:val="1"/>
+  </w:num>
+  <w:num w:numId="3" w16cid:durableId="190187079">
+    <w:abstractNumId w:val="0"/>
+  </w:num>
+  <w:num w:numId="4" w16cid:durableId="1526404213">
+    <w:abstractNumId w:val="3"/>
+  </w:num>
+</w:numbering>
 </file>
 
 <file path=word/styles.xml><?xml version="1.0" encoding="utf-8"?>
@@ -942,6 +2990,28 @@
       <w:szCs w:val="26"/>
     </w:rPr>
   </w:style>
+  <w:style w:type="paragraph" w:styleId="Heading3">
+    <w:name w:val="heading 3"/>
+    <w:basedOn w:val="Normal"/>
+    <w:next w:val="Normal"/>
+    <w:link w:val="Heading3Char"/>
+    <w:uiPriority w:val="9"/>
+    <w:unhideWhenUsed/>
+    <w:qFormat/>
+    <w:rsid w:val="009005BE"/>
+    <w:pPr>
+      <w:keepNext/>
+      <w:keepLines/>
+      <w:spacing w:before="40" w:after="0"/>
+      <w:outlineLvl w:val="2"/>
+    </w:pPr>
+    <w:rPr>
+      <w:rFonts w:asciiTheme="majorHAnsi" w:eastAsiaTheme="majorEastAsia" w:hAnsiTheme="majorHAnsi" w:cstheme="majorBidi"/>
+      <w:color w:val="1F3763" w:themeColor="accent1" w:themeShade="7F"/>
+      <w:sz w:val="24"/>
+      <w:szCs w:val="24"/>
+    </w:rPr>
+  </w:style>
   <w:style w:type="character" w:default="1" w:styleId="DefaultParagraphFont">
     <w:name w:val="Default Paragraph Font"/>
     <w:uiPriority w:val="1"/>
@@ -1039,6 +3109,53 @@
       <w:sz w:val="26"/>
       <w:szCs w:val="26"/>
     </w:rPr>
+  </w:style>
+  <w:style w:type="character" w:styleId="Hyperlink">
+    <w:name w:val="Hyperlink"/>
+    <w:basedOn w:val="DefaultParagraphFont"/>
+    <w:uiPriority w:val="99"/>
+    <w:unhideWhenUsed/>
+    <w:rsid w:val="008162A6"/>
+    <w:rPr>
+      <w:color w:val="0563C1" w:themeColor="hyperlink"/>
+      <w:u w:val="single"/>
+    </w:rPr>
+  </w:style>
+  <w:style w:type="character" w:styleId="UnresolvedMention">
+    <w:name w:val="Unresolved Mention"/>
+    <w:basedOn w:val="DefaultParagraphFont"/>
+    <w:uiPriority w:val="99"/>
+    <w:semiHidden/>
+    <w:unhideWhenUsed/>
+    <w:rsid w:val="008162A6"/>
+    <w:rPr>
+      <w:color w:val="605E5C"/>
+      <w:shd w:val="clear" w:color="auto" w:fill="E1DFDD"/>
+    </w:rPr>
+  </w:style>
+  <w:style w:type="character" w:customStyle="1" w:styleId="Heading3Char">
+    <w:name w:val="Heading 3 Char"/>
+    <w:basedOn w:val="DefaultParagraphFont"/>
+    <w:link w:val="Heading3"/>
+    <w:uiPriority w:val="9"/>
+    <w:rsid w:val="009005BE"/>
+    <w:rPr>
+      <w:rFonts w:asciiTheme="majorHAnsi" w:eastAsiaTheme="majorEastAsia" w:hAnsiTheme="majorHAnsi" w:cstheme="majorBidi"/>
+      <w:color w:val="1F3763" w:themeColor="accent1" w:themeShade="7F"/>
+      <w:sz w:val="24"/>
+      <w:szCs w:val="24"/>
+    </w:rPr>
+  </w:style>
+  <w:style w:type="paragraph" w:styleId="ListParagraph">
+    <w:name w:val="List Paragraph"/>
+    <w:basedOn w:val="Normal"/>
+    <w:uiPriority w:val="34"/>
+    <w:qFormat/>
+    <w:rsid w:val="009005BE"/>
+    <w:pPr>
+      <w:ind w:left="720"/>
+      <w:contextualSpacing/>
+    </w:pPr>
   </w:style>
 </w:styles>
 </file>

</xml_diff>

<commit_message>
import os and add static direcories
</commit_message>
<xml_diff>
--- a/Pixel Project (Techical Documentation) v1.0.docx
+++ b/Pixel Project (Techical Documentation) v1.0.docx
@@ -156,8 +156,18 @@
           <w:sz w:val="40"/>
           <w:szCs w:val="40"/>
         </w:rPr>
-        <w:t>VP Engineering, TooMuchWifi</w:t>
-      </w:r>
+        <w:t xml:space="preserve">VP Engineering, </w:t>
+      </w:r>
+      <w:proofErr w:type="spellStart"/>
+      <w:r>
+        <w:rPr>
+          <w:rFonts w:ascii="Gill Sans MT" w:hAnsi="Gill Sans MT"/>
+          <w:sz w:val="40"/>
+          <w:szCs w:val="40"/>
+        </w:rPr>
+        <w:t>TooMuchWifi</w:t>
+      </w:r>
+      <w:proofErr w:type="spellEnd"/>
     </w:p>
     <w:p>
       <w:pPr>
@@ -224,8 +234,18 @@
           <w:sz w:val="40"/>
           <w:szCs w:val="40"/>
         </w:rPr>
-        <w:t>Software Engineer, TooMuchWifi</w:t>
-      </w:r>
+        <w:t xml:space="preserve">Software Engineer, </w:t>
+      </w:r>
+      <w:proofErr w:type="spellStart"/>
+      <w:r>
+        <w:rPr>
+          <w:rFonts w:ascii="Gill Sans MT" w:hAnsi="Gill Sans MT"/>
+          <w:sz w:val="40"/>
+          <w:szCs w:val="40"/>
+        </w:rPr>
+        <w:t>TooMuchWifi</w:t>
+      </w:r>
+      <w:proofErr w:type="spellEnd"/>
     </w:p>
     <w:p>
       <w:pPr>
@@ -351,7 +371,21 @@
         <w:rPr>
           <w:rFonts w:ascii="Gill Sans MT" w:hAnsi="Gill Sans MT"/>
         </w:rPr>
-        <w:t>Understand cmd commands</w:t>
+        <w:t xml:space="preserve">Understand </w:t>
+      </w:r>
+      <w:proofErr w:type="spellStart"/>
+      <w:r>
+        <w:rPr>
+          <w:rFonts w:ascii="Gill Sans MT" w:hAnsi="Gill Sans MT"/>
+        </w:rPr>
+        <w:t>cmd</w:t>
+      </w:r>
+      <w:proofErr w:type="spellEnd"/>
+      <w:r>
+        <w:rPr>
+          <w:rFonts w:ascii="Gill Sans MT" w:hAnsi="Gill Sans MT"/>
+        </w:rPr>
+        <w:t xml:space="preserve"> commands</w:t>
       </w:r>
     </w:p>
     <w:p>
@@ -369,7 +403,49 @@
         <w:rPr>
           <w:rFonts w:ascii="Gill Sans MT" w:hAnsi="Gill Sans MT"/>
         </w:rPr>
-        <w:t>Understand Github Desktop, Github and Gitversion control</w:t>
+        <w:t xml:space="preserve">Understand </w:t>
+      </w:r>
+      <w:proofErr w:type="spellStart"/>
+      <w:r>
+        <w:rPr>
+          <w:rFonts w:ascii="Gill Sans MT" w:hAnsi="Gill Sans MT"/>
+        </w:rPr>
+        <w:t>Github</w:t>
+      </w:r>
+      <w:proofErr w:type="spellEnd"/>
+      <w:r>
+        <w:rPr>
+          <w:rFonts w:ascii="Gill Sans MT" w:hAnsi="Gill Sans MT"/>
+        </w:rPr>
+        <w:t xml:space="preserve"> Desktop, </w:t>
+      </w:r>
+      <w:proofErr w:type="spellStart"/>
+      <w:r>
+        <w:rPr>
+          <w:rFonts w:ascii="Gill Sans MT" w:hAnsi="Gill Sans MT"/>
+        </w:rPr>
+        <w:t>Github</w:t>
+      </w:r>
+      <w:proofErr w:type="spellEnd"/>
+      <w:r>
+        <w:rPr>
+          <w:rFonts w:ascii="Gill Sans MT" w:hAnsi="Gill Sans MT"/>
+        </w:rPr>
+        <w:t xml:space="preserve"> and </w:t>
+      </w:r>
+      <w:proofErr w:type="spellStart"/>
+      <w:r>
+        <w:rPr>
+          <w:rFonts w:ascii="Gill Sans MT" w:hAnsi="Gill Sans MT"/>
+        </w:rPr>
+        <w:t>Gitversion</w:t>
+      </w:r>
+      <w:proofErr w:type="spellEnd"/>
+      <w:r>
+        <w:rPr>
+          <w:rFonts w:ascii="Gill Sans MT" w:hAnsi="Gill Sans MT"/>
+        </w:rPr>
+        <w:t xml:space="preserve"> control</w:t>
       </w:r>
     </w:p>
     <w:p/>
@@ -519,7 +595,21 @@
         <w:rPr>
           <w:rFonts w:ascii="Gill Sans MT" w:hAnsi="Gill Sans MT"/>
         </w:rPr>
-        <w:t>Minimum memory usage when extracting center pixels without loading the entire image (Save the url of the image as text in the database.)</w:t>
+        <w:t xml:space="preserve">Minimum memory usage when extracting center pixels without loading the entire image (Save the </w:t>
+      </w:r>
+      <w:proofErr w:type="spellStart"/>
+      <w:r>
+        <w:rPr>
+          <w:rFonts w:ascii="Gill Sans MT" w:hAnsi="Gill Sans MT"/>
+        </w:rPr>
+        <w:t>url</w:t>
+      </w:r>
+      <w:proofErr w:type="spellEnd"/>
+      <w:r>
+        <w:rPr>
+          <w:rFonts w:ascii="Gill Sans MT" w:hAnsi="Gill Sans MT"/>
+        </w:rPr>
+        <w:t xml:space="preserve"> of the image as text in the database.)</w:t>
       </w:r>
     </w:p>
     <w:p>
@@ -639,7 +729,35 @@
         <w:rPr>
           <w:rFonts w:ascii="Gill Sans MT" w:hAnsi="Gill Sans MT"/>
         </w:rPr>
-        <w:t xml:space="preserve"> virtual env, pyenv, pipenv) but I prefer Anaconda*</w:t>
+        <w:t xml:space="preserve"> virtual env, </w:t>
+      </w:r>
+      <w:proofErr w:type="spellStart"/>
+      <w:r>
+        <w:rPr>
+          <w:rFonts w:ascii="Gill Sans MT" w:hAnsi="Gill Sans MT"/>
+        </w:rPr>
+        <w:t>pyenv</w:t>
+      </w:r>
+      <w:proofErr w:type="spellEnd"/>
+      <w:r>
+        <w:rPr>
+          <w:rFonts w:ascii="Gill Sans MT" w:hAnsi="Gill Sans MT"/>
+        </w:rPr>
+        <w:t xml:space="preserve">, </w:t>
+      </w:r>
+      <w:proofErr w:type="spellStart"/>
+      <w:r>
+        <w:rPr>
+          <w:rFonts w:ascii="Gill Sans MT" w:hAnsi="Gill Sans MT"/>
+        </w:rPr>
+        <w:t>pipenv</w:t>
+      </w:r>
+      <w:proofErr w:type="spellEnd"/>
+      <w:r>
+        <w:rPr>
+          <w:rFonts w:ascii="Gill Sans MT" w:hAnsi="Gill Sans MT"/>
+        </w:rPr>
+        <w:t>) but I prefer Anaconda*</w:t>
       </w:r>
     </w:p>
     <w:p>
@@ -702,7 +820,21 @@
         <w:rPr>
           <w:rFonts w:ascii="Gill Sans MT" w:hAnsi="Gill Sans MT"/>
         </w:rPr>
-        <w:t>You can either create a folder using the Windows Graphic User Interface (GUI) or Command Line Interface (CLI). We must create a folder anywhere in file explorer but I suggest using Document/Github/(project name) to ensure that all your projects are organized.</w:t>
+        <w:t>You can either create a folder using the Windows Graphic User Interface (GUI) or Command Line Interface (CLI). We must create a folder anywhere in file explorer but I suggest using Document/</w:t>
+      </w:r>
+      <w:proofErr w:type="spellStart"/>
+      <w:r>
+        <w:rPr>
+          <w:rFonts w:ascii="Gill Sans MT" w:hAnsi="Gill Sans MT"/>
+        </w:rPr>
+        <w:t>Github</w:t>
+      </w:r>
+      <w:proofErr w:type="spellEnd"/>
+      <w:r>
+        <w:rPr>
+          <w:rFonts w:ascii="Gill Sans MT" w:hAnsi="Gill Sans MT"/>
+        </w:rPr>
+        <w:t>/(project name) to ensure that all your projects are organized.</w:t>
       </w:r>
       <w:r>
         <w:rPr>
@@ -878,7 +1010,49 @@
         <w:rPr>
           <w:rFonts w:ascii="Gill Sans MT" w:hAnsi="Gill Sans MT"/>
         </w:rPr>
-        <w:t>Navigate to documents, create a Github folder(if it doesn’t already exist). Within Github folder create project folder ‘Image Processing’ (Documents/Github/Image-Processing)</w:t>
+        <w:t xml:space="preserve">Navigate to documents, create a </w:t>
+      </w:r>
+      <w:proofErr w:type="spellStart"/>
+      <w:r>
+        <w:rPr>
+          <w:rFonts w:ascii="Gill Sans MT" w:hAnsi="Gill Sans MT"/>
+        </w:rPr>
+        <w:t>Github</w:t>
+      </w:r>
+      <w:proofErr w:type="spellEnd"/>
+      <w:r>
+        <w:rPr>
+          <w:rFonts w:ascii="Gill Sans MT" w:hAnsi="Gill Sans MT"/>
+        </w:rPr>
+        <w:t xml:space="preserve"> folder(if it doesn’t already exist). Within </w:t>
+      </w:r>
+      <w:proofErr w:type="spellStart"/>
+      <w:r>
+        <w:rPr>
+          <w:rFonts w:ascii="Gill Sans MT" w:hAnsi="Gill Sans MT"/>
+        </w:rPr>
+        <w:t>Github</w:t>
+      </w:r>
+      <w:proofErr w:type="spellEnd"/>
+      <w:r>
+        <w:rPr>
+          <w:rFonts w:ascii="Gill Sans MT" w:hAnsi="Gill Sans MT"/>
+        </w:rPr>
+        <w:t xml:space="preserve"> folder create project folder ‘Image Processing’ (Documents/</w:t>
+      </w:r>
+      <w:proofErr w:type="spellStart"/>
+      <w:r>
+        <w:rPr>
+          <w:rFonts w:ascii="Gill Sans MT" w:hAnsi="Gill Sans MT"/>
+        </w:rPr>
+        <w:t>Github</w:t>
+      </w:r>
+      <w:proofErr w:type="spellEnd"/>
+      <w:r>
+        <w:rPr>
+          <w:rFonts w:ascii="Gill Sans MT" w:hAnsi="Gill Sans MT"/>
+        </w:rPr>
+        <w:t>/Image-Processing)</w:t>
       </w:r>
     </w:p>
     <w:p>
@@ -1008,7 +1182,35 @@
         <w:rPr>
           <w:rFonts w:ascii="Gill Sans MT" w:hAnsi="Gill Sans MT"/>
         </w:rPr>
-        <w:t>Open CMD, then navigate to Documents/Github. Create the Github folder if it doesn’t already exist.</w:t>
+        <w:t>Open CMD, then navigate to Documents/</w:t>
+      </w:r>
+      <w:proofErr w:type="spellStart"/>
+      <w:r>
+        <w:rPr>
+          <w:rFonts w:ascii="Gill Sans MT" w:hAnsi="Gill Sans MT"/>
+        </w:rPr>
+        <w:t>Github</w:t>
+      </w:r>
+      <w:proofErr w:type="spellEnd"/>
+      <w:r>
+        <w:rPr>
+          <w:rFonts w:ascii="Gill Sans MT" w:hAnsi="Gill Sans MT"/>
+        </w:rPr>
+        <w:t xml:space="preserve">. Create the </w:t>
+      </w:r>
+      <w:proofErr w:type="spellStart"/>
+      <w:r>
+        <w:rPr>
+          <w:rFonts w:ascii="Gill Sans MT" w:hAnsi="Gill Sans MT"/>
+        </w:rPr>
+        <w:t>Github</w:t>
+      </w:r>
+      <w:proofErr w:type="spellEnd"/>
+      <w:r>
+        <w:rPr>
+          <w:rFonts w:ascii="Gill Sans MT" w:hAnsi="Gill Sans MT"/>
+        </w:rPr>
+        <w:t xml:space="preserve"> folder if it doesn’t already exist.</w:t>
       </w:r>
     </w:p>
     <w:p>
@@ -1105,7 +1307,21 @@
         <w:rPr>
           <w:rFonts w:ascii="Gill Sans MT" w:hAnsi="Gill Sans MT"/>
         </w:rPr>
-        <w:t xml:space="preserve">Navigate into github folder </w:t>
+        <w:t xml:space="preserve">Navigate into </w:t>
+      </w:r>
+      <w:proofErr w:type="spellStart"/>
+      <w:r>
+        <w:rPr>
+          <w:rFonts w:ascii="Gill Sans MT" w:hAnsi="Gill Sans MT"/>
+        </w:rPr>
+        <w:t>github</w:t>
+      </w:r>
+      <w:proofErr w:type="spellEnd"/>
+      <w:r>
+        <w:rPr>
+          <w:rFonts w:ascii="Gill Sans MT" w:hAnsi="Gill Sans MT"/>
+        </w:rPr>
+        <w:t xml:space="preserve"> folder </w:t>
       </w:r>
     </w:p>
     <w:p>
@@ -1192,6 +1408,7 @@
         </w:rPr>
         <w:t xml:space="preserve">To navigate into </w:t>
       </w:r>
+      <w:proofErr w:type="spellStart"/>
       <w:r>
         <w:rPr>
           <w:rFonts w:ascii="Gill Sans MT" w:hAnsi="Gill Sans MT"/>
@@ -1202,8 +1419,16 @@
         <w:rPr>
           <w:rFonts w:ascii="Gill Sans MT" w:hAnsi="Gill Sans MT"/>
         </w:rPr>
-        <w:t xml:space="preserve">ithub folder in documents cd </w:t>
-      </w:r>
+        <w:t>ithub</w:t>
+      </w:r>
+      <w:proofErr w:type="spellEnd"/>
+      <w:r>
+        <w:rPr>
+          <w:rFonts w:ascii="Gill Sans MT" w:hAnsi="Gill Sans MT"/>
+        </w:rPr>
+        <w:t xml:space="preserve"> folder in documents cd </w:t>
+      </w:r>
+      <w:proofErr w:type="spellStart"/>
       <w:r>
         <w:rPr>
           <w:rFonts w:ascii="Gill Sans MT" w:hAnsi="Gill Sans MT"/>
@@ -1214,7 +1439,14 @@
         <w:rPr>
           <w:rFonts w:ascii="Gill Sans MT" w:hAnsi="Gill Sans MT"/>
         </w:rPr>
-        <w:t>ithub, then hit enter</w:t>
+        <w:t>ithub</w:t>
+      </w:r>
+      <w:proofErr w:type="spellEnd"/>
+      <w:r>
+        <w:rPr>
+          <w:rFonts w:ascii="Gill Sans MT" w:hAnsi="Gill Sans MT"/>
+        </w:rPr>
+        <w:t>, then hit enter</w:t>
       </w:r>
     </w:p>
     <w:p>
@@ -1319,8 +1551,30 @@
         <w:rPr>
           <w:rFonts w:ascii="Gill Sans MT" w:hAnsi="Gill Sans MT"/>
         </w:rPr>
-        <w:t>This will create a folder for our Django project but it is still not connected to Github or any repository on Github</w:t>
-      </w:r>
+        <w:t xml:space="preserve">This will create a folder for our Django project but it is still not connected to </w:t>
+      </w:r>
+      <w:proofErr w:type="spellStart"/>
+      <w:r>
+        <w:rPr>
+          <w:rFonts w:ascii="Gill Sans MT" w:hAnsi="Gill Sans MT"/>
+        </w:rPr>
+        <w:t>Github</w:t>
+      </w:r>
+      <w:proofErr w:type="spellEnd"/>
+      <w:r>
+        <w:rPr>
+          <w:rFonts w:ascii="Gill Sans MT" w:hAnsi="Gill Sans MT"/>
+        </w:rPr>
+        <w:t xml:space="preserve"> or any repository on </w:t>
+      </w:r>
+      <w:proofErr w:type="spellStart"/>
+      <w:r>
+        <w:rPr>
+          <w:rFonts w:ascii="Gill Sans MT" w:hAnsi="Gill Sans MT"/>
+        </w:rPr>
+        <w:t>Github</w:t>
+      </w:r>
+      <w:proofErr w:type="spellEnd"/>
     </w:p>
     <w:p>
       <w:pPr>
@@ -1337,7 +1591,21 @@
         <w:rPr>
           <w:rFonts w:ascii="Gill Sans MT" w:hAnsi="Gill Sans MT"/>
         </w:rPr>
-        <w:t>Next open Github desktop, create a new repository and link it to the folder we just created</w:t>
+        <w:t xml:space="preserve">Next open </w:t>
+      </w:r>
+      <w:proofErr w:type="spellStart"/>
+      <w:r>
+        <w:rPr>
+          <w:rFonts w:ascii="Gill Sans MT" w:hAnsi="Gill Sans MT"/>
+        </w:rPr>
+        <w:t>Github</w:t>
+      </w:r>
+      <w:proofErr w:type="spellEnd"/>
+      <w:r>
+        <w:rPr>
+          <w:rFonts w:ascii="Gill Sans MT" w:hAnsi="Gill Sans MT"/>
+        </w:rPr>
+        <w:t xml:space="preserve"> desktop, create a new repository and link it to the folder we just created</w:t>
       </w:r>
     </w:p>
     <w:p>
@@ -1479,7 +1747,21 @@
         <w:rPr>
           <w:rFonts w:ascii="Gill Sans MT" w:hAnsi="Gill Sans MT"/>
         </w:rPr>
-        <w:t>Open Github Desktop, Go to File&gt; Add local repository</w:t>
+        <w:t xml:space="preserve">Open </w:t>
+      </w:r>
+      <w:proofErr w:type="spellStart"/>
+      <w:r>
+        <w:rPr>
+          <w:rFonts w:ascii="Gill Sans MT" w:hAnsi="Gill Sans MT"/>
+        </w:rPr>
+        <w:t>Github</w:t>
+      </w:r>
+      <w:proofErr w:type="spellEnd"/>
+      <w:r>
+        <w:rPr>
+          <w:rFonts w:ascii="Gill Sans MT" w:hAnsi="Gill Sans MT"/>
+        </w:rPr>
+        <w:t xml:space="preserve"> Desktop, Go to File&gt; Add local repository</w:t>
       </w:r>
     </w:p>
     <w:p>
@@ -1558,7 +1840,49 @@
         <w:rPr>
           <w:rFonts w:ascii="Gill Sans MT" w:hAnsi="Gill Sans MT"/>
         </w:rPr>
-        <w:t>Point Github to the local repository/folder that you want to add to Github Desktop. Then publish to Github.</w:t>
+        <w:t xml:space="preserve">Point </w:t>
+      </w:r>
+      <w:proofErr w:type="spellStart"/>
+      <w:r>
+        <w:rPr>
+          <w:rFonts w:ascii="Gill Sans MT" w:hAnsi="Gill Sans MT"/>
+        </w:rPr>
+        <w:t>Github</w:t>
+      </w:r>
+      <w:proofErr w:type="spellEnd"/>
+      <w:r>
+        <w:rPr>
+          <w:rFonts w:ascii="Gill Sans MT" w:hAnsi="Gill Sans MT"/>
+        </w:rPr>
+        <w:t xml:space="preserve"> to the local repository/folder that you want to add to </w:t>
+      </w:r>
+      <w:proofErr w:type="spellStart"/>
+      <w:r>
+        <w:rPr>
+          <w:rFonts w:ascii="Gill Sans MT" w:hAnsi="Gill Sans MT"/>
+        </w:rPr>
+        <w:t>Github</w:t>
+      </w:r>
+      <w:proofErr w:type="spellEnd"/>
+      <w:r>
+        <w:rPr>
+          <w:rFonts w:ascii="Gill Sans MT" w:hAnsi="Gill Sans MT"/>
+        </w:rPr>
+        <w:t xml:space="preserve"> Desktop. Then publish to </w:t>
+      </w:r>
+      <w:proofErr w:type="spellStart"/>
+      <w:r>
+        <w:rPr>
+          <w:rFonts w:ascii="Gill Sans MT" w:hAnsi="Gill Sans MT"/>
+        </w:rPr>
+        <w:t>Github</w:t>
+      </w:r>
+      <w:proofErr w:type="spellEnd"/>
+      <w:r>
+        <w:rPr>
+          <w:rFonts w:ascii="Gill Sans MT" w:hAnsi="Gill Sans MT"/>
+        </w:rPr>
+        <w:t>.</w:t>
       </w:r>
     </w:p>
     <w:p>
@@ -1650,7 +1974,21 @@
         <w:rPr>
           <w:rFonts w:ascii="Gill Sans MT" w:hAnsi="Gill Sans MT"/>
         </w:rPr>
-        <w:t>*Note* You must have Github Desktop installed for you to proceed with this alternative method [</w:t>
+        <w:t xml:space="preserve">*Note* You must have </w:t>
+      </w:r>
+      <w:proofErr w:type="spellStart"/>
+      <w:r>
+        <w:rPr>
+          <w:rFonts w:ascii="Gill Sans MT" w:hAnsi="Gill Sans MT"/>
+        </w:rPr>
+        <w:t>Github</w:t>
+      </w:r>
+      <w:proofErr w:type="spellEnd"/>
+      <w:r>
+        <w:rPr>
+          <w:rFonts w:ascii="Gill Sans MT" w:hAnsi="Gill Sans MT"/>
+        </w:rPr>
+        <w:t xml:space="preserve"> Desktop installed for you to proceed with this alternative method [</w:t>
       </w:r>
       <w:hyperlink w:anchor="_References" w:history="1">
         <w:r>
@@ -1684,13 +2022,55 @@
         <w:rPr>
           <w:rFonts w:ascii="Gill Sans MT" w:hAnsi="Gill Sans MT"/>
         </w:rPr>
-        <w:t>Open Github Desktop</w:t>
-      </w:r>
-      <w:r>
-        <w:rPr>
-          <w:rFonts w:ascii="Gill Sans MT" w:hAnsi="Gill Sans MT"/>
-        </w:rPr>
-        <w:t xml:space="preserve"> and create new repository. Github Desktop will automatically create a project folder on your local machine that will be used through and IDE to interact with Github.</w:t>
+        <w:t xml:space="preserve">Open </w:t>
+      </w:r>
+      <w:proofErr w:type="spellStart"/>
+      <w:r>
+        <w:rPr>
+          <w:rFonts w:ascii="Gill Sans MT" w:hAnsi="Gill Sans MT"/>
+        </w:rPr>
+        <w:t>Github</w:t>
+      </w:r>
+      <w:proofErr w:type="spellEnd"/>
+      <w:r>
+        <w:rPr>
+          <w:rFonts w:ascii="Gill Sans MT" w:hAnsi="Gill Sans MT"/>
+        </w:rPr>
+        <w:t xml:space="preserve"> Desktop</w:t>
+      </w:r>
+      <w:r>
+        <w:rPr>
+          <w:rFonts w:ascii="Gill Sans MT" w:hAnsi="Gill Sans MT"/>
+        </w:rPr>
+        <w:t xml:space="preserve"> and create new repository. </w:t>
+      </w:r>
+      <w:proofErr w:type="spellStart"/>
+      <w:r>
+        <w:rPr>
+          <w:rFonts w:ascii="Gill Sans MT" w:hAnsi="Gill Sans MT"/>
+        </w:rPr>
+        <w:t>Github</w:t>
+      </w:r>
+      <w:proofErr w:type="spellEnd"/>
+      <w:r>
+        <w:rPr>
+          <w:rFonts w:ascii="Gill Sans MT" w:hAnsi="Gill Sans MT"/>
+        </w:rPr>
+        <w:t xml:space="preserve"> Desktop will automatically create a project folder on your local machine that will be used through and IDE to interact with </w:t>
+      </w:r>
+      <w:proofErr w:type="spellStart"/>
+      <w:r>
+        <w:rPr>
+          <w:rFonts w:ascii="Gill Sans MT" w:hAnsi="Gill Sans MT"/>
+        </w:rPr>
+        <w:t>Github</w:t>
+      </w:r>
+      <w:proofErr w:type="spellEnd"/>
+      <w:r>
+        <w:rPr>
+          <w:rFonts w:ascii="Gill Sans MT" w:hAnsi="Gill Sans MT"/>
+        </w:rPr>
+        <w:t>.</w:t>
       </w:r>
     </w:p>
     <w:p>
@@ -1773,7 +2153,35 @@
         <w:rPr>
           <w:rFonts w:ascii="Gill Sans MT" w:hAnsi="Gill Sans MT"/>
         </w:rPr>
-        <w:t>Give your repository a name, this will also automatically be the name of the folder that Github will create in your chosen path. Read up on Github Desktop, how to create and publish a repository [</w:t>
+        <w:t xml:space="preserve">Give your repository a name, this will also automatically be the name of the folder that </w:t>
+      </w:r>
+      <w:proofErr w:type="spellStart"/>
+      <w:r>
+        <w:rPr>
+          <w:rFonts w:ascii="Gill Sans MT" w:hAnsi="Gill Sans MT"/>
+        </w:rPr>
+        <w:t>Github</w:t>
+      </w:r>
+      <w:proofErr w:type="spellEnd"/>
+      <w:r>
+        <w:rPr>
+          <w:rFonts w:ascii="Gill Sans MT" w:hAnsi="Gill Sans MT"/>
+        </w:rPr>
+        <w:t xml:space="preserve"> will create in your chosen path. Read up on </w:t>
+      </w:r>
+      <w:proofErr w:type="spellStart"/>
+      <w:r>
+        <w:rPr>
+          <w:rFonts w:ascii="Gill Sans MT" w:hAnsi="Gill Sans MT"/>
+        </w:rPr>
+        <w:t>Github</w:t>
+      </w:r>
+      <w:proofErr w:type="spellEnd"/>
+      <w:r>
+        <w:rPr>
+          <w:rFonts w:ascii="Gill Sans MT" w:hAnsi="Gill Sans MT"/>
+        </w:rPr>
+        <w:t xml:space="preserve"> Desktop, how to create and publish a repository [</w:t>
       </w:r>
       <w:hyperlink w:anchor="_References" w:history="1">
         <w:r>
@@ -3117,7 +3525,21 @@
         <w:rPr>
           <w:rFonts w:ascii="Gill Sans MT" w:hAnsi="Gill Sans MT"/>
         </w:rPr>
-        <w:t>You can follow along with CommandPromt(CMD) or open the terminal window in an IDE of your choice. In this case, I’m going to use my preferred IDE, which is VSCODE</w:t>
+        <w:t xml:space="preserve">You can follow along with </w:t>
+      </w:r>
+      <w:proofErr w:type="spellStart"/>
+      <w:r>
+        <w:rPr>
+          <w:rFonts w:ascii="Gill Sans MT" w:hAnsi="Gill Sans MT"/>
+        </w:rPr>
+        <w:t>CommandPromt</w:t>
+      </w:r>
+      <w:proofErr w:type="spellEnd"/>
+      <w:r>
+        <w:rPr>
+          <w:rFonts w:ascii="Gill Sans MT" w:hAnsi="Gill Sans MT"/>
+        </w:rPr>
+        <w:t>(CMD) or open the terminal window in an IDE of your choice. In this case, I’m going to use my preferred IDE, which is VSCODE</w:t>
       </w:r>
     </w:p>
     <w:p>
@@ -3193,7 +3615,21 @@
           <w:rFonts w:ascii="Gill Sans MT" w:hAnsi="Gill Sans MT"/>
         </w:rPr>
         <w:lastRenderedPageBreak/>
-        <w:t>Navigate to the terminal and type the following command conda create –name (name of your environment) python=3.12</w:t>
+        <w:t xml:space="preserve">Navigate to the terminal and type the following command </w:t>
+      </w:r>
+      <w:proofErr w:type="spellStart"/>
+      <w:r>
+        <w:rPr>
+          <w:rFonts w:ascii="Gill Sans MT" w:hAnsi="Gill Sans MT"/>
+        </w:rPr>
+        <w:t>conda</w:t>
+      </w:r>
+      <w:proofErr w:type="spellEnd"/>
+      <w:r>
+        <w:rPr>
+          <w:rFonts w:ascii="Gill Sans MT" w:hAnsi="Gill Sans MT"/>
+        </w:rPr>
+        <w:t xml:space="preserve"> create –name (name of your environment) python=3.12</w:t>
       </w:r>
     </w:p>
     <w:p>
@@ -3282,7 +3718,21 @@
         <w:rPr>
           <w:rFonts w:ascii="Gill Sans MT" w:hAnsi="Gill Sans MT"/>
         </w:rPr>
-        <w:t xml:space="preserve"> you can choose any python version to install on your virtual environment (i.e, python=3.8, python=2.7). Knowing this will be vital so that you can test your software in different versions of python to ensure consistency and to test for </w:t>
+        <w:t xml:space="preserve"> you can choose any python version to install on your virtual environment (</w:t>
+      </w:r>
+      <w:proofErr w:type="spellStart"/>
+      <w:r>
+        <w:rPr>
+          <w:rFonts w:ascii="Gill Sans MT" w:hAnsi="Gill Sans MT"/>
+        </w:rPr>
+        <w:t>i.e</w:t>
+      </w:r>
+      <w:proofErr w:type="spellEnd"/>
+      <w:r>
+        <w:rPr>
+          <w:rFonts w:ascii="Gill Sans MT" w:hAnsi="Gill Sans MT"/>
+        </w:rPr>
+        <w:t xml:space="preserve">, python=3.8, python=2.7). Knowing this will be vital so that you can test your software in different versions of python to ensure consistency and to test for </w:t>
       </w:r>
       <w:r>
         <w:rPr>
@@ -3500,7 +3950,21 @@
         <w:rPr>
           <w:rFonts w:ascii="Gill Sans MT" w:hAnsi="Gill Sans MT"/>
         </w:rPr>
-        <w:t>Now that we have created our virtual environment let’s try to activate it and test if it has been successfully created. Run the following command conda activate Pixels</w:t>
+        <w:t xml:space="preserve">Now that we have created our virtual environment let’s try to activate it and test if it has been successfully created. Run the following command </w:t>
+      </w:r>
+      <w:proofErr w:type="spellStart"/>
+      <w:r>
+        <w:rPr>
+          <w:rFonts w:ascii="Gill Sans MT" w:hAnsi="Gill Sans MT"/>
+        </w:rPr>
+        <w:t>conda</w:t>
+      </w:r>
+      <w:proofErr w:type="spellEnd"/>
+      <w:r>
+        <w:rPr>
+          <w:rFonts w:ascii="Gill Sans MT" w:hAnsi="Gill Sans MT"/>
+        </w:rPr>
+        <w:t xml:space="preserve"> activate Pixels</w:t>
       </w:r>
     </w:p>
     <w:p>
@@ -4055,13 +4519,55 @@
         <w:rPr>
           <w:rFonts w:ascii="Gill Sans MT" w:hAnsi="Gill Sans MT"/>
         </w:rPr>
-        <w:t xml:space="preserve">Run command django-admin startproject </w:t>
-      </w:r>
-      <w:r>
-        <w:rPr>
-          <w:rFonts w:ascii="Gill Sans MT" w:hAnsi="Gill Sans MT"/>
-        </w:rPr>
-        <w:t>(myprojectname)</w:t>
+        <w:t xml:space="preserve">Run command </w:t>
+      </w:r>
+      <w:proofErr w:type="spellStart"/>
+      <w:r>
+        <w:rPr>
+          <w:rFonts w:ascii="Gill Sans MT" w:hAnsi="Gill Sans MT"/>
+        </w:rPr>
+        <w:t>django</w:t>
+      </w:r>
+      <w:proofErr w:type="spellEnd"/>
+      <w:r>
+        <w:rPr>
+          <w:rFonts w:ascii="Gill Sans MT" w:hAnsi="Gill Sans MT"/>
+        </w:rPr>
+        <w:t xml:space="preserve">-admin </w:t>
+      </w:r>
+      <w:proofErr w:type="spellStart"/>
+      <w:r>
+        <w:rPr>
+          <w:rFonts w:ascii="Gill Sans MT" w:hAnsi="Gill Sans MT"/>
+        </w:rPr>
+        <w:t>startproject</w:t>
+      </w:r>
+      <w:proofErr w:type="spellEnd"/>
+      <w:r>
+        <w:rPr>
+          <w:rFonts w:ascii="Gill Sans MT" w:hAnsi="Gill Sans MT"/>
+        </w:rPr>
+        <w:t xml:space="preserve"> </w:t>
+      </w:r>
+      <w:r>
+        <w:rPr>
+          <w:rFonts w:ascii="Gill Sans MT" w:hAnsi="Gill Sans MT"/>
+        </w:rPr>
+        <w:t>(</w:t>
+      </w:r>
+      <w:proofErr w:type="spellStart"/>
+      <w:r>
+        <w:rPr>
+          <w:rFonts w:ascii="Gill Sans MT" w:hAnsi="Gill Sans MT"/>
+        </w:rPr>
+        <w:t>myprojectname</w:t>
+      </w:r>
+      <w:proofErr w:type="spellEnd"/>
+      <w:r>
+        <w:rPr>
+          <w:rFonts w:ascii="Gill Sans MT" w:hAnsi="Gill Sans MT"/>
+        </w:rPr>
+        <w:t>)</w:t>
       </w:r>
     </w:p>
     <w:p>
@@ -4146,7 +4652,49 @@
         <w:rPr>
           <w:rFonts w:ascii="Gill Sans MT" w:hAnsi="Gill Sans MT"/>
         </w:rPr>
-        <w:t>After you run the command a project folder will be created with the name that you selected when you ran the command django-admin startproject (myprojectname)</w:t>
+        <w:t xml:space="preserve">After you run the command a project folder will be created with the name that you selected when you ran the command </w:t>
+      </w:r>
+      <w:proofErr w:type="spellStart"/>
+      <w:r>
+        <w:rPr>
+          <w:rFonts w:ascii="Gill Sans MT" w:hAnsi="Gill Sans MT"/>
+        </w:rPr>
+        <w:t>django</w:t>
+      </w:r>
+      <w:proofErr w:type="spellEnd"/>
+      <w:r>
+        <w:rPr>
+          <w:rFonts w:ascii="Gill Sans MT" w:hAnsi="Gill Sans MT"/>
+        </w:rPr>
+        <w:t xml:space="preserve">-admin </w:t>
+      </w:r>
+      <w:proofErr w:type="spellStart"/>
+      <w:r>
+        <w:rPr>
+          <w:rFonts w:ascii="Gill Sans MT" w:hAnsi="Gill Sans MT"/>
+        </w:rPr>
+        <w:t>startproject</w:t>
+      </w:r>
+      <w:proofErr w:type="spellEnd"/>
+      <w:r>
+        <w:rPr>
+          <w:rFonts w:ascii="Gill Sans MT" w:hAnsi="Gill Sans MT"/>
+        </w:rPr>
+        <w:t xml:space="preserve"> (</w:t>
+      </w:r>
+      <w:proofErr w:type="spellStart"/>
+      <w:r>
+        <w:rPr>
+          <w:rFonts w:ascii="Gill Sans MT" w:hAnsi="Gill Sans MT"/>
+        </w:rPr>
+        <w:t>myprojectname</w:t>
+      </w:r>
+      <w:proofErr w:type="spellEnd"/>
+      <w:r>
+        <w:rPr>
+          <w:rFonts w:ascii="Gill Sans MT" w:hAnsi="Gill Sans MT"/>
+        </w:rPr>
+        <w:t>)</w:t>
       </w:r>
     </w:p>
     <w:p>
@@ -4245,30 +4793,52 @@
         <w:rPr>
           <w:rFonts w:ascii="Gill Sans MT" w:hAnsi="Gill Sans MT"/>
         </w:rPr>
-        <w:t>In the pixelsproject path, run the following command to create Django app</w:t>
-      </w:r>
-    </w:p>
-    <w:p>
-      <w:pPr>
-        <w:pStyle w:val="ListParagraph"/>
-        <w:rPr>
-          <w:rFonts w:ascii="Gill Sans MT" w:hAnsi="Gill Sans MT"/>
-        </w:rPr>
-      </w:pPr>
-    </w:p>
-    <w:p>
-      <w:pPr>
-        <w:pStyle w:val="ListParagraph"/>
-        <w:rPr>
-          <w:rFonts w:ascii="Gill Sans MT" w:hAnsi="Gill Sans MT"/>
-        </w:rPr>
-      </w:pPr>
-      <w:r>
-        <w:rPr>
-          <w:rFonts w:ascii="Gill Sans MT" w:hAnsi="Gill Sans MT"/>
-        </w:rPr>
-        <w:t>*Before you run the following command, check if you are in the correct directory by running this command first dir</w:t>
-      </w:r>
+        <w:t xml:space="preserve">In the </w:t>
+      </w:r>
+      <w:proofErr w:type="spellStart"/>
+      <w:r>
+        <w:rPr>
+          <w:rFonts w:ascii="Gill Sans MT" w:hAnsi="Gill Sans MT"/>
+        </w:rPr>
+        <w:t>pixelsproject</w:t>
+      </w:r>
+      <w:proofErr w:type="spellEnd"/>
+      <w:r>
+        <w:rPr>
+          <w:rFonts w:ascii="Gill Sans MT" w:hAnsi="Gill Sans MT"/>
+        </w:rPr>
+        <w:t xml:space="preserve"> path, run the following command to create Django app</w:t>
+      </w:r>
+    </w:p>
+    <w:p>
+      <w:pPr>
+        <w:pStyle w:val="ListParagraph"/>
+        <w:rPr>
+          <w:rFonts w:ascii="Gill Sans MT" w:hAnsi="Gill Sans MT"/>
+        </w:rPr>
+      </w:pPr>
+    </w:p>
+    <w:p>
+      <w:pPr>
+        <w:pStyle w:val="ListParagraph"/>
+        <w:rPr>
+          <w:rFonts w:ascii="Gill Sans MT" w:hAnsi="Gill Sans MT"/>
+        </w:rPr>
+      </w:pPr>
+      <w:r>
+        <w:rPr>
+          <w:rFonts w:ascii="Gill Sans MT" w:hAnsi="Gill Sans MT"/>
+        </w:rPr>
+        <w:t xml:space="preserve">*Before you run the following command, check if you are in the correct directory by running this command first </w:t>
+      </w:r>
+      <w:proofErr w:type="spellStart"/>
+      <w:r>
+        <w:rPr>
+          <w:rFonts w:ascii="Gill Sans MT" w:hAnsi="Gill Sans MT"/>
+        </w:rPr>
+        <w:t>dir</w:t>
+      </w:r>
+      <w:proofErr w:type="spellEnd"/>
     </w:p>
     <w:p>
       <w:pPr>
@@ -4369,7 +4939,21 @@
         <w:rPr>
           <w:rFonts w:ascii="Gill Sans MT" w:hAnsi="Gill Sans MT"/>
         </w:rPr>
-        <w:t xml:space="preserve">After ensuring that you’re in the correct path. Run the following command python manage.py startapp pixels to create our pixels app </w:t>
+        <w:t xml:space="preserve">After ensuring that you’re in the correct path. Run the following command python manage.py </w:t>
+      </w:r>
+      <w:proofErr w:type="spellStart"/>
+      <w:r>
+        <w:rPr>
+          <w:rFonts w:ascii="Gill Sans MT" w:hAnsi="Gill Sans MT"/>
+        </w:rPr>
+        <w:t>startapp</w:t>
+      </w:r>
+      <w:proofErr w:type="spellEnd"/>
+      <w:r>
+        <w:rPr>
+          <w:rFonts w:ascii="Gill Sans MT" w:hAnsi="Gill Sans MT"/>
+        </w:rPr>
+        <w:t xml:space="preserve"> pixels to create our pixels app </w:t>
       </w:r>
       <w:r>
         <w:rPr>
@@ -4576,8 +5160,16 @@
         <w:rPr>
           <w:rFonts w:ascii="Gill Sans MT" w:hAnsi="Gill Sans MT"/>
         </w:rPr>
-        <w:t>Navigate to PixelsProject&gt;Settings.Py</w:t>
-      </w:r>
+        <w:t>Navigate to PixelsProject&gt;</w:t>
+      </w:r>
+      <w:proofErr w:type="spellStart"/>
+      <w:r>
+        <w:rPr>
+          <w:rFonts w:ascii="Gill Sans MT" w:hAnsi="Gill Sans MT"/>
+        </w:rPr>
+        <w:t>Settings.Py</w:t>
+      </w:r>
+      <w:proofErr w:type="spellEnd"/>
     </w:p>
     <w:p>
       <w:pPr>
@@ -4722,8 +5314,16 @@
           <w:rFonts w:ascii="Gill Sans MT" w:hAnsi="Gill Sans MT"/>
         </w:rPr>
         <w:lastRenderedPageBreak/>
-        <w:t>Create urls.py file for pixels and link to main urls</w:t>
-      </w:r>
+        <w:t xml:space="preserve">Create urls.py file for pixels and link to main </w:t>
+      </w:r>
+      <w:proofErr w:type="spellStart"/>
+      <w:r>
+        <w:rPr>
+          <w:rFonts w:ascii="Gill Sans MT" w:hAnsi="Gill Sans MT"/>
+        </w:rPr>
+        <w:t>urls</w:t>
+      </w:r>
+      <w:proofErr w:type="spellEnd"/>
       <w:r>
         <w:rPr>
           <w:rFonts w:ascii="Gill Sans MT" w:hAnsi="Gill Sans MT"/>
@@ -4764,8 +5364,16 @@
         <w:rPr>
           <w:rFonts w:ascii="Gill Sans MT" w:hAnsi="Gill Sans MT"/>
         </w:rPr>
-        <w:t>Create urls.py file for app pixels’ urls</w:t>
-      </w:r>
+        <w:t xml:space="preserve">Create urls.py file for app pixels’ </w:t>
+      </w:r>
+      <w:proofErr w:type="spellStart"/>
+      <w:r>
+        <w:rPr>
+          <w:rFonts w:ascii="Gill Sans MT" w:hAnsi="Gill Sans MT"/>
+        </w:rPr>
+        <w:t>urls</w:t>
+      </w:r>
+      <w:proofErr w:type="spellEnd"/>
     </w:p>
     <w:p>
       <w:pPr>
@@ -4825,7 +5433,21 @@
         <w:rPr>
           <w:rFonts w:ascii="Gill Sans MT" w:hAnsi="Gill Sans MT"/>
         </w:rPr>
-        <w:t>Link app pixels urls to main urls.py of Pixelsproject</w:t>
+        <w:t xml:space="preserve">Link app pixels </w:t>
+      </w:r>
+      <w:proofErr w:type="spellStart"/>
+      <w:r>
+        <w:rPr>
+          <w:rFonts w:ascii="Gill Sans MT" w:hAnsi="Gill Sans MT"/>
+        </w:rPr>
+        <w:t>urls</w:t>
+      </w:r>
+      <w:proofErr w:type="spellEnd"/>
+      <w:r>
+        <w:rPr>
+          <w:rFonts w:ascii="Gill Sans MT" w:hAnsi="Gill Sans MT"/>
+        </w:rPr>
+        <w:t xml:space="preserve"> to main urls.py of Pixelsproject</w:t>
       </w:r>
     </w:p>
     <w:p>
@@ -4891,6 +5513,749 @@
     </w:p>
     <w:p>
       <w:pPr>
+        <w:pStyle w:val="Heading3"/>
+      </w:pPr>
+      <w:r>
+        <w:lastRenderedPageBreak/>
+        <w:t xml:space="preserve">Create &amp; </w:t>
+      </w:r>
+      <w:r>
+        <w:t xml:space="preserve">Configure static </w:t>
+      </w:r>
+      <w:r>
+        <w:t>folder and files</w:t>
+      </w:r>
+      <w:r>
+        <w:t xml:space="preserve"> </w:t>
+      </w:r>
+    </w:p>
+    <w:p>
+      <w:pPr>
+        <w:pStyle w:val="NoSpacing"/>
+      </w:pPr>
+      <w:r>
+        <w:br/>
+      </w:r>
+      <w:r>
+        <w:t>This</w:t>
+      </w:r>
+      <w:r>
+        <w:t xml:space="preserve"> is to serve additional files such as images, </w:t>
+      </w:r>
+      <w:proofErr w:type="spellStart"/>
+      <w:r>
+        <w:t>javascript</w:t>
+      </w:r>
+      <w:proofErr w:type="spellEnd"/>
+      <w:r>
+        <w:t xml:space="preserve">, or </w:t>
+      </w:r>
+      <w:proofErr w:type="spellStart"/>
+      <w:r>
+        <w:t>css</w:t>
+      </w:r>
+      <w:proofErr w:type="spellEnd"/>
+      <w:r>
+        <w:t xml:space="preserve"> [ ] </w:t>
+      </w:r>
+    </w:p>
+    <w:p>
+      <w:pPr>
+        <w:pStyle w:val="NoSpacing"/>
+      </w:pPr>
+    </w:p>
+    <w:p>
+      <w:pPr>
+        <w:pStyle w:val="NoSpacing"/>
+        <w:numPr>
+          <w:ilvl w:val="0"/>
+          <w:numId w:val="12"/>
+        </w:numPr>
+      </w:pPr>
+      <w:r>
+        <w:t>Let’s create a static folder in our app</w:t>
+      </w:r>
+    </w:p>
+    <w:p>
+      <w:pPr>
+        <w:pStyle w:val="NoSpacing"/>
+        <w:ind w:left="720"/>
+      </w:pPr>
+    </w:p>
+    <w:p>
+      <w:pPr>
+        <w:pStyle w:val="NoSpacing"/>
+        <w:ind w:left="720"/>
+        <w:rPr>
+          <w:b/>
+          <w:bCs/>
+        </w:rPr>
+      </w:pPr>
+      <w:r>
+        <w:rPr>
+          <w:b/>
+          <w:bCs/>
+        </w:rPr>
+        <w:t>Option 1 (create through IDE GUI)</w:t>
+      </w:r>
+    </w:p>
+    <w:p>
+      <w:pPr>
+        <w:pStyle w:val="NoSpacing"/>
+        <w:ind w:left="720"/>
+      </w:pPr>
+    </w:p>
+    <w:p>
+      <w:pPr>
+        <w:pStyle w:val="NoSpacing"/>
+        <w:ind w:left="720"/>
+      </w:pPr>
+      <w:r>
+        <w:drawing>
+          <wp:inline distT="0" distB="0" distL="0" distR="0" wp14:anchorId="723F5AD6" wp14:editId="038CC3CC">
+            <wp:extent cx="2314898" cy="1438476"/>
+            <wp:effectExtent l="0" t="0" r="9525" b="9525"/>
+            <wp:docPr id="775647209" name="Picture 1"/>
+            <wp:cNvGraphicFramePr>
+              <a:graphicFrameLocks xmlns:a="http://schemas.openxmlformats.org/drawingml/2006/main" noChangeAspect="1"/>
+            </wp:cNvGraphicFramePr>
+            <a:graphic xmlns:a="http://schemas.openxmlformats.org/drawingml/2006/main">
+              <a:graphicData uri="http://schemas.openxmlformats.org/drawingml/2006/picture">
+                <pic:pic xmlns:pic="http://schemas.openxmlformats.org/drawingml/2006/picture">
+                  <pic:nvPicPr>
+                    <pic:cNvPr id="775647209" name=""/>
+                    <pic:cNvPicPr/>
+                  </pic:nvPicPr>
+                  <pic:blipFill>
+                    <a:blip r:embed="rId51"/>
+                    <a:stretch>
+                      <a:fillRect/>
+                    </a:stretch>
+                  </pic:blipFill>
+                  <pic:spPr>
+                    <a:xfrm>
+                      <a:off x="0" y="0"/>
+                      <a:ext cx="2314898" cy="1438476"/>
+                    </a:xfrm>
+                    <a:prstGeom prst="rect">
+                      <a:avLst/>
+                    </a:prstGeom>
+                  </pic:spPr>
+                </pic:pic>
+              </a:graphicData>
+            </a:graphic>
+          </wp:inline>
+        </w:drawing>
+      </w:r>
+    </w:p>
+    <w:p>
+      <w:pPr>
+        <w:pStyle w:val="NoSpacing"/>
+        <w:ind w:left="720"/>
+      </w:pPr>
+    </w:p>
+    <w:p>
+      <w:pPr>
+        <w:pStyle w:val="NoSpacing"/>
+        <w:ind w:left="720"/>
+        <w:rPr>
+          <w:b/>
+          <w:bCs/>
+        </w:rPr>
+      </w:pPr>
+      <w:r>
+        <w:rPr>
+          <w:b/>
+          <w:bCs/>
+        </w:rPr>
+        <w:t>Option 2 (create through CLI)</w:t>
+      </w:r>
+    </w:p>
+    <w:p>
+      <w:pPr>
+        <w:pStyle w:val="NoSpacing"/>
+        <w:ind w:left="720"/>
+      </w:pPr>
+    </w:p>
+    <w:p>
+      <w:pPr>
+        <w:pStyle w:val="NoSpacing"/>
+        <w:numPr>
+          <w:ilvl w:val="0"/>
+          <w:numId w:val="3"/>
+        </w:numPr>
+      </w:pPr>
+      <w:r>
+        <w:t>Navigate to pixels app</w:t>
+      </w:r>
+    </w:p>
+    <w:p>
+      <w:pPr>
+        <w:pStyle w:val="NoSpacing"/>
+        <w:ind w:left="1440"/>
+      </w:pPr>
+    </w:p>
+    <w:p>
+      <w:pPr>
+        <w:pStyle w:val="NoSpacing"/>
+        <w:ind w:left="1440"/>
+      </w:pPr>
+      <w:r>
+        <w:drawing>
+          <wp:inline distT="0" distB="0" distL="0" distR="0" wp14:anchorId="2045E39C" wp14:editId="0E9E9444">
+            <wp:extent cx="5943600" cy="261620"/>
+            <wp:effectExtent l="0" t="0" r="0" b="5080"/>
+            <wp:docPr id="181492693" name="Picture 1"/>
+            <wp:cNvGraphicFramePr>
+              <a:graphicFrameLocks xmlns:a="http://schemas.openxmlformats.org/drawingml/2006/main" noChangeAspect="1"/>
+            </wp:cNvGraphicFramePr>
+            <a:graphic xmlns:a="http://schemas.openxmlformats.org/drawingml/2006/main">
+              <a:graphicData uri="http://schemas.openxmlformats.org/drawingml/2006/picture">
+                <pic:pic xmlns:pic="http://schemas.openxmlformats.org/drawingml/2006/picture">
+                  <pic:nvPicPr>
+                    <pic:cNvPr id="181492693" name=""/>
+                    <pic:cNvPicPr/>
+                  </pic:nvPicPr>
+                  <pic:blipFill>
+                    <a:blip r:embed="rId52"/>
+                    <a:stretch>
+                      <a:fillRect/>
+                    </a:stretch>
+                  </pic:blipFill>
+                  <pic:spPr>
+                    <a:xfrm>
+                      <a:off x="0" y="0"/>
+                      <a:ext cx="5943600" cy="261620"/>
+                    </a:xfrm>
+                    <a:prstGeom prst="rect">
+                      <a:avLst/>
+                    </a:prstGeom>
+                  </pic:spPr>
+                </pic:pic>
+              </a:graphicData>
+            </a:graphic>
+          </wp:inline>
+        </w:drawing>
+      </w:r>
+      <w:r>
+        <w:t xml:space="preserve"> </w:t>
+      </w:r>
+    </w:p>
+    <w:p>
+      <w:pPr>
+        <w:pStyle w:val="NoSpacing"/>
+        <w:ind w:left="1440"/>
+      </w:pPr>
+    </w:p>
+    <w:p>
+      <w:pPr>
+        <w:pStyle w:val="NoSpacing"/>
+        <w:numPr>
+          <w:ilvl w:val="0"/>
+          <w:numId w:val="3"/>
+        </w:numPr>
+      </w:pPr>
+      <w:r>
+        <w:t xml:space="preserve">Run the command </w:t>
+      </w:r>
+      <w:proofErr w:type="spellStart"/>
+      <w:r>
+        <w:t>mkdir</w:t>
+      </w:r>
+      <w:proofErr w:type="spellEnd"/>
+      <w:r>
+        <w:t xml:space="preserve"> static</w:t>
+      </w:r>
+    </w:p>
+    <w:p>
+      <w:pPr>
+        <w:pStyle w:val="NoSpacing"/>
+        <w:ind w:left="1440"/>
+      </w:pPr>
+    </w:p>
+    <w:p>
+      <w:pPr>
+        <w:pStyle w:val="NoSpacing"/>
+        <w:ind w:left="1440"/>
+      </w:pPr>
+      <w:r>
+        <w:drawing>
+          <wp:inline distT="0" distB="0" distL="0" distR="0" wp14:anchorId="5EF4FAE9" wp14:editId="52A99701">
+            <wp:extent cx="5943600" cy="414020"/>
+            <wp:effectExtent l="0" t="0" r="0" b="5080"/>
+            <wp:docPr id="186964973" name="Picture 1"/>
+            <wp:cNvGraphicFramePr>
+              <a:graphicFrameLocks xmlns:a="http://schemas.openxmlformats.org/drawingml/2006/main" noChangeAspect="1"/>
+            </wp:cNvGraphicFramePr>
+            <a:graphic xmlns:a="http://schemas.openxmlformats.org/drawingml/2006/main">
+              <a:graphicData uri="http://schemas.openxmlformats.org/drawingml/2006/picture">
+                <pic:pic xmlns:pic="http://schemas.openxmlformats.org/drawingml/2006/picture">
+                  <pic:nvPicPr>
+                    <pic:cNvPr id="186964973" name=""/>
+                    <pic:cNvPicPr/>
+                  </pic:nvPicPr>
+                  <pic:blipFill>
+                    <a:blip r:embed="rId53"/>
+                    <a:stretch>
+                      <a:fillRect/>
+                    </a:stretch>
+                  </pic:blipFill>
+                  <pic:spPr>
+                    <a:xfrm>
+                      <a:off x="0" y="0"/>
+                      <a:ext cx="5943600" cy="414020"/>
+                    </a:xfrm>
+                    <a:prstGeom prst="rect">
+                      <a:avLst/>
+                    </a:prstGeom>
+                  </pic:spPr>
+                </pic:pic>
+              </a:graphicData>
+            </a:graphic>
+          </wp:inline>
+        </w:drawing>
+      </w:r>
+    </w:p>
+    <w:p>
+      <w:pPr>
+        <w:pStyle w:val="NoSpacing"/>
+        <w:ind w:left="1440"/>
+      </w:pPr>
+      <w:r>
+        <w:t xml:space="preserve"> </w:t>
+      </w:r>
+    </w:p>
+    <w:p>
+      <w:pPr>
+        <w:pStyle w:val="NoSpacing"/>
+        <w:numPr>
+          <w:ilvl w:val="0"/>
+          <w:numId w:val="3"/>
+        </w:numPr>
+      </w:pPr>
+      <w:r>
+        <w:t>You should now see a new folder in the pixels app named ‘static’</w:t>
+      </w:r>
+    </w:p>
+    <w:p>
+      <w:pPr>
+        <w:pStyle w:val="NoSpacing"/>
+        <w:ind w:left="1440"/>
+      </w:pPr>
+    </w:p>
+    <w:p>
+      <w:pPr>
+        <w:pStyle w:val="NoSpacing"/>
+        <w:ind w:left="1440"/>
+      </w:pPr>
+      <w:r>
+        <w:drawing>
+          <wp:inline distT="0" distB="0" distL="0" distR="0" wp14:anchorId="1E7EC3D6" wp14:editId="002BB326">
+            <wp:extent cx="2314898" cy="1590897"/>
+            <wp:effectExtent l="0" t="0" r="9525" b="9525"/>
+            <wp:docPr id="2077304806" name="Picture 1"/>
+            <wp:cNvGraphicFramePr>
+              <a:graphicFrameLocks xmlns:a="http://schemas.openxmlformats.org/drawingml/2006/main" noChangeAspect="1"/>
+            </wp:cNvGraphicFramePr>
+            <a:graphic xmlns:a="http://schemas.openxmlformats.org/drawingml/2006/main">
+              <a:graphicData uri="http://schemas.openxmlformats.org/drawingml/2006/picture">
+                <pic:pic xmlns:pic="http://schemas.openxmlformats.org/drawingml/2006/picture">
+                  <pic:nvPicPr>
+                    <pic:cNvPr id="2077304806" name=""/>
+                    <pic:cNvPicPr/>
+                  </pic:nvPicPr>
+                  <pic:blipFill>
+                    <a:blip r:embed="rId54"/>
+                    <a:stretch>
+                      <a:fillRect/>
+                    </a:stretch>
+                  </pic:blipFill>
+                  <pic:spPr>
+                    <a:xfrm>
+                      <a:off x="0" y="0"/>
+                      <a:ext cx="2314898" cy="1590897"/>
+                    </a:xfrm>
+                    <a:prstGeom prst="rect">
+                      <a:avLst/>
+                    </a:prstGeom>
+                  </pic:spPr>
+                </pic:pic>
+              </a:graphicData>
+            </a:graphic>
+          </wp:inline>
+        </w:drawing>
+      </w:r>
+      <w:r>
+        <w:t xml:space="preserve"> </w:t>
+      </w:r>
+      <w:r>
+        <w:drawing>
+          <wp:inline distT="0" distB="0" distL="0" distR="0" wp14:anchorId="1DDDB8B4" wp14:editId="5E03986C">
+            <wp:extent cx="2162477" cy="2353003"/>
+            <wp:effectExtent l="0" t="0" r="9525" b="0"/>
+            <wp:docPr id="829024275" name="Picture 1"/>
+            <wp:cNvGraphicFramePr>
+              <a:graphicFrameLocks xmlns:a="http://schemas.openxmlformats.org/drawingml/2006/main" noChangeAspect="1"/>
+            </wp:cNvGraphicFramePr>
+            <a:graphic xmlns:a="http://schemas.openxmlformats.org/drawingml/2006/main">
+              <a:graphicData uri="http://schemas.openxmlformats.org/drawingml/2006/picture">
+                <pic:pic xmlns:pic="http://schemas.openxmlformats.org/drawingml/2006/picture">
+                  <pic:nvPicPr>
+                    <pic:cNvPr id="829024275" name=""/>
+                    <pic:cNvPicPr/>
+                  </pic:nvPicPr>
+                  <pic:blipFill>
+                    <a:blip r:embed="rId55"/>
+                    <a:stretch>
+                      <a:fillRect/>
+                    </a:stretch>
+                  </pic:blipFill>
+                  <pic:spPr>
+                    <a:xfrm>
+                      <a:off x="0" y="0"/>
+                      <a:ext cx="2162477" cy="2353003"/>
+                    </a:xfrm>
+                    <a:prstGeom prst="rect">
+                      <a:avLst/>
+                    </a:prstGeom>
+                  </pic:spPr>
+                </pic:pic>
+              </a:graphicData>
+            </a:graphic>
+          </wp:inline>
+        </w:drawing>
+      </w:r>
+    </w:p>
+    <w:p>
+      <w:pPr>
+        <w:pStyle w:val="NoSpacing"/>
+        <w:ind w:left="1440"/>
+      </w:pPr>
+    </w:p>
+    <w:p>
+      <w:pPr>
+        <w:pStyle w:val="NoSpacing"/>
+        <w:ind w:left="1440"/>
+        <w:rPr>
+          <w:color w:val="FF0000"/>
+        </w:rPr>
+      </w:pPr>
+      <w:r>
+        <w:rPr>
+          <w:color w:val="FF0000"/>
+        </w:rPr>
+        <w:t>*Best practice is also to create static sub folders for future usage*</w:t>
+      </w:r>
+    </w:p>
+    <w:p>
+      <w:pPr>
+        <w:pStyle w:val="NoSpacing"/>
+        <w:ind w:left="1440"/>
+      </w:pPr>
+    </w:p>
+    <w:p>
+      <w:pPr>
+        <w:pStyle w:val="NoSpacing"/>
+        <w:ind w:left="1440"/>
+      </w:pPr>
+    </w:p>
+    <w:p>
+      <w:pPr>
+        <w:pStyle w:val="NoSpacing"/>
+        <w:ind w:left="720"/>
+      </w:pPr>
+    </w:p>
+    <w:p>
+      <w:pPr>
+        <w:pStyle w:val="NoSpacing"/>
+        <w:numPr>
+          <w:ilvl w:val="0"/>
+          <w:numId w:val="12"/>
+        </w:numPr>
+      </w:pPr>
+      <w:r>
+        <w:t>Navigate to pixelsproject/pixelsproject/settings.py []</w:t>
+      </w:r>
+    </w:p>
+    <w:p>
+      <w:pPr>
+        <w:pStyle w:val="NoSpacing"/>
+        <w:ind w:left="720"/>
+      </w:pPr>
+    </w:p>
+    <w:p>
+      <w:pPr>
+        <w:pStyle w:val="NoSpacing"/>
+        <w:ind w:left="720"/>
+      </w:pPr>
+    </w:p>
+    <w:p>
+      <w:pPr>
+        <w:pStyle w:val="NoSpacing"/>
+        <w:ind w:left="720"/>
+      </w:pPr>
+      <w:r>
+        <w:t>First,</w:t>
+      </w:r>
+      <w:r>
+        <w:t xml:space="preserve"> we want to import </w:t>
+      </w:r>
+      <w:proofErr w:type="spellStart"/>
+      <w:r>
+        <w:t>os</w:t>
+      </w:r>
+      <w:proofErr w:type="spellEnd"/>
+      <w:r>
+        <w:t xml:space="preserve"> [] for directory handling and processing</w:t>
+      </w:r>
+    </w:p>
+    <w:p>
+      <w:pPr>
+        <w:pStyle w:val="NoSpacing"/>
+        <w:ind w:left="720"/>
+      </w:pPr>
+    </w:p>
+    <w:p>
+      <w:pPr>
+        <w:pStyle w:val="NoSpacing"/>
+        <w:ind w:left="720"/>
+      </w:pPr>
+      <w:r>
+        <w:drawing>
+          <wp:inline distT="0" distB="0" distL="0" distR="0" wp14:anchorId="4CB89E35" wp14:editId="4CD4FFCD">
+            <wp:extent cx="4040372" cy="2688710"/>
+            <wp:effectExtent l="0" t="0" r="0" b="0"/>
+            <wp:docPr id="1224664593" name="Picture 1"/>
+            <wp:cNvGraphicFramePr>
+              <a:graphicFrameLocks xmlns:a="http://schemas.openxmlformats.org/drawingml/2006/main" noChangeAspect="1"/>
+            </wp:cNvGraphicFramePr>
+            <a:graphic xmlns:a="http://schemas.openxmlformats.org/drawingml/2006/main">
+              <a:graphicData uri="http://schemas.openxmlformats.org/drawingml/2006/picture">
+                <pic:pic xmlns:pic="http://schemas.openxmlformats.org/drawingml/2006/picture">
+                  <pic:nvPicPr>
+                    <pic:cNvPr id="1224664593" name=""/>
+                    <pic:cNvPicPr/>
+                  </pic:nvPicPr>
+                  <pic:blipFill>
+                    <a:blip r:embed="rId56"/>
+                    <a:stretch>
+                      <a:fillRect/>
+                    </a:stretch>
+                  </pic:blipFill>
+                  <pic:spPr>
+                    <a:xfrm>
+                      <a:off x="0" y="0"/>
+                      <a:ext cx="4051795" cy="2696312"/>
+                    </a:xfrm>
+                    <a:prstGeom prst="rect">
+                      <a:avLst/>
+                    </a:prstGeom>
+                  </pic:spPr>
+                </pic:pic>
+              </a:graphicData>
+            </a:graphic>
+          </wp:inline>
+        </w:drawing>
+      </w:r>
+    </w:p>
+    <w:p>
+      <w:pPr>
+        <w:pStyle w:val="NoSpacing"/>
+        <w:ind w:left="720"/>
+      </w:pPr>
+    </w:p>
+    <w:p>
+      <w:pPr>
+        <w:pStyle w:val="NoSpacing"/>
+        <w:ind w:left="720"/>
+      </w:pPr>
+      <w:r>
+        <w:t>A</w:t>
+      </w:r>
+      <w:r>
+        <w:t>dd directory paths in the Static files section of settings.py</w:t>
+      </w:r>
+    </w:p>
+    <w:p>
+      <w:pPr>
+        <w:pStyle w:val="NoSpacing"/>
+        <w:ind w:left="720"/>
+      </w:pPr>
+    </w:p>
+    <w:p>
+      <w:pPr>
+        <w:pStyle w:val="NoSpacing"/>
+        <w:ind w:left="720"/>
+      </w:pPr>
+      <w:r>
+        <w:drawing>
+          <wp:inline distT="0" distB="0" distL="0" distR="0" wp14:anchorId="78800969" wp14:editId="374E900B">
+            <wp:extent cx="3349256" cy="2948994"/>
+            <wp:effectExtent l="0" t="0" r="3810" b="3810"/>
+            <wp:docPr id="1406913050" name="Picture 1"/>
+            <wp:cNvGraphicFramePr>
+              <a:graphicFrameLocks xmlns:a="http://schemas.openxmlformats.org/drawingml/2006/main" noChangeAspect="1"/>
+            </wp:cNvGraphicFramePr>
+            <a:graphic xmlns:a="http://schemas.openxmlformats.org/drawingml/2006/main">
+              <a:graphicData uri="http://schemas.openxmlformats.org/drawingml/2006/picture">
+                <pic:pic xmlns:pic="http://schemas.openxmlformats.org/drawingml/2006/picture">
+                  <pic:nvPicPr>
+                    <pic:cNvPr id="1406913050" name=""/>
+                    <pic:cNvPicPr/>
+                  </pic:nvPicPr>
+                  <pic:blipFill>
+                    <a:blip r:embed="rId57"/>
+                    <a:stretch>
+                      <a:fillRect/>
+                    </a:stretch>
+                  </pic:blipFill>
+                  <pic:spPr>
+                    <a:xfrm>
+                      <a:off x="0" y="0"/>
+                      <a:ext cx="3355427" cy="2954428"/>
+                    </a:xfrm>
+                    <a:prstGeom prst="rect">
+                      <a:avLst/>
+                    </a:prstGeom>
+                  </pic:spPr>
+                </pic:pic>
+              </a:graphicData>
+            </a:graphic>
+          </wp:inline>
+        </w:drawing>
+      </w:r>
+    </w:p>
+    <w:p>
+      <w:pPr>
+        <w:pStyle w:val="NoSpacing"/>
+        <w:ind w:left="720"/>
+      </w:pPr>
+      <w:r>
+        <w:t xml:space="preserve"> </w:t>
+      </w:r>
+    </w:p>
+    <w:p>
+      <w:r>
+        <w:br w:type="page"/>
+      </w:r>
+    </w:p>
+    <w:p>
+      <w:pPr>
+        <w:pStyle w:val="Heading4"/>
+      </w:pPr>
+      <w:r>
+        <w:lastRenderedPageBreak/>
+        <w:t>Create &amp; Configure template folder and files</w:t>
+      </w:r>
+    </w:p>
+    <w:p>
+      <w:pPr>
+        <w:pStyle w:val="NoSpacing"/>
+      </w:pPr>
+    </w:p>
+    <w:p>
+      <w:pPr>
+        <w:pStyle w:val="NoSpacing"/>
+      </w:pPr>
+      <w:r>
+        <w:t>This</w:t>
+      </w:r>
+    </w:p>
+    <w:p>
+      <w:pPr>
+        <w:pStyle w:val="NoSpacing"/>
+      </w:pPr>
+    </w:p>
+    <w:p>
+      <w:pPr>
+        <w:pStyle w:val="NoSpacing"/>
+      </w:pPr>
+    </w:p>
+    <w:p>
+      <w:pPr>
+        <w:pStyle w:val="Heading3"/>
+      </w:pPr>
+      <w:r>
+        <w:t>Configuring database</w:t>
+      </w:r>
+      <w:r>
+        <w:br/>
+        <w:t xml:space="preserve"> </w:t>
+      </w:r>
+    </w:p>
+    <w:p>
+      <w:r>
+        <w:t>In our case since we are using SQLite3 the native Django database. We do not need to configure the database. Leave as is:</w:t>
+      </w:r>
+    </w:p>
+    <w:p>
+      <w:r>
+        <w:br/>
+      </w:r>
+      <w:r>
+        <w:drawing>
+          <wp:inline distT="0" distB="0" distL="0" distR="0" wp14:anchorId="5A63237F" wp14:editId="2855A318">
+            <wp:extent cx="4877481" cy="1686160"/>
+            <wp:effectExtent l="0" t="0" r="0" b="9525"/>
+            <wp:docPr id="750096579" name="Picture 1"/>
+            <wp:cNvGraphicFramePr>
+              <a:graphicFrameLocks xmlns:a="http://schemas.openxmlformats.org/drawingml/2006/main" noChangeAspect="1"/>
+            </wp:cNvGraphicFramePr>
+            <a:graphic xmlns:a="http://schemas.openxmlformats.org/drawingml/2006/main">
+              <a:graphicData uri="http://schemas.openxmlformats.org/drawingml/2006/picture">
+                <pic:pic xmlns:pic="http://schemas.openxmlformats.org/drawingml/2006/picture">
+                  <pic:nvPicPr>
+                    <pic:cNvPr id="750096579" name=""/>
+                    <pic:cNvPicPr/>
+                  </pic:nvPicPr>
+                  <pic:blipFill>
+                    <a:blip r:embed="rId58"/>
+                    <a:stretch>
+                      <a:fillRect/>
+                    </a:stretch>
+                  </pic:blipFill>
+                  <pic:spPr>
+                    <a:xfrm>
+                      <a:off x="0" y="0"/>
+                      <a:ext cx="4877481" cy="1686160"/>
+                    </a:xfrm>
+                    <a:prstGeom prst="rect">
+                      <a:avLst/>
+                    </a:prstGeom>
+                  </pic:spPr>
+                </pic:pic>
+              </a:graphicData>
+            </a:graphic>
+          </wp:inline>
+        </w:drawing>
+      </w:r>
+    </w:p>
+    <w:p/>
+    <w:p>
+      <w:r>
+        <w:t>If working with a different database such as Postgres. This is how you would configure it:</w:t>
+      </w:r>
+    </w:p>
+    <w:p>
+      <w:r>
+        <w:t>Create a blank database on Postgres, note the database credentials and modify settings as follows</w:t>
+      </w:r>
+    </w:p>
+    <w:p/>
+    <w:p>
+      <w:pPr>
+        <w:pStyle w:val="NoSpacing"/>
+        <w:numPr>
+          <w:ilvl w:val="0"/>
+          <w:numId w:val="12"/>
+        </w:numPr>
+      </w:pPr>
+      <w:r>
+        <w:br w:type="page"/>
+      </w:r>
+    </w:p>
+    <w:p>
+      <w:pPr>
         <w:pStyle w:val="Heading1"/>
       </w:pPr>
       <w:r>
@@ -4904,8 +6269,29 @@
         <w:pStyle w:val="Heading2"/>
       </w:pPr>
       <w:r>
-        <w:t>Open models.py of pixels app (pixelsproject/pixels/models.py) and define a class with Imagefield and charfield</w:t>
-      </w:r>
+        <w:t>Open models.py of pixels app (</w:t>
+      </w:r>
+      <w:proofErr w:type="spellStart"/>
+      <w:r>
+        <w:t>pixelsproject</w:t>
+      </w:r>
+      <w:proofErr w:type="spellEnd"/>
+      <w:r>
+        <w:t xml:space="preserve">/pixels/models.py) and define a class with </w:t>
+      </w:r>
+      <w:proofErr w:type="spellStart"/>
+      <w:r>
+        <w:t>Imagefield</w:t>
+      </w:r>
+      <w:proofErr w:type="spellEnd"/>
+      <w:r>
+        <w:t xml:space="preserve"> and </w:t>
+      </w:r>
+      <w:proofErr w:type="spellStart"/>
+      <w:r>
+        <w:t>charfield</w:t>
+      </w:r>
+      <w:proofErr w:type="spellEnd"/>
     </w:p>
     <w:p/>
     <w:p/>
@@ -5227,7 +6613,7 @@
           <w:rFonts w:ascii="Gill Sans MT" w:hAnsi="Gill Sans MT"/>
         </w:rPr>
       </w:pPr>
-      <w:hyperlink r:id="rId51" w:history="1">
+      <w:hyperlink r:id="rId59" w:history="1">
         <w:r>
           <w:rPr>
             <w:rStyle w:val="Hyperlink"/>
@@ -5247,16 +6633,30 @@
         <w:rPr>
           <w:rFonts w:ascii="Gill Sans MT" w:hAnsi="Gill Sans MT"/>
         </w:rPr>
-        <w:t>[2] Installing Github Desktop</w:t>
-      </w:r>
-    </w:p>
-    <w:p>
-      <w:pPr>
-        <w:rPr>
-          <w:rFonts w:ascii="Gill Sans MT" w:hAnsi="Gill Sans MT"/>
-        </w:rPr>
-      </w:pPr>
-      <w:hyperlink r:id="rId52" w:history="1">
+        <w:t xml:space="preserve">[2] Installing </w:t>
+      </w:r>
+      <w:proofErr w:type="spellStart"/>
+      <w:r>
+        <w:rPr>
+          <w:rFonts w:ascii="Gill Sans MT" w:hAnsi="Gill Sans MT"/>
+        </w:rPr>
+        <w:t>Github</w:t>
+      </w:r>
+      <w:proofErr w:type="spellEnd"/>
+      <w:r>
+        <w:rPr>
+          <w:rFonts w:ascii="Gill Sans MT" w:hAnsi="Gill Sans MT"/>
+        </w:rPr>
+        <w:t xml:space="preserve"> Desktop</w:t>
+      </w:r>
+    </w:p>
+    <w:p>
+      <w:pPr>
+        <w:rPr>
+          <w:rFonts w:ascii="Gill Sans MT" w:hAnsi="Gill Sans MT"/>
+        </w:rPr>
+      </w:pPr>
+      <w:hyperlink r:id="rId60" w:history="1">
         <w:r>
           <w:rPr>
             <w:rStyle w:val="Hyperlink"/>
@@ -5276,16 +6676,30 @@
         <w:rPr>
           <w:rFonts w:ascii="Gill Sans MT" w:hAnsi="Gill Sans MT"/>
         </w:rPr>
-        <w:t>[3] Creating a repository using Github Desktop</w:t>
-      </w:r>
-    </w:p>
-    <w:p>
-      <w:pPr>
-        <w:rPr>
-          <w:rFonts w:ascii="Gill Sans MT" w:hAnsi="Gill Sans MT"/>
-        </w:rPr>
-      </w:pPr>
-      <w:hyperlink r:id="rId53" w:history="1">
+        <w:t xml:space="preserve">[3] Creating a repository using </w:t>
+      </w:r>
+      <w:proofErr w:type="spellStart"/>
+      <w:r>
+        <w:rPr>
+          <w:rFonts w:ascii="Gill Sans MT" w:hAnsi="Gill Sans MT"/>
+        </w:rPr>
+        <w:t>Github</w:t>
+      </w:r>
+      <w:proofErr w:type="spellEnd"/>
+      <w:r>
+        <w:rPr>
+          <w:rFonts w:ascii="Gill Sans MT" w:hAnsi="Gill Sans MT"/>
+        </w:rPr>
+        <w:t xml:space="preserve"> Desktop</w:t>
+      </w:r>
+    </w:p>
+    <w:p>
+      <w:pPr>
+        <w:rPr>
+          <w:rFonts w:ascii="Gill Sans MT" w:hAnsi="Gill Sans MT"/>
+        </w:rPr>
+      </w:pPr>
+      <w:hyperlink r:id="rId61" w:history="1">
         <w:r>
           <w:rPr>
             <w:rStyle w:val="Hyperlink"/>
@@ -5314,7 +6728,7 @@
           <w:rFonts w:ascii="Gill Sans MT" w:hAnsi="Gill Sans MT"/>
         </w:rPr>
       </w:pPr>
-      <w:hyperlink r:id="rId54" w:history="1">
+      <w:hyperlink r:id="rId62" w:history="1">
         <w:r>
           <w:rPr>
             <w:rStyle w:val="Hyperlink"/>
@@ -5343,7 +6757,7 @@
           <w:rFonts w:ascii="Gill Sans MT" w:hAnsi="Gill Sans MT"/>
         </w:rPr>
       </w:pPr>
-      <w:hyperlink r:id="rId55" w:history="1">
+      <w:hyperlink r:id="rId63" w:history="1">
         <w:r>
           <w:rPr>
             <w:rStyle w:val="Hyperlink"/>
@@ -5363,6 +6777,81 @@
         <w:rPr>
           <w:rFonts w:ascii="Gill Sans MT" w:hAnsi="Gill Sans MT"/>
         </w:rPr>
+        <w:t>[] Django Settings</w:t>
+      </w:r>
+    </w:p>
+    <w:p>
+      <w:pPr>
+        <w:rPr>
+          <w:rFonts w:ascii="Gill Sans MT" w:hAnsi="Gill Sans MT"/>
+        </w:rPr>
+      </w:pPr>
+      <w:r>
+        <w:rPr>
+          <w:rFonts w:ascii="Gill Sans MT" w:hAnsi="Gill Sans MT"/>
+        </w:rPr>
+        <w:br/>
+      </w:r>
+      <w:r>
+        <w:rPr>
+          <w:rFonts w:ascii="Gill Sans MT" w:hAnsi="Gill Sans MT"/>
+          <w:i/>
+          <w:iCs/>
+        </w:rPr>
+        <w:t>https://docs.djangoproject.com/en/5.1/topics/settings/</w:t>
+      </w:r>
+    </w:p>
+    <w:p>
+      <w:pPr>
+        <w:rPr>
+          <w:rFonts w:ascii="Gill Sans MT" w:hAnsi="Gill Sans MT"/>
+        </w:rPr>
+      </w:pPr>
+      <w:hyperlink r:id="rId64" w:history="1">
+        <w:r>
+          <w:rPr>
+            <w:rStyle w:val="Hyperlink"/>
+            <w:rFonts w:ascii="Gill Sans MT" w:hAnsi="Gill Sans MT"/>
+          </w:rPr>
+          <w:t>https://docs.djangoproject.com/en/5.1/ref/settings/</w:t>
+        </w:r>
+      </w:hyperlink>
+    </w:p>
+    <w:p>
+      <w:pPr>
+        <w:rPr>
+          <w:rFonts w:ascii="Gill Sans MT" w:hAnsi="Gill Sans MT"/>
+        </w:rPr>
+      </w:pPr>
+      <w:r>
+        <w:rPr>
+          <w:rFonts w:ascii="Gill Sans MT" w:hAnsi="Gill Sans MT"/>
+        </w:rPr>
+        <w:t>[] OS Module</w:t>
+      </w:r>
+      <w:r>
+        <w:rPr>
+          <w:rFonts w:ascii="Gill Sans MT" w:hAnsi="Gill Sans MT"/>
+        </w:rPr>
+        <w:br/>
+      </w:r>
+      <w:r>
+        <w:rPr>
+          <w:rFonts w:ascii="Gill Sans MT" w:hAnsi="Gill Sans MT"/>
+        </w:rPr>
+        <w:t>https://www.geeksforgeeks.org/os-module-python-examples/</w:t>
+      </w:r>
+    </w:p>
+    <w:p>
+      <w:pPr>
+        <w:rPr>
+          <w:rFonts w:ascii="Gill Sans MT" w:hAnsi="Gill Sans MT"/>
+        </w:rPr>
+      </w:pPr>
+      <w:r>
+        <w:rPr>
+          <w:rFonts w:ascii="Gill Sans MT" w:hAnsi="Gill Sans MT"/>
+        </w:rPr>
         <w:t>[] Writing and Running Tests in Django</w:t>
       </w:r>
     </w:p>
@@ -5389,7 +6878,21 @@
         <w:rPr>
           <w:rFonts w:ascii="Gill Sans MT" w:hAnsi="Gill Sans MT"/>
         </w:rPr>
-        <w:t xml:space="preserve">[ ] How to create a conda virtual environment </w:t>
+        <w:t xml:space="preserve">[ ] How to create a </w:t>
+      </w:r>
+      <w:proofErr w:type="spellStart"/>
+      <w:r>
+        <w:rPr>
+          <w:rFonts w:ascii="Gill Sans MT" w:hAnsi="Gill Sans MT"/>
+        </w:rPr>
+        <w:t>conda</w:t>
+      </w:r>
+      <w:proofErr w:type="spellEnd"/>
+      <w:r>
+        <w:rPr>
+          <w:rFonts w:ascii="Gill Sans MT" w:hAnsi="Gill Sans MT"/>
+        </w:rPr>
+        <w:t xml:space="preserve"> virtual environment </w:t>
       </w:r>
       <w:r>
         <w:rPr>
@@ -5427,7 +6930,35 @@
         <w:rPr>
           <w:rFonts w:ascii="Gill Sans MT" w:hAnsi="Gill Sans MT"/>
         </w:rPr>
-        <w:t>[ ] Create Static folder and Media Folder (static is responsible for housing css, js, html and images). Media folder is responsible for housing media uploaded by the user</w:t>
+        <w:t xml:space="preserve">[ ] Create Static folder and Media Folder (static is responsible for housing </w:t>
+      </w:r>
+      <w:proofErr w:type="spellStart"/>
+      <w:r>
+        <w:rPr>
+          <w:rFonts w:ascii="Gill Sans MT" w:hAnsi="Gill Sans MT"/>
+        </w:rPr>
+        <w:t>css</w:t>
+      </w:r>
+      <w:proofErr w:type="spellEnd"/>
+      <w:r>
+        <w:rPr>
+          <w:rFonts w:ascii="Gill Sans MT" w:hAnsi="Gill Sans MT"/>
+        </w:rPr>
+        <w:t xml:space="preserve">, </w:t>
+      </w:r>
+      <w:proofErr w:type="spellStart"/>
+      <w:r>
+        <w:rPr>
+          <w:rFonts w:ascii="Gill Sans MT" w:hAnsi="Gill Sans MT"/>
+        </w:rPr>
+        <w:t>js</w:t>
+      </w:r>
+      <w:proofErr w:type="spellEnd"/>
+      <w:r>
+        <w:rPr>
+          <w:rFonts w:ascii="Gill Sans MT" w:hAnsi="Gill Sans MT"/>
+        </w:rPr>
+        <w:t>, html and images). Media folder is responsible for housing media uploaded by the user</w:t>
       </w:r>
     </w:p>
     <w:p>
@@ -5486,7 +7017,7 @@
         </w:rPr>
         <w:t xml:space="preserve"> </w:t>
       </w:r>
-      <w:hyperlink r:id="rId56" w:history="1">
+      <w:hyperlink r:id="rId65" w:history="1">
         <w:r>
           <w:rPr>
             <w:rStyle w:val="Hyperlink"/>
@@ -5515,7 +7046,7 @@
           <w:rFonts w:ascii="Gill Sans MT" w:hAnsi="Gill Sans MT"/>
         </w:rPr>
       </w:pPr>
-      <w:hyperlink r:id="rId57" w:anchor="binding-uploaded-files" w:history="1">
+      <w:hyperlink r:id="rId66" w:anchor="binding-uploaded-files" w:history="1">
         <w:r>
           <w:rPr>
             <w:rStyle w:val="Hyperlink"/>
@@ -5545,7 +7076,7 @@
           <w:rFonts w:ascii="Gill Sans MT" w:hAnsi="Gill Sans MT"/>
         </w:rPr>
       </w:pPr>
-      <w:hyperlink r:id="rId58" w:history="1">
+      <w:hyperlink r:id="rId67" w:history="1">
         <w:r>
           <w:rPr>
             <w:rStyle w:val="Hyperlink"/>
@@ -5593,7 +7124,7 @@
       </w:r>
     </w:p>
     <w:sectPr>
-      <w:footerReference w:type="default" r:id="rId59"/>
+      <w:footerReference w:type="default" r:id="rId68"/>
       <w:pgSz w:w="12240" w:h="15840"/>
       <w:pgMar w:top="1440" w:right="1440" w:bottom="1440" w:left="1440" w:header="720" w:footer="720" w:gutter="0"/>
       <w:cols w:space="720"/>
@@ -5875,7 +7406,7 @@
   <w:abstractNum w:abstractNumId="2" w15:restartNumberingAfterBreak="0">
     <w:nsid w:val="0D6D375E"/>
     <w:multiLevelType w:val="hybridMultilevel"/>
-    <w:tmpl w:val="AC4C518A"/>
+    <w:tmpl w:val="B38C7438"/>
     <w:lvl w:ilvl="0" w:tplc="04090001">
       <w:start w:val="1"/>
       <w:numFmt w:val="bullet"/>
@@ -5986,6 +7517,95 @@
     </w:lvl>
   </w:abstractNum>
   <w:abstractNum w:abstractNumId="3" w15:restartNumberingAfterBreak="0">
+    <w:nsid w:val="1BB35541"/>
+    <w:multiLevelType w:val="hybridMultilevel"/>
+    <w:tmpl w:val="5D9212BE"/>
+    <w:lvl w:ilvl="0" w:tplc="0409000F">
+      <w:start w:val="1"/>
+      <w:numFmt w:val="decimal"/>
+      <w:lvlText w:val="%1."/>
+      <w:lvlJc w:val="left"/>
+      <w:pPr>
+        <w:ind w:left="720" w:hanging="360"/>
+      </w:pPr>
+      <w:rPr>
+        <w:rFonts w:hint="default"/>
+      </w:rPr>
+    </w:lvl>
+    <w:lvl w:ilvl="1" w:tplc="04090019" w:tentative="1">
+      <w:start w:val="1"/>
+      <w:numFmt w:val="lowerLetter"/>
+      <w:lvlText w:val="%2."/>
+      <w:lvlJc w:val="left"/>
+      <w:pPr>
+        <w:ind w:left="1440" w:hanging="360"/>
+      </w:pPr>
+    </w:lvl>
+    <w:lvl w:ilvl="2" w:tplc="0409001B" w:tentative="1">
+      <w:start w:val="1"/>
+      <w:numFmt w:val="lowerRoman"/>
+      <w:lvlText w:val="%3."/>
+      <w:lvlJc w:val="right"/>
+      <w:pPr>
+        <w:ind w:left="2160" w:hanging="180"/>
+      </w:pPr>
+    </w:lvl>
+    <w:lvl w:ilvl="3" w:tplc="0409000F" w:tentative="1">
+      <w:start w:val="1"/>
+      <w:numFmt w:val="decimal"/>
+      <w:lvlText w:val="%4."/>
+      <w:lvlJc w:val="left"/>
+      <w:pPr>
+        <w:ind w:left="2880" w:hanging="360"/>
+      </w:pPr>
+    </w:lvl>
+    <w:lvl w:ilvl="4" w:tplc="04090019" w:tentative="1">
+      <w:start w:val="1"/>
+      <w:numFmt w:val="lowerLetter"/>
+      <w:lvlText w:val="%5."/>
+      <w:lvlJc w:val="left"/>
+      <w:pPr>
+        <w:ind w:left="3600" w:hanging="360"/>
+      </w:pPr>
+    </w:lvl>
+    <w:lvl w:ilvl="5" w:tplc="0409001B" w:tentative="1">
+      <w:start w:val="1"/>
+      <w:numFmt w:val="lowerRoman"/>
+      <w:lvlText w:val="%6."/>
+      <w:lvlJc w:val="right"/>
+      <w:pPr>
+        <w:ind w:left="4320" w:hanging="180"/>
+      </w:pPr>
+    </w:lvl>
+    <w:lvl w:ilvl="6" w:tplc="0409000F" w:tentative="1">
+      <w:start w:val="1"/>
+      <w:numFmt w:val="decimal"/>
+      <w:lvlText w:val="%7."/>
+      <w:lvlJc w:val="left"/>
+      <w:pPr>
+        <w:ind w:left="5040" w:hanging="360"/>
+      </w:pPr>
+    </w:lvl>
+    <w:lvl w:ilvl="7" w:tplc="04090019" w:tentative="1">
+      <w:start w:val="1"/>
+      <w:numFmt w:val="lowerLetter"/>
+      <w:lvlText w:val="%8."/>
+      <w:lvlJc w:val="left"/>
+      <w:pPr>
+        <w:ind w:left="5760" w:hanging="360"/>
+      </w:pPr>
+    </w:lvl>
+    <w:lvl w:ilvl="8" w:tplc="0409001B" w:tentative="1">
+      <w:start w:val="1"/>
+      <w:numFmt w:val="lowerRoman"/>
+      <w:lvlText w:val="%9."/>
+      <w:lvlJc w:val="right"/>
+      <w:pPr>
+        <w:ind w:left="6480" w:hanging="180"/>
+      </w:pPr>
+    </w:lvl>
+  </w:abstractNum>
+  <w:abstractNum w:abstractNumId="4" w15:restartNumberingAfterBreak="0">
     <w:nsid w:val="2AF77F31"/>
     <w:multiLevelType w:val="hybridMultilevel"/>
     <w:tmpl w:val="A93AAF2C"/>
@@ -6098,7 +7718,7 @@
       </w:rPr>
     </w:lvl>
   </w:abstractNum>
-  <w:abstractNum w:abstractNumId="4" w15:restartNumberingAfterBreak="0">
+  <w:abstractNum w:abstractNumId="5" w15:restartNumberingAfterBreak="0">
     <w:nsid w:val="2AFE7C74"/>
     <w:multiLevelType w:val="hybridMultilevel"/>
     <w:tmpl w:val="238E481E"/>
@@ -6187,7 +7807,7 @@
       </w:pPr>
     </w:lvl>
   </w:abstractNum>
-  <w:abstractNum w:abstractNumId="5" w15:restartNumberingAfterBreak="0">
+  <w:abstractNum w:abstractNumId="6" w15:restartNumberingAfterBreak="0">
     <w:nsid w:val="356F15BA"/>
     <w:multiLevelType w:val="hybridMultilevel"/>
     <w:tmpl w:val="02CEDAFE"/>
@@ -6276,7 +7896,96 @@
       </w:pPr>
     </w:lvl>
   </w:abstractNum>
-  <w:abstractNum w:abstractNumId="6" w15:restartNumberingAfterBreak="0">
+  <w:abstractNum w:abstractNumId="7" w15:restartNumberingAfterBreak="0">
+    <w:nsid w:val="5120050E"/>
+    <w:multiLevelType w:val="hybridMultilevel"/>
+    <w:tmpl w:val="1EE24C30"/>
+    <w:lvl w:ilvl="0" w:tplc="0409000F">
+      <w:start w:val="1"/>
+      <w:numFmt w:val="decimal"/>
+      <w:lvlText w:val="%1."/>
+      <w:lvlJc w:val="left"/>
+      <w:pPr>
+        <w:ind w:left="720" w:hanging="360"/>
+      </w:pPr>
+      <w:rPr>
+        <w:rFonts w:hint="default"/>
+      </w:rPr>
+    </w:lvl>
+    <w:lvl w:ilvl="1" w:tplc="04090019" w:tentative="1">
+      <w:start w:val="1"/>
+      <w:numFmt w:val="lowerLetter"/>
+      <w:lvlText w:val="%2."/>
+      <w:lvlJc w:val="left"/>
+      <w:pPr>
+        <w:ind w:left="1440" w:hanging="360"/>
+      </w:pPr>
+    </w:lvl>
+    <w:lvl w:ilvl="2" w:tplc="0409001B" w:tentative="1">
+      <w:start w:val="1"/>
+      <w:numFmt w:val="lowerRoman"/>
+      <w:lvlText w:val="%3."/>
+      <w:lvlJc w:val="right"/>
+      <w:pPr>
+        <w:ind w:left="2160" w:hanging="180"/>
+      </w:pPr>
+    </w:lvl>
+    <w:lvl w:ilvl="3" w:tplc="0409000F" w:tentative="1">
+      <w:start w:val="1"/>
+      <w:numFmt w:val="decimal"/>
+      <w:lvlText w:val="%4."/>
+      <w:lvlJc w:val="left"/>
+      <w:pPr>
+        <w:ind w:left="2880" w:hanging="360"/>
+      </w:pPr>
+    </w:lvl>
+    <w:lvl w:ilvl="4" w:tplc="04090019" w:tentative="1">
+      <w:start w:val="1"/>
+      <w:numFmt w:val="lowerLetter"/>
+      <w:lvlText w:val="%5."/>
+      <w:lvlJc w:val="left"/>
+      <w:pPr>
+        <w:ind w:left="3600" w:hanging="360"/>
+      </w:pPr>
+    </w:lvl>
+    <w:lvl w:ilvl="5" w:tplc="0409001B" w:tentative="1">
+      <w:start w:val="1"/>
+      <w:numFmt w:val="lowerRoman"/>
+      <w:lvlText w:val="%6."/>
+      <w:lvlJc w:val="right"/>
+      <w:pPr>
+        <w:ind w:left="4320" w:hanging="180"/>
+      </w:pPr>
+    </w:lvl>
+    <w:lvl w:ilvl="6" w:tplc="0409000F" w:tentative="1">
+      <w:start w:val="1"/>
+      <w:numFmt w:val="decimal"/>
+      <w:lvlText w:val="%7."/>
+      <w:lvlJc w:val="left"/>
+      <w:pPr>
+        <w:ind w:left="5040" w:hanging="360"/>
+      </w:pPr>
+    </w:lvl>
+    <w:lvl w:ilvl="7" w:tplc="04090019" w:tentative="1">
+      <w:start w:val="1"/>
+      <w:numFmt w:val="lowerLetter"/>
+      <w:lvlText w:val="%8."/>
+      <w:lvlJc w:val="left"/>
+      <w:pPr>
+        <w:ind w:left="5760" w:hanging="360"/>
+      </w:pPr>
+    </w:lvl>
+    <w:lvl w:ilvl="8" w:tplc="0409001B" w:tentative="1">
+      <w:start w:val="1"/>
+      <w:numFmt w:val="lowerRoman"/>
+      <w:lvlText w:val="%9."/>
+      <w:lvlJc w:val="right"/>
+      <w:pPr>
+        <w:ind w:left="6480" w:hanging="180"/>
+      </w:pPr>
+    </w:lvl>
+  </w:abstractNum>
+  <w:abstractNum w:abstractNumId="8" w15:restartNumberingAfterBreak="0">
     <w:nsid w:val="5628783F"/>
     <w:multiLevelType w:val="hybridMultilevel"/>
     <w:tmpl w:val="ACD2976A"/>
@@ -6365,7 +8074,7 @@
       </w:pPr>
     </w:lvl>
   </w:abstractNum>
-  <w:abstractNum w:abstractNumId="7" w15:restartNumberingAfterBreak="0">
+  <w:abstractNum w:abstractNumId="9" w15:restartNumberingAfterBreak="0">
     <w:nsid w:val="5691439D"/>
     <w:multiLevelType w:val="hybridMultilevel"/>
     <w:tmpl w:val="15E2DAB6"/>
@@ -6454,7 +8163,7 @@
       </w:pPr>
     </w:lvl>
   </w:abstractNum>
-  <w:abstractNum w:abstractNumId="8" w15:restartNumberingAfterBreak="0">
+  <w:abstractNum w:abstractNumId="10" w15:restartNumberingAfterBreak="0">
     <w:nsid w:val="588659C7"/>
     <w:multiLevelType w:val="hybridMultilevel"/>
     <w:tmpl w:val="F94C5C32"/>
@@ -6543,7 +8252,7 @@
       </w:pPr>
     </w:lvl>
   </w:abstractNum>
-  <w:abstractNum w:abstractNumId="9" w15:restartNumberingAfterBreak="0">
+  <w:abstractNum w:abstractNumId="11" w15:restartNumberingAfterBreak="0">
     <w:nsid w:val="6419645D"/>
     <w:multiLevelType w:val="hybridMultilevel"/>
     <w:tmpl w:val="F97003CE"/>
@@ -6633,33 +8342,39 @@
     </w:lvl>
   </w:abstractNum>
   <w:num w:numId="1" w16cid:durableId="747918701">
-    <w:abstractNumId w:val="5"/>
+    <w:abstractNumId w:val="6"/>
   </w:num>
   <w:num w:numId="2" w16cid:durableId="1679192862">
-    <w:abstractNumId w:val="4"/>
+    <w:abstractNumId w:val="5"/>
   </w:num>
   <w:num w:numId="3" w16cid:durableId="190187079">
     <w:abstractNumId w:val="2"/>
   </w:num>
   <w:num w:numId="4" w16cid:durableId="1526404213">
-    <w:abstractNumId w:val="9"/>
+    <w:abstractNumId w:val="11"/>
   </w:num>
   <w:num w:numId="5" w16cid:durableId="1631590421">
     <w:abstractNumId w:val="1"/>
   </w:num>
   <w:num w:numId="6" w16cid:durableId="1774474256">
-    <w:abstractNumId w:val="3"/>
+    <w:abstractNumId w:val="4"/>
   </w:num>
   <w:num w:numId="7" w16cid:durableId="976492877">
     <w:abstractNumId w:val="0"/>
   </w:num>
   <w:num w:numId="8" w16cid:durableId="901259538">
-    <w:abstractNumId w:val="6"/>
+    <w:abstractNumId w:val="8"/>
   </w:num>
   <w:num w:numId="9" w16cid:durableId="1734893023">
-    <w:abstractNumId w:val="8"/>
+    <w:abstractNumId w:val="10"/>
   </w:num>
   <w:num w:numId="10" w16cid:durableId="530535089">
+    <w:abstractNumId w:val="9"/>
+  </w:num>
+  <w:num w:numId="11" w16cid:durableId="646207618">
+    <w:abstractNumId w:val="3"/>
+  </w:num>
+  <w:num w:numId="12" w16cid:durableId="607198256">
     <w:abstractNumId w:val="7"/>
   </w:num>
 </w:numbering>
@@ -7342,6 +9057,15 @@
       <w:u w:val="single"/>
     </w:rPr>
   </w:style>
+  <w:style w:type="paragraph" w:styleId="NoSpacing">
+    <w:name w:val="No Spacing"/>
+    <w:uiPriority w:val="1"/>
+    <w:qFormat/>
+    <w:rsid w:val="008F2D58"/>
+    <w:pPr>
+      <w:spacing w:after="0" w:line="240" w:lineRule="auto"/>
+    </w:pPr>
+  </w:style>
 </w:styles>
 </file>
 

</xml_diff>

<commit_message>
create models.py file, install pillow, create global static folder, apply migrations
</commit_message>
<xml_diff>
--- a/Pixel Project (Techical Documentation) v1.0.docx
+++ b/Pixel Project (Techical Documentation) v1.0.docx
@@ -830,11 +830,19 @@
         <w:t>Github</w:t>
       </w:r>
       <w:proofErr w:type="spellEnd"/>
-      <w:r>
-        <w:rPr>
-          <w:rFonts w:ascii="Gill Sans MT" w:hAnsi="Gill Sans MT"/>
-        </w:rPr>
-        <w:t>/(project name) to ensure that all your projects are organized.</w:t>
+      <w:proofErr w:type="gramStart"/>
+      <w:r>
+        <w:rPr>
+          <w:rFonts w:ascii="Gill Sans MT" w:hAnsi="Gill Sans MT"/>
+        </w:rPr>
+        <w:t>/(</w:t>
+      </w:r>
+      <w:proofErr w:type="gramEnd"/>
+      <w:r>
+        <w:rPr>
+          <w:rFonts w:ascii="Gill Sans MT" w:hAnsi="Gill Sans MT"/>
+        </w:rPr>
+        <w:t>project name) to ensure that all your projects are organized.</w:t>
       </w:r>
       <w:r>
         <w:rPr>
@@ -1024,7 +1032,21 @@
         <w:rPr>
           <w:rFonts w:ascii="Gill Sans MT" w:hAnsi="Gill Sans MT"/>
         </w:rPr>
-        <w:t xml:space="preserve"> folder(if it doesn’t already exist). Within </w:t>
+        <w:t xml:space="preserve"> </w:t>
+      </w:r>
+      <w:proofErr w:type="gramStart"/>
+      <w:r>
+        <w:rPr>
+          <w:rFonts w:ascii="Gill Sans MT" w:hAnsi="Gill Sans MT"/>
+        </w:rPr>
+        <w:t>folder(</w:t>
+      </w:r>
+      <w:proofErr w:type="gramEnd"/>
+      <w:r>
+        <w:rPr>
+          <w:rFonts w:ascii="Gill Sans MT" w:hAnsi="Gill Sans MT"/>
+        </w:rPr>
+        <w:t xml:space="preserve">if it doesn’t already exist). Within </w:t>
       </w:r>
       <w:proofErr w:type="spellStart"/>
       <w:r>
@@ -3528,6 +3550,7 @@
         <w:t xml:space="preserve">You can follow along with </w:t>
       </w:r>
       <w:proofErr w:type="spellStart"/>
+      <w:proofErr w:type="gramStart"/>
       <w:r>
         <w:rPr>
           <w:rFonts w:ascii="Gill Sans MT" w:hAnsi="Gill Sans MT"/>
@@ -3539,7 +3562,14 @@
         <w:rPr>
           <w:rFonts w:ascii="Gill Sans MT" w:hAnsi="Gill Sans MT"/>
         </w:rPr>
-        <w:t>(CMD) or open the terminal window in an IDE of your choice. In this case, I’m going to use my preferred IDE, which is VSCODE</w:t>
+        <w:t>(</w:t>
+      </w:r>
+      <w:proofErr w:type="gramEnd"/>
+      <w:r>
+        <w:rPr>
+          <w:rFonts w:ascii="Gill Sans MT" w:hAnsi="Gill Sans MT"/>
+        </w:rPr>
+        <w:t>CMD) or open the terminal window in an IDE of your choice. In this case, I’m going to use my preferred IDE, which is VSCODE</w:t>
       </w:r>
     </w:p>
     <w:p>
@@ -5449,23 +5479,28 @@
         </w:rPr>
         <w:t xml:space="preserve"> to main urls.py of Pixelsproject</w:t>
       </w:r>
-    </w:p>
-    <w:p>
-      <w:pPr>
-        <w:rPr>
-          <w:rFonts w:ascii="Gill Sans MT" w:hAnsi="Gill Sans MT"/>
-        </w:rPr>
-      </w:pPr>
-      <w:r>
-        <w:rPr>
-          <w:rFonts w:ascii="Gill Sans MT" w:hAnsi="Gill Sans MT"/>
-          <w:noProof/>
+      <w:r>
+        <w:rPr>
+          <w:rFonts w:ascii="Gill Sans MT" w:hAnsi="Gill Sans MT"/>
+        </w:rPr>
+        <w:t xml:space="preserve"> []</w:t>
+      </w:r>
+    </w:p>
+    <w:p>
+      <w:pPr>
+        <w:rPr>
+          <w:rFonts w:ascii="Gill Sans MT" w:hAnsi="Gill Sans MT"/>
+        </w:rPr>
+      </w:pPr>
+      <w:r>
+        <w:rPr>
+          <w:rFonts w:ascii="Gill Sans MT" w:hAnsi="Gill Sans MT"/>
         </w:rPr>
         <w:drawing>
-          <wp:inline distT="0" distB="0" distL="0" distR="0" wp14:anchorId="77140A67" wp14:editId="3C52CBB7">
-            <wp:extent cx="5943600" cy="2673985"/>
-            <wp:effectExtent l="0" t="0" r="0" b="0"/>
-            <wp:docPr id="98186135" name="Picture 1"/>
+          <wp:inline distT="0" distB="0" distL="0" distR="0" wp14:anchorId="771E7123" wp14:editId="7C2DF5D3">
+            <wp:extent cx="4462272" cy="3806757"/>
+            <wp:effectExtent l="0" t="0" r="0" b="3810"/>
+            <wp:docPr id="87483820" name="Picture 1"/>
             <wp:cNvGraphicFramePr>
               <a:graphicFrameLocks xmlns:a="http://schemas.openxmlformats.org/drawingml/2006/main" noChangeAspect="1"/>
             </wp:cNvGraphicFramePr>
@@ -5473,7 +5508,7 @@
               <a:graphicData uri="http://schemas.openxmlformats.org/drawingml/2006/picture">
                 <pic:pic xmlns:pic="http://schemas.openxmlformats.org/drawingml/2006/picture">
                   <pic:nvPicPr>
-                    <pic:cNvPr id="98186135" name=""/>
+                    <pic:cNvPr id="87483820" name=""/>
                     <pic:cNvPicPr/>
                   </pic:nvPicPr>
                   <pic:blipFill>
@@ -5485,7 +5520,7 @@
                   <pic:spPr>
                     <a:xfrm>
                       <a:off x="0" y="0"/>
-                      <a:ext cx="5943600" cy="2673985"/>
+                      <a:ext cx="4468770" cy="3812301"/>
                     </a:xfrm>
                     <a:prstGeom prst="rect">
                       <a:avLst/>
@@ -5519,8 +5554,13 @@
         <w:lastRenderedPageBreak/>
         <w:t xml:space="preserve">Create &amp; </w:t>
       </w:r>
-      <w:r>
-        <w:t xml:space="preserve">Configure static </w:t>
+      <w:proofErr w:type="gramStart"/>
+      <w:r>
+        <w:t>Configure</w:t>
+      </w:r>
+      <w:proofErr w:type="gramEnd"/>
+      <w:r>
+        <w:t xml:space="preserve"> static </w:t>
       </w:r>
       <w:r>
         <w:t>folder and files</w:t>
@@ -5556,7 +5596,15 @@
       </w:r>
       <w:proofErr w:type="spellEnd"/>
       <w:r>
-        <w:t xml:space="preserve"> [ ] </w:t>
+        <w:t xml:space="preserve"> </w:t>
+      </w:r>
+      <w:proofErr w:type="gramStart"/>
+      <w:r>
+        <w:t>[ ]</w:t>
+      </w:r>
+      <w:proofErr w:type="gramEnd"/>
+      <w:r>
+        <w:t xml:space="preserve"> </w:t>
       </w:r>
     </w:p>
     <w:p>
@@ -5575,6 +5623,22 @@
       <w:r>
         <w:t>Let’s create a static folder in our app</w:t>
       </w:r>
+      <w:r>
+        <w:t xml:space="preserve"> {{{{{</w:t>
+      </w:r>
+      <w:proofErr w:type="gramStart"/>
+      <w:r>
+        <w:t xml:space="preserve">{{ </w:t>
+      </w:r>
+      <w:proofErr w:type="spellStart"/>
+      <w:r>
+        <w:t>conda</w:t>
+      </w:r>
+      <w:proofErr w:type="spellEnd"/>
+      <w:proofErr w:type="gramEnd"/>
+      <w:r>
+        <w:t xml:space="preserve"> install anaconda-navigator</w:t>
+      </w:r>
     </w:p>
     <w:p>
       <w:pPr>
@@ -5611,6 +5675,9 @@
         <w:ind w:left="720"/>
       </w:pPr>
       <w:r>
+        <w:rPr>
+          <w:noProof/>
+        </w:rPr>
         <w:drawing>
           <wp:inline distT="0" distB="0" distL="0" distR="0" wp14:anchorId="723F5AD6" wp14:editId="038CC3CC">
             <wp:extent cx="2314898" cy="1438476"/>
@@ -5701,6 +5768,9 @@
         <w:ind w:left="1440"/>
       </w:pPr>
       <w:r>
+        <w:rPr>
+          <w:noProof/>
+        </w:rPr>
         <w:drawing>
           <wp:inline distT="0" distB="0" distL="0" distR="0" wp14:anchorId="2045E39C" wp14:editId="0E9E9444">
             <wp:extent cx="5943600" cy="261620"/>
@@ -5779,6 +5849,9 @@
         <w:ind w:left="1440"/>
       </w:pPr>
       <w:r>
+        <w:rPr>
+          <w:noProof/>
+        </w:rPr>
         <w:drawing>
           <wp:inline distT="0" distB="0" distL="0" distR="0" wp14:anchorId="5EF4FAE9" wp14:editId="52A99701">
             <wp:extent cx="5943600" cy="414020"/>
@@ -5849,6 +5922,9 @@
         <w:ind w:left="1440"/>
       </w:pPr>
       <w:r>
+        <w:rPr>
+          <w:noProof/>
+        </w:rPr>
         <w:drawing>
           <wp:inline distT="0" distB="0" distL="0" distR="0" wp14:anchorId="1E7EC3D6" wp14:editId="002BB326">
             <wp:extent cx="2314898" cy="1590897"/>
@@ -5889,6 +5965,9 @@
         <w:t xml:space="preserve"> </w:t>
       </w:r>
       <w:r>
+        <w:rPr>
+          <w:noProof/>
+        </w:rPr>
         <w:drawing>
           <wp:inline distT="0" distB="0" distL="0" distR="0" wp14:anchorId="1DDDB8B4" wp14:editId="5E03986C">
             <wp:extent cx="2162477" cy="2353003"/>
@@ -6021,6 +6100,9 @@
         <w:ind w:left="720"/>
       </w:pPr>
       <w:r>
+        <w:rPr>
+          <w:noProof/>
+        </w:rPr>
         <w:drawing>
           <wp:inline distT="0" distB="0" distL="0" distR="0" wp14:anchorId="4CB89E35" wp14:editId="4CD4FFCD">
             <wp:extent cx="4040372" cy="2688710"/>
@@ -6075,6 +6157,14 @@
       <w:r>
         <w:t>dd directory paths in the Static files section of settings.py</w:t>
       </w:r>
+      <w:r>
+        <w:t xml:space="preserve"> </w:t>
+      </w:r>
+      <w:proofErr w:type="gramStart"/>
+      <w:r>
+        <w:t>[ ]</w:t>
+      </w:r>
+      <w:proofErr w:type="gramEnd"/>
     </w:p>
     <w:p>
       <w:pPr>
@@ -6088,6 +6178,9 @@
         <w:ind w:left="720"/>
       </w:pPr>
       <w:r>
+        <w:rPr>
+          <w:noProof/>
+        </w:rPr>
         <w:drawing>
           <wp:inline distT="0" distB="0" distL="0" distR="0" wp14:anchorId="78800969" wp14:editId="374E900B">
             <wp:extent cx="3349256" cy="2948994"/>
@@ -6135,47 +6228,142 @@
       </w:r>
     </w:p>
     <w:p>
+      <w:pPr>
+        <w:pStyle w:val="NoSpacing"/>
+        <w:ind w:left="720"/>
+      </w:pPr>
+    </w:p>
+    <w:p>
+      <w:pPr>
+        <w:pStyle w:val="NoSpacing"/>
+        <w:ind w:left="720"/>
+      </w:pPr>
+    </w:p>
+    <w:p>
+      <w:pPr>
+        <w:pStyle w:val="NoSpacing"/>
+        <w:ind w:left="720"/>
+      </w:pPr>
+    </w:p>
+    <w:p>
+      <w:pPr>
+        <w:pStyle w:val="NoSpacing"/>
+        <w:ind w:left="720"/>
+      </w:pPr>
+      <w:r>
+        <w:lastRenderedPageBreak/>
+        <w:t>Configure templates</w:t>
+      </w:r>
+      <w:r>
+        <w:t xml:space="preserve"> in settings.py</w:t>
+      </w:r>
+    </w:p>
+    <w:p>
+      <w:pPr>
+        <w:pStyle w:val="NoSpacing"/>
+        <w:ind w:left="720"/>
+      </w:pPr>
+      <w:r>
+        <w:drawing>
+          <wp:inline distT="0" distB="0" distL="0" distR="0" wp14:anchorId="6F314ADE" wp14:editId="4B31CA04">
+            <wp:extent cx="4724219" cy="3174797"/>
+            <wp:effectExtent l="0" t="0" r="635" b="6985"/>
+            <wp:docPr id="559990423" name="Picture 1"/>
+            <wp:cNvGraphicFramePr>
+              <a:graphicFrameLocks xmlns:a="http://schemas.openxmlformats.org/drawingml/2006/main" noChangeAspect="1"/>
+            </wp:cNvGraphicFramePr>
+            <a:graphic xmlns:a="http://schemas.openxmlformats.org/drawingml/2006/main">
+              <a:graphicData uri="http://schemas.openxmlformats.org/drawingml/2006/picture">
+                <pic:pic xmlns:pic="http://schemas.openxmlformats.org/drawingml/2006/picture">
+                  <pic:nvPicPr>
+                    <pic:cNvPr id="559990423" name=""/>
+                    <pic:cNvPicPr/>
+                  </pic:nvPicPr>
+                  <pic:blipFill>
+                    <a:blip r:embed="rId58"/>
+                    <a:stretch>
+                      <a:fillRect/>
+                    </a:stretch>
+                  </pic:blipFill>
+                  <pic:spPr>
+                    <a:xfrm>
+                      <a:off x="0" y="0"/>
+                      <a:ext cx="4736217" cy="3182860"/>
+                    </a:xfrm>
+                    <a:prstGeom prst="rect">
+                      <a:avLst/>
+                    </a:prstGeom>
+                  </pic:spPr>
+                </pic:pic>
+              </a:graphicData>
+            </a:graphic>
+          </wp:inline>
+        </w:drawing>
+      </w:r>
+    </w:p>
+    <w:p>
+      <w:pPr>
+        <w:pStyle w:val="NoSpacing"/>
+        <w:ind w:left="720"/>
+      </w:pPr>
+    </w:p>
+    <w:p>
+      <w:r>
+        <w:tab/>
+        <w:t>Configure Media (managing files) []</w:t>
+      </w:r>
+    </w:p>
+    <w:p>
+      <w:pPr>
+        <w:ind w:firstLine="720"/>
+      </w:pPr>
+      <w:r>
+        <w:drawing>
+          <wp:inline distT="0" distB="0" distL="0" distR="0" wp14:anchorId="24CA0322" wp14:editId="74E6F8EE">
+            <wp:extent cx="3972479" cy="695422"/>
+            <wp:effectExtent l="0" t="0" r="9525" b="9525"/>
+            <wp:docPr id="1977826652" name="Picture 1"/>
+            <wp:cNvGraphicFramePr>
+              <a:graphicFrameLocks xmlns:a="http://schemas.openxmlformats.org/drawingml/2006/main" noChangeAspect="1"/>
+            </wp:cNvGraphicFramePr>
+            <a:graphic xmlns:a="http://schemas.openxmlformats.org/drawingml/2006/main">
+              <a:graphicData uri="http://schemas.openxmlformats.org/drawingml/2006/picture">
+                <pic:pic xmlns:pic="http://schemas.openxmlformats.org/drawingml/2006/picture">
+                  <pic:nvPicPr>
+                    <pic:cNvPr id="1977826652" name=""/>
+                    <pic:cNvPicPr/>
+                  </pic:nvPicPr>
+                  <pic:blipFill>
+                    <a:blip r:embed="rId59"/>
+                    <a:stretch>
+                      <a:fillRect/>
+                    </a:stretch>
+                  </pic:blipFill>
+                  <pic:spPr>
+                    <a:xfrm>
+                      <a:off x="0" y="0"/>
+                      <a:ext cx="3972479" cy="695422"/>
+                    </a:xfrm>
+                    <a:prstGeom prst="rect">
+                      <a:avLst/>
+                    </a:prstGeom>
+                  </pic:spPr>
+                </pic:pic>
+              </a:graphicData>
+            </a:graphic>
+          </wp:inline>
+        </w:drawing>
+      </w:r>
       <w:r>
         <w:br w:type="page"/>
       </w:r>
     </w:p>
     <w:p>
       <w:pPr>
-        <w:pStyle w:val="Heading4"/>
+        <w:pStyle w:val="Heading3"/>
       </w:pPr>
       <w:r>
         <w:lastRenderedPageBreak/>
-        <w:t>Create &amp; Configure template folder and files</w:t>
-      </w:r>
-    </w:p>
-    <w:p>
-      <w:pPr>
-        <w:pStyle w:val="NoSpacing"/>
-      </w:pPr>
-    </w:p>
-    <w:p>
-      <w:pPr>
-        <w:pStyle w:val="NoSpacing"/>
-      </w:pPr>
-      <w:r>
-        <w:t>This</w:t>
-      </w:r>
-    </w:p>
-    <w:p>
-      <w:pPr>
-        <w:pStyle w:val="NoSpacing"/>
-      </w:pPr>
-    </w:p>
-    <w:p>
-      <w:pPr>
-        <w:pStyle w:val="NoSpacing"/>
-      </w:pPr>
-    </w:p>
-    <w:p>
-      <w:pPr>
-        <w:pStyle w:val="Heading3"/>
-      </w:pPr>
-      <w:r>
         <w:t>Configuring database</w:t>
       </w:r>
       <w:r>
@@ -6193,6 +6381,9 @@
         <w:br/>
       </w:r>
       <w:r>
+        <w:rPr>
+          <w:noProof/>
+        </w:rPr>
         <w:drawing>
           <wp:inline distT="0" distB="0" distL="0" distR="0" wp14:anchorId="5A63237F" wp14:editId="2855A318">
             <wp:extent cx="4877481" cy="1686160"/>
@@ -6209,7 +6400,7 @@
                     <pic:cNvPicPr/>
                   </pic:nvPicPr>
                   <pic:blipFill>
-                    <a:blip r:embed="rId58"/>
+                    <a:blip r:embed="rId60"/>
                     <a:stretch>
                       <a:fillRect/>
                     </a:stretch>
@@ -6237,9 +6428,126 @@
       </w:r>
     </w:p>
     <w:p>
-      <w:r>
-        <w:t>Create a blank database on Postgres, note the database credentials and modify settings as follows</w:t>
-      </w:r>
+      <w:pPr>
+        <w:pStyle w:val="ListParagraph"/>
+        <w:numPr>
+          <w:ilvl w:val="0"/>
+          <w:numId w:val="14"/>
+        </w:numPr>
+      </w:pPr>
+      <w:r>
+        <w:t>Create a blank database on Postgres</w:t>
+      </w:r>
+      <w:r>
+        <w:t xml:space="preserve"> (</w:t>
+      </w:r>
+      <w:proofErr w:type="spellStart"/>
+      <w:r>
+        <w:t>pgadmin</w:t>
+      </w:r>
+      <w:proofErr w:type="spellEnd"/>
+      <w:r>
+        <w:t xml:space="preserve"> UI for simplicity) </w:t>
+      </w:r>
+      <w:proofErr w:type="gramStart"/>
+      <w:r>
+        <w:t>[ ]</w:t>
+      </w:r>
+      <w:proofErr w:type="gramEnd"/>
+    </w:p>
+    <w:p>
+      <w:pPr>
+        <w:pStyle w:val="ListParagraph"/>
+        <w:numPr>
+          <w:ilvl w:val="0"/>
+          <w:numId w:val="14"/>
+        </w:numPr>
+      </w:pPr>
+      <w:r>
+        <w:t xml:space="preserve">note the database credentials and modify </w:t>
+      </w:r>
+      <w:r>
+        <w:t xml:space="preserve">the </w:t>
+      </w:r>
+      <w:proofErr w:type="spellStart"/>
+      <w:r>
+        <w:t>db</w:t>
+      </w:r>
+      <w:proofErr w:type="spellEnd"/>
+      <w:r>
+        <w:t xml:space="preserve"> </w:t>
+      </w:r>
+      <w:r>
+        <w:t>settings</w:t>
+      </w:r>
+      <w:r>
+        <w:t xml:space="preserve"> of settings.py</w:t>
+      </w:r>
+      <w:r>
+        <w:t xml:space="preserve"> as follows</w:t>
+      </w:r>
+      <w:r>
+        <w:t>:</w:t>
+      </w:r>
+    </w:p>
+    <w:p>
+      <w:pPr>
+        <w:pStyle w:val="ListParagraph"/>
+      </w:pPr>
+    </w:p>
+    <w:p>
+      <w:pPr>
+        <w:pStyle w:val="ListParagraph"/>
+      </w:pPr>
+      <w:r>
+        <w:drawing>
+          <wp:inline distT="0" distB="0" distL="0" distR="0" wp14:anchorId="6F44A987" wp14:editId="38288319">
+            <wp:extent cx="4029637" cy="2076740"/>
+            <wp:effectExtent l="0" t="0" r="0" b="0"/>
+            <wp:docPr id="1273196423" name="Picture 1"/>
+            <wp:cNvGraphicFramePr>
+              <a:graphicFrameLocks xmlns:a="http://schemas.openxmlformats.org/drawingml/2006/main" noChangeAspect="1"/>
+            </wp:cNvGraphicFramePr>
+            <a:graphic xmlns:a="http://schemas.openxmlformats.org/drawingml/2006/main">
+              <a:graphicData uri="http://schemas.openxmlformats.org/drawingml/2006/picture">
+                <pic:pic xmlns:pic="http://schemas.openxmlformats.org/drawingml/2006/picture">
+                  <pic:nvPicPr>
+                    <pic:cNvPr id="1273196423" name=""/>
+                    <pic:cNvPicPr/>
+                  </pic:nvPicPr>
+                  <pic:blipFill>
+                    <a:blip r:embed="rId61"/>
+                    <a:stretch>
+                      <a:fillRect/>
+                    </a:stretch>
+                  </pic:blipFill>
+                  <pic:spPr>
+                    <a:xfrm>
+                      <a:off x="0" y="0"/>
+                      <a:ext cx="4029637" cy="2076740"/>
+                    </a:xfrm>
+                    <a:prstGeom prst="rect">
+                      <a:avLst/>
+                    </a:prstGeom>
+                  </pic:spPr>
+                </pic:pic>
+              </a:graphicData>
+            </a:graphic>
+          </wp:inline>
+        </w:drawing>
+      </w:r>
+      <w:r>
+        <w:t xml:space="preserve"> </w:t>
+      </w:r>
+    </w:p>
+    <w:p>
+      <w:pPr>
+        <w:pStyle w:val="ListParagraph"/>
+        <w:numPr>
+          <w:ilvl w:val="0"/>
+          <w:numId w:val="14"/>
+        </w:numPr>
+      </w:pPr>
     </w:p>
     <w:p/>
     <w:p>
@@ -6294,7 +6602,565 @@
       <w:proofErr w:type="spellEnd"/>
     </w:p>
     <w:p/>
+    <w:p>
+      <w:r>
+        <w:drawing>
+          <wp:inline distT="0" distB="0" distL="0" distR="0" wp14:anchorId="59F66405" wp14:editId="5C67EA82">
+            <wp:extent cx="5210902" cy="2276793"/>
+            <wp:effectExtent l="0" t="0" r="0" b="9525"/>
+            <wp:docPr id="244189304" name="Picture 1"/>
+            <wp:cNvGraphicFramePr>
+              <a:graphicFrameLocks xmlns:a="http://schemas.openxmlformats.org/drawingml/2006/main" noChangeAspect="1"/>
+            </wp:cNvGraphicFramePr>
+            <a:graphic xmlns:a="http://schemas.openxmlformats.org/drawingml/2006/main">
+              <a:graphicData uri="http://schemas.openxmlformats.org/drawingml/2006/picture">
+                <pic:pic xmlns:pic="http://schemas.openxmlformats.org/drawingml/2006/picture">
+                  <pic:nvPicPr>
+                    <pic:cNvPr id="244189304" name=""/>
+                    <pic:cNvPicPr/>
+                  </pic:nvPicPr>
+                  <pic:blipFill>
+                    <a:blip r:embed="rId62"/>
+                    <a:stretch>
+                      <a:fillRect/>
+                    </a:stretch>
+                  </pic:blipFill>
+                  <pic:spPr>
+                    <a:xfrm>
+                      <a:off x="0" y="0"/>
+                      <a:ext cx="5210902" cy="2276793"/>
+                    </a:xfrm>
+                    <a:prstGeom prst="rect">
+                      <a:avLst/>
+                    </a:prstGeom>
+                  </pic:spPr>
+                </pic:pic>
+              </a:graphicData>
+            </a:graphic>
+          </wp:inline>
+        </w:drawing>
+      </w:r>
+    </w:p>
+    <w:p>
+      <w:r>
+        <w:t xml:space="preserve">Next, go to the CLI to make migrations. After creating a model in Django, before running our server (the server can still run without making migrations but you will get a </w:t>
+      </w:r>
+      <w:proofErr w:type="spellStart"/>
+      <w:r>
+        <w:t>makemigrations</w:t>
+      </w:r>
+      <w:proofErr w:type="spellEnd"/>
+      <w:r>
+        <w:t xml:space="preserve"> error) we have to </w:t>
+      </w:r>
+      <w:proofErr w:type="spellStart"/>
+      <w:r>
+        <w:t>makemigrations</w:t>
+      </w:r>
+      <w:proofErr w:type="spellEnd"/>
+      <w:r>
+        <w:t xml:space="preserve"> to create a migrations file that contains code for the tabled schema of our model. This is done through</w:t>
+      </w:r>
+      <w:r>
+        <w:t xml:space="preserve"> the Django ORM. It creates a table according to the schema defined in the migration file.</w:t>
+      </w:r>
+    </w:p>
+    <w:p>
+      <w:pPr>
+        <w:pStyle w:val="ListParagraph"/>
+        <w:numPr>
+          <w:ilvl w:val="0"/>
+          <w:numId w:val="15"/>
+        </w:numPr>
+      </w:pPr>
+      <w:r>
+        <w:t xml:space="preserve">Run command python manage.py </w:t>
+      </w:r>
+      <w:proofErr w:type="spellStart"/>
+      <w:r>
+        <w:t>makemigrations</w:t>
+      </w:r>
+      <w:proofErr w:type="spellEnd"/>
+    </w:p>
+    <w:p>
+      <w:r>
+        <w:t>Encountered errors</w:t>
+      </w:r>
+    </w:p>
+    <w:p>
+      <w:r>
+        <w:drawing>
+          <wp:inline distT="0" distB="0" distL="0" distR="0" wp14:anchorId="38F9EC23" wp14:editId="7BB35668">
+            <wp:extent cx="5943600" cy="1001395"/>
+            <wp:effectExtent l="0" t="0" r="0" b="8255"/>
+            <wp:docPr id="2025855528" name="Picture 1"/>
+            <wp:cNvGraphicFramePr>
+              <a:graphicFrameLocks xmlns:a="http://schemas.openxmlformats.org/drawingml/2006/main" noChangeAspect="1"/>
+            </wp:cNvGraphicFramePr>
+            <a:graphic xmlns:a="http://schemas.openxmlformats.org/drawingml/2006/main">
+              <a:graphicData uri="http://schemas.openxmlformats.org/drawingml/2006/picture">
+                <pic:pic xmlns:pic="http://schemas.openxmlformats.org/drawingml/2006/picture">
+                  <pic:nvPicPr>
+                    <pic:cNvPr id="2025855528" name=""/>
+                    <pic:cNvPicPr/>
+                  </pic:nvPicPr>
+                  <pic:blipFill>
+                    <a:blip r:embed="rId63"/>
+                    <a:stretch>
+                      <a:fillRect/>
+                    </a:stretch>
+                  </pic:blipFill>
+                  <pic:spPr>
+                    <a:xfrm>
+                      <a:off x="0" y="0"/>
+                      <a:ext cx="5943600" cy="1001395"/>
+                    </a:xfrm>
+                    <a:prstGeom prst="rect">
+                      <a:avLst/>
+                    </a:prstGeom>
+                  </pic:spPr>
+                </pic:pic>
+              </a:graphicData>
+            </a:graphic>
+          </wp:inline>
+        </w:drawing>
+      </w:r>
+    </w:p>
+    <w:p>
+      <w:r>
+        <w:t>Static file settings incorrect and pillow not installed</w:t>
+      </w:r>
+      <w:r>
+        <w:t xml:space="preserve"> (Pillow package is a prerequisite for using </w:t>
+      </w:r>
+      <w:proofErr w:type="spellStart"/>
+      <w:r>
+        <w:t>ImageField</w:t>
+      </w:r>
+      <w:proofErr w:type="spellEnd"/>
+      <w:r>
+        <w:t>) []</w:t>
+      </w:r>
+    </w:p>
+    <w:p>
+      <w:pPr>
+        <w:pStyle w:val="ListParagraph"/>
+        <w:numPr>
+          <w:ilvl w:val="0"/>
+          <w:numId w:val="15"/>
+        </w:numPr>
+      </w:pPr>
+      <w:r>
+        <w:t>Run command pip install pillow</w:t>
+      </w:r>
+    </w:p>
+    <w:p>
+      <w:pPr>
+        <w:pStyle w:val="ListParagraph"/>
+      </w:pPr>
+      <w:r>
+        <w:drawing>
+          <wp:inline distT="0" distB="0" distL="0" distR="0" wp14:anchorId="005A7B84" wp14:editId="49E4B335">
+            <wp:extent cx="5943600" cy="194310"/>
+            <wp:effectExtent l="0" t="0" r="0" b="0"/>
+            <wp:docPr id="1956858634" name="Picture 1"/>
+            <wp:cNvGraphicFramePr>
+              <a:graphicFrameLocks xmlns:a="http://schemas.openxmlformats.org/drawingml/2006/main" noChangeAspect="1"/>
+            </wp:cNvGraphicFramePr>
+            <a:graphic xmlns:a="http://schemas.openxmlformats.org/drawingml/2006/main">
+              <a:graphicData uri="http://schemas.openxmlformats.org/drawingml/2006/picture">
+                <pic:pic xmlns:pic="http://schemas.openxmlformats.org/drawingml/2006/picture">
+                  <pic:nvPicPr>
+                    <pic:cNvPr id="1956858634" name=""/>
+                    <pic:cNvPicPr/>
+                  </pic:nvPicPr>
+                  <pic:blipFill>
+                    <a:blip r:embed="rId64"/>
+                    <a:stretch>
+                      <a:fillRect/>
+                    </a:stretch>
+                  </pic:blipFill>
+                  <pic:spPr>
+                    <a:xfrm>
+                      <a:off x="0" y="0"/>
+                      <a:ext cx="5943600" cy="194310"/>
+                    </a:xfrm>
+                    <a:prstGeom prst="rect">
+                      <a:avLst/>
+                    </a:prstGeom>
+                  </pic:spPr>
+                </pic:pic>
+              </a:graphicData>
+            </a:graphic>
+          </wp:inline>
+        </w:drawing>
+      </w:r>
+    </w:p>
+    <w:p>
+      <w:pPr>
+        <w:pStyle w:val="ListParagraph"/>
+      </w:pPr>
+    </w:p>
+    <w:p>
+      <w:pPr>
+        <w:pStyle w:val="ListParagraph"/>
+      </w:pPr>
+    </w:p>
+    <w:p>
+      <w:pPr>
+        <w:pStyle w:val="ListParagraph"/>
+      </w:pPr>
+    </w:p>
+    <w:p>
+      <w:pPr>
+        <w:pStyle w:val="ListParagraph"/>
+      </w:pPr>
+    </w:p>
+    <w:p>
+      <w:pPr>
+        <w:pStyle w:val="ListParagraph"/>
+      </w:pPr>
+    </w:p>
+    <w:p>
+      <w:pPr>
+        <w:pStyle w:val="ListParagraph"/>
+      </w:pPr>
+    </w:p>
+    <w:p>
+      <w:pPr>
+        <w:pStyle w:val="ListParagraph"/>
+        <w:numPr>
+          <w:ilvl w:val="0"/>
+          <w:numId w:val="15"/>
+        </w:numPr>
+      </w:pPr>
+      <w:r>
+        <w:lastRenderedPageBreak/>
+        <w:t xml:space="preserve">Run command manage.py </w:t>
+      </w:r>
+      <w:proofErr w:type="spellStart"/>
+      <w:r>
+        <w:t>makemigrations</w:t>
+      </w:r>
+      <w:proofErr w:type="spellEnd"/>
+    </w:p>
+    <w:p>
+      <w:r>
+        <w:drawing>
+          <wp:inline distT="0" distB="0" distL="0" distR="0" wp14:anchorId="7008FB97" wp14:editId="56AF4713">
+            <wp:extent cx="5943600" cy="996315"/>
+            <wp:effectExtent l="0" t="0" r="0" b="0"/>
+            <wp:docPr id="1137737015" name="Picture 1"/>
+            <wp:cNvGraphicFramePr>
+              <a:graphicFrameLocks xmlns:a="http://schemas.openxmlformats.org/drawingml/2006/main" noChangeAspect="1"/>
+            </wp:cNvGraphicFramePr>
+            <a:graphic xmlns:a="http://schemas.openxmlformats.org/drawingml/2006/main">
+              <a:graphicData uri="http://schemas.openxmlformats.org/drawingml/2006/picture">
+                <pic:pic xmlns:pic="http://schemas.openxmlformats.org/drawingml/2006/picture">
+                  <pic:nvPicPr>
+                    <pic:cNvPr id="1137737015" name=""/>
+                    <pic:cNvPicPr/>
+                  </pic:nvPicPr>
+                  <pic:blipFill>
+                    <a:blip r:embed="rId65"/>
+                    <a:stretch>
+                      <a:fillRect/>
+                    </a:stretch>
+                  </pic:blipFill>
+                  <pic:spPr>
+                    <a:xfrm>
+                      <a:off x="0" y="0"/>
+                      <a:ext cx="5943600" cy="996315"/>
+                    </a:xfrm>
+                    <a:prstGeom prst="rect">
+                      <a:avLst/>
+                    </a:prstGeom>
+                  </pic:spPr>
+                </pic:pic>
+              </a:graphicData>
+            </a:graphic>
+          </wp:inline>
+        </w:drawing>
+      </w:r>
+    </w:p>
+    <w:p>
+      <w:r>
+        <w:t xml:space="preserve">Because we have configured settings for global </w:t>
+      </w:r>
+      <w:proofErr w:type="gramStart"/>
+      <w:r>
+        <w:t>static</w:t>
+      </w:r>
+      <w:r>
+        <w:t>(</w:t>
+      </w:r>
+      <w:proofErr w:type="spellStart"/>
+      <w:proofErr w:type="gramEnd"/>
+      <w:r>
+        <w:t>Pixelproject</w:t>
+      </w:r>
+      <w:proofErr w:type="spellEnd"/>
+      <w:r>
+        <w:t>/</w:t>
+      </w:r>
+      <w:proofErr w:type="spellStart"/>
+      <w:r>
+        <w:t>PixelProject</w:t>
+      </w:r>
+      <w:proofErr w:type="spellEnd"/>
+      <w:r>
+        <w:t>/Settings.py)</w:t>
+      </w:r>
+      <w:r>
+        <w:t>. We need to create a global static folder</w:t>
+      </w:r>
+    </w:p>
+    <w:p>
+      <w:r>
+        <w:drawing>
+          <wp:inline distT="0" distB="0" distL="0" distR="0" wp14:anchorId="14B38990" wp14:editId="46B1200B">
+            <wp:extent cx="4163006" cy="1247949"/>
+            <wp:effectExtent l="0" t="0" r="9525" b="9525"/>
+            <wp:docPr id="1427166604" name="Picture 1"/>
+            <wp:cNvGraphicFramePr>
+              <a:graphicFrameLocks xmlns:a="http://schemas.openxmlformats.org/drawingml/2006/main" noChangeAspect="1"/>
+            </wp:cNvGraphicFramePr>
+            <a:graphic xmlns:a="http://schemas.openxmlformats.org/drawingml/2006/main">
+              <a:graphicData uri="http://schemas.openxmlformats.org/drawingml/2006/picture">
+                <pic:pic xmlns:pic="http://schemas.openxmlformats.org/drawingml/2006/picture">
+                  <pic:nvPicPr>
+                    <pic:cNvPr id="1427166604" name=""/>
+                    <pic:cNvPicPr/>
+                  </pic:nvPicPr>
+                  <pic:blipFill>
+                    <a:blip r:embed="rId66"/>
+                    <a:stretch>
+                      <a:fillRect/>
+                    </a:stretch>
+                  </pic:blipFill>
+                  <pic:spPr>
+                    <a:xfrm>
+                      <a:off x="0" y="0"/>
+                      <a:ext cx="4163006" cy="1247949"/>
+                    </a:xfrm>
+                    <a:prstGeom prst="rect">
+                      <a:avLst/>
+                    </a:prstGeom>
+                  </pic:spPr>
+                </pic:pic>
+              </a:graphicData>
+            </a:graphic>
+          </wp:inline>
+        </w:drawing>
+      </w:r>
+    </w:p>
+    <w:p>
+      <w:r>
+        <w:t>In our PixelsProject root folder, let’s create static folder to resolve this issue:</w:t>
+      </w:r>
+      <w:r>
+        <w:br/>
+        <w:t xml:space="preserve"> </w:t>
+      </w:r>
+    </w:p>
+    <w:p>
+      <w:proofErr w:type="gramStart"/>
+      <w:r>
+        <w:t>?:</w:t>
+      </w:r>
+      <w:proofErr w:type="gramEnd"/>
+      <w:r>
+        <w:t xml:space="preserve"> (staticfiles.W004) The directory 'C:\Users\Administrator\Documents\GitHub\Image-Processing\PixelsProject\static' in the STATICFILES_DIRS setting does not exist.</w:t>
+      </w:r>
+    </w:p>
+    <w:p>
+      <w:r>
+        <w:drawing>
+          <wp:inline distT="0" distB="0" distL="0" distR="0" wp14:anchorId="79064441" wp14:editId="00755EF0">
+            <wp:extent cx="1800476" cy="2572109"/>
+            <wp:effectExtent l="0" t="0" r="9525" b="0"/>
+            <wp:docPr id="769432361" name="Picture 1"/>
+            <wp:cNvGraphicFramePr>
+              <a:graphicFrameLocks xmlns:a="http://schemas.openxmlformats.org/drawingml/2006/main" noChangeAspect="1"/>
+            </wp:cNvGraphicFramePr>
+            <a:graphic xmlns:a="http://schemas.openxmlformats.org/drawingml/2006/main">
+              <a:graphicData uri="http://schemas.openxmlformats.org/drawingml/2006/picture">
+                <pic:pic xmlns:pic="http://schemas.openxmlformats.org/drawingml/2006/picture">
+                  <pic:nvPicPr>
+                    <pic:cNvPr id="769432361" name=""/>
+                    <pic:cNvPicPr/>
+                  </pic:nvPicPr>
+                  <pic:blipFill>
+                    <a:blip r:embed="rId67"/>
+                    <a:stretch>
+                      <a:fillRect/>
+                    </a:stretch>
+                  </pic:blipFill>
+                  <pic:spPr>
+                    <a:xfrm>
+                      <a:off x="0" y="0"/>
+                      <a:ext cx="1800476" cy="2572109"/>
+                    </a:xfrm>
+                    <a:prstGeom prst="rect">
+                      <a:avLst/>
+                    </a:prstGeom>
+                  </pic:spPr>
+                </pic:pic>
+              </a:graphicData>
+            </a:graphic>
+          </wp:inline>
+        </w:drawing>
+      </w:r>
+    </w:p>
+    <w:p>
+      <w:pPr>
+        <w:pStyle w:val="ListParagraph"/>
+        <w:numPr>
+          <w:ilvl w:val="0"/>
+          <w:numId w:val="15"/>
+        </w:numPr>
+      </w:pPr>
+      <w:r>
+        <w:lastRenderedPageBreak/>
+        <w:t>Now that we have installed pillow and created a global static folder. Let’s run migrations again. Because we have already ran migrations. We now have a migrations file:</w:t>
+      </w:r>
+      <w:r>
+        <w:br/>
+      </w:r>
+      <w:r>
+        <w:drawing>
+          <wp:inline distT="0" distB="0" distL="0" distR="0" wp14:anchorId="6254ADA9" wp14:editId="6597136B">
+            <wp:extent cx="1638529" cy="2143424"/>
+            <wp:effectExtent l="0" t="0" r="0" b="0"/>
+            <wp:docPr id="812886636" name="Picture 1"/>
+            <wp:cNvGraphicFramePr>
+              <a:graphicFrameLocks xmlns:a="http://schemas.openxmlformats.org/drawingml/2006/main" noChangeAspect="1"/>
+            </wp:cNvGraphicFramePr>
+            <a:graphic xmlns:a="http://schemas.openxmlformats.org/drawingml/2006/main">
+              <a:graphicData uri="http://schemas.openxmlformats.org/drawingml/2006/picture">
+                <pic:pic xmlns:pic="http://schemas.openxmlformats.org/drawingml/2006/picture">
+                  <pic:nvPicPr>
+                    <pic:cNvPr id="812886636" name=""/>
+                    <pic:cNvPicPr/>
+                  </pic:nvPicPr>
+                  <pic:blipFill>
+                    <a:blip r:embed="rId68"/>
+                    <a:stretch>
+                      <a:fillRect/>
+                    </a:stretch>
+                  </pic:blipFill>
+                  <pic:spPr>
+                    <a:xfrm>
+                      <a:off x="0" y="0"/>
+                      <a:ext cx="1638529" cy="2143424"/>
+                    </a:xfrm>
+                    <a:prstGeom prst="rect">
+                      <a:avLst/>
+                    </a:prstGeom>
+                  </pic:spPr>
+                </pic:pic>
+              </a:graphicData>
+            </a:graphic>
+          </wp:inline>
+        </w:drawing>
+      </w:r>
+    </w:p>
+    <w:p>
+      <w:pPr>
+        <w:pStyle w:val="ListParagraph"/>
+      </w:pPr>
+      <w:r>
+        <w:t>This is the initial migrations file</w:t>
+      </w:r>
+    </w:p>
+    <w:p>
+      <w:pPr>
+        <w:pStyle w:val="ListParagraph"/>
+      </w:pPr>
+    </w:p>
+    <w:p>
+      <w:pPr>
+        <w:pStyle w:val="ListParagraph"/>
+      </w:pPr>
+      <w:r>
+        <w:t>So now when we run migrations. We will see the following:</w:t>
+      </w:r>
+    </w:p>
+    <w:p>
+      <w:pPr>
+        <w:pStyle w:val="ListParagraph"/>
+      </w:pPr>
+      <w:r>
+        <w:drawing>
+          <wp:inline distT="0" distB="0" distL="0" distR="0" wp14:anchorId="1EFAEFB8" wp14:editId="5E807744">
+            <wp:extent cx="5943600" cy="725805"/>
+            <wp:effectExtent l="0" t="0" r="0" b="0"/>
+            <wp:docPr id="1627270236" name="Picture 1"/>
+            <wp:cNvGraphicFramePr>
+              <a:graphicFrameLocks xmlns:a="http://schemas.openxmlformats.org/drawingml/2006/main" noChangeAspect="1"/>
+            </wp:cNvGraphicFramePr>
+            <a:graphic xmlns:a="http://schemas.openxmlformats.org/drawingml/2006/main">
+              <a:graphicData uri="http://schemas.openxmlformats.org/drawingml/2006/picture">
+                <pic:pic xmlns:pic="http://schemas.openxmlformats.org/drawingml/2006/picture">
+                  <pic:nvPicPr>
+                    <pic:cNvPr id="1627270236" name=""/>
+                    <pic:cNvPicPr/>
+                  </pic:nvPicPr>
+                  <pic:blipFill>
+                    <a:blip r:embed="rId69"/>
+                    <a:stretch>
+                      <a:fillRect/>
+                    </a:stretch>
+                  </pic:blipFill>
+                  <pic:spPr>
+                    <a:xfrm>
+                      <a:off x="0" y="0"/>
+                      <a:ext cx="5943600" cy="725805"/>
+                    </a:xfrm>
+                    <a:prstGeom prst="rect">
+                      <a:avLst/>
+                    </a:prstGeom>
+                  </pic:spPr>
+                </pic:pic>
+              </a:graphicData>
+            </a:graphic>
+          </wp:inline>
+        </w:drawing>
+      </w:r>
+    </w:p>
+    <w:p>
+      <w:pPr>
+        <w:pStyle w:val="ListParagraph"/>
+      </w:pPr>
+    </w:p>
+    <w:p>
+      <w:pPr>
+        <w:pStyle w:val="ListParagraph"/>
+      </w:pPr>
+      <w:r>
+        <w:t xml:space="preserve">This is because we have already </w:t>
+      </w:r>
+      <w:proofErr w:type="gramStart"/>
+      <w:r>
+        <w:t>ran</w:t>
+      </w:r>
+      <w:proofErr w:type="gramEnd"/>
+      <w:r>
+        <w:t xml:space="preserve"> migrations to our </w:t>
+      </w:r>
+      <w:proofErr w:type="spellStart"/>
+      <w:r>
+        <w:t>db</w:t>
+      </w:r>
+      <w:proofErr w:type="spellEnd"/>
+      <w:r>
+        <w:t xml:space="preserve"> but have not made any modifications to our model class.</w:t>
+      </w:r>
+    </w:p>
     <w:p/>
+    <w:p/>
+    <w:p/>
+    <w:p/>
     <w:p>
       <w:pPr>
         <w:pStyle w:val="Heading1"/>
@@ -6306,6 +7172,24 @@
     <w:p/>
     <w:p>
       <w:pPr>
+        <w:pStyle w:val="ListParagraph"/>
+        <w:numPr>
+          <w:ilvl w:val="0"/>
+          <w:numId w:val="16"/>
+        </w:numPr>
+      </w:pPr>
+      <w:r>
+        <w:t>Let’s create a form.py for handling user image uploads [] []</w:t>
+      </w:r>
+    </w:p>
+    <w:p>
+      <w:pPr>
+        <w:pStyle w:val="ListParagraph"/>
+      </w:pPr>
+    </w:p>
+    <w:p/>
+    <w:p>
+      <w:pPr>
         <w:pStyle w:val="Heading1"/>
       </w:pPr>
       <w:r>
@@ -6318,6 +7202,7 @@
         <w:pStyle w:val="Heading2"/>
       </w:pPr>
       <w:r>
+        <w:lastRenderedPageBreak/>
         <w:t>Test case 1: POST request</w:t>
       </w:r>
     </w:p>
@@ -6441,10 +7326,18 @@
     </w:p>
     <w:p>
       <w:r>
-        <w:t>Serving files uploaded by user</w:t>
-      </w:r>
-      <w:r>
-        <w:t>[]</w:t>
+        <w:t xml:space="preserve">Serving files uploaded by </w:t>
+      </w:r>
+      <w:proofErr w:type="gramStart"/>
+      <w:r>
+        <w:t>user</w:t>
+      </w:r>
+      <w:r>
+        <w:t>[</w:t>
+      </w:r>
+      <w:proofErr w:type="gramEnd"/>
+      <w:r>
+        <w:t>]</w:t>
       </w:r>
     </w:p>
     <w:p>
@@ -6452,62 +7345,70 @@
         <w:pStyle w:val="Heading2"/>
       </w:pPr>
       <w:r>
+        <w:t>Error Handling</w:t>
+      </w:r>
+    </w:p>
+    <w:p>
+      <w:pPr>
+        <w:pStyle w:val="Heading2"/>
+      </w:pPr>
+      <w:r>
+        <w:t>Efficiency</w:t>
+      </w:r>
+    </w:p>
+    <w:p>
+      <w:pPr>
+        <w:pStyle w:val="Heading1"/>
+      </w:pPr>
+      <w:r>
+        <w:t>Evaluation Criteria</w:t>
+      </w:r>
+    </w:p>
+    <w:p>
+      <w:pPr>
+        <w:pStyle w:val="Heading2"/>
+      </w:pPr>
+      <w:r>
+        <w:t>Functionality</w:t>
+      </w:r>
+      <w:r>
+        <w:br/>
+      </w:r>
+    </w:p>
+    <w:p>
+      <w:r>
+        <w:t>Does the application work as describe without error?</w:t>
+      </w:r>
+    </w:p>
+    <w:p>
+      <w:pPr>
+        <w:pStyle w:val="Heading3"/>
+      </w:pPr>
+      <w:r>
+        <w:t>Test Functionality</w:t>
+      </w:r>
+    </w:p>
+    <w:p/>
+    <w:p>
+      <w:r>
+        <w:t xml:space="preserve">Since we only have a few tests. We will be using the default test.py file created upon project initiation. </w:t>
+      </w:r>
+      <w:proofErr w:type="gramStart"/>
+      <w:r>
+        <w:t>However</w:t>
+      </w:r>
+      <w:proofErr w:type="gramEnd"/>
+      <w:r>
+        <w:t xml:space="preserve"> for larger web applications, you will have to use a test package []</w:t>
+      </w:r>
+    </w:p>
+    <w:p/>
+    <w:p>
+      <w:pPr>
+        <w:pStyle w:val="Heading2"/>
+      </w:pPr>
+      <w:r>
         <w:lastRenderedPageBreak/>
-        <w:t>Error Handling</w:t>
-      </w:r>
-    </w:p>
-    <w:p>
-      <w:pPr>
-        <w:pStyle w:val="Heading2"/>
-      </w:pPr>
-      <w:r>
-        <w:t>Efficiency</w:t>
-      </w:r>
-    </w:p>
-    <w:p>
-      <w:pPr>
-        <w:pStyle w:val="Heading1"/>
-      </w:pPr>
-      <w:r>
-        <w:t>Evaluation Criteria</w:t>
-      </w:r>
-    </w:p>
-    <w:p>
-      <w:pPr>
-        <w:pStyle w:val="Heading2"/>
-      </w:pPr>
-      <w:r>
-        <w:t>Functionality</w:t>
-      </w:r>
-      <w:r>
-        <w:br/>
-      </w:r>
-    </w:p>
-    <w:p>
-      <w:r>
-        <w:t>Does the application work as describe without error?</w:t>
-      </w:r>
-    </w:p>
-    <w:p>
-      <w:pPr>
-        <w:pStyle w:val="Heading3"/>
-      </w:pPr>
-      <w:r>
-        <w:t>Test Functionality</w:t>
-      </w:r>
-    </w:p>
-    <w:p/>
-    <w:p>
-      <w:r>
-        <w:t>Since we only have a few tests. We will be using the default test.py file created upon project initiation. However for larger web applications, you will have to use a test package []</w:t>
-      </w:r>
-    </w:p>
-    <w:p/>
-    <w:p>
-      <w:pPr>
-        <w:pStyle w:val="Heading2"/>
-      </w:pPr>
-      <w:r>
         <w:t>Code Quality</w:t>
       </w:r>
     </w:p>
@@ -6613,7 +7514,7 @@
           <w:rFonts w:ascii="Gill Sans MT" w:hAnsi="Gill Sans MT"/>
         </w:rPr>
       </w:pPr>
-      <w:hyperlink r:id="rId59" w:history="1">
+      <w:hyperlink r:id="rId70" w:history="1">
         <w:r>
           <w:rPr>
             <w:rStyle w:val="Hyperlink"/>
@@ -6656,7 +7557,7 @@
           <w:rFonts w:ascii="Gill Sans MT" w:hAnsi="Gill Sans MT"/>
         </w:rPr>
       </w:pPr>
-      <w:hyperlink r:id="rId60" w:history="1">
+      <w:hyperlink r:id="rId71" w:history="1">
         <w:r>
           <w:rPr>
             <w:rStyle w:val="Hyperlink"/>
@@ -6699,7 +7600,7 @@
           <w:rFonts w:ascii="Gill Sans MT" w:hAnsi="Gill Sans MT"/>
         </w:rPr>
       </w:pPr>
-      <w:hyperlink r:id="rId61" w:history="1">
+      <w:hyperlink r:id="rId72" w:history="1">
         <w:r>
           <w:rPr>
             <w:rStyle w:val="Hyperlink"/>
@@ -6728,7 +7629,7 @@
           <w:rFonts w:ascii="Gill Sans MT" w:hAnsi="Gill Sans MT"/>
         </w:rPr>
       </w:pPr>
-      <w:hyperlink r:id="rId62" w:history="1">
+      <w:hyperlink r:id="rId73" w:history="1">
         <w:r>
           <w:rPr>
             <w:rStyle w:val="Hyperlink"/>
@@ -6757,7 +7658,7 @@
           <w:rFonts w:ascii="Gill Sans MT" w:hAnsi="Gill Sans MT"/>
         </w:rPr>
       </w:pPr>
-      <w:hyperlink r:id="rId63" w:history="1">
+      <w:hyperlink r:id="rId74" w:history="1">
         <w:r>
           <w:rPr>
             <w:rStyle w:val="Hyperlink"/>
@@ -6807,7 +7708,7 @@
           <w:rFonts w:ascii="Gill Sans MT" w:hAnsi="Gill Sans MT"/>
         </w:rPr>
       </w:pPr>
-      <w:hyperlink r:id="rId64" w:history="1">
+      <w:hyperlink r:id="rId75" w:history="1">
         <w:r>
           <w:rPr>
             <w:rStyle w:val="Hyperlink"/>
@@ -6835,23 +7736,61 @@
         </w:rPr>
         <w:br/>
       </w:r>
-      <w:r>
-        <w:rPr>
-          <w:rFonts w:ascii="Gill Sans MT" w:hAnsi="Gill Sans MT"/>
-        </w:rPr>
-        <w:t>https://www.geeksforgeeks.org/os-module-python-examples/</w:t>
-      </w:r>
-    </w:p>
-    <w:p>
-      <w:pPr>
-        <w:rPr>
-          <w:rFonts w:ascii="Gill Sans MT" w:hAnsi="Gill Sans MT"/>
-        </w:rPr>
-      </w:pPr>
-      <w:r>
-        <w:rPr>
-          <w:rFonts w:ascii="Gill Sans MT" w:hAnsi="Gill Sans MT"/>
-        </w:rPr>
+      <w:hyperlink r:id="rId76" w:history="1">
+        <w:r>
+          <w:rPr>
+            <w:rStyle w:val="Hyperlink"/>
+            <w:rFonts w:ascii="Gill Sans MT" w:hAnsi="Gill Sans MT"/>
+          </w:rPr>
+          <w:t>https://www.geeksforgeeks.org/os-module-python-examples/</w:t>
+        </w:r>
+      </w:hyperlink>
+    </w:p>
+    <w:p>
+      <w:pPr>
+        <w:rPr>
+          <w:rFonts w:ascii="Gill Sans MT" w:hAnsi="Gill Sans MT"/>
+        </w:rPr>
+      </w:pPr>
+      <w:r>
+        <w:rPr>
+          <w:rFonts w:ascii="Gill Sans MT" w:hAnsi="Gill Sans MT"/>
+        </w:rPr>
+        <w:t xml:space="preserve">[] Create Database through </w:t>
+      </w:r>
+      <w:proofErr w:type="spellStart"/>
+      <w:r>
+        <w:rPr>
+          <w:rFonts w:ascii="Gill Sans MT" w:hAnsi="Gill Sans MT"/>
+        </w:rPr>
+        <w:t>pgAdmin</w:t>
+      </w:r>
+      <w:proofErr w:type="spellEnd"/>
+    </w:p>
+    <w:p>
+      <w:pPr>
+        <w:rPr>
+          <w:rFonts w:ascii="Gill Sans MT" w:hAnsi="Gill Sans MT"/>
+        </w:rPr>
+      </w:pPr>
+      <w:r>
+        <w:rPr>
+          <w:rFonts w:ascii="Gill Sans MT" w:hAnsi="Gill Sans MT"/>
+        </w:rPr>
+        <w:t>https://www.pgadmin.org/docs/pgadmin4/8.14/database_dialog.html</w:t>
+      </w:r>
+    </w:p>
+    <w:p>
+      <w:pPr>
+        <w:rPr>
+          <w:rFonts w:ascii="Gill Sans MT" w:hAnsi="Gill Sans MT"/>
+        </w:rPr>
+      </w:pPr>
+      <w:r>
+        <w:rPr>
+          <w:rFonts w:ascii="Gill Sans MT" w:hAnsi="Gill Sans MT"/>
+        </w:rPr>
+        <w:lastRenderedPageBreak/>
         <w:t>[] Writing and Running Tests in Django</w:t>
       </w:r>
     </w:p>
@@ -6874,11 +7813,19 @@
           <w:rFonts w:ascii="Gill Sans MT" w:hAnsi="Gill Sans MT"/>
         </w:rPr>
       </w:pPr>
-      <w:r>
-        <w:rPr>
-          <w:rFonts w:ascii="Gill Sans MT" w:hAnsi="Gill Sans MT"/>
-        </w:rPr>
-        <w:t xml:space="preserve">[ ] How to create a </w:t>
+      <w:proofErr w:type="gramStart"/>
+      <w:r>
+        <w:rPr>
+          <w:rFonts w:ascii="Gill Sans MT" w:hAnsi="Gill Sans MT"/>
+        </w:rPr>
+        <w:t>[ ]</w:t>
+      </w:r>
+      <w:proofErr w:type="gramEnd"/>
+      <w:r>
+        <w:rPr>
+          <w:rFonts w:ascii="Gill Sans MT" w:hAnsi="Gill Sans MT"/>
+        </w:rPr>
+        <w:t xml:space="preserve"> How to create a </w:t>
       </w:r>
       <w:proofErr w:type="spellStart"/>
       <w:r>
@@ -6911,113 +7858,119 @@
         <w:rPr>
           <w:rFonts w:ascii="Gill Sans MT" w:hAnsi="Gill Sans MT"/>
         </w:rPr>
-        <w:t>https://docs.conda.io/projects/conda/en/latest/user-guide/tasks/manage-environments.html</w:t>
-      </w:r>
+        <w:t xml:space="preserve">https://docs.conda.io/projects/conda/en/latest/user-guide/tasks/manage-environments.html </w:t>
+      </w:r>
+    </w:p>
+    <w:p>
+      <w:pPr>
+        <w:rPr>
+          <w:rFonts w:ascii="Gill Sans MT" w:hAnsi="Gill Sans MT"/>
+        </w:rPr>
+      </w:pPr>
+      <w:proofErr w:type="gramStart"/>
+      <w:r>
+        <w:rPr>
+          <w:rFonts w:ascii="Gill Sans MT" w:hAnsi="Gill Sans MT"/>
+        </w:rPr>
+        <w:t>[ ]</w:t>
+      </w:r>
+      <w:proofErr w:type="gramEnd"/>
+      <w:r>
+        <w:rPr>
+          <w:rFonts w:ascii="Gill Sans MT" w:hAnsi="Gill Sans MT"/>
+        </w:rPr>
+        <w:t xml:space="preserve"> Create Static folder and Media Folder (static is responsible for housing </w:t>
+      </w:r>
+      <w:proofErr w:type="spellStart"/>
+      <w:r>
+        <w:rPr>
+          <w:rFonts w:ascii="Gill Sans MT" w:hAnsi="Gill Sans MT"/>
+        </w:rPr>
+        <w:t>css</w:t>
+      </w:r>
+      <w:proofErr w:type="spellEnd"/>
+      <w:r>
+        <w:rPr>
+          <w:rFonts w:ascii="Gill Sans MT" w:hAnsi="Gill Sans MT"/>
+        </w:rPr>
+        <w:t xml:space="preserve">, </w:t>
+      </w:r>
+      <w:proofErr w:type="spellStart"/>
+      <w:r>
+        <w:rPr>
+          <w:rFonts w:ascii="Gill Sans MT" w:hAnsi="Gill Sans MT"/>
+        </w:rPr>
+        <w:t>js</w:t>
+      </w:r>
+      <w:proofErr w:type="spellEnd"/>
+      <w:r>
+        <w:rPr>
+          <w:rFonts w:ascii="Gill Sans MT" w:hAnsi="Gill Sans MT"/>
+        </w:rPr>
+        <w:t>, html and images). Media folder is responsible for housing media uploaded by the user</w:t>
+      </w:r>
+    </w:p>
+    <w:p>
+      <w:pPr>
+        <w:rPr>
+          <w:rFonts w:ascii="Gill Sans MT" w:hAnsi="Gill Sans MT"/>
+        </w:rPr>
+      </w:pPr>
+      <w:r>
+        <w:rPr>
+          <w:rFonts w:ascii="Gill Sans MT" w:hAnsi="Gill Sans MT"/>
+        </w:rPr>
+        <w:t>https://docs.djangoproject.com/en/5.1/howto/static-files/</w:t>
+      </w:r>
+    </w:p>
+    <w:p>
+      <w:pPr>
+        <w:rPr>
+          <w:rFonts w:ascii="Gill Sans MT" w:hAnsi="Gill Sans MT"/>
+        </w:rPr>
+      </w:pPr>
+      <w:r>
+        <w:rPr>
+          <w:rFonts w:ascii="Gill Sans MT" w:hAnsi="Gill Sans MT"/>
+        </w:rPr>
+        <w:t xml:space="preserve">[ </w:t>
+      </w:r>
+      <w:proofErr w:type="gramStart"/>
       <w:r>
         <w:rPr>
           <w:rFonts w:ascii="Gill Sans MT" w:hAnsi="Gill Sans MT"/>
         </w:rPr>
         <w:t xml:space="preserve"> </w:t>
       </w:r>
-    </w:p>
-    <w:p>
-      <w:pPr>
-        <w:rPr>
-          <w:rFonts w:ascii="Gill Sans MT" w:hAnsi="Gill Sans MT"/>
-        </w:rPr>
-      </w:pPr>
-      <w:r>
-        <w:rPr>
-          <w:rFonts w:ascii="Gill Sans MT" w:hAnsi="Gill Sans MT"/>
-        </w:rPr>
-        <w:t xml:space="preserve">[ ] Create Static folder and Media Folder (static is responsible for housing </w:t>
-      </w:r>
-      <w:proofErr w:type="spellStart"/>
-      <w:r>
-        <w:rPr>
-          <w:rFonts w:ascii="Gill Sans MT" w:hAnsi="Gill Sans MT"/>
-        </w:rPr>
-        <w:t>css</w:t>
-      </w:r>
-      <w:proofErr w:type="spellEnd"/>
-      <w:r>
-        <w:rPr>
-          <w:rFonts w:ascii="Gill Sans MT" w:hAnsi="Gill Sans MT"/>
-        </w:rPr>
-        <w:t xml:space="preserve">, </w:t>
-      </w:r>
-      <w:proofErr w:type="spellStart"/>
-      <w:r>
-        <w:rPr>
-          <w:rFonts w:ascii="Gill Sans MT" w:hAnsi="Gill Sans MT"/>
-        </w:rPr>
-        <w:t>js</w:t>
-      </w:r>
-      <w:proofErr w:type="spellEnd"/>
-      <w:r>
-        <w:rPr>
-          <w:rFonts w:ascii="Gill Sans MT" w:hAnsi="Gill Sans MT"/>
-        </w:rPr>
-        <w:t>, html and images). Media folder is responsible for housing media uploaded by the user</w:t>
-      </w:r>
-    </w:p>
-    <w:p>
-      <w:pPr>
-        <w:rPr>
-          <w:rFonts w:ascii="Gill Sans MT" w:hAnsi="Gill Sans MT"/>
-        </w:rPr>
-      </w:pPr>
-      <w:r>
-        <w:rPr>
-          <w:rFonts w:ascii="Gill Sans MT" w:hAnsi="Gill Sans MT"/>
-        </w:rPr>
-        <w:t>https://docs.djangoproject.com/en/5.1/howto/static-files/</w:t>
-      </w:r>
-    </w:p>
-    <w:p>
-      <w:pPr>
-        <w:rPr>
-          <w:rFonts w:ascii="Gill Sans MT" w:hAnsi="Gill Sans MT"/>
-        </w:rPr>
-      </w:pPr>
-      <w:r>
-        <w:rPr>
-          <w:rFonts w:ascii="Gill Sans MT" w:hAnsi="Gill Sans MT"/>
-        </w:rPr>
-        <w:t xml:space="preserve">[ </w:t>
-      </w:r>
+      <w:r>
+        <w:rPr>
+          <w:rFonts w:ascii="Gill Sans MT" w:hAnsi="Gill Sans MT"/>
+        </w:rPr>
+        <w:t xml:space="preserve"> ]</w:t>
+      </w:r>
+      <w:proofErr w:type="gramEnd"/>
+      <w:r>
+        <w:rPr>
+          <w:rFonts w:ascii="Gill Sans MT" w:hAnsi="Gill Sans MT"/>
+        </w:rPr>
+        <w:t xml:space="preserve">  Image Field </w:t>
+      </w:r>
+    </w:p>
+    <w:p>
+      <w:pPr>
+        <w:rPr>
+          <w:rFonts w:ascii="Gill Sans MT" w:hAnsi="Gill Sans MT"/>
+          <w:color w:val="0563C1" w:themeColor="hyperlink"/>
+          <w:u w:val="single"/>
+        </w:rPr>
+      </w:pPr>
       <w:r>
         <w:rPr>
           <w:rFonts w:ascii="Gill Sans MT" w:hAnsi="Gill Sans MT"/>
         </w:rPr>
         <w:t xml:space="preserve"> </w:t>
       </w:r>
-      <w:r>
-        <w:rPr>
-          <w:rFonts w:ascii="Gill Sans MT" w:hAnsi="Gill Sans MT"/>
-        </w:rPr>
-        <w:t xml:space="preserve"> ]</w:t>
-      </w:r>
-      <w:r>
-        <w:rPr>
-          <w:rFonts w:ascii="Gill Sans MT" w:hAnsi="Gill Sans MT"/>
-        </w:rPr>
-        <w:t xml:space="preserve">  Image Field </w:t>
-      </w:r>
-    </w:p>
-    <w:p>
-      <w:pPr>
-        <w:rPr>
-          <w:rFonts w:ascii="Gill Sans MT" w:hAnsi="Gill Sans MT"/>
-        </w:rPr>
-      </w:pPr>
-      <w:r>
-        <w:rPr>
-          <w:rFonts w:ascii="Gill Sans MT" w:hAnsi="Gill Sans MT"/>
-        </w:rPr>
-        <w:t xml:space="preserve"> </w:t>
-      </w:r>
-      <w:hyperlink r:id="rId65" w:history="1">
+      <w:hyperlink r:id="rId77" w:history="1">
         <w:r>
           <w:rPr>
             <w:rStyle w:val="Hyperlink"/>
@@ -7033,20 +7986,62 @@
           <w:rFonts w:ascii="Gill Sans MT" w:hAnsi="Gill Sans MT"/>
         </w:rPr>
       </w:pPr>
-      <w:r>
-        <w:rPr>
-          <w:rFonts w:ascii="Gill Sans MT" w:hAnsi="Gill Sans MT"/>
-        </w:rPr>
-        <w:t xml:space="preserve">[  ]  Bind Uploaded files to form </w:t>
-      </w:r>
-    </w:p>
-    <w:p>
-      <w:pPr>
-        <w:rPr>
-          <w:rFonts w:ascii="Gill Sans MT" w:hAnsi="Gill Sans MT"/>
-        </w:rPr>
-      </w:pPr>
-      <w:hyperlink r:id="rId66" w:anchor="binding-uploaded-files" w:history="1">
+      <w:proofErr w:type="gramStart"/>
+      <w:r>
+        <w:rPr>
+          <w:rFonts w:ascii="Gill Sans MT" w:hAnsi="Gill Sans MT"/>
+        </w:rPr>
+        <w:t>[ ]</w:t>
+      </w:r>
+      <w:proofErr w:type="gramEnd"/>
+      <w:r>
+        <w:rPr>
+          <w:rFonts w:ascii="Gill Sans MT" w:hAnsi="Gill Sans MT"/>
+        </w:rPr>
+        <w:t xml:space="preserve"> Image Upload Form</w:t>
+      </w:r>
+    </w:p>
+    <w:p>
+      <w:pPr>
+        <w:rPr>
+          <w:rFonts w:ascii="Gill Sans MT" w:hAnsi="Gill Sans MT"/>
+        </w:rPr>
+      </w:pPr>
+      <w:r>
+        <w:rPr>
+          <w:rFonts w:ascii="Gill Sans MT" w:hAnsi="Gill Sans MT"/>
+        </w:rPr>
+        <w:t>https://docs.djangoproject.com/en/5.1/ref/forms/api/</w:t>
+      </w:r>
+    </w:p>
+    <w:p>
+      <w:pPr>
+        <w:rPr>
+          <w:rFonts w:ascii="Gill Sans MT" w:hAnsi="Gill Sans MT"/>
+        </w:rPr>
+      </w:pPr>
+      <w:proofErr w:type="gramStart"/>
+      <w:r>
+        <w:rPr>
+          <w:rFonts w:ascii="Gill Sans MT" w:hAnsi="Gill Sans MT"/>
+        </w:rPr>
+        <w:t>[  ]</w:t>
+      </w:r>
+      <w:proofErr w:type="gramEnd"/>
+      <w:r>
+        <w:rPr>
+          <w:rFonts w:ascii="Gill Sans MT" w:hAnsi="Gill Sans MT"/>
+        </w:rPr>
+        <w:t xml:space="preserve">  Bind Uploaded files to form </w:t>
+      </w:r>
+    </w:p>
+    <w:p>
+      <w:pPr>
+        <w:rPr>
+          <w:rFonts w:ascii="Gill Sans MT" w:hAnsi="Gill Sans MT"/>
+        </w:rPr>
+      </w:pPr>
+      <w:hyperlink r:id="rId78" w:anchor="binding-uploaded-files" w:history="1">
         <w:r>
           <w:rPr>
             <w:rStyle w:val="Hyperlink"/>
@@ -7062,11 +8057,19 @@
           <w:rFonts w:ascii="Gill Sans MT" w:hAnsi="Gill Sans MT"/>
         </w:rPr>
       </w:pPr>
-      <w:r>
-        <w:rPr>
-          <w:rFonts w:ascii="Gill Sans MT" w:hAnsi="Gill Sans MT"/>
-        </w:rPr>
-        <w:t xml:space="preserve">[ ] Pillow (needed for Image Field usage) </w:t>
+      <w:proofErr w:type="gramStart"/>
+      <w:r>
+        <w:rPr>
+          <w:rFonts w:ascii="Gill Sans MT" w:hAnsi="Gill Sans MT"/>
+        </w:rPr>
+        <w:t>[ ]</w:t>
+      </w:r>
+      <w:proofErr w:type="gramEnd"/>
+      <w:r>
+        <w:rPr>
+          <w:rFonts w:ascii="Gill Sans MT" w:hAnsi="Gill Sans MT"/>
+        </w:rPr>
+        <w:t xml:space="preserve"> Pillow (needed for Image Field usage) </w:t>
       </w:r>
     </w:p>
     <w:p>
@@ -7076,7 +8079,7 @@
           <w:rFonts w:ascii="Gill Sans MT" w:hAnsi="Gill Sans MT"/>
         </w:rPr>
       </w:pPr>
-      <w:hyperlink r:id="rId67" w:history="1">
+      <w:hyperlink r:id="rId79" w:history="1">
         <w:r>
           <w:rPr>
             <w:rStyle w:val="Hyperlink"/>
@@ -7124,7 +8127,7 @@
       </w:r>
     </w:p>
     <w:sectPr>
-      <w:footerReference w:type="default" r:id="rId68"/>
+      <w:footerReference w:type="default" r:id="rId80"/>
       <w:pgSz w:w="12240" w:h="15840"/>
       <w:pgMar w:top="1440" w:right="1440" w:bottom="1440" w:left="1440" w:header="720" w:footer="720" w:gutter="0"/>
       <w:cols w:space="720"/>
@@ -7202,6 +8205,95 @@
 <file path=word/numbering.xml><?xml version="1.0" encoding="utf-8"?>
 <w:numbering xmlns:wpc="http://schemas.microsoft.com/office/word/2010/wordprocessingCanvas" xmlns:cx="http://schemas.microsoft.com/office/drawing/2014/chartex" xmlns:cx1="http://schemas.microsoft.com/office/drawing/2015/9/8/chartex" xmlns:cx2="http://schemas.microsoft.com/office/drawing/2015/10/21/chartex" xmlns:cx3="http://schemas.microsoft.com/office/drawing/2016/5/9/chartex" xmlns:cx4="http://schemas.microsoft.com/office/drawing/2016/5/10/chartex" xmlns:cx5="http://schemas.microsoft.com/office/drawing/2016/5/11/chartex" xmlns:cx6="http://schemas.microsoft.com/office/drawing/2016/5/12/chartex" xmlns:cx7="http://schemas.microsoft.com/office/drawing/2016/5/13/chartex" xmlns:cx8="http://schemas.microsoft.com/office/drawing/2016/5/14/chartex" xmlns:mc="http://schemas.openxmlformats.org/markup-compatibility/2006" xmlns:aink="http://schemas.microsoft.com/office/drawing/2016/ink" xmlns:am3d="http://schemas.microsoft.com/office/drawing/2017/model3d" xmlns:o="urn:schemas-microsoft-com:office:office" xmlns:oel="http://schemas.microsoft.com/office/2019/extlst" xmlns:r="http://schemas.openxmlformats.org/officeDocument/2006/relationships" xmlns:m="http://schemas.openxmlformats.org/officeDocument/2006/math" xmlns:v="urn:schemas-microsoft-com:vml" xmlns:wp14="http://schemas.microsoft.com/office/word/2010/wordprocessingDrawing" xmlns:wp="http://schemas.openxmlformats.org/drawingml/2006/wordprocessingDrawing" xmlns:w10="urn:schemas-microsoft-com:office:word" xmlns:w="http://schemas.openxmlformats.org/wordprocessingml/2006/main" xmlns:w14="http://schemas.microsoft.com/office/word/2010/wordml" xmlns:w15="http://schemas.microsoft.com/office/word/2012/wordml" xmlns:w16cex="http://schemas.microsoft.com/office/word/2018/wordml/cex" xmlns:w16cid="http://schemas.microsoft.com/office/word/2016/wordml/cid" xmlns:w16="http://schemas.microsoft.com/office/word/2018/wordml" xmlns:w16du="http://schemas.microsoft.com/office/word/2023/wordml/word16du" xmlns:w16sdtdh="http://schemas.microsoft.com/office/word/2020/wordml/sdtdatahash" xmlns:w16se="http://schemas.microsoft.com/office/word/2015/wordml/symex" xmlns:wpg="http://schemas.microsoft.com/office/word/2010/wordprocessingGroup" xmlns:wpi="http://schemas.microsoft.com/office/word/2010/wordprocessingInk" xmlns:wne="http://schemas.microsoft.com/office/word/2006/wordml" xmlns:wps="http://schemas.microsoft.com/office/word/2010/wordprocessingShape" mc:Ignorable="w14 w15 w16se w16cid w16 w16cex w16sdtdh w16du wp14">
   <w:abstractNum w:abstractNumId="0" w15:restartNumberingAfterBreak="0">
+    <w:nsid w:val="03B60BBE"/>
+    <w:multiLevelType w:val="hybridMultilevel"/>
+    <w:tmpl w:val="48A0AAA0"/>
+    <w:lvl w:ilvl="0" w:tplc="0409000F">
+      <w:start w:val="1"/>
+      <w:numFmt w:val="decimal"/>
+      <w:lvlText w:val="%1."/>
+      <w:lvlJc w:val="left"/>
+      <w:pPr>
+        <w:ind w:left="720" w:hanging="360"/>
+      </w:pPr>
+      <w:rPr>
+        <w:rFonts w:hint="default"/>
+      </w:rPr>
+    </w:lvl>
+    <w:lvl w:ilvl="1" w:tplc="04090019" w:tentative="1">
+      <w:start w:val="1"/>
+      <w:numFmt w:val="lowerLetter"/>
+      <w:lvlText w:val="%2."/>
+      <w:lvlJc w:val="left"/>
+      <w:pPr>
+        <w:ind w:left="1440" w:hanging="360"/>
+      </w:pPr>
+    </w:lvl>
+    <w:lvl w:ilvl="2" w:tplc="0409001B" w:tentative="1">
+      <w:start w:val="1"/>
+      <w:numFmt w:val="lowerRoman"/>
+      <w:lvlText w:val="%3."/>
+      <w:lvlJc w:val="right"/>
+      <w:pPr>
+        <w:ind w:left="2160" w:hanging="180"/>
+      </w:pPr>
+    </w:lvl>
+    <w:lvl w:ilvl="3" w:tplc="0409000F" w:tentative="1">
+      <w:start w:val="1"/>
+      <w:numFmt w:val="decimal"/>
+      <w:lvlText w:val="%4."/>
+      <w:lvlJc w:val="left"/>
+      <w:pPr>
+        <w:ind w:left="2880" w:hanging="360"/>
+      </w:pPr>
+    </w:lvl>
+    <w:lvl w:ilvl="4" w:tplc="04090019" w:tentative="1">
+      <w:start w:val="1"/>
+      <w:numFmt w:val="lowerLetter"/>
+      <w:lvlText w:val="%5."/>
+      <w:lvlJc w:val="left"/>
+      <w:pPr>
+        <w:ind w:left="3600" w:hanging="360"/>
+      </w:pPr>
+    </w:lvl>
+    <w:lvl w:ilvl="5" w:tplc="0409001B" w:tentative="1">
+      <w:start w:val="1"/>
+      <w:numFmt w:val="lowerRoman"/>
+      <w:lvlText w:val="%6."/>
+      <w:lvlJc w:val="right"/>
+      <w:pPr>
+        <w:ind w:left="4320" w:hanging="180"/>
+      </w:pPr>
+    </w:lvl>
+    <w:lvl w:ilvl="6" w:tplc="0409000F" w:tentative="1">
+      <w:start w:val="1"/>
+      <w:numFmt w:val="decimal"/>
+      <w:lvlText w:val="%7."/>
+      <w:lvlJc w:val="left"/>
+      <w:pPr>
+        <w:ind w:left="5040" w:hanging="360"/>
+      </w:pPr>
+    </w:lvl>
+    <w:lvl w:ilvl="7" w:tplc="04090019" w:tentative="1">
+      <w:start w:val="1"/>
+      <w:numFmt w:val="lowerLetter"/>
+      <w:lvlText w:val="%8."/>
+      <w:lvlJc w:val="left"/>
+      <w:pPr>
+        <w:ind w:left="5760" w:hanging="360"/>
+      </w:pPr>
+    </w:lvl>
+    <w:lvl w:ilvl="8" w:tplc="0409001B" w:tentative="1">
+      <w:start w:val="1"/>
+      <w:numFmt w:val="lowerRoman"/>
+      <w:lvlText w:val="%9."/>
+      <w:lvlJc w:val="right"/>
+      <w:pPr>
+        <w:ind w:left="6480" w:hanging="180"/>
+      </w:pPr>
+    </w:lvl>
+  </w:abstractNum>
+  <w:abstractNum w:abstractNumId="1" w15:restartNumberingAfterBreak="0">
     <w:nsid w:val="03EE6E90"/>
     <w:multiLevelType w:val="hybridMultilevel"/>
     <w:tmpl w:val="95F2CC7E"/>
@@ -7290,7 +8382,7 @@
       </w:pPr>
     </w:lvl>
   </w:abstractNum>
-  <w:abstractNum w:abstractNumId="1" w15:restartNumberingAfterBreak="0">
+  <w:abstractNum w:abstractNumId="2" w15:restartNumberingAfterBreak="0">
     <w:nsid w:val="0C8D3CD1"/>
     <w:multiLevelType w:val="hybridMultilevel"/>
     <w:tmpl w:val="9E7C94DE"/>
@@ -7403,7 +8495,7 @@
       </w:rPr>
     </w:lvl>
   </w:abstractNum>
-  <w:abstractNum w:abstractNumId="2" w15:restartNumberingAfterBreak="0">
+  <w:abstractNum w:abstractNumId="3" w15:restartNumberingAfterBreak="0">
     <w:nsid w:val="0D6D375E"/>
     <w:multiLevelType w:val="hybridMultilevel"/>
     <w:tmpl w:val="B38C7438"/>
@@ -7516,7 +8608,7 @@
       </w:rPr>
     </w:lvl>
   </w:abstractNum>
-  <w:abstractNum w:abstractNumId="3" w15:restartNumberingAfterBreak="0">
+  <w:abstractNum w:abstractNumId="4" w15:restartNumberingAfterBreak="0">
     <w:nsid w:val="1BB35541"/>
     <w:multiLevelType w:val="hybridMultilevel"/>
     <w:tmpl w:val="5D9212BE"/>
@@ -7605,7 +8697,7 @@
       </w:pPr>
     </w:lvl>
   </w:abstractNum>
-  <w:abstractNum w:abstractNumId="4" w15:restartNumberingAfterBreak="0">
+  <w:abstractNum w:abstractNumId="5" w15:restartNumberingAfterBreak="0">
     <w:nsid w:val="2AF77F31"/>
     <w:multiLevelType w:val="hybridMultilevel"/>
     <w:tmpl w:val="A93AAF2C"/>
@@ -7718,7 +8810,7 @@
       </w:rPr>
     </w:lvl>
   </w:abstractNum>
-  <w:abstractNum w:abstractNumId="5" w15:restartNumberingAfterBreak="0">
+  <w:abstractNum w:abstractNumId="6" w15:restartNumberingAfterBreak="0">
     <w:nsid w:val="2AFE7C74"/>
     <w:multiLevelType w:val="hybridMultilevel"/>
     <w:tmpl w:val="238E481E"/>
@@ -7807,7 +8899,7 @@
       </w:pPr>
     </w:lvl>
   </w:abstractNum>
-  <w:abstractNum w:abstractNumId="6" w15:restartNumberingAfterBreak="0">
+  <w:abstractNum w:abstractNumId="7" w15:restartNumberingAfterBreak="0">
     <w:nsid w:val="356F15BA"/>
     <w:multiLevelType w:val="hybridMultilevel"/>
     <w:tmpl w:val="02CEDAFE"/>
@@ -7896,7 +8988,185 @@
       </w:pPr>
     </w:lvl>
   </w:abstractNum>
-  <w:abstractNum w:abstractNumId="7" w15:restartNumberingAfterBreak="0">
+  <w:abstractNum w:abstractNumId="8" w15:restartNumberingAfterBreak="0">
+    <w:nsid w:val="4B5F2DA7"/>
+    <w:multiLevelType w:val="hybridMultilevel"/>
+    <w:tmpl w:val="B478DF46"/>
+    <w:lvl w:ilvl="0" w:tplc="0409000F">
+      <w:start w:val="1"/>
+      <w:numFmt w:val="decimal"/>
+      <w:lvlText w:val="%1."/>
+      <w:lvlJc w:val="left"/>
+      <w:pPr>
+        <w:ind w:left="720" w:hanging="360"/>
+      </w:pPr>
+      <w:rPr>
+        <w:rFonts w:hint="default"/>
+      </w:rPr>
+    </w:lvl>
+    <w:lvl w:ilvl="1" w:tplc="04090019" w:tentative="1">
+      <w:start w:val="1"/>
+      <w:numFmt w:val="lowerLetter"/>
+      <w:lvlText w:val="%2."/>
+      <w:lvlJc w:val="left"/>
+      <w:pPr>
+        <w:ind w:left="1440" w:hanging="360"/>
+      </w:pPr>
+    </w:lvl>
+    <w:lvl w:ilvl="2" w:tplc="0409001B" w:tentative="1">
+      <w:start w:val="1"/>
+      <w:numFmt w:val="lowerRoman"/>
+      <w:lvlText w:val="%3."/>
+      <w:lvlJc w:val="right"/>
+      <w:pPr>
+        <w:ind w:left="2160" w:hanging="180"/>
+      </w:pPr>
+    </w:lvl>
+    <w:lvl w:ilvl="3" w:tplc="0409000F" w:tentative="1">
+      <w:start w:val="1"/>
+      <w:numFmt w:val="decimal"/>
+      <w:lvlText w:val="%4."/>
+      <w:lvlJc w:val="left"/>
+      <w:pPr>
+        <w:ind w:left="2880" w:hanging="360"/>
+      </w:pPr>
+    </w:lvl>
+    <w:lvl w:ilvl="4" w:tplc="04090019" w:tentative="1">
+      <w:start w:val="1"/>
+      <w:numFmt w:val="lowerLetter"/>
+      <w:lvlText w:val="%5."/>
+      <w:lvlJc w:val="left"/>
+      <w:pPr>
+        <w:ind w:left="3600" w:hanging="360"/>
+      </w:pPr>
+    </w:lvl>
+    <w:lvl w:ilvl="5" w:tplc="0409001B" w:tentative="1">
+      <w:start w:val="1"/>
+      <w:numFmt w:val="lowerRoman"/>
+      <w:lvlText w:val="%6."/>
+      <w:lvlJc w:val="right"/>
+      <w:pPr>
+        <w:ind w:left="4320" w:hanging="180"/>
+      </w:pPr>
+    </w:lvl>
+    <w:lvl w:ilvl="6" w:tplc="0409000F" w:tentative="1">
+      <w:start w:val="1"/>
+      <w:numFmt w:val="decimal"/>
+      <w:lvlText w:val="%7."/>
+      <w:lvlJc w:val="left"/>
+      <w:pPr>
+        <w:ind w:left="5040" w:hanging="360"/>
+      </w:pPr>
+    </w:lvl>
+    <w:lvl w:ilvl="7" w:tplc="04090019" w:tentative="1">
+      <w:start w:val="1"/>
+      <w:numFmt w:val="lowerLetter"/>
+      <w:lvlText w:val="%8."/>
+      <w:lvlJc w:val="left"/>
+      <w:pPr>
+        <w:ind w:left="5760" w:hanging="360"/>
+      </w:pPr>
+    </w:lvl>
+    <w:lvl w:ilvl="8" w:tplc="0409001B" w:tentative="1">
+      <w:start w:val="1"/>
+      <w:numFmt w:val="lowerRoman"/>
+      <w:lvlText w:val="%9."/>
+      <w:lvlJc w:val="right"/>
+      <w:pPr>
+        <w:ind w:left="6480" w:hanging="180"/>
+      </w:pPr>
+    </w:lvl>
+  </w:abstractNum>
+  <w:abstractNum w:abstractNumId="9" w15:restartNumberingAfterBreak="0">
+    <w:nsid w:val="4F901148"/>
+    <w:multiLevelType w:val="hybridMultilevel"/>
+    <w:tmpl w:val="1D6AE19A"/>
+    <w:lvl w:ilvl="0" w:tplc="0409000F">
+      <w:start w:val="1"/>
+      <w:numFmt w:val="decimal"/>
+      <w:lvlText w:val="%1."/>
+      <w:lvlJc w:val="left"/>
+      <w:pPr>
+        <w:ind w:left="720" w:hanging="360"/>
+      </w:pPr>
+      <w:rPr>
+        <w:rFonts w:hint="default"/>
+      </w:rPr>
+    </w:lvl>
+    <w:lvl w:ilvl="1" w:tplc="04090019" w:tentative="1">
+      <w:start w:val="1"/>
+      <w:numFmt w:val="lowerLetter"/>
+      <w:lvlText w:val="%2."/>
+      <w:lvlJc w:val="left"/>
+      <w:pPr>
+        <w:ind w:left="1440" w:hanging="360"/>
+      </w:pPr>
+    </w:lvl>
+    <w:lvl w:ilvl="2" w:tplc="0409001B" w:tentative="1">
+      <w:start w:val="1"/>
+      <w:numFmt w:val="lowerRoman"/>
+      <w:lvlText w:val="%3."/>
+      <w:lvlJc w:val="right"/>
+      <w:pPr>
+        <w:ind w:left="2160" w:hanging="180"/>
+      </w:pPr>
+    </w:lvl>
+    <w:lvl w:ilvl="3" w:tplc="0409000F" w:tentative="1">
+      <w:start w:val="1"/>
+      <w:numFmt w:val="decimal"/>
+      <w:lvlText w:val="%4."/>
+      <w:lvlJc w:val="left"/>
+      <w:pPr>
+        <w:ind w:left="2880" w:hanging="360"/>
+      </w:pPr>
+    </w:lvl>
+    <w:lvl w:ilvl="4" w:tplc="04090019" w:tentative="1">
+      <w:start w:val="1"/>
+      <w:numFmt w:val="lowerLetter"/>
+      <w:lvlText w:val="%5."/>
+      <w:lvlJc w:val="left"/>
+      <w:pPr>
+        <w:ind w:left="3600" w:hanging="360"/>
+      </w:pPr>
+    </w:lvl>
+    <w:lvl w:ilvl="5" w:tplc="0409001B" w:tentative="1">
+      <w:start w:val="1"/>
+      <w:numFmt w:val="lowerRoman"/>
+      <w:lvlText w:val="%6."/>
+      <w:lvlJc w:val="right"/>
+      <w:pPr>
+        <w:ind w:left="4320" w:hanging="180"/>
+      </w:pPr>
+    </w:lvl>
+    <w:lvl w:ilvl="6" w:tplc="0409000F" w:tentative="1">
+      <w:start w:val="1"/>
+      <w:numFmt w:val="decimal"/>
+      <w:lvlText w:val="%7."/>
+      <w:lvlJc w:val="left"/>
+      <w:pPr>
+        <w:ind w:left="5040" w:hanging="360"/>
+      </w:pPr>
+    </w:lvl>
+    <w:lvl w:ilvl="7" w:tplc="04090019" w:tentative="1">
+      <w:start w:val="1"/>
+      <w:numFmt w:val="lowerLetter"/>
+      <w:lvlText w:val="%8."/>
+      <w:lvlJc w:val="left"/>
+      <w:pPr>
+        <w:ind w:left="5760" w:hanging="360"/>
+      </w:pPr>
+    </w:lvl>
+    <w:lvl w:ilvl="8" w:tplc="0409001B" w:tentative="1">
+      <w:start w:val="1"/>
+      <w:numFmt w:val="lowerRoman"/>
+      <w:lvlText w:val="%9."/>
+      <w:lvlJc w:val="right"/>
+      <w:pPr>
+        <w:ind w:left="6480" w:hanging="180"/>
+      </w:pPr>
+    </w:lvl>
+  </w:abstractNum>
+  <w:abstractNum w:abstractNumId="10" w15:restartNumberingAfterBreak="0">
     <w:nsid w:val="5120050E"/>
     <w:multiLevelType w:val="hybridMultilevel"/>
     <w:tmpl w:val="1EE24C30"/>
@@ -7985,7 +9255,7 @@
       </w:pPr>
     </w:lvl>
   </w:abstractNum>
-  <w:abstractNum w:abstractNumId="8" w15:restartNumberingAfterBreak="0">
+  <w:abstractNum w:abstractNumId="11" w15:restartNumberingAfterBreak="0">
     <w:nsid w:val="5628783F"/>
     <w:multiLevelType w:val="hybridMultilevel"/>
     <w:tmpl w:val="ACD2976A"/>
@@ -8074,7 +9344,7 @@
       </w:pPr>
     </w:lvl>
   </w:abstractNum>
-  <w:abstractNum w:abstractNumId="9" w15:restartNumberingAfterBreak="0">
+  <w:abstractNum w:abstractNumId="12" w15:restartNumberingAfterBreak="0">
     <w:nsid w:val="5691439D"/>
     <w:multiLevelType w:val="hybridMultilevel"/>
     <w:tmpl w:val="15E2DAB6"/>
@@ -8163,7 +9433,7 @@
       </w:pPr>
     </w:lvl>
   </w:abstractNum>
-  <w:abstractNum w:abstractNumId="10" w15:restartNumberingAfterBreak="0">
+  <w:abstractNum w:abstractNumId="13" w15:restartNumberingAfterBreak="0">
     <w:nsid w:val="588659C7"/>
     <w:multiLevelType w:val="hybridMultilevel"/>
     <w:tmpl w:val="F94C5C32"/>
@@ -8252,7 +9522,7 @@
       </w:pPr>
     </w:lvl>
   </w:abstractNum>
-  <w:abstractNum w:abstractNumId="11" w15:restartNumberingAfterBreak="0">
+  <w:abstractNum w:abstractNumId="14" w15:restartNumberingAfterBreak="0">
     <w:nsid w:val="6419645D"/>
     <w:multiLevelType w:val="hybridMultilevel"/>
     <w:tmpl w:val="F97003CE"/>
@@ -8341,41 +9611,142 @@
       </w:pPr>
     </w:lvl>
   </w:abstractNum>
+  <w:abstractNum w:abstractNumId="15" w15:restartNumberingAfterBreak="0">
+    <w:nsid w:val="77F82B51"/>
+    <w:multiLevelType w:val="hybridMultilevel"/>
+    <w:tmpl w:val="0694B4EC"/>
+    <w:lvl w:ilvl="0" w:tplc="0409000F">
+      <w:start w:val="1"/>
+      <w:numFmt w:val="decimal"/>
+      <w:lvlText w:val="%1."/>
+      <w:lvlJc w:val="left"/>
+      <w:pPr>
+        <w:ind w:left="720" w:hanging="360"/>
+      </w:pPr>
+      <w:rPr>
+        <w:rFonts w:hint="default"/>
+      </w:rPr>
+    </w:lvl>
+    <w:lvl w:ilvl="1" w:tplc="04090019" w:tentative="1">
+      <w:start w:val="1"/>
+      <w:numFmt w:val="lowerLetter"/>
+      <w:lvlText w:val="%2."/>
+      <w:lvlJc w:val="left"/>
+      <w:pPr>
+        <w:ind w:left="1440" w:hanging="360"/>
+      </w:pPr>
+    </w:lvl>
+    <w:lvl w:ilvl="2" w:tplc="0409001B" w:tentative="1">
+      <w:start w:val="1"/>
+      <w:numFmt w:val="lowerRoman"/>
+      <w:lvlText w:val="%3."/>
+      <w:lvlJc w:val="right"/>
+      <w:pPr>
+        <w:ind w:left="2160" w:hanging="180"/>
+      </w:pPr>
+    </w:lvl>
+    <w:lvl w:ilvl="3" w:tplc="0409000F" w:tentative="1">
+      <w:start w:val="1"/>
+      <w:numFmt w:val="decimal"/>
+      <w:lvlText w:val="%4."/>
+      <w:lvlJc w:val="left"/>
+      <w:pPr>
+        <w:ind w:left="2880" w:hanging="360"/>
+      </w:pPr>
+    </w:lvl>
+    <w:lvl w:ilvl="4" w:tplc="04090019" w:tentative="1">
+      <w:start w:val="1"/>
+      <w:numFmt w:val="lowerLetter"/>
+      <w:lvlText w:val="%5."/>
+      <w:lvlJc w:val="left"/>
+      <w:pPr>
+        <w:ind w:left="3600" w:hanging="360"/>
+      </w:pPr>
+    </w:lvl>
+    <w:lvl w:ilvl="5" w:tplc="0409001B" w:tentative="1">
+      <w:start w:val="1"/>
+      <w:numFmt w:val="lowerRoman"/>
+      <w:lvlText w:val="%6."/>
+      <w:lvlJc w:val="right"/>
+      <w:pPr>
+        <w:ind w:left="4320" w:hanging="180"/>
+      </w:pPr>
+    </w:lvl>
+    <w:lvl w:ilvl="6" w:tplc="0409000F" w:tentative="1">
+      <w:start w:val="1"/>
+      <w:numFmt w:val="decimal"/>
+      <w:lvlText w:val="%7."/>
+      <w:lvlJc w:val="left"/>
+      <w:pPr>
+        <w:ind w:left="5040" w:hanging="360"/>
+      </w:pPr>
+    </w:lvl>
+    <w:lvl w:ilvl="7" w:tplc="04090019" w:tentative="1">
+      <w:start w:val="1"/>
+      <w:numFmt w:val="lowerLetter"/>
+      <w:lvlText w:val="%8."/>
+      <w:lvlJc w:val="left"/>
+      <w:pPr>
+        <w:ind w:left="5760" w:hanging="360"/>
+      </w:pPr>
+    </w:lvl>
+    <w:lvl w:ilvl="8" w:tplc="0409001B" w:tentative="1">
+      <w:start w:val="1"/>
+      <w:numFmt w:val="lowerRoman"/>
+      <w:lvlText w:val="%9."/>
+      <w:lvlJc w:val="right"/>
+      <w:pPr>
+        <w:ind w:left="6480" w:hanging="180"/>
+      </w:pPr>
+    </w:lvl>
+  </w:abstractNum>
   <w:num w:numId="1" w16cid:durableId="747918701">
+    <w:abstractNumId w:val="7"/>
+  </w:num>
+  <w:num w:numId="2" w16cid:durableId="1679192862">
     <w:abstractNumId w:val="6"/>
   </w:num>
-  <w:num w:numId="2" w16cid:durableId="1679192862">
+  <w:num w:numId="3" w16cid:durableId="190187079">
+    <w:abstractNumId w:val="3"/>
+  </w:num>
+  <w:num w:numId="4" w16cid:durableId="1526404213">
+    <w:abstractNumId w:val="14"/>
+  </w:num>
+  <w:num w:numId="5" w16cid:durableId="1631590421">
+    <w:abstractNumId w:val="2"/>
+  </w:num>
+  <w:num w:numId="6" w16cid:durableId="1774474256">
     <w:abstractNumId w:val="5"/>
   </w:num>
-  <w:num w:numId="3" w16cid:durableId="190187079">
-    <w:abstractNumId w:val="2"/>
+  <w:num w:numId="7" w16cid:durableId="976492877">
+    <w:abstractNumId w:val="1"/>
   </w:num>
-  <w:num w:numId="4" w16cid:durableId="1526404213">
+  <w:num w:numId="8" w16cid:durableId="901259538">
     <w:abstractNumId w:val="11"/>
   </w:num>
-  <w:num w:numId="5" w16cid:durableId="1631590421">
-    <w:abstractNumId w:val="1"/>
+  <w:num w:numId="9" w16cid:durableId="1734893023">
+    <w:abstractNumId w:val="13"/>
   </w:num>
-  <w:num w:numId="6" w16cid:durableId="1774474256">
+  <w:num w:numId="10" w16cid:durableId="530535089">
+    <w:abstractNumId w:val="12"/>
+  </w:num>
+  <w:num w:numId="11" w16cid:durableId="646207618">
     <w:abstractNumId w:val="4"/>
   </w:num>
-  <w:num w:numId="7" w16cid:durableId="976492877">
+  <w:num w:numId="12" w16cid:durableId="607198256">
+    <w:abstractNumId w:val="10"/>
+  </w:num>
+  <w:num w:numId="13" w16cid:durableId="827554097">
+    <w:abstractNumId w:val="9"/>
+  </w:num>
+  <w:num w:numId="14" w16cid:durableId="1964996178">
+    <w:abstractNumId w:val="15"/>
+  </w:num>
+  <w:num w:numId="15" w16cid:durableId="1455562845">
     <w:abstractNumId w:val="0"/>
   </w:num>
-  <w:num w:numId="8" w16cid:durableId="901259538">
+  <w:num w:numId="16" w16cid:durableId="264850816">
     <w:abstractNumId w:val="8"/>
-  </w:num>
-  <w:num w:numId="9" w16cid:durableId="1734893023">
-    <w:abstractNumId w:val="10"/>
-  </w:num>
-  <w:num w:numId="10" w16cid:durableId="530535089">
-    <w:abstractNumId w:val="9"/>
-  </w:num>
-  <w:num w:numId="11" w16cid:durableId="646207618">
-    <w:abstractNumId w:val="3"/>
-  </w:num>
-  <w:num w:numId="12" w16cid:durableId="607198256">
-    <w:abstractNumId w:val="7"/>
   </w:num>
 </w:numbering>
 </file>
@@ -8872,6 +10243,7 @@
   <w:style w:type="character" w:default="1" w:styleId="DefaultParagraphFont">
     <w:name w:val="Default Paragraph Font"/>
     <w:uiPriority w:val="1"/>
+    <w:semiHidden/>
     <w:unhideWhenUsed/>
   </w:style>
   <w:style w:type="table" w:default="1" w:styleId="TableNormal">

</xml_diff>

<commit_message>
create utility in utils.py to handle image processing with pillow
</commit_message>
<xml_diff>
--- a/Pixel Project (Techical Documentation) v1.0.docx
+++ b/Pixel Project (Techical Documentation) v1.0.docx
@@ -7160,12 +7160,17 @@
     <w:p/>
     <w:p/>
     <w:p/>
-    <w:p/>
+    <w:p>
+      <w:r>
+        <w:br w:type="page"/>
+      </w:r>
+    </w:p>
     <w:p>
       <w:pPr>
         <w:pStyle w:val="Heading1"/>
       </w:pPr>
       <w:r>
+        <w:lastRenderedPageBreak/>
         <w:t>Image Upload &amp; Processing</w:t>
       </w:r>
     </w:p>
@@ -7186,6 +7191,84 @@
       <w:pPr>
         <w:pStyle w:val="ListParagraph"/>
       </w:pPr>
+      <w:r>
+        <w:t>Create forms.py file in Pixels</w:t>
+      </w:r>
+      <w:r>
+        <w:t xml:space="preserve"> app (PixelsProject/pixels/forms.py)</w:t>
+      </w:r>
+    </w:p>
+    <w:p>
+      <w:pPr>
+        <w:pStyle w:val="ListParagraph"/>
+      </w:pPr>
+    </w:p>
+    <w:p>
+      <w:pPr>
+        <w:pStyle w:val="ListParagraph"/>
+      </w:pPr>
+      <w:r>
+        <w:drawing>
+          <wp:inline distT="0" distB="0" distL="0" distR="0" wp14:anchorId="22371835" wp14:editId="36A87DC6">
+            <wp:extent cx="4286848" cy="1733792"/>
+            <wp:effectExtent l="0" t="0" r="0" b="0"/>
+            <wp:docPr id="463489592" name="Picture 1"/>
+            <wp:cNvGraphicFramePr>
+              <a:graphicFrameLocks xmlns:a="http://schemas.openxmlformats.org/drawingml/2006/main" noChangeAspect="1"/>
+            </wp:cNvGraphicFramePr>
+            <a:graphic xmlns:a="http://schemas.openxmlformats.org/drawingml/2006/main">
+              <a:graphicData uri="http://schemas.openxmlformats.org/drawingml/2006/picture">
+                <pic:pic xmlns:pic="http://schemas.openxmlformats.org/drawingml/2006/picture">
+                  <pic:nvPicPr>
+                    <pic:cNvPr id="463489592" name=""/>
+                    <pic:cNvPicPr/>
+                  </pic:nvPicPr>
+                  <pic:blipFill>
+                    <a:blip r:embed="rId70"/>
+                    <a:stretch>
+                      <a:fillRect/>
+                    </a:stretch>
+                  </pic:blipFill>
+                  <pic:spPr>
+                    <a:xfrm>
+                      <a:off x="0" y="0"/>
+                      <a:ext cx="4286848" cy="1733792"/>
+                    </a:xfrm>
+                    <a:prstGeom prst="rect">
+                      <a:avLst/>
+                    </a:prstGeom>
+                  </pic:spPr>
+                </pic:pic>
+              </a:graphicData>
+            </a:graphic>
+          </wp:inline>
+        </w:drawing>
+      </w:r>
+    </w:p>
+    <w:p>
+      <w:pPr>
+        <w:pStyle w:val="ListParagraph"/>
+      </w:pPr>
+      <w:r>
+        <w:t xml:space="preserve"> </w:t>
+      </w:r>
+    </w:p>
+    <w:p>
+      <w:pPr>
+        <w:pStyle w:val="ListParagraph"/>
+        <w:numPr>
+          <w:ilvl w:val="0"/>
+          <w:numId w:val="16"/>
+        </w:numPr>
+      </w:pPr>
+      <w:r>
+        <w:t>Now let’s create utility for processing images through Pillow</w:t>
+      </w:r>
+    </w:p>
+    <w:p>
+      <w:pPr>
+        <w:pStyle w:val="ListParagraph"/>
+      </w:pPr>
     </w:p>
     <w:p/>
     <w:p>
@@ -7202,8 +7285,182 @@
         <w:pStyle w:val="Heading2"/>
       </w:pPr>
       <w:r>
+        <w:t>Test case 1: POST request</w:t>
+      </w:r>
+    </w:p>
+    <w:p>
+      <w:pPr>
+        <w:pStyle w:val="Heading3"/>
+      </w:pPr>
+      <w:r>
+        <w:t>Request:</w:t>
+      </w:r>
+    </w:p>
+    <w:p>
+      <w:pPr>
+        <w:pStyle w:val="Heading3"/>
+      </w:pPr>
+      <w:r>
+        <w:t>Response:</w:t>
+      </w:r>
+    </w:p>
+    <w:p>
+      <w:pPr>
+        <w:pStyle w:val="Heading2"/>
+      </w:pPr>
+      <w:r>
+        <w:t>Test case 2: GET request</w:t>
+      </w:r>
+    </w:p>
+    <w:p>
+      <w:pPr>
+        <w:pStyle w:val="Heading3"/>
+      </w:pPr>
+      <w:r>
+        <w:t>Request:</w:t>
+      </w:r>
+    </w:p>
+    <w:p>
+      <w:pPr>
+        <w:pStyle w:val="Heading3"/>
+      </w:pPr>
+      <w:r>
+        <w:t>Response</w:t>
+      </w:r>
+    </w:p>
+    <w:p>
+      <w:pPr>
+        <w:pStyle w:val="Heading2"/>
+      </w:pPr>
+      <w:r>
+        <w:t>Test case 3: PUT request</w:t>
+      </w:r>
+    </w:p>
+    <w:p>
+      <w:pPr>
+        <w:pStyle w:val="Heading3"/>
+      </w:pPr>
+      <w:r>
+        <w:t>Request:</w:t>
+      </w:r>
+    </w:p>
+    <w:p>
+      <w:pPr>
+        <w:pStyle w:val="Heading3"/>
+      </w:pPr>
+      <w:r>
+        <w:t>Response:</w:t>
+      </w:r>
+    </w:p>
+    <w:p>
+      <w:pPr>
+        <w:pStyle w:val="Heading2"/>
+      </w:pPr>
+      <w:r>
+        <w:t>Test case 4: DEL request</w:t>
+      </w:r>
+      <w:r>
+        <w:t xml:space="preserve"> </w:t>
+      </w:r>
+    </w:p>
+    <w:p>
+      <w:pPr>
+        <w:pStyle w:val="Heading3"/>
+      </w:pPr>
+      <w:r>
+        <w:t>Request:</w:t>
+      </w:r>
+    </w:p>
+    <w:p>
+      <w:pPr>
+        <w:pStyle w:val="Heading3"/>
+      </w:pPr>
+      <w:r>
+        <w:t>Response:</w:t>
+      </w:r>
+    </w:p>
+    <w:p/>
+    <w:p>
+      <w:pPr>
+        <w:pStyle w:val="Heading1"/>
+      </w:pPr>
+      <w:r>
+        <w:t>Bonus Points</w:t>
+      </w:r>
+    </w:p>
+    <w:p>
+      <w:pPr>
+        <w:pStyle w:val="Heading2"/>
+      </w:pPr>
+      <w:r>
+        <w:t>Frontend Enhancement</w:t>
+      </w:r>
+    </w:p>
+    <w:p>
+      <w:r>
+        <w:t>Create global static folder, which will contain our project layout and base html template</w:t>
+      </w:r>
+    </w:p>
+    <w:p>
+      <w:r>
         <w:lastRenderedPageBreak/>
-        <w:t>Test case 1: POST request</w:t>
+        <w:t>Serving static files []</w:t>
+      </w:r>
+    </w:p>
+    <w:p>
+      <w:r>
+        <w:t xml:space="preserve">Serving files uploaded by </w:t>
+      </w:r>
+      <w:proofErr w:type="gramStart"/>
+      <w:r>
+        <w:t>user</w:t>
+      </w:r>
+      <w:r>
+        <w:t>[</w:t>
+      </w:r>
+      <w:proofErr w:type="gramEnd"/>
+      <w:r>
+        <w:t>]</w:t>
+      </w:r>
+    </w:p>
+    <w:p>
+      <w:pPr>
+        <w:pStyle w:val="Heading2"/>
+      </w:pPr>
+      <w:r>
+        <w:t>Error Handling</w:t>
+      </w:r>
+    </w:p>
+    <w:p>
+      <w:pPr>
+        <w:pStyle w:val="Heading2"/>
+      </w:pPr>
+      <w:r>
+        <w:t>Efficiency</w:t>
+      </w:r>
+    </w:p>
+    <w:p>
+      <w:pPr>
+        <w:pStyle w:val="Heading1"/>
+      </w:pPr>
+      <w:r>
+        <w:t>Evaluation Criteria</w:t>
+      </w:r>
+    </w:p>
+    <w:p>
+      <w:pPr>
+        <w:pStyle w:val="Heading2"/>
+      </w:pPr>
+      <w:r>
+        <w:t>Functionality</w:t>
+      </w:r>
+      <w:r>
+        <w:br/>
+      </w:r>
+    </w:p>
+    <w:p>
+      <w:r>
+        <w:t>Does the application work as describe without error?</w:t>
       </w:r>
     </w:p>
     <w:p>
@@ -7211,204 +7468,29 @@
         <w:pStyle w:val="Heading3"/>
       </w:pPr>
       <w:r>
-        <w:t>Request:</w:t>
-      </w:r>
-    </w:p>
-    <w:p>
-      <w:pPr>
-        <w:pStyle w:val="Heading3"/>
-      </w:pPr>
-      <w:r>
-        <w:t>Response:</w:t>
-      </w:r>
-    </w:p>
+        <w:t>Test Functionality</w:t>
+      </w:r>
+    </w:p>
+    <w:p/>
+    <w:p>
+      <w:r>
+        <w:t xml:space="preserve">Since we only have a few tests. We will be using the default test.py file created upon project initiation. </w:t>
+      </w:r>
+      <w:proofErr w:type="gramStart"/>
+      <w:r>
+        <w:t>However</w:t>
+      </w:r>
+      <w:proofErr w:type="gramEnd"/>
+      <w:r>
+        <w:t xml:space="preserve"> for larger web applications, you will have to use a test package []</w:t>
+      </w:r>
+    </w:p>
+    <w:p/>
     <w:p>
       <w:pPr>
         <w:pStyle w:val="Heading2"/>
       </w:pPr>
       <w:r>
-        <w:t>Test case 2: GET request</w:t>
-      </w:r>
-    </w:p>
-    <w:p>
-      <w:pPr>
-        <w:pStyle w:val="Heading3"/>
-      </w:pPr>
-      <w:r>
-        <w:t>Request:</w:t>
-      </w:r>
-    </w:p>
-    <w:p>
-      <w:pPr>
-        <w:pStyle w:val="Heading3"/>
-      </w:pPr>
-      <w:r>
-        <w:t>Response</w:t>
-      </w:r>
-    </w:p>
-    <w:p>
-      <w:pPr>
-        <w:pStyle w:val="Heading2"/>
-      </w:pPr>
-      <w:r>
-        <w:t>Test case 3: PUT request</w:t>
-      </w:r>
-    </w:p>
-    <w:p>
-      <w:pPr>
-        <w:pStyle w:val="Heading3"/>
-      </w:pPr>
-      <w:r>
-        <w:t>Request:</w:t>
-      </w:r>
-    </w:p>
-    <w:p>
-      <w:pPr>
-        <w:pStyle w:val="Heading3"/>
-      </w:pPr>
-      <w:r>
-        <w:t>Response:</w:t>
-      </w:r>
-    </w:p>
-    <w:p>
-      <w:pPr>
-        <w:pStyle w:val="Heading2"/>
-      </w:pPr>
-      <w:r>
-        <w:t>Test case 4: DEL request</w:t>
-      </w:r>
-      <w:r>
-        <w:t xml:space="preserve"> </w:t>
-      </w:r>
-    </w:p>
-    <w:p>
-      <w:pPr>
-        <w:pStyle w:val="Heading3"/>
-      </w:pPr>
-      <w:r>
-        <w:t>Request:</w:t>
-      </w:r>
-    </w:p>
-    <w:p>
-      <w:pPr>
-        <w:pStyle w:val="Heading3"/>
-      </w:pPr>
-      <w:r>
-        <w:t>Response:</w:t>
-      </w:r>
-    </w:p>
-    <w:p/>
-    <w:p>
-      <w:pPr>
-        <w:pStyle w:val="Heading1"/>
-      </w:pPr>
-      <w:r>
-        <w:t>Bonus Points</w:t>
-      </w:r>
-    </w:p>
-    <w:p>
-      <w:pPr>
-        <w:pStyle w:val="Heading2"/>
-      </w:pPr>
-      <w:r>
-        <w:t>Frontend Enhancement</w:t>
-      </w:r>
-    </w:p>
-    <w:p>
-      <w:r>
-        <w:t>Create global static folder, which will contain our project layout and base html template</w:t>
-      </w:r>
-    </w:p>
-    <w:p>
-      <w:r>
-        <w:t>Serving static files []</w:t>
-      </w:r>
-    </w:p>
-    <w:p>
-      <w:r>
-        <w:t xml:space="preserve">Serving files uploaded by </w:t>
-      </w:r>
-      <w:proofErr w:type="gramStart"/>
-      <w:r>
-        <w:t>user</w:t>
-      </w:r>
-      <w:r>
-        <w:t>[</w:t>
-      </w:r>
-      <w:proofErr w:type="gramEnd"/>
-      <w:r>
-        <w:t>]</w:t>
-      </w:r>
-    </w:p>
-    <w:p>
-      <w:pPr>
-        <w:pStyle w:val="Heading2"/>
-      </w:pPr>
-      <w:r>
-        <w:t>Error Handling</w:t>
-      </w:r>
-    </w:p>
-    <w:p>
-      <w:pPr>
-        <w:pStyle w:val="Heading2"/>
-      </w:pPr>
-      <w:r>
-        <w:t>Efficiency</w:t>
-      </w:r>
-    </w:p>
-    <w:p>
-      <w:pPr>
-        <w:pStyle w:val="Heading1"/>
-      </w:pPr>
-      <w:r>
-        <w:t>Evaluation Criteria</w:t>
-      </w:r>
-    </w:p>
-    <w:p>
-      <w:pPr>
-        <w:pStyle w:val="Heading2"/>
-      </w:pPr>
-      <w:r>
-        <w:t>Functionality</w:t>
-      </w:r>
-      <w:r>
-        <w:br/>
-      </w:r>
-    </w:p>
-    <w:p>
-      <w:r>
-        <w:t>Does the application work as describe without error?</w:t>
-      </w:r>
-    </w:p>
-    <w:p>
-      <w:pPr>
-        <w:pStyle w:val="Heading3"/>
-      </w:pPr>
-      <w:r>
-        <w:t>Test Functionality</w:t>
-      </w:r>
-    </w:p>
-    <w:p/>
-    <w:p>
-      <w:r>
-        <w:t xml:space="preserve">Since we only have a few tests. We will be using the default test.py file created upon project initiation. </w:t>
-      </w:r>
-      <w:proofErr w:type="gramStart"/>
-      <w:r>
-        <w:t>However</w:t>
-      </w:r>
-      <w:proofErr w:type="gramEnd"/>
-      <w:r>
-        <w:t xml:space="preserve"> for larger web applications, you will have to use a test package []</w:t>
-      </w:r>
-    </w:p>
-    <w:p/>
-    <w:p>
-      <w:pPr>
-        <w:pStyle w:val="Heading2"/>
-      </w:pPr>
-      <w:r>
-        <w:lastRenderedPageBreak/>
         <w:t>Code Quality</w:t>
       </w:r>
     </w:p>
@@ -7514,7 +7596,7 @@
           <w:rFonts w:ascii="Gill Sans MT" w:hAnsi="Gill Sans MT"/>
         </w:rPr>
       </w:pPr>
-      <w:hyperlink r:id="rId70" w:history="1">
+      <w:hyperlink r:id="rId71" w:history="1">
         <w:r>
           <w:rPr>
             <w:rStyle w:val="Hyperlink"/>
@@ -7557,7 +7639,7 @@
           <w:rFonts w:ascii="Gill Sans MT" w:hAnsi="Gill Sans MT"/>
         </w:rPr>
       </w:pPr>
-      <w:hyperlink r:id="rId71" w:history="1">
+      <w:hyperlink r:id="rId72" w:history="1">
         <w:r>
           <w:rPr>
             <w:rStyle w:val="Hyperlink"/>
@@ -7600,7 +7682,7 @@
           <w:rFonts w:ascii="Gill Sans MT" w:hAnsi="Gill Sans MT"/>
         </w:rPr>
       </w:pPr>
-      <w:hyperlink r:id="rId72" w:history="1">
+      <w:hyperlink r:id="rId73" w:history="1">
         <w:r>
           <w:rPr>
             <w:rStyle w:val="Hyperlink"/>
@@ -7629,7 +7711,7 @@
           <w:rFonts w:ascii="Gill Sans MT" w:hAnsi="Gill Sans MT"/>
         </w:rPr>
       </w:pPr>
-      <w:hyperlink r:id="rId73" w:history="1">
+      <w:hyperlink r:id="rId74" w:history="1">
         <w:r>
           <w:rPr>
             <w:rStyle w:val="Hyperlink"/>
@@ -7658,7 +7740,7 @@
           <w:rFonts w:ascii="Gill Sans MT" w:hAnsi="Gill Sans MT"/>
         </w:rPr>
       </w:pPr>
-      <w:hyperlink r:id="rId74" w:history="1">
+      <w:hyperlink r:id="rId75" w:history="1">
         <w:r>
           <w:rPr>
             <w:rStyle w:val="Hyperlink"/>
@@ -7708,7 +7790,7 @@
           <w:rFonts w:ascii="Gill Sans MT" w:hAnsi="Gill Sans MT"/>
         </w:rPr>
       </w:pPr>
-      <w:hyperlink r:id="rId75" w:history="1">
+      <w:hyperlink r:id="rId76" w:history="1">
         <w:r>
           <w:rPr>
             <w:rStyle w:val="Hyperlink"/>
@@ -7736,7 +7818,7 @@
         </w:rPr>
         <w:br/>
       </w:r>
-      <w:hyperlink r:id="rId76" w:history="1">
+      <w:hyperlink r:id="rId77" w:history="1">
         <w:r>
           <w:rPr>
             <w:rStyle w:val="Hyperlink"/>
@@ -7790,7 +7872,6 @@
         <w:rPr>
           <w:rFonts w:ascii="Gill Sans MT" w:hAnsi="Gill Sans MT"/>
         </w:rPr>
-        <w:lastRenderedPageBreak/>
         <w:t>[] Writing and Running Tests in Django</w:t>
       </w:r>
     </w:p>
@@ -7970,7 +8051,7 @@
         </w:rPr>
         <w:t xml:space="preserve"> </w:t>
       </w:r>
-      <w:hyperlink r:id="rId77" w:history="1">
+      <w:hyperlink r:id="rId78" w:history="1">
         <w:r>
           <w:rPr>
             <w:rStyle w:val="Hyperlink"/>
@@ -8041,7 +8122,7 @@
           <w:rFonts w:ascii="Gill Sans MT" w:hAnsi="Gill Sans MT"/>
         </w:rPr>
       </w:pPr>
-      <w:hyperlink r:id="rId78" w:anchor="binding-uploaded-files" w:history="1">
+      <w:hyperlink r:id="rId79" w:anchor="binding-uploaded-files" w:history="1">
         <w:r>
           <w:rPr>
             <w:rStyle w:val="Hyperlink"/>
@@ -8079,7 +8160,7 @@
           <w:rFonts w:ascii="Gill Sans MT" w:hAnsi="Gill Sans MT"/>
         </w:rPr>
       </w:pPr>
-      <w:hyperlink r:id="rId79" w:history="1">
+      <w:hyperlink r:id="rId80" w:history="1">
         <w:r>
           <w:rPr>
             <w:rStyle w:val="Hyperlink"/>
@@ -8108,6 +8189,7 @@
         <w:pStyle w:val="Heading1"/>
       </w:pPr>
       <w:r>
+        <w:lastRenderedPageBreak/>
         <w:t>Appendix B</w:t>
       </w:r>
     </w:p>
@@ -8127,7 +8209,7 @@
       </w:r>
     </w:p>
     <w:sectPr>
-      <w:footerReference w:type="default" r:id="rId80"/>
+      <w:footerReference w:type="default" r:id="rId81"/>
       <w:pgSz w:w="12240" w:h="15840"/>
       <w:pgMar w:top="1440" w:right="1440" w:bottom="1440" w:left="1440" w:header="720" w:footer="720" w:gutter="0"/>
       <w:cols w:space="720"/>

</xml_diff>

<commit_message>
apply changes to our database 'python manage.py migrate'
</commit_message>
<xml_diff>
--- a/Pixel Project (Techical Documentation) v1.0.docx
+++ b/Pixel Project (Techical Documentation) v1.0.docx
@@ -156,18 +156,8 @@
           <w:sz w:val="40"/>
           <w:szCs w:val="40"/>
         </w:rPr>
-        <w:t xml:space="preserve">VP Engineering, </w:t>
-      </w:r>
-      <w:proofErr w:type="spellStart"/>
-      <w:r>
-        <w:rPr>
-          <w:rFonts w:ascii="Gill Sans MT" w:hAnsi="Gill Sans MT"/>
-          <w:sz w:val="40"/>
-          <w:szCs w:val="40"/>
-        </w:rPr>
-        <w:t>TooMuchWifi</w:t>
-      </w:r>
-      <w:proofErr w:type="spellEnd"/>
+        <w:t>VP Engineering, TooMuchWifi</w:t>
+      </w:r>
     </w:p>
     <w:p>
       <w:pPr>
@@ -234,18 +224,8 @@
           <w:sz w:val="40"/>
           <w:szCs w:val="40"/>
         </w:rPr>
-        <w:t xml:space="preserve">Software Engineer, </w:t>
-      </w:r>
-      <w:proofErr w:type="spellStart"/>
-      <w:r>
-        <w:rPr>
-          <w:rFonts w:ascii="Gill Sans MT" w:hAnsi="Gill Sans MT"/>
-          <w:sz w:val="40"/>
-          <w:szCs w:val="40"/>
-        </w:rPr>
-        <w:t>TooMuchWifi</w:t>
-      </w:r>
-      <w:proofErr w:type="spellEnd"/>
+        <w:t>Software Engineer, TooMuchWifi</w:t>
+      </w:r>
     </w:p>
     <w:p>
       <w:pPr>
@@ -371,21 +351,7 @@
         <w:rPr>
           <w:rFonts w:ascii="Gill Sans MT" w:hAnsi="Gill Sans MT"/>
         </w:rPr>
-        <w:t xml:space="preserve">Understand </w:t>
-      </w:r>
-      <w:proofErr w:type="spellStart"/>
-      <w:r>
-        <w:rPr>
-          <w:rFonts w:ascii="Gill Sans MT" w:hAnsi="Gill Sans MT"/>
-        </w:rPr>
-        <w:t>cmd</w:t>
-      </w:r>
-      <w:proofErr w:type="spellEnd"/>
-      <w:r>
-        <w:rPr>
-          <w:rFonts w:ascii="Gill Sans MT" w:hAnsi="Gill Sans MT"/>
-        </w:rPr>
-        <w:t xml:space="preserve"> commands</w:t>
+        <w:t>Understand cmd commands</w:t>
       </w:r>
     </w:p>
     <w:p>
@@ -403,49 +369,7 @@
         <w:rPr>
           <w:rFonts w:ascii="Gill Sans MT" w:hAnsi="Gill Sans MT"/>
         </w:rPr>
-        <w:t xml:space="preserve">Understand </w:t>
-      </w:r>
-      <w:proofErr w:type="spellStart"/>
-      <w:r>
-        <w:rPr>
-          <w:rFonts w:ascii="Gill Sans MT" w:hAnsi="Gill Sans MT"/>
-        </w:rPr>
-        <w:t>Github</w:t>
-      </w:r>
-      <w:proofErr w:type="spellEnd"/>
-      <w:r>
-        <w:rPr>
-          <w:rFonts w:ascii="Gill Sans MT" w:hAnsi="Gill Sans MT"/>
-        </w:rPr>
-        <w:t xml:space="preserve"> Desktop, </w:t>
-      </w:r>
-      <w:proofErr w:type="spellStart"/>
-      <w:r>
-        <w:rPr>
-          <w:rFonts w:ascii="Gill Sans MT" w:hAnsi="Gill Sans MT"/>
-        </w:rPr>
-        <w:t>Github</w:t>
-      </w:r>
-      <w:proofErr w:type="spellEnd"/>
-      <w:r>
-        <w:rPr>
-          <w:rFonts w:ascii="Gill Sans MT" w:hAnsi="Gill Sans MT"/>
-        </w:rPr>
-        <w:t xml:space="preserve"> and </w:t>
-      </w:r>
-      <w:proofErr w:type="spellStart"/>
-      <w:r>
-        <w:rPr>
-          <w:rFonts w:ascii="Gill Sans MT" w:hAnsi="Gill Sans MT"/>
-        </w:rPr>
-        <w:t>Gitversion</w:t>
-      </w:r>
-      <w:proofErr w:type="spellEnd"/>
-      <w:r>
-        <w:rPr>
-          <w:rFonts w:ascii="Gill Sans MT" w:hAnsi="Gill Sans MT"/>
-        </w:rPr>
-        <w:t xml:space="preserve"> control</w:t>
+        <w:t>Understand Github Desktop, Github and Gitversion control</w:t>
       </w:r>
     </w:p>
     <w:p/>
@@ -595,21 +519,7 @@
         <w:rPr>
           <w:rFonts w:ascii="Gill Sans MT" w:hAnsi="Gill Sans MT"/>
         </w:rPr>
-        <w:t xml:space="preserve">Minimum memory usage when extracting center pixels without loading the entire image (Save the </w:t>
-      </w:r>
-      <w:proofErr w:type="spellStart"/>
-      <w:r>
-        <w:rPr>
-          <w:rFonts w:ascii="Gill Sans MT" w:hAnsi="Gill Sans MT"/>
-        </w:rPr>
-        <w:t>url</w:t>
-      </w:r>
-      <w:proofErr w:type="spellEnd"/>
-      <w:r>
-        <w:rPr>
-          <w:rFonts w:ascii="Gill Sans MT" w:hAnsi="Gill Sans MT"/>
-        </w:rPr>
-        <w:t xml:space="preserve"> of the image as text in the database.)</w:t>
+        <w:t>Minimum memory usage when extracting center pixels without loading the entire image (Save the url of the image as text in the database.)</w:t>
       </w:r>
     </w:p>
     <w:p>
@@ -729,35 +639,7 @@
         <w:rPr>
           <w:rFonts w:ascii="Gill Sans MT" w:hAnsi="Gill Sans MT"/>
         </w:rPr>
-        <w:t xml:space="preserve"> virtual env, </w:t>
-      </w:r>
-      <w:proofErr w:type="spellStart"/>
-      <w:r>
-        <w:rPr>
-          <w:rFonts w:ascii="Gill Sans MT" w:hAnsi="Gill Sans MT"/>
-        </w:rPr>
-        <w:t>pyenv</w:t>
-      </w:r>
-      <w:proofErr w:type="spellEnd"/>
-      <w:r>
-        <w:rPr>
-          <w:rFonts w:ascii="Gill Sans MT" w:hAnsi="Gill Sans MT"/>
-        </w:rPr>
-        <w:t xml:space="preserve">, </w:t>
-      </w:r>
-      <w:proofErr w:type="spellStart"/>
-      <w:r>
-        <w:rPr>
-          <w:rFonts w:ascii="Gill Sans MT" w:hAnsi="Gill Sans MT"/>
-        </w:rPr>
-        <w:t>pipenv</w:t>
-      </w:r>
-      <w:proofErr w:type="spellEnd"/>
-      <w:r>
-        <w:rPr>
-          <w:rFonts w:ascii="Gill Sans MT" w:hAnsi="Gill Sans MT"/>
-        </w:rPr>
-        <w:t>) but I prefer Anaconda*</w:t>
+        <w:t xml:space="preserve"> virtual env, pyenv, pipenv) but I prefer Anaconda*</w:t>
       </w:r>
     </w:p>
     <w:p>
@@ -820,29 +702,7 @@
         <w:rPr>
           <w:rFonts w:ascii="Gill Sans MT" w:hAnsi="Gill Sans MT"/>
         </w:rPr>
-        <w:t>You can either create a folder using the Windows Graphic User Interface (GUI) or Command Line Interface (CLI). We must create a folder anywhere in file explorer but I suggest using Document/</w:t>
-      </w:r>
-      <w:proofErr w:type="spellStart"/>
-      <w:r>
-        <w:rPr>
-          <w:rFonts w:ascii="Gill Sans MT" w:hAnsi="Gill Sans MT"/>
-        </w:rPr>
-        <w:t>Github</w:t>
-      </w:r>
-      <w:proofErr w:type="spellEnd"/>
-      <w:proofErr w:type="gramStart"/>
-      <w:r>
-        <w:rPr>
-          <w:rFonts w:ascii="Gill Sans MT" w:hAnsi="Gill Sans MT"/>
-        </w:rPr>
-        <w:t>/(</w:t>
-      </w:r>
-      <w:proofErr w:type="gramEnd"/>
-      <w:r>
-        <w:rPr>
-          <w:rFonts w:ascii="Gill Sans MT" w:hAnsi="Gill Sans MT"/>
-        </w:rPr>
-        <w:t>project name) to ensure that all your projects are organized.</w:t>
+        <w:t>You can either create a folder using the Windows Graphic User Interface (GUI) or Command Line Interface (CLI). We must create a folder anywhere in file explorer but I suggest using Document/Github/(project name) to ensure that all your projects are organized.</w:t>
       </w:r>
       <w:r>
         <w:rPr>
@@ -1018,63 +878,7 @@
         <w:rPr>
           <w:rFonts w:ascii="Gill Sans MT" w:hAnsi="Gill Sans MT"/>
         </w:rPr>
-        <w:t xml:space="preserve">Navigate to documents, create a </w:t>
-      </w:r>
-      <w:proofErr w:type="spellStart"/>
-      <w:r>
-        <w:rPr>
-          <w:rFonts w:ascii="Gill Sans MT" w:hAnsi="Gill Sans MT"/>
-        </w:rPr>
-        <w:t>Github</w:t>
-      </w:r>
-      <w:proofErr w:type="spellEnd"/>
-      <w:r>
-        <w:rPr>
-          <w:rFonts w:ascii="Gill Sans MT" w:hAnsi="Gill Sans MT"/>
-        </w:rPr>
-        <w:t xml:space="preserve"> </w:t>
-      </w:r>
-      <w:proofErr w:type="gramStart"/>
-      <w:r>
-        <w:rPr>
-          <w:rFonts w:ascii="Gill Sans MT" w:hAnsi="Gill Sans MT"/>
-        </w:rPr>
-        <w:t>folder(</w:t>
-      </w:r>
-      <w:proofErr w:type="gramEnd"/>
-      <w:r>
-        <w:rPr>
-          <w:rFonts w:ascii="Gill Sans MT" w:hAnsi="Gill Sans MT"/>
-        </w:rPr>
-        <w:t xml:space="preserve">if it doesn’t already exist). Within </w:t>
-      </w:r>
-      <w:proofErr w:type="spellStart"/>
-      <w:r>
-        <w:rPr>
-          <w:rFonts w:ascii="Gill Sans MT" w:hAnsi="Gill Sans MT"/>
-        </w:rPr>
-        <w:t>Github</w:t>
-      </w:r>
-      <w:proofErr w:type="spellEnd"/>
-      <w:r>
-        <w:rPr>
-          <w:rFonts w:ascii="Gill Sans MT" w:hAnsi="Gill Sans MT"/>
-        </w:rPr>
-        <w:t xml:space="preserve"> folder create project folder ‘Image Processing’ (Documents/</w:t>
-      </w:r>
-      <w:proofErr w:type="spellStart"/>
-      <w:r>
-        <w:rPr>
-          <w:rFonts w:ascii="Gill Sans MT" w:hAnsi="Gill Sans MT"/>
-        </w:rPr>
-        <w:t>Github</w:t>
-      </w:r>
-      <w:proofErr w:type="spellEnd"/>
-      <w:r>
-        <w:rPr>
-          <w:rFonts w:ascii="Gill Sans MT" w:hAnsi="Gill Sans MT"/>
-        </w:rPr>
-        <w:t>/Image-Processing)</w:t>
+        <w:t>Navigate to documents, create a Github folder(if it doesn’t already exist). Within Github folder create project folder ‘Image Processing’ (Documents/Github/Image-Processing)</w:t>
       </w:r>
     </w:p>
     <w:p>
@@ -1204,35 +1008,7 @@
         <w:rPr>
           <w:rFonts w:ascii="Gill Sans MT" w:hAnsi="Gill Sans MT"/>
         </w:rPr>
-        <w:t>Open CMD, then navigate to Documents/</w:t>
-      </w:r>
-      <w:proofErr w:type="spellStart"/>
-      <w:r>
-        <w:rPr>
-          <w:rFonts w:ascii="Gill Sans MT" w:hAnsi="Gill Sans MT"/>
-        </w:rPr>
-        <w:t>Github</w:t>
-      </w:r>
-      <w:proofErr w:type="spellEnd"/>
-      <w:r>
-        <w:rPr>
-          <w:rFonts w:ascii="Gill Sans MT" w:hAnsi="Gill Sans MT"/>
-        </w:rPr>
-        <w:t xml:space="preserve">. Create the </w:t>
-      </w:r>
-      <w:proofErr w:type="spellStart"/>
-      <w:r>
-        <w:rPr>
-          <w:rFonts w:ascii="Gill Sans MT" w:hAnsi="Gill Sans MT"/>
-        </w:rPr>
-        <w:t>Github</w:t>
-      </w:r>
-      <w:proofErr w:type="spellEnd"/>
-      <w:r>
-        <w:rPr>
-          <w:rFonts w:ascii="Gill Sans MT" w:hAnsi="Gill Sans MT"/>
-        </w:rPr>
-        <w:t xml:space="preserve"> folder if it doesn’t already exist.</w:t>
+        <w:t>Open CMD, then navigate to Documents/Github. Create the Github folder if it doesn’t already exist.</w:t>
       </w:r>
     </w:p>
     <w:p>
@@ -1329,21 +1105,7 @@
         <w:rPr>
           <w:rFonts w:ascii="Gill Sans MT" w:hAnsi="Gill Sans MT"/>
         </w:rPr>
-        <w:t xml:space="preserve">Navigate into </w:t>
-      </w:r>
-      <w:proofErr w:type="spellStart"/>
-      <w:r>
-        <w:rPr>
-          <w:rFonts w:ascii="Gill Sans MT" w:hAnsi="Gill Sans MT"/>
-        </w:rPr>
-        <w:t>github</w:t>
-      </w:r>
-      <w:proofErr w:type="spellEnd"/>
-      <w:r>
-        <w:rPr>
-          <w:rFonts w:ascii="Gill Sans MT" w:hAnsi="Gill Sans MT"/>
-        </w:rPr>
-        <w:t xml:space="preserve"> folder </w:t>
+        <w:t xml:space="preserve">Navigate into github folder </w:t>
       </w:r>
     </w:p>
     <w:p>
@@ -1430,7 +1192,6 @@
         </w:rPr>
         <w:t xml:space="preserve">To navigate into </w:t>
       </w:r>
-      <w:proofErr w:type="spellStart"/>
       <w:r>
         <w:rPr>
           <w:rFonts w:ascii="Gill Sans MT" w:hAnsi="Gill Sans MT"/>
@@ -1441,16 +1202,8 @@
         <w:rPr>
           <w:rFonts w:ascii="Gill Sans MT" w:hAnsi="Gill Sans MT"/>
         </w:rPr>
-        <w:t>ithub</w:t>
-      </w:r>
-      <w:proofErr w:type="spellEnd"/>
-      <w:r>
-        <w:rPr>
-          <w:rFonts w:ascii="Gill Sans MT" w:hAnsi="Gill Sans MT"/>
-        </w:rPr>
-        <w:t xml:space="preserve"> folder in documents cd </w:t>
-      </w:r>
-      <w:proofErr w:type="spellStart"/>
+        <w:t xml:space="preserve">ithub folder in documents cd </w:t>
+      </w:r>
       <w:r>
         <w:rPr>
           <w:rFonts w:ascii="Gill Sans MT" w:hAnsi="Gill Sans MT"/>
@@ -1461,14 +1214,7 @@
         <w:rPr>
           <w:rFonts w:ascii="Gill Sans MT" w:hAnsi="Gill Sans MT"/>
         </w:rPr>
-        <w:t>ithub</w:t>
-      </w:r>
-      <w:proofErr w:type="spellEnd"/>
-      <w:r>
-        <w:rPr>
-          <w:rFonts w:ascii="Gill Sans MT" w:hAnsi="Gill Sans MT"/>
-        </w:rPr>
-        <w:t>, then hit enter</w:t>
+        <w:t>ithub, then hit enter</w:t>
       </w:r>
     </w:p>
     <w:p>
@@ -1573,30 +1319,8 @@
         <w:rPr>
           <w:rFonts w:ascii="Gill Sans MT" w:hAnsi="Gill Sans MT"/>
         </w:rPr>
-        <w:t xml:space="preserve">This will create a folder for our Django project but it is still not connected to </w:t>
-      </w:r>
-      <w:proofErr w:type="spellStart"/>
-      <w:r>
-        <w:rPr>
-          <w:rFonts w:ascii="Gill Sans MT" w:hAnsi="Gill Sans MT"/>
-        </w:rPr>
-        <w:t>Github</w:t>
-      </w:r>
-      <w:proofErr w:type="spellEnd"/>
-      <w:r>
-        <w:rPr>
-          <w:rFonts w:ascii="Gill Sans MT" w:hAnsi="Gill Sans MT"/>
-        </w:rPr>
-        <w:t xml:space="preserve"> or any repository on </w:t>
-      </w:r>
-      <w:proofErr w:type="spellStart"/>
-      <w:r>
-        <w:rPr>
-          <w:rFonts w:ascii="Gill Sans MT" w:hAnsi="Gill Sans MT"/>
-        </w:rPr>
-        <w:t>Github</w:t>
-      </w:r>
-      <w:proofErr w:type="spellEnd"/>
+        <w:t>This will create a folder for our Django project but it is still not connected to Github or any repository on Github</w:t>
+      </w:r>
     </w:p>
     <w:p>
       <w:pPr>
@@ -1613,21 +1337,7 @@
         <w:rPr>
           <w:rFonts w:ascii="Gill Sans MT" w:hAnsi="Gill Sans MT"/>
         </w:rPr>
-        <w:t xml:space="preserve">Next open </w:t>
-      </w:r>
-      <w:proofErr w:type="spellStart"/>
-      <w:r>
-        <w:rPr>
-          <w:rFonts w:ascii="Gill Sans MT" w:hAnsi="Gill Sans MT"/>
-        </w:rPr>
-        <w:t>Github</w:t>
-      </w:r>
-      <w:proofErr w:type="spellEnd"/>
-      <w:r>
-        <w:rPr>
-          <w:rFonts w:ascii="Gill Sans MT" w:hAnsi="Gill Sans MT"/>
-        </w:rPr>
-        <w:t xml:space="preserve"> desktop, create a new repository and link it to the folder we just created</w:t>
+        <w:t>Next open Github desktop, create a new repository and link it to the folder we just created</w:t>
       </w:r>
     </w:p>
     <w:p>
@@ -1769,21 +1479,7 @@
         <w:rPr>
           <w:rFonts w:ascii="Gill Sans MT" w:hAnsi="Gill Sans MT"/>
         </w:rPr>
-        <w:t xml:space="preserve">Open </w:t>
-      </w:r>
-      <w:proofErr w:type="spellStart"/>
-      <w:r>
-        <w:rPr>
-          <w:rFonts w:ascii="Gill Sans MT" w:hAnsi="Gill Sans MT"/>
-        </w:rPr>
-        <w:t>Github</w:t>
-      </w:r>
-      <w:proofErr w:type="spellEnd"/>
-      <w:r>
-        <w:rPr>
-          <w:rFonts w:ascii="Gill Sans MT" w:hAnsi="Gill Sans MT"/>
-        </w:rPr>
-        <w:t xml:space="preserve"> Desktop, Go to File&gt; Add local repository</w:t>
+        <w:t>Open Github Desktop, Go to File&gt; Add local repository</w:t>
       </w:r>
     </w:p>
     <w:p>
@@ -1862,49 +1558,7 @@
         <w:rPr>
           <w:rFonts w:ascii="Gill Sans MT" w:hAnsi="Gill Sans MT"/>
         </w:rPr>
-        <w:t xml:space="preserve">Point </w:t>
-      </w:r>
-      <w:proofErr w:type="spellStart"/>
-      <w:r>
-        <w:rPr>
-          <w:rFonts w:ascii="Gill Sans MT" w:hAnsi="Gill Sans MT"/>
-        </w:rPr>
-        <w:t>Github</w:t>
-      </w:r>
-      <w:proofErr w:type="spellEnd"/>
-      <w:r>
-        <w:rPr>
-          <w:rFonts w:ascii="Gill Sans MT" w:hAnsi="Gill Sans MT"/>
-        </w:rPr>
-        <w:t xml:space="preserve"> to the local repository/folder that you want to add to </w:t>
-      </w:r>
-      <w:proofErr w:type="spellStart"/>
-      <w:r>
-        <w:rPr>
-          <w:rFonts w:ascii="Gill Sans MT" w:hAnsi="Gill Sans MT"/>
-        </w:rPr>
-        <w:t>Github</w:t>
-      </w:r>
-      <w:proofErr w:type="spellEnd"/>
-      <w:r>
-        <w:rPr>
-          <w:rFonts w:ascii="Gill Sans MT" w:hAnsi="Gill Sans MT"/>
-        </w:rPr>
-        <w:t xml:space="preserve"> Desktop. Then publish to </w:t>
-      </w:r>
-      <w:proofErr w:type="spellStart"/>
-      <w:r>
-        <w:rPr>
-          <w:rFonts w:ascii="Gill Sans MT" w:hAnsi="Gill Sans MT"/>
-        </w:rPr>
-        <w:t>Github</w:t>
-      </w:r>
-      <w:proofErr w:type="spellEnd"/>
-      <w:r>
-        <w:rPr>
-          <w:rFonts w:ascii="Gill Sans MT" w:hAnsi="Gill Sans MT"/>
-        </w:rPr>
-        <w:t>.</w:t>
+        <w:t>Point Github to the local repository/folder that you want to add to Github Desktop. Then publish to Github.</w:t>
       </w:r>
     </w:p>
     <w:p>
@@ -1996,21 +1650,7 @@
         <w:rPr>
           <w:rFonts w:ascii="Gill Sans MT" w:hAnsi="Gill Sans MT"/>
         </w:rPr>
-        <w:t xml:space="preserve">*Note* You must have </w:t>
-      </w:r>
-      <w:proofErr w:type="spellStart"/>
-      <w:r>
-        <w:rPr>
-          <w:rFonts w:ascii="Gill Sans MT" w:hAnsi="Gill Sans MT"/>
-        </w:rPr>
-        <w:t>Github</w:t>
-      </w:r>
-      <w:proofErr w:type="spellEnd"/>
-      <w:r>
-        <w:rPr>
-          <w:rFonts w:ascii="Gill Sans MT" w:hAnsi="Gill Sans MT"/>
-        </w:rPr>
-        <w:t xml:space="preserve"> Desktop installed for you to proceed with this alternative method [</w:t>
+        <w:t>*Note* You must have Github Desktop installed for you to proceed with this alternative method [</w:t>
       </w:r>
       <w:hyperlink w:anchor="_References" w:history="1">
         <w:r>
@@ -2044,55 +1684,13 @@
         <w:rPr>
           <w:rFonts w:ascii="Gill Sans MT" w:hAnsi="Gill Sans MT"/>
         </w:rPr>
-        <w:t xml:space="preserve">Open </w:t>
-      </w:r>
-      <w:proofErr w:type="spellStart"/>
-      <w:r>
-        <w:rPr>
-          <w:rFonts w:ascii="Gill Sans MT" w:hAnsi="Gill Sans MT"/>
-        </w:rPr>
-        <w:t>Github</w:t>
-      </w:r>
-      <w:proofErr w:type="spellEnd"/>
-      <w:r>
-        <w:rPr>
-          <w:rFonts w:ascii="Gill Sans MT" w:hAnsi="Gill Sans MT"/>
-        </w:rPr>
-        <w:t xml:space="preserve"> Desktop</w:t>
-      </w:r>
-      <w:r>
-        <w:rPr>
-          <w:rFonts w:ascii="Gill Sans MT" w:hAnsi="Gill Sans MT"/>
-        </w:rPr>
-        <w:t xml:space="preserve"> and create new repository. </w:t>
-      </w:r>
-      <w:proofErr w:type="spellStart"/>
-      <w:r>
-        <w:rPr>
-          <w:rFonts w:ascii="Gill Sans MT" w:hAnsi="Gill Sans MT"/>
-        </w:rPr>
-        <w:t>Github</w:t>
-      </w:r>
-      <w:proofErr w:type="spellEnd"/>
-      <w:r>
-        <w:rPr>
-          <w:rFonts w:ascii="Gill Sans MT" w:hAnsi="Gill Sans MT"/>
-        </w:rPr>
-        <w:t xml:space="preserve"> Desktop will automatically create a project folder on your local machine that will be used through and IDE to interact with </w:t>
-      </w:r>
-      <w:proofErr w:type="spellStart"/>
-      <w:r>
-        <w:rPr>
-          <w:rFonts w:ascii="Gill Sans MT" w:hAnsi="Gill Sans MT"/>
-        </w:rPr>
-        <w:t>Github</w:t>
-      </w:r>
-      <w:proofErr w:type="spellEnd"/>
-      <w:r>
-        <w:rPr>
-          <w:rFonts w:ascii="Gill Sans MT" w:hAnsi="Gill Sans MT"/>
-        </w:rPr>
-        <w:t>.</w:t>
+        <w:t>Open Github Desktop</w:t>
+      </w:r>
+      <w:r>
+        <w:rPr>
+          <w:rFonts w:ascii="Gill Sans MT" w:hAnsi="Gill Sans MT"/>
+        </w:rPr>
+        <w:t xml:space="preserve"> and create new repository. Github Desktop will automatically create a project folder on your local machine that will be used through and IDE to interact with Github.</w:t>
       </w:r>
     </w:p>
     <w:p>
@@ -2175,35 +1773,7 @@
         <w:rPr>
           <w:rFonts w:ascii="Gill Sans MT" w:hAnsi="Gill Sans MT"/>
         </w:rPr>
-        <w:t xml:space="preserve">Give your repository a name, this will also automatically be the name of the folder that </w:t>
-      </w:r>
-      <w:proofErr w:type="spellStart"/>
-      <w:r>
-        <w:rPr>
-          <w:rFonts w:ascii="Gill Sans MT" w:hAnsi="Gill Sans MT"/>
-        </w:rPr>
-        <w:t>Github</w:t>
-      </w:r>
-      <w:proofErr w:type="spellEnd"/>
-      <w:r>
-        <w:rPr>
-          <w:rFonts w:ascii="Gill Sans MT" w:hAnsi="Gill Sans MT"/>
-        </w:rPr>
-        <w:t xml:space="preserve"> will create in your chosen path. Read up on </w:t>
-      </w:r>
-      <w:proofErr w:type="spellStart"/>
-      <w:r>
-        <w:rPr>
-          <w:rFonts w:ascii="Gill Sans MT" w:hAnsi="Gill Sans MT"/>
-        </w:rPr>
-        <w:t>Github</w:t>
-      </w:r>
-      <w:proofErr w:type="spellEnd"/>
-      <w:r>
-        <w:rPr>
-          <w:rFonts w:ascii="Gill Sans MT" w:hAnsi="Gill Sans MT"/>
-        </w:rPr>
-        <w:t xml:space="preserve"> Desktop, how to create and publish a repository [</w:t>
+        <w:t>Give your repository a name, this will also automatically be the name of the folder that Github will create in your chosen path. Read up on Github Desktop, how to create and publish a repository [</w:t>
       </w:r>
       <w:hyperlink w:anchor="_References" w:history="1">
         <w:r>
@@ -3547,29 +3117,7 @@
         <w:rPr>
           <w:rFonts w:ascii="Gill Sans MT" w:hAnsi="Gill Sans MT"/>
         </w:rPr>
-        <w:t xml:space="preserve">You can follow along with </w:t>
-      </w:r>
-      <w:proofErr w:type="spellStart"/>
-      <w:proofErr w:type="gramStart"/>
-      <w:r>
-        <w:rPr>
-          <w:rFonts w:ascii="Gill Sans MT" w:hAnsi="Gill Sans MT"/>
-        </w:rPr>
-        <w:t>CommandPromt</w:t>
-      </w:r>
-      <w:proofErr w:type="spellEnd"/>
-      <w:r>
-        <w:rPr>
-          <w:rFonts w:ascii="Gill Sans MT" w:hAnsi="Gill Sans MT"/>
-        </w:rPr>
-        <w:t>(</w:t>
-      </w:r>
-      <w:proofErr w:type="gramEnd"/>
-      <w:r>
-        <w:rPr>
-          <w:rFonts w:ascii="Gill Sans MT" w:hAnsi="Gill Sans MT"/>
-        </w:rPr>
-        <w:t>CMD) or open the terminal window in an IDE of your choice. In this case, I’m going to use my preferred IDE, which is VSCODE</w:t>
+        <w:t>You can follow along with CommandPromt(CMD) or open the terminal window in an IDE of your choice. In this case, I’m going to use my preferred IDE, which is VSCODE</w:t>
       </w:r>
     </w:p>
     <w:p>
@@ -3645,21 +3193,7 @@
           <w:rFonts w:ascii="Gill Sans MT" w:hAnsi="Gill Sans MT"/>
         </w:rPr>
         <w:lastRenderedPageBreak/>
-        <w:t xml:space="preserve">Navigate to the terminal and type the following command </w:t>
-      </w:r>
-      <w:proofErr w:type="spellStart"/>
-      <w:r>
-        <w:rPr>
-          <w:rFonts w:ascii="Gill Sans MT" w:hAnsi="Gill Sans MT"/>
-        </w:rPr>
-        <w:t>conda</w:t>
-      </w:r>
-      <w:proofErr w:type="spellEnd"/>
-      <w:r>
-        <w:rPr>
-          <w:rFonts w:ascii="Gill Sans MT" w:hAnsi="Gill Sans MT"/>
-        </w:rPr>
-        <w:t xml:space="preserve"> create –name (name of your environment) python=3.12</w:t>
+        <w:t>Navigate to the terminal and type the following command conda create –name (name of your environment) python=3.12</w:t>
       </w:r>
     </w:p>
     <w:p>
@@ -3748,21 +3282,7 @@
         <w:rPr>
           <w:rFonts w:ascii="Gill Sans MT" w:hAnsi="Gill Sans MT"/>
         </w:rPr>
-        <w:t xml:space="preserve"> you can choose any python version to install on your virtual environment (</w:t>
-      </w:r>
-      <w:proofErr w:type="spellStart"/>
-      <w:r>
-        <w:rPr>
-          <w:rFonts w:ascii="Gill Sans MT" w:hAnsi="Gill Sans MT"/>
-        </w:rPr>
-        <w:t>i.e</w:t>
-      </w:r>
-      <w:proofErr w:type="spellEnd"/>
-      <w:r>
-        <w:rPr>
-          <w:rFonts w:ascii="Gill Sans MT" w:hAnsi="Gill Sans MT"/>
-        </w:rPr>
-        <w:t xml:space="preserve">, python=3.8, python=2.7). Knowing this will be vital so that you can test your software in different versions of python to ensure consistency and to test for </w:t>
+        <w:t xml:space="preserve"> you can choose any python version to install on your virtual environment (i.e, python=3.8, python=2.7). Knowing this will be vital so that you can test your software in different versions of python to ensure consistency and to test for </w:t>
       </w:r>
       <w:r>
         <w:rPr>
@@ -3980,21 +3500,7 @@
         <w:rPr>
           <w:rFonts w:ascii="Gill Sans MT" w:hAnsi="Gill Sans MT"/>
         </w:rPr>
-        <w:t xml:space="preserve">Now that we have created our virtual environment let’s try to activate it and test if it has been successfully created. Run the following command </w:t>
-      </w:r>
-      <w:proofErr w:type="spellStart"/>
-      <w:r>
-        <w:rPr>
-          <w:rFonts w:ascii="Gill Sans MT" w:hAnsi="Gill Sans MT"/>
-        </w:rPr>
-        <w:t>conda</w:t>
-      </w:r>
-      <w:proofErr w:type="spellEnd"/>
-      <w:r>
-        <w:rPr>
-          <w:rFonts w:ascii="Gill Sans MT" w:hAnsi="Gill Sans MT"/>
-        </w:rPr>
-        <w:t xml:space="preserve"> activate Pixels</w:t>
+        <w:t>Now that we have created our virtual environment let’s try to activate it and test if it has been successfully created. Run the following command conda activate Pixels</w:t>
       </w:r>
     </w:p>
     <w:p>
@@ -4549,55 +4055,13 @@
         <w:rPr>
           <w:rFonts w:ascii="Gill Sans MT" w:hAnsi="Gill Sans MT"/>
         </w:rPr>
-        <w:t xml:space="preserve">Run command </w:t>
-      </w:r>
-      <w:proofErr w:type="spellStart"/>
-      <w:r>
-        <w:rPr>
-          <w:rFonts w:ascii="Gill Sans MT" w:hAnsi="Gill Sans MT"/>
-        </w:rPr>
-        <w:t>django</w:t>
-      </w:r>
-      <w:proofErr w:type="spellEnd"/>
-      <w:r>
-        <w:rPr>
-          <w:rFonts w:ascii="Gill Sans MT" w:hAnsi="Gill Sans MT"/>
-        </w:rPr>
-        <w:t xml:space="preserve">-admin </w:t>
-      </w:r>
-      <w:proofErr w:type="spellStart"/>
-      <w:r>
-        <w:rPr>
-          <w:rFonts w:ascii="Gill Sans MT" w:hAnsi="Gill Sans MT"/>
-        </w:rPr>
-        <w:t>startproject</w:t>
-      </w:r>
-      <w:proofErr w:type="spellEnd"/>
-      <w:r>
-        <w:rPr>
-          <w:rFonts w:ascii="Gill Sans MT" w:hAnsi="Gill Sans MT"/>
-        </w:rPr>
-        <w:t xml:space="preserve"> </w:t>
-      </w:r>
-      <w:r>
-        <w:rPr>
-          <w:rFonts w:ascii="Gill Sans MT" w:hAnsi="Gill Sans MT"/>
-        </w:rPr>
-        <w:t>(</w:t>
-      </w:r>
-      <w:proofErr w:type="spellStart"/>
-      <w:r>
-        <w:rPr>
-          <w:rFonts w:ascii="Gill Sans MT" w:hAnsi="Gill Sans MT"/>
-        </w:rPr>
-        <w:t>myprojectname</w:t>
-      </w:r>
-      <w:proofErr w:type="spellEnd"/>
-      <w:r>
-        <w:rPr>
-          <w:rFonts w:ascii="Gill Sans MT" w:hAnsi="Gill Sans MT"/>
-        </w:rPr>
-        <w:t>)</w:t>
+        <w:t xml:space="preserve">Run command django-admin startproject </w:t>
+      </w:r>
+      <w:r>
+        <w:rPr>
+          <w:rFonts w:ascii="Gill Sans MT" w:hAnsi="Gill Sans MT"/>
+        </w:rPr>
+        <w:t>(myprojectname)</w:t>
       </w:r>
     </w:p>
     <w:p>
@@ -4682,49 +4146,7 @@
         <w:rPr>
           <w:rFonts w:ascii="Gill Sans MT" w:hAnsi="Gill Sans MT"/>
         </w:rPr>
-        <w:t xml:space="preserve">After you run the command a project folder will be created with the name that you selected when you ran the command </w:t>
-      </w:r>
-      <w:proofErr w:type="spellStart"/>
-      <w:r>
-        <w:rPr>
-          <w:rFonts w:ascii="Gill Sans MT" w:hAnsi="Gill Sans MT"/>
-        </w:rPr>
-        <w:t>django</w:t>
-      </w:r>
-      <w:proofErr w:type="spellEnd"/>
-      <w:r>
-        <w:rPr>
-          <w:rFonts w:ascii="Gill Sans MT" w:hAnsi="Gill Sans MT"/>
-        </w:rPr>
-        <w:t xml:space="preserve">-admin </w:t>
-      </w:r>
-      <w:proofErr w:type="spellStart"/>
-      <w:r>
-        <w:rPr>
-          <w:rFonts w:ascii="Gill Sans MT" w:hAnsi="Gill Sans MT"/>
-        </w:rPr>
-        <w:t>startproject</w:t>
-      </w:r>
-      <w:proofErr w:type="spellEnd"/>
-      <w:r>
-        <w:rPr>
-          <w:rFonts w:ascii="Gill Sans MT" w:hAnsi="Gill Sans MT"/>
-        </w:rPr>
-        <w:t xml:space="preserve"> (</w:t>
-      </w:r>
-      <w:proofErr w:type="spellStart"/>
-      <w:r>
-        <w:rPr>
-          <w:rFonts w:ascii="Gill Sans MT" w:hAnsi="Gill Sans MT"/>
-        </w:rPr>
-        <w:t>myprojectname</w:t>
-      </w:r>
-      <w:proofErr w:type="spellEnd"/>
-      <w:r>
-        <w:rPr>
-          <w:rFonts w:ascii="Gill Sans MT" w:hAnsi="Gill Sans MT"/>
-        </w:rPr>
-        <w:t>)</w:t>
+        <w:t>After you run the command a project folder will be created with the name that you selected when you ran the command django-admin startproject (myprojectname)</w:t>
       </w:r>
     </w:p>
     <w:p>
@@ -4823,52 +4245,30 @@
         <w:rPr>
           <w:rFonts w:ascii="Gill Sans MT" w:hAnsi="Gill Sans MT"/>
         </w:rPr>
-        <w:t xml:space="preserve">In the </w:t>
-      </w:r>
-      <w:proofErr w:type="spellStart"/>
-      <w:r>
-        <w:rPr>
-          <w:rFonts w:ascii="Gill Sans MT" w:hAnsi="Gill Sans MT"/>
-        </w:rPr>
-        <w:t>pixelsproject</w:t>
-      </w:r>
-      <w:proofErr w:type="spellEnd"/>
-      <w:r>
-        <w:rPr>
-          <w:rFonts w:ascii="Gill Sans MT" w:hAnsi="Gill Sans MT"/>
-        </w:rPr>
-        <w:t xml:space="preserve"> path, run the following command to create Django app</w:t>
-      </w:r>
-    </w:p>
-    <w:p>
-      <w:pPr>
-        <w:pStyle w:val="ListParagraph"/>
-        <w:rPr>
-          <w:rFonts w:ascii="Gill Sans MT" w:hAnsi="Gill Sans MT"/>
-        </w:rPr>
-      </w:pPr>
-    </w:p>
-    <w:p>
-      <w:pPr>
-        <w:pStyle w:val="ListParagraph"/>
-        <w:rPr>
-          <w:rFonts w:ascii="Gill Sans MT" w:hAnsi="Gill Sans MT"/>
-        </w:rPr>
-      </w:pPr>
-      <w:r>
-        <w:rPr>
-          <w:rFonts w:ascii="Gill Sans MT" w:hAnsi="Gill Sans MT"/>
-        </w:rPr>
-        <w:t xml:space="preserve">*Before you run the following command, check if you are in the correct directory by running this command first </w:t>
-      </w:r>
-      <w:proofErr w:type="spellStart"/>
-      <w:r>
-        <w:rPr>
-          <w:rFonts w:ascii="Gill Sans MT" w:hAnsi="Gill Sans MT"/>
-        </w:rPr>
-        <w:t>dir</w:t>
-      </w:r>
-      <w:proofErr w:type="spellEnd"/>
+        <w:t>In the pixelsproject path, run the following command to create Django app</w:t>
+      </w:r>
+    </w:p>
+    <w:p>
+      <w:pPr>
+        <w:pStyle w:val="ListParagraph"/>
+        <w:rPr>
+          <w:rFonts w:ascii="Gill Sans MT" w:hAnsi="Gill Sans MT"/>
+        </w:rPr>
+      </w:pPr>
+    </w:p>
+    <w:p>
+      <w:pPr>
+        <w:pStyle w:val="ListParagraph"/>
+        <w:rPr>
+          <w:rFonts w:ascii="Gill Sans MT" w:hAnsi="Gill Sans MT"/>
+        </w:rPr>
+      </w:pPr>
+      <w:r>
+        <w:rPr>
+          <w:rFonts w:ascii="Gill Sans MT" w:hAnsi="Gill Sans MT"/>
+        </w:rPr>
+        <w:t>*Before you run the following command, check if you are in the correct directory by running this command first dir</w:t>
+      </w:r>
     </w:p>
     <w:p>
       <w:pPr>
@@ -4969,21 +4369,7 @@
         <w:rPr>
           <w:rFonts w:ascii="Gill Sans MT" w:hAnsi="Gill Sans MT"/>
         </w:rPr>
-        <w:t xml:space="preserve">After ensuring that you’re in the correct path. Run the following command python manage.py </w:t>
-      </w:r>
-      <w:proofErr w:type="spellStart"/>
-      <w:r>
-        <w:rPr>
-          <w:rFonts w:ascii="Gill Sans MT" w:hAnsi="Gill Sans MT"/>
-        </w:rPr>
-        <w:t>startapp</w:t>
-      </w:r>
-      <w:proofErr w:type="spellEnd"/>
-      <w:r>
-        <w:rPr>
-          <w:rFonts w:ascii="Gill Sans MT" w:hAnsi="Gill Sans MT"/>
-        </w:rPr>
-        <w:t xml:space="preserve"> pixels to create our pixels app </w:t>
+        <w:t xml:space="preserve">After ensuring that you’re in the correct path. Run the following command python manage.py startapp pixels to create our pixels app </w:t>
       </w:r>
       <w:r>
         <w:rPr>
@@ -5190,16 +4576,8 @@
         <w:rPr>
           <w:rFonts w:ascii="Gill Sans MT" w:hAnsi="Gill Sans MT"/>
         </w:rPr>
-        <w:t>Navigate to PixelsProject&gt;</w:t>
-      </w:r>
-      <w:proofErr w:type="spellStart"/>
-      <w:r>
-        <w:rPr>
-          <w:rFonts w:ascii="Gill Sans MT" w:hAnsi="Gill Sans MT"/>
-        </w:rPr>
-        <w:t>Settings.Py</w:t>
-      </w:r>
-      <w:proofErr w:type="spellEnd"/>
+        <w:t>Navigate to PixelsProject&gt;Settings.Py</w:t>
+      </w:r>
     </w:p>
     <w:p>
       <w:pPr>
@@ -5344,16 +4722,8 @@
           <w:rFonts w:ascii="Gill Sans MT" w:hAnsi="Gill Sans MT"/>
         </w:rPr>
         <w:lastRenderedPageBreak/>
-        <w:t xml:space="preserve">Create urls.py file for pixels and link to main </w:t>
-      </w:r>
-      <w:proofErr w:type="spellStart"/>
-      <w:r>
-        <w:rPr>
-          <w:rFonts w:ascii="Gill Sans MT" w:hAnsi="Gill Sans MT"/>
-        </w:rPr>
-        <w:t>urls</w:t>
-      </w:r>
-      <w:proofErr w:type="spellEnd"/>
+        <w:t>Create urls.py file for pixels and link to main urls</w:t>
+      </w:r>
       <w:r>
         <w:rPr>
           <w:rFonts w:ascii="Gill Sans MT" w:hAnsi="Gill Sans MT"/>
@@ -5394,16 +4764,8 @@
         <w:rPr>
           <w:rFonts w:ascii="Gill Sans MT" w:hAnsi="Gill Sans MT"/>
         </w:rPr>
-        <w:t xml:space="preserve">Create urls.py file for app pixels’ </w:t>
-      </w:r>
-      <w:proofErr w:type="spellStart"/>
-      <w:r>
-        <w:rPr>
-          <w:rFonts w:ascii="Gill Sans MT" w:hAnsi="Gill Sans MT"/>
-        </w:rPr>
-        <w:t>urls</w:t>
-      </w:r>
-      <w:proofErr w:type="spellEnd"/>
+        <w:t>Create urls.py file for app pixels’ urls</w:t>
+      </w:r>
     </w:p>
     <w:p>
       <w:pPr>
@@ -5463,21 +4825,7 @@
         <w:rPr>
           <w:rFonts w:ascii="Gill Sans MT" w:hAnsi="Gill Sans MT"/>
         </w:rPr>
-        <w:t xml:space="preserve">Link app pixels </w:t>
-      </w:r>
-      <w:proofErr w:type="spellStart"/>
-      <w:r>
-        <w:rPr>
-          <w:rFonts w:ascii="Gill Sans MT" w:hAnsi="Gill Sans MT"/>
-        </w:rPr>
-        <w:t>urls</w:t>
-      </w:r>
-      <w:proofErr w:type="spellEnd"/>
-      <w:r>
-        <w:rPr>
-          <w:rFonts w:ascii="Gill Sans MT" w:hAnsi="Gill Sans MT"/>
-        </w:rPr>
-        <w:t xml:space="preserve"> to main urls.py of Pixelsproject</w:t>
+        <w:t>Link app pixels urls to main urls.py of Pixelsproject</w:t>
       </w:r>
       <w:r>
         <w:rPr>
@@ -5554,13 +4902,8 @@
         <w:lastRenderedPageBreak/>
         <w:t xml:space="preserve">Create &amp; </w:t>
       </w:r>
-      <w:proofErr w:type="gramStart"/>
-      <w:r>
-        <w:t>Configure</w:t>
-      </w:r>
-      <w:proofErr w:type="gramEnd"/>
-      <w:r>
-        <w:t xml:space="preserve"> static </w:t>
+      <w:r>
+        <w:t xml:space="preserve">Configure static </w:t>
       </w:r>
       <w:r>
         <w:t>folder and files</w:t>
@@ -5580,31 +4923,7 @@
         <w:t>This</w:t>
       </w:r>
       <w:r>
-        <w:t xml:space="preserve"> is to serve additional files such as images, </w:t>
-      </w:r>
-      <w:proofErr w:type="spellStart"/>
-      <w:r>
-        <w:t>javascript</w:t>
-      </w:r>
-      <w:proofErr w:type="spellEnd"/>
-      <w:r>
-        <w:t xml:space="preserve">, or </w:t>
-      </w:r>
-      <w:proofErr w:type="spellStart"/>
-      <w:r>
-        <w:t>css</w:t>
-      </w:r>
-      <w:proofErr w:type="spellEnd"/>
-      <w:r>
-        <w:t xml:space="preserve"> </w:t>
-      </w:r>
-      <w:proofErr w:type="gramStart"/>
-      <w:r>
-        <w:t>[ ]</w:t>
-      </w:r>
-      <w:proofErr w:type="gramEnd"/>
-      <w:r>
-        <w:t xml:space="preserve"> </w:t>
+        <w:t xml:space="preserve"> is to serve additional files such as images, javascript, or css [ ] </w:t>
       </w:r>
     </w:p>
     <w:p>
@@ -5624,20 +4943,7 @@
         <w:t>Let’s create a static folder in our app</w:t>
       </w:r>
       <w:r>
-        <w:t xml:space="preserve"> {{{{{</w:t>
-      </w:r>
-      <w:proofErr w:type="gramStart"/>
-      <w:r>
-        <w:t xml:space="preserve">{{ </w:t>
-      </w:r>
-      <w:proofErr w:type="spellStart"/>
-      <w:r>
-        <w:t>conda</w:t>
-      </w:r>
-      <w:proofErr w:type="spellEnd"/>
-      <w:proofErr w:type="gramEnd"/>
-      <w:r>
-        <w:t xml:space="preserve"> install anaconda-navigator</w:t>
+        <w:t xml:space="preserve"> {{{{{{{ conda install anaconda-navigator</w:t>
       </w:r>
     </w:p>
     <w:p>
@@ -5826,15 +5132,7 @@
         </w:numPr>
       </w:pPr>
       <w:r>
-        <w:t xml:space="preserve">Run the command </w:t>
-      </w:r>
-      <w:proofErr w:type="spellStart"/>
-      <w:r>
-        <w:t>mkdir</w:t>
-      </w:r>
-      <w:proofErr w:type="spellEnd"/>
-      <w:r>
-        <w:t xml:space="preserve"> static</w:t>
+        <w:t>Run the command mkdir static</w:t>
       </w:r>
     </w:p>
     <w:p>
@@ -6077,15 +5375,7 @@
         <w:t>First,</w:t>
       </w:r>
       <w:r>
-        <w:t xml:space="preserve"> we want to import </w:t>
-      </w:r>
-      <w:proofErr w:type="spellStart"/>
-      <w:r>
-        <w:t>os</w:t>
-      </w:r>
-      <w:proofErr w:type="spellEnd"/>
-      <w:r>
-        <w:t xml:space="preserve"> [] for directory handling and processing</w:t>
+        <w:t xml:space="preserve"> we want to import os [] for directory handling and processing</w:t>
       </w:r>
     </w:p>
     <w:p>
@@ -6158,13 +5448,8 @@
         <w:t>dd directory paths in the Static files section of settings.py</w:t>
       </w:r>
       <w:r>
-        <w:t xml:space="preserve"> </w:t>
-      </w:r>
-      <w:proofErr w:type="gramStart"/>
-      <w:r>
-        <w:t>[ ]</w:t>
-      </w:r>
-      <w:proofErr w:type="gramEnd"/>
+        <w:t xml:space="preserve"> [ ]</w:t>
+      </w:r>
     </w:p>
     <w:p>
       <w:pPr>
@@ -6439,21 +5724,8 @@
         <w:t>Create a blank database on Postgres</w:t>
       </w:r>
       <w:r>
-        <w:t xml:space="preserve"> (</w:t>
-      </w:r>
-      <w:proofErr w:type="spellStart"/>
-      <w:r>
-        <w:t>pgadmin</w:t>
-      </w:r>
-      <w:proofErr w:type="spellEnd"/>
-      <w:r>
-        <w:t xml:space="preserve"> UI for simplicity) </w:t>
-      </w:r>
-      <w:proofErr w:type="gramStart"/>
-      <w:r>
-        <w:t>[ ]</w:t>
-      </w:r>
-      <w:proofErr w:type="gramEnd"/>
+        <w:t xml:space="preserve"> (pgadmin UI for simplicity) [ ]</w:t>
+      </w:r>
     </w:p>
     <w:p>
       <w:pPr>
@@ -6467,15 +5739,7 @@
         <w:t xml:space="preserve">note the database credentials and modify </w:t>
       </w:r>
       <w:r>
-        <w:t xml:space="preserve">the </w:t>
-      </w:r>
-      <w:proofErr w:type="spellStart"/>
-      <w:r>
-        <w:t>db</w:t>
-      </w:r>
-      <w:proofErr w:type="spellEnd"/>
-      <w:r>
-        <w:t xml:space="preserve"> </w:t>
+        <w:t xml:space="preserve">the db </w:t>
       </w:r>
       <w:r>
         <w:t>settings</w:t>
@@ -6577,29 +5841,8 @@
         <w:pStyle w:val="Heading2"/>
       </w:pPr>
       <w:r>
-        <w:t>Open models.py of pixels app (</w:t>
-      </w:r>
-      <w:proofErr w:type="spellStart"/>
-      <w:r>
-        <w:t>pixelsproject</w:t>
-      </w:r>
-      <w:proofErr w:type="spellEnd"/>
-      <w:r>
-        <w:t xml:space="preserve">/pixels/models.py) and define a class with </w:t>
-      </w:r>
-      <w:proofErr w:type="spellStart"/>
-      <w:r>
-        <w:t>Imagefield</w:t>
-      </w:r>
-      <w:proofErr w:type="spellEnd"/>
-      <w:r>
-        <w:t xml:space="preserve"> and </w:t>
-      </w:r>
-      <w:proofErr w:type="spellStart"/>
-      <w:r>
-        <w:t>charfield</w:t>
-      </w:r>
-      <w:proofErr w:type="spellEnd"/>
+        <w:t>Open models.py of pixels app (pixelsproject/pixels/models.py) and define a class with Imagefield and charfield</w:t>
+      </w:r>
     </w:p>
     <w:p/>
     <w:p>
@@ -6643,23 +5886,7 @@
     </w:p>
     <w:p>
       <w:r>
-        <w:t xml:space="preserve">Next, go to the CLI to make migrations. After creating a model in Django, before running our server (the server can still run without making migrations but you will get a </w:t>
-      </w:r>
-      <w:proofErr w:type="spellStart"/>
-      <w:r>
-        <w:t>makemigrations</w:t>
-      </w:r>
-      <w:proofErr w:type="spellEnd"/>
-      <w:r>
-        <w:t xml:space="preserve"> error) we have to </w:t>
-      </w:r>
-      <w:proofErr w:type="spellStart"/>
-      <w:r>
-        <w:t>makemigrations</w:t>
-      </w:r>
-      <w:proofErr w:type="spellEnd"/>
-      <w:r>
-        <w:t xml:space="preserve"> to create a migrations file that contains code for the tabled schema of our model. This is done through</w:t>
+        <w:t>Next, go to the CLI to make migrations. After creating a model in Django, before running our server (the server can still run without making migrations but you will get a makemigrations error) we have to makemigrations to create a migrations file that contains code for the tabled schema of our model. This is done through</w:t>
       </w:r>
       <w:r>
         <w:t xml:space="preserve"> the Django ORM. It creates a table according to the schema defined in the migration file.</w:t>
@@ -6674,13 +5901,8 @@
         </w:numPr>
       </w:pPr>
       <w:r>
-        <w:t xml:space="preserve">Run command python manage.py </w:t>
-      </w:r>
-      <w:proofErr w:type="spellStart"/>
-      <w:r>
-        <w:t>makemigrations</w:t>
-      </w:r>
-      <w:proofErr w:type="spellEnd"/>
+        <w:t>Run command python manage.py makemigrations</w:t>
+      </w:r>
     </w:p>
     <w:p>
       <w:r>
@@ -6731,15 +5953,7 @@
         <w:t>Static file settings incorrect and pillow not installed</w:t>
       </w:r>
       <w:r>
-        <w:t xml:space="preserve"> (Pillow package is a prerequisite for using </w:t>
-      </w:r>
-      <w:proofErr w:type="spellStart"/>
-      <w:r>
-        <w:t>ImageField</w:t>
-      </w:r>
-      <w:proofErr w:type="spellEnd"/>
-      <w:r>
-        <w:t>) []</w:t>
+        <w:t xml:space="preserve"> (Pillow package is a prerequisite for using ImageField) []</w:t>
       </w:r>
     </w:p>
     <w:p>
@@ -6836,13 +6050,11 @@
       </w:pPr>
       <w:r>
         <w:lastRenderedPageBreak/>
-        <w:t xml:space="preserve">Run command manage.py </w:t>
-      </w:r>
-      <w:proofErr w:type="spellStart"/>
-      <w:r>
-        <w:t>makemigrations</w:t>
-      </w:r>
-      <w:proofErr w:type="spellEnd"/>
+        <w:t>Run command manage.py makemigrations</w:t>
+      </w:r>
+      <w:r>
+        <w:t xml:space="preserve"> to initialize our database</w:t>
+      </w:r>
     </w:p>
     <w:p>
       <w:r>
@@ -6885,31 +6097,10 @@
     </w:p>
     <w:p>
       <w:r>
-        <w:t xml:space="preserve">Because we have configured settings for global </w:t>
-      </w:r>
-      <w:proofErr w:type="gramStart"/>
-      <w:r>
-        <w:t>static</w:t>
-      </w:r>
-      <w:r>
-        <w:t>(</w:t>
-      </w:r>
-      <w:proofErr w:type="spellStart"/>
-      <w:proofErr w:type="gramEnd"/>
-      <w:r>
-        <w:t>Pixelproject</w:t>
-      </w:r>
-      <w:proofErr w:type="spellEnd"/>
-      <w:r>
-        <w:t>/</w:t>
-      </w:r>
-      <w:proofErr w:type="spellStart"/>
-      <w:r>
-        <w:t>PixelProject</w:t>
-      </w:r>
-      <w:proofErr w:type="spellEnd"/>
-      <w:r>
-        <w:t>/Settings.py)</w:t>
+        <w:t>Because we have configured settings for global static</w:t>
+      </w:r>
+      <w:r>
+        <w:t>(Pixelproject/PixelProject/Settings.py)</w:t>
       </w:r>
       <w:r>
         <w:t>. We need to create a global static folder</w:t>
@@ -6964,13 +6155,8 @@
       </w:r>
     </w:p>
     <w:p>
-      <w:proofErr w:type="gramStart"/>
-      <w:r>
-        <w:t>?:</w:t>
-      </w:r>
-      <w:proofErr w:type="gramEnd"/>
-      <w:r>
-        <w:t xml:space="preserve"> (staticfiles.W004) The directory 'C:\Users\Administrator\Documents\GitHub\Image-Processing\PixelsProject\static' in the STATICFILES_DIRS setting does not exist.</w:t>
+      <w:r>
+        <w:t>?: (staticfiles.W004) The directory 'C:\Users\Administrator\Documents\GitHub\Image-Processing\PixelsProject\static' in the STATICFILES_DIRS setting does not exist.</w:t>
       </w:r>
     </w:p>
     <w:p>
@@ -7069,6 +6255,11 @@
       <w:pPr>
         <w:pStyle w:val="ListParagraph"/>
       </w:pPr>
+    </w:p>
+    <w:p>
+      <w:pPr>
+        <w:pStyle w:val="ListParagraph"/>
+      </w:pPr>
       <w:r>
         <w:t>This is the initial migrations file</w:t>
       </w:r>
@@ -7138,26 +6329,83 @@
         <w:pStyle w:val="ListParagraph"/>
       </w:pPr>
       <w:r>
-        <w:t xml:space="preserve">This is because we have already </w:t>
-      </w:r>
-      <w:proofErr w:type="gramStart"/>
-      <w:r>
-        <w:t>ran</w:t>
-      </w:r>
-      <w:proofErr w:type="gramEnd"/>
-      <w:r>
-        <w:t xml:space="preserve"> migrations to our </w:t>
-      </w:r>
-      <w:proofErr w:type="spellStart"/>
-      <w:r>
-        <w:t>db</w:t>
-      </w:r>
-      <w:proofErr w:type="spellEnd"/>
+        <w:t>This is because we have already ran migrations to our d</w:t>
+      </w:r>
+      <w:r>
+        <w:t>ata</w:t>
+      </w:r>
+      <w:r>
+        <w:t>b</w:t>
+      </w:r>
+      <w:r>
+        <w:t>ase</w:t>
+      </w:r>
       <w:r>
         <w:t xml:space="preserve"> but have not made any modifications to our model class.</w:t>
       </w:r>
     </w:p>
-    <w:p/>
+    <w:p>
+      <w:pPr>
+        <w:pStyle w:val="ListParagraph"/>
+      </w:pPr>
+    </w:p>
+    <w:p>
+      <w:pPr>
+        <w:pStyle w:val="ListParagraph"/>
+        <w:numPr>
+          <w:ilvl w:val="0"/>
+          <w:numId w:val="15"/>
+        </w:numPr>
+      </w:pPr>
+      <w:r>
+        <w:t>Run python manage.py migrate</w:t>
+      </w:r>
+      <w:r>
+        <w:t xml:space="preserve"> to apply changes to our database</w:t>
+      </w:r>
+    </w:p>
+    <w:p>
+      <w:pPr>
+        <w:ind w:left="720"/>
+      </w:pPr>
+      <w:r>
+        <w:drawing>
+          <wp:inline distT="0" distB="0" distL="0" distR="0" wp14:anchorId="25718847" wp14:editId="44B5A781">
+            <wp:extent cx="4798155" cy="2900936"/>
+            <wp:effectExtent l="0" t="0" r="2540" b="0"/>
+            <wp:docPr id="1556879192" name="Picture 1"/>
+            <wp:cNvGraphicFramePr>
+              <a:graphicFrameLocks xmlns:a="http://schemas.openxmlformats.org/drawingml/2006/main" noChangeAspect="1"/>
+            </wp:cNvGraphicFramePr>
+            <a:graphic xmlns:a="http://schemas.openxmlformats.org/drawingml/2006/main">
+              <a:graphicData uri="http://schemas.openxmlformats.org/drawingml/2006/picture">
+                <pic:pic xmlns:pic="http://schemas.openxmlformats.org/drawingml/2006/picture">
+                  <pic:nvPicPr>
+                    <pic:cNvPr id="1556879192" name=""/>
+                    <pic:cNvPicPr/>
+                  </pic:nvPicPr>
+                  <pic:blipFill>
+                    <a:blip r:embed="rId70"/>
+                    <a:stretch>
+                      <a:fillRect/>
+                    </a:stretch>
+                  </pic:blipFill>
+                  <pic:spPr>
+                    <a:xfrm>
+                      <a:off x="0" y="0"/>
+                      <a:ext cx="4809625" cy="2907871"/>
+                    </a:xfrm>
+                    <a:prstGeom prst="rect">
+                      <a:avLst/>
+                    </a:prstGeom>
+                  </pic:spPr>
+                </pic:pic>
+              </a:graphicData>
+            </a:graphic>
+          </wp:inline>
+        </w:drawing>
+      </w:r>
+    </w:p>
     <w:p/>
     <w:p/>
     <w:p>
@@ -7224,7 +6472,7 @@
                     <pic:cNvPicPr/>
                   </pic:nvPicPr>
                   <pic:blipFill>
-                    <a:blip r:embed="rId70"/>
+                    <a:blip r:embed="rId71"/>
                     <a:stretch>
                       <a:fillRect/>
                     </a:stretch>
@@ -7291,7 +6539,7 @@
                     <pic:cNvPicPr/>
                   </pic:nvPicPr>
                   <pic:blipFill>
-                    <a:blip r:embed="rId71"/>
+                    <a:blip r:embed="rId72"/>
                     <a:stretch>
                       <a:fillRect/>
                     </a:stretch>
@@ -7313,15 +6561,682 @@
       </w:r>
     </w:p>
     <w:p>
+      <w:r>
+        <w:br w:type="page"/>
+      </w:r>
+    </w:p>
+    <w:p>
       <w:pPr>
         <w:pStyle w:val="Heading1"/>
       </w:pPr>
       <w:r>
+        <w:lastRenderedPageBreak/>
         <w:t>Views Creation</w:t>
       </w:r>
     </w:p>
+    <w:p>
+      <w:r>
+        <w:tab/>
+      </w:r>
+    </w:p>
+    <w:p>
+      <w:pPr>
+        <w:pStyle w:val="Heading2"/>
+      </w:pPr>
+      <w:r>
+        <w:t>Overview</w:t>
+      </w:r>
+    </w:p>
     <w:p/>
+    <w:p>
+      <w:r>
+        <w:drawing>
+          <wp:inline distT="0" distB="0" distL="0" distR="0" wp14:anchorId="0F2D274D" wp14:editId="6C774EBF">
+            <wp:extent cx="5943600" cy="4894580"/>
+            <wp:effectExtent l="0" t="0" r="0" b="1270"/>
+            <wp:docPr id="617066700" name="Picture 1"/>
+            <wp:cNvGraphicFramePr>
+              <a:graphicFrameLocks xmlns:a="http://schemas.openxmlformats.org/drawingml/2006/main" noChangeAspect="1"/>
+            </wp:cNvGraphicFramePr>
+            <a:graphic xmlns:a="http://schemas.openxmlformats.org/drawingml/2006/main">
+              <a:graphicData uri="http://schemas.openxmlformats.org/drawingml/2006/picture">
+                <pic:pic xmlns:pic="http://schemas.openxmlformats.org/drawingml/2006/picture">
+                  <pic:nvPicPr>
+                    <pic:cNvPr id="617066700" name=""/>
+                    <pic:cNvPicPr/>
+                  </pic:nvPicPr>
+                  <pic:blipFill>
+                    <a:blip r:embed="rId73"/>
+                    <a:stretch>
+                      <a:fillRect/>
+                    </a:stretch>
+                  </pic:blipFill>
+                  <pic:spPr>
+                    <a:xfrm>
+                      <a:off x="0" y="0"/>
+                      <a:ext cx="5943600" cy="4894580"/>
+                    </a:xfrm>
+                    <a:prstGeom prst="rect">
+                      <a:avLst/>
+                    </a:prstGeom>
+                  </pic:spPr>
+                </pic:pic>
+              </a:graphicData>
+            </a:graphic>
+          </wp:inline>
+        </w:drawing>
+      </w:r>
+    </w:p>
+    <w:p>
+      <w:pPr>
+        <w:pStyle w:val="ListParagraph"/>
+        <w:numPr>
+          <w:ilvl w:val="0"/>
+          <w:numId w:val="17"/>
+        </w:numPr>
+      </w:pPr>
+      <w:r>
+        <w:t xml:space="preserve">First, we have to import necessary dependencies and the created py files (forms, models, utils) </w:t>
+      </w:r>
+    </w:p>
+    <w:p>
+      <w:pPr>
+        <w:pStyle w:val="ListParagraph"/>
+      </w:pPr>
+    </w:p>
+    <w:p>
+      <w:pPr>
+        <w:pStyle w:val="ListParagraph"/>
+      </w:pPr>
+      <w:r>
+        <w:drawing>
+          <wp:inline distT="0" distB="0" distL="0" distR="0" wp14:anchorId="5BD5384D" wp14:editId="1DDDCFAC">
+            <wp:extent cx="3553321" cy="790685"/>
+            <wp:effectExtent l="0" t="0" r="9525" b="9525"/>
+            <wp:docPr id="1668922114" name="Picture 1"/>
+            <wp:cNvGraphicFramePr>
+              <a:graphicFrameLocks xmlns:a="http://schemas.openxmlformats.org/drawingml/2006/main" noChangeAspect="1"/>
+            </wp:cNvGraphicFramePr>
+            <a:graphic xmlns:a="http://schemas.openxmlformats.org/drawingml/2006/main">
+              <a:graphicData uri="http://schemas.openxmlformats.org/drawingml/2006/picture">
+                <pic:pic xmlns:pic="http://schemas.openxmlformats.org/drawingml/2006/picture">
+                  <pic:nvPicPr>
+                    <pic:cNvPr id="1668922114" name=""/>
+                    <pic:cNvPicPr/>
+                  </pic:nvPicPr>
+                  <pic:blipFill>
+                    <a:blip r:embed="rId74"/>
+                    <a:stretch>
+                      <a:fillRect/>
+                    </a:stretch>
+                  </pic:blipFill>
+                  <pic:spPr>
+                    <a:xfrm>
+                      <a:off x="0" y="0"/>
+                      <a:ext cx="3553321" cy="790685"/>
+                    </a:xfrm>
+                    <a:prstGeom prst="rect">
+                      <a:avLst/>
+                    </a:prstGeom>
+                  </pic:spPr>
+                </pic:pic>
+              </a:graphicData>
+            </a:graphic>
+          </wp:inline>
+        </w:drawing>
+      </w:r>
+    </w:p>
+    <w:p>
+      <w:pPr>
+        <w:pStyle w:val="ListParagraph"/>
+      </w:pPr>
+    </w:p>
+    <w:p>
+      <w:pPr>
+        <w:pStyle w:val="ListParagraph"/>
+      </w:pPr>
+    </w:p>
+    <w:p>
+      <w:pPr>
+        <w:pStyle w:val="ListParagraph"/>
+      </w:pPr>
+    </w:p>
+    <w:p>
+      <w:pPr>
+        <w:pStyle w:val="ListParagraph"/>
+      </w:pPr>
+    </w:p>
+    <w:p>
+      <w:pPr>
+        <w:pStyle w:val="ListParagraph"/>
+      </w:pPr>
+    </w:p>
+    <w:p>
+      <w:pPr>
+        <w:pStyle w:val="ListParagraph"/>
+        <w:numPr>
+          <w:ilvl w:val="0"/>
+          <w:numId w:val="17"/>
+        </w:numPr>
+      </w:pPr>
+      <w:r>
+        <w:lastRenderedPageBreak/>
+        <w:t>Secondly we need functions to handle image uploads, image list, and image detail</w:t>
+      </w:r>
+    </w:p>
+    <w:p>
+      <w:pPr>
+        <w:pStyle w:val="ListParagraph"/>
+      </w:pPr>
+    </w:p>
+    <w:p>
+      <w:pPr>
+        <w:pStyle w:val="ListParagraph"/>
+        <w:rPr>
+          <w:b/>
+          <w:bCs/>
+        </w:rPr>
+      </w:pPr>
+      <w:r>
+        <w:rPr>
+          <w:b/>
+          <w:bCs/>
+        </w:rPr>
+        <w:t>Upload image function</w:t>
+      </w:r>
+    </w:p>
+    <w:p>
+      <w:pPr>
+        <w:pStyle w:val="ListParagraph"/>
+      </w:pPr>
+    </w:p>
+    <w:p>
+      <w:pPr>
+        <w:pStyle w:val="ListParagraph"/>
+      </w:pPr>
+      <w:r>
+        <w:drawing>
+          <wp:inline distT="0" distB="0" distL="0" distR="0" wp14:anchorId="7CF8A516" wp14:editId="5CDBAE3D">
+            <wp:extent cx="5943600" cy="2708275"/>
+            <wp:effectExtent l="0" t="0" r="0" b="0"/>
+            <wp:docPr id="618952422" name="Picture 1"/>
+            <wp:cNvGraphicFramePr>
+              <a:graphicFrameLocks xmlns:a="http://schemas.openxmlformats.org/drawingml/2006/main" noChangeAspect="1"/>
+            </wp:cNvGraphicFramePr>
+            <a:graphic xmlns:a="http://schemas.openxmlformats.org/drawingml/2006/main">
+              <a:graphicData uri="http://schemas.openxmlformats.org/drawingml/2006/picture">
+                <pic:pic xmlns:pic="http://schemas.openxmlformats.org/drawingml/2006/picture">
+                  <pic:nvPicPr>
+                    <pic:cNvPr id="618952422" name=""/>
+                    <pic:cNvPicPr/>
+                  </pic:nvPicPr>
+                  <pic:blipFill>
+                    <a:blip r:embed="rId75"/>
+                    <a:stretch>
+                      <a:fillRect/>
+                    </a:stretch>
+                  </pic:blipFill>
+                  <pic:spPr>
+                    <a:xfrm>
+                      <a:off x="0" y="0"/>
+                      <a:ext cx="5943600" cy="2708275"/>
+                    </a:xfrm>
+                    <a:prstGeom prst="rect">
+                      <a:avLst/>
+                    </a:prstGeom>
+                  </pic:spPr>
+                </pic:pic>
+              </a:graphicData>
+            </a:graphic>
+          </wp:inline>
+        </w:drawing>
+      </w:r>
+    </w:p>
+    <w:p>
+      <w:pPr>
+        <w:pStyle w:val="ListParagraph"/>
+      </w:pPr>
+    </w:p>
+    <w:p>
+      <w:pPr>
+        <w:pStyle w:val="ListParagraph"/>
+        <w:rPr>
+          <w:b/>
+          <w:bCs/>
+        </w:rPr>
+      </w:pPr>
+      <w:r>
+        <w:rPr>
+          <w:b/>
+          <w:bCs/>
+        </w:rPr>
+        <w:t>List image function</w:t>
+      </w:r>
+    </w:p>
+    <w:p>
+      <w:pPr>
+        <w:pStyle w:val="ListParagraph"/>
+        <w:rPr>
+          <w:b/>
+          <w:bCs/>
+        </w:rPr>
+      </w:pPr>
+    </w:p>
+    <w:p>
+      <w:pPr>
+        <w:pStyle w:val="ListParagraph"/>
+        <w:rPr>
+          <w:b/>
+          <w:bCs/>
+        </w:rPr>
+      </w:pPr>
+      <w:r>
+        <w:rPr>
+          <w:b/>
+          <w:bCs/>
+        </w:rPr>
+        <w:drawing>
+          <wp:inline distT="0" distB="0" distL="0" distR="0" wp14:anchorId="50DF753B" wp14:editId="27A1454E">
+            <wp:extent cx="5782482" cy="609685"/>
+            <wp:effectExtent l="0" t="0" r="8890" b="0"/>
+            <wp:docPr id="644967831" name="Picture 1"/>
+            <wp:cNvGraphicFramePr>
+              <a:graphicFrameLocks xmlns:a="http://schemas.openxmlformats.org/drawingml/2006/main" noChangeAspect="1"/>
+            </wp:cNvGraphicFramePr>
+            <a:graphic xmlns:a="http://schemas.openxmlformats.org/drawingml/2006/main">
+              <a:graphicData uri="http://schemas.openxmlformats.org/drawingml/2006/picture">
+                <pic:pic xmlns:pic="http://schemas.openxmlformats.org/drawingml/2006/picture">
+                  <pic:nvPicPr>
+                    <pic:cNvPr id="644967831" name=""/>
+                    <pic:cNvPicPr/>
+                  </pic:nvPicPr>
+                  <pic:blipFill>
+                    <a:blip r:embed="rId76"/>
+                    <a:stretch>
+                      <a:fillRect/>
+                    </a:stretch>
+                  </pic:blipFill>
+                  <pic:spPr>
+                    <a:xfrm>
+                      <a:off x="0" y="0"/>
+                      <a:ext cx="5782482" cy="609685"/>
+                    </a:xfrm>
+                    <a:prstGeom prst="rect">
+                      <a:avLst/>
+                    </a:prstGeom>
+                  </pic:spPr>
+                </pic:pic>
+              </a:graphicData>
+            </a:graphic>
+          </wp:inline>
+        </w:drawing>
+      </w:r>
+    </w:p>
+    <w:p>
+      <w:pPr>
+        <w:pStyle w:val="ListParagraph"/>
+        <w:rPr>
+          <w:b/>
+          <w:bCs/>
+        </w:rPr>
+      </w:pPr>
+    </w:p>
+    <w:p>
+      <w:pPr>
+        <w:pStyle w:val="ListParagraph"/>
+        <w:rPr>
+          <w:b/>
+          <w:bCs/>
+        </w:rPr>
+      </w:pPr>
+      <w:r>
+        <w:rPr>
+          <w:b/>
+          <w:bCs/>
+        </w:rPr>
+        <w:t>Image detail function</w:t>
+      </w:r>
+    </w:p>
+    <w:p>
+      <w:pPr>
+        <w:pStyle w:val="ListParagraph"/>
+        <w:rPr>
+          <w:b/>
+          <w:bCs/>
+        </w:rPr>
+      </w:pPr>
+    </w:p>
+    <w:p>
+      <w:pPr>
+        <w:pStyle w:val="ListParagraph"/>
+        <w:rPr>
+          <w:b/>
+          <w:bCs/>
+        </w:rPr>
+      </w:pPr>
+      <w:r>
+        <w:rPr>
+          <w:b/>
+          <w:bCs/>
+        </w:rPr>
+        <w:drawing>
+          <wp:inline distT="0" distB="0" distL="0" distR="0" wp14:anchorId="3E00FEBF" wp14:editId="26AEDF39">
+            <wp:extent cx="5943600" cy="577215"/>
+            <wp:effectExtent l="0" t="0" r="0" b="0"/>
+            <wp:docPr id="1215973114" name="Picture 1"/>
+            <wp:cNvGraphicFramePr>
+              <a:graphicFrameLocks xmlns:a="http://schemas.openxmlformats.org/drawingml/2006/main" noChangeAspect="1"/>
+            </wp:cNvGraphicFramePr>
+            <a:graphic xmlns:a="http://schemas.openxmlformats.org/drawingml/2006/main">
+              <a:graphicData uri="http://schemas.openxmlformats.org/drawingml/2006/picture">
+                <pic:pic xmlns:pic="http://schemas.openxmlformats.org/drawingml/2006/picture">
+                  <pic:nvPicPr>
+                    <pic:cNvPr id="1215973114" name=""/>
+                    <pic:cNvPicPr/>
+                  </pic:nvPicPr>
+                  <pic:blipFill>
+                    <a:blip r:embed="rId77"/>
+                    <a:stretch>
+                      <a:fillRect/>
+                    </a:stretch>
+                  </pic:blipFill>
+                  <pic:spPr>
+                    <a:xfrm>
+                      <a:off x="0" y="0"/>
+                      <a:ext cx="5943600" cy="577215"/>
+                    </a:xfrm>
+                    <a:prstGeom prst="rect">
+                      <a:avLst/>
+                    </a:prstGeom>
+                  </pic:spPr>
+                </pic:pic>
+              </a:graphicData>
+            </a:graphic>
+          </wp:inline>
+        </w:drawing>
+      </w:r>
+    </w:p>
+    <w:p>
+      <w:pPr>
+        <w:rPr>
+          <w:b/>
+          <w:bCs/>
+        </w:rPr>
+      </w:pPr>
+      <w:r>
+        <w:rPr>
+          <w:b/>
+          <w:bCs/>
+        </w:rPr>
+        <w:br w:type="page"/>
+      </w:r>
+    </w:p>
+    <w:p>
+      <w:pPr>
+        <w:pStyle w:val="Heading1"/>
+      </w:pPr>
+      <w:r>
+        <w:lastRenderedPageBreak/>
+        <w:t>URLS creation(app)</w:t>
+      </w:r>
+    </w:p>
     <w:p/>
+    <w:p>
+      <w:pPr>
+        <w:pStyle w:val="Heading2"/>
+      </w:pPr>
+      <w:r>
+        <w:t>Overview</w:t>
+      </w:r>
+    </w:p>
+    <w:p/>
+    <w:p>
+      <w:r>
+        <w:drawing>
+          <wp:inline distT="0" distB="0" distL="0" distR="0" wp14:anchorId="06005E6D" wp14:editId="57333C42">
+            <wp:extent cx="5801535" cy="2143424"/>
+            <wp:effectExtent l="0" t="0" r="8890" b="9525"/>
+            <wp:docPr id="23344779" name="Picture 1"/>
+            <wp:cNvGraphicFramePr>
+              <a:graphicFrameLocks xmlns:a="http://schemas.openxmlformats.org/drawingml/2006/main" noChangeAspect="1"/>
+            </wp:cNvGraphicFramePr>
+            <a:graphic xmlns:a="http://schemas.openxmlformats.org/drawingml/2006/main">
+              <a:graphicData uri="http://schemas.openxmlformats.org/drawingml/2006/picture">
+                <pic:pic xmlns:pic="http://schemas.openxmlformats.org/drawingml/2006/picture">
+                  <pic:nvPicPr>
+                    <pic:cNvPr id="23344779" name=""/>
+                    <pic:cNvPicPr/>
+                  </pic:nvPicPr>
+                  <pic:blipFill>
+                    <a:blip r:embed="rId78"/>
+                    <a:stretch>
+                      <a:fillRect/>
+                    </a:stretch>
+                  </pic:blipFill>
+                  <pic:spPr>
+                    <a:xfrm>
+                      <a:off x="0" y="0"/>
+                      <a:ext cx="5801535" cy="2143424"/>
+                    </a:xfrm>
+                    <a:prstGeom prst="rect">
+                      <a:avLst/>
+                    </a:prstGeom>
+                  </pic:spPr>
+                </pic:pic>
+              </a:graphicData>
+            </a:graphic>
+          </wp:inline>
+        </w:drawing>
+      </w:r>
+    </w:p>
+    <w:p>
+      <w:pPr>
+        <w:pStyle w:val="ListParagraph"/>
+        <w:numPr>
+          <w:ilvl w:val="0"/>
+          <w:numId w:val="18"/>
+        </w:numPr>
+      </w:pPr>
+      <w:r>
+        <w:t>Firstly, let’s import the necessary dependencies and views</w:t>
+      </w:r>
+    </w:p>
+    <w:p>
+      <w:pPr>
+        <w:pStyle w:val="ListParagraph"/>
+      </w:pPr>
+    </w:p>
+    <w:p>
+      <w:pPr>
+        <w:pStyle w:val="ListParagraph"/>
+      </w:pPr>
+      <w:r>
+        <w:t xml:space="preserve"> </w:t>
+      </w:r>
+      <w:r>
+        <w:drawing>
+          <wp:inline distT="0" distB="0" distL="0" distR="0" wp14:anchorId="16B58A2F" wp14:editId="4D82EEA3">
+            <wp:extent cx="2610214" cy="438211"/>
+            <wp:effectExtent l="0" t="0" r="0" b="0"/>
+            <wp:docPr id="1991883480" name="Picture 1"/>
+            <wp:cNvGraphicFramePr>
+              <a:graphicFrameLocks xmlns:a="http://schemas.openxmlformats.org/drawingml/2006/main" noChangeAspect="1"/>
+            </wp:cNvGraphicFramePr>
+            <a:graphic xmlns:a="http://schemas.openxmlformats.org/drawingml/2006/main">
+              <a:graphicData uri="http://schemas.openxmlformats.org/drawingml/2006/picture">
+                <pic:pic xmlns:pic="http://schemas.openxmlformats.org/drawingml/2006/picture">
+                  <pic:nvPicPr>
+                    <pic:cNvPr id="1991883480" name=""/>
+                    <pic:cNvPicPr/>
+                  </pic:nvPicPr>
+                  <pic:blipFill>
+                    <a:blip r:embed="rId79"/>
+                    <a:stretch>
+                      <a:fillRect/>
+                    </a:stretch>
+                  </pic:blipFill>
+                  <pic:spPr>
+                    <a:xfrm>
+                      <a:off x="0" y="0"/>
+                      <a:ext cx="2610214" cy="438211"/>
+                    </a:xfrm>
+                    <a:prstGeom prst="rect">
+                      <a:avLst/>
+                    </a:prstGeom>
+                  </pic:spPr>
+                </pic:pic>
+              </a:graphicData>
+            </a:graphic>
+          </wp:inline>
+        </w:drawing>
+      </w:r>
+    </w:p>
+    <w:p>
+      <w:pPr>
+        <w:pStyle w:val="ListParagraph"/>
+      </w:pPr>
+    </w:p>
+    <w:p>
+      <w:pPr>
+        <w:pStyle w:val="ListParagraph"/>
+        <w:numPr>
+          <w:ilvl w:val="0"/>
+          <w:numId w:val="18"/>
+        </w:numPr>
+      </w:pPr>
+      <w:r>
+        <w:t xml:space="preserve">Define app_namespace so that app urls are not added to global namespace. If app_name = ‘yourappname’ is not </w:t>
+      </w:r>
+      <w:r>
+        <w:t>defined it will lead to url conflicts at a later stage. [ ]</w:t>
+      </w:r>
+    </w:p>
+    <w:p>
+      <w:pPr>
+        <w:pStyle w:val="ListParagraph"/>
+      </w:pPr>
+    </w:p>
+    <w:p>
+      <w:pPr>
+        <w:pStyle w:val="ListParagraph"/>
+      </w:pPr>
+      <w:r>
+        <w:t xml:space="preserve"> </w:t>
+      </w:r>
+      <w:r>
+        <w:drawing>
+          <wp:inline distT="0" distB="0" distL="0" distR="0" wp14:anchorId="7538C1EF" wp14:editId="1D74F6A5">
+            <wp:extent cx="1943371" cy="190527"/>
+            <wp:effectExtent l="0" t="0" r="0" b="0"/>
+            <wp:docPr id="1811042627" name="Picture 1"/>
+            <wp:cNvGraphicFramePr>
+              <a:graphicFrameLocks xmlns:a="http://schemas.openxmlformats.org/drawingml/2006/main" noChangeAspect="1"/>
+            </wp:cNvGraphicFramePr>
+            <a:graphic xmlns:a="http://schemas.openxmlformats.org/drawingml/2006/main">
+              <a:graphicData uri="http://schemas.openxmlformats.org/drawingml/2006/picture">
+                <pic:pic xmlns:pic="http://schemas.openxmlformats.org/drawingml/2006/picture">
+                  <pic:nvPicPr>
+                    <pic:cNvPr id="1811042627" name=""/>
+                    <pic:cNvPicPr/>
+                  </pic:nvPicPr>
+                  <pic:blipFill>
+                    <a:blip r:embed="rId80"/>
+                    <a:stretch>
+                      <a:fillRect/>
+                    </a:stretch>
+                  </pic:blipFill>
+                  <pic:spPr>
+                    <a:xfrm>
+                      <a:off x="0" y="0"/>
+                      <a:ext cx="1943371" cy="190527"/>
+                    </a:xfrm>
+                    <a:prstGeom prst="rect">
+                      <a:avLst/>
+                    </a:prstGeom>
+                  </pic:spPr>
+                </pic:pic>
+              </a:graphicData>
+            </a:graphic>
+          </wp:inline>
+        </w:drawing>
+      </w:r>
+    </w:p>
+    <w:p>
+      <w:pPr>
+        <w:pStyle w:val="ListParagraph"/>
+      </w:pPr>
+    </w:p>
+    <w:p>
+      <w:pPr>
+        <w:pStyle w:val="ListParagraph"/>
+        <w:numPr>
+          <w:ilvl w:val="0"/>
+          <w:numId w:val="18"/>
+        </w:numPr>
+      </w:pPr>
+      <w:r>
+        <w:t>Then we define urls patterns to route the functions that we created in our views</w:t>
+      </w:r>
+    </w:p>
+    <w:p>
+      <w:pPr>
+        <w:pStyle w:val="ListParagraph"/>
+      </w:pPr>
+    </w:p>
+    <w:p>
+      <w:pPr>
+        <w:pStyle w:val="ListParagraph"/>
+      </w:pPr>
+      <w:r>
+        <w:drawing>
+          <wp:inline distT="0" distB="0" distL="0" distR="0" wp14:anchorId="44366C66" wp14:editId="76E95FDD">
+            <wp:extent cx="5591955" cy="981212"/>
+            <wp:effectExtent l="0" t="0" r="0" b="9525"/>
+            <wp:docPr id="2126542087" name="Picture 1"/>
+            <wp:cNvGraphicFramePr>
+              <a:graphicFrameLocks xmlns:a="http://schemas.openxmlformats.org/drawingml/2006/main" noChangeAspect="1"/>
+            </wp:cNvGraphicFramePr>
+            <a:graphic xmlns:a="http://schemas.openxmlformats.org/drawingml/2006/main">
+              <a:graphicData uri="http://schemas.openxmlformats.org/drawingml/2006/picture">
+                <pic:pic xmlns:pic="http://schemas.openxmlformats.org/drawingml/2006/picture">
+                  <pic:nvPicPr>
+                    <pic:cNvPr id="2126542087" name=""/>
+                    <pic:cNvPicPr/>
+                  </pic:nvPicPr>
+                  <pic:blipFill>
+                    <a:blip r:embed="rId81"/>
+                    <a:stretch>
+                      <a:fillRect/>
+                    </a:stretch>
+                  </pic:blipFill>
+                  <pic:spPr>
+                    <a:xfrm>
+                      <a:off x="0" y="0"/>
+                      <a:ext cx="5591955" cy="981212"/>
+                    </a:xfrm>
+                    <a:prstGeom prst="rect">
+                      <a:avLst/>
+                    </a:prstGeom>
+                  </pic:spPr>
+                </pic:pic>
+              </a:graphicData>
+            </a:graphic>
+          </wp:inline>
+        </w:drawing>
+      </w:r>
+      <w:r>
+        <w:t xml:space="preserve"> </w:t>
+      </w:r>
+    </w:p>
+    <w:p>
+      <w:pPr>
+        <w:pStyle w:val="ListParagraph"/>
+        <w:numPr>
+          <w:ilvl w:val="0"/>
+          <w:numId w:val="18"/>
+        </w:numPr>
+      </w:pPr>
+    </w:p>
     <w:p>
       <w:pPr>
         <w:pStyle w:val="Heading1"/>
@@ -7460,18 +7375,10 @@
     </w:p>
     <w:p>
       <w:r>
-        <w:t xml:space="preserve">Serving files uploaded by </w:t>
-      </w:r>
-      <w:proofErr w:type="gramStart"/>
-      <w:r>
-        <w:t>user</w:t>
-      </w:r>
-      <w:r>
-        <w:t>[</w:t>
-      </w:r>
-      <w:proofErr w:type="gramEnd"/>
-      <w:r>
-        <w:t>]</w:t>
+        <w:t>Serving files uploaded by user</w:t>
+      </w:r>
+      <w:r>
+        <w:t>[]</w:t>
       </w:r>
     </w:p>
     <w:p>
@@ -7525,15 +7432,7 @@
     <w:p/>
     <w:p>
       <w:r>
-        <w:t xml:space="preserve">Since we only have a few tests. We will be using the default test.py file created upon project initiation. </w:t>
-      </w:r>
-      <w:proofErr w:type="gramStart"/>
-      <w:r>
-        <w:t>However</w:t>
-      </w:r>
-      <w:proofErr w:type="gramEnd"/>
-      <w:r>
-        <w:t xml:space="preserve"> for larger web applications, you will have to use a test package []</w:t>
+        <w:t>Since we only have a few tests. We will be using the default test.py file created upon project initiation. However for larger web applications, you will have to use a test package []</w:t>
       </w:r>
     </w:p>
     <w:p/>
@@ -7648,7 +7547,7 @@
           <w:rFonts w:ascii="Gill Sans MT" w:hAnsi="Gill Sans MT"/>
         </w:rPr>
       </w:pPr>
-      <w:hyperlink r:id="rId72" w:history="1">
+      <w:hyperlink r:id="rId82" w:history="1">
         <w:r>
           <w:rPr>
             <w:rStyle w:val="Hyperlink"/>
@@ -7668,30 +7567,16 @@
         <w:rPr>
           <w:rFonts w:ascii="Gill Sans MT" w:hAnsi="Gill Sans MT"/>
         </w:rPr>
-        <w:t xml:space="preserve">[2] Installing </w:t>
-      </w:r>
-      <w:proofErr w:type="spellStart"/>
-      <w:r>
-        <w:rPr>
-          <w:rFonts w:ascii="Gill Sans MT" w:hAnsi="Gill Sans MT"/>
-        </w:rPr>
-        <w:t>Github</w:t>
-      </w:r>
-      <w:proofErr w:type="spellEnd"/>
-      <w:r>
-        <w:rPr>
-          <w:rFonts w:ascii="Gill Sans MT" w:hAnsi="Gill Sans MT"/>
-        </w:rPr>
-        <w:t xml:space="preserve"> Desktop</w:t>
-      </w:r>
-    </w:p>
-    <w:p>
-      <w:pPr>
-        <w:rPr>
-          <w:rFonts w:ascii="Gill Sans MT" w:hAnsi="Gill Sans MT"/>
-        </w:rPr>
-      </w:pPr>
-      <w:hyperlink r:id="rId73" w:history="1">
+        <w:t>[2] Installing Github Desktop</w:t>
+      </w:r>
+    </w:p>
+    <w:p>
+      <w:pPr>
+        <w:rPr>
+          <w:rFonts w:ascii="Gill Sans MT" w:hAnsi="Gill Sans MT"/>
+        </w:rPr>
+      </w:pPr>
+      <w:hyperlink r:id="rId83" w:history="1">
         <w:r>
           <w:rPr>
             <w:rStyle w:val="Hyperlink"/>
@@ -7711,30 +7596,16 @@
         <w:rPr>
           <w:rFonts w:ascii="Gill Sans MT" w:hAnsi="Gill Sans MT"/>
         </w:rPr>
-        <w:t xml:space="preserve">[3] Creating a repository using </w:t>
-      </w:r>
-      <w:proofErr w:type="spellStart"/>
-      <w:r>
-        <w:rPr>
-          <w:rFonts w:ascii="Gill Sans MT" w:hAnsi="Gill Sans MT"/>
-        </w:rPr>
-        <w:t>Github</w:t>
-      </w:r>
-      <w:proofErr w:type="spellEnd"/>
-      <w:r>
-        <w:rPr>
-          <w:rFonts w:ascii="Gill Sans MT" w:hAnsi="Gill Sans MT"/>
-        </w:rPr>
-        <w:t xml:space="preserve"> Desktop</w:t>
-      </w:r>
-    </w:p>
-    <w:p>
-      <w:pPr>
-        <w:rPr>
-          <w:rFonts w:ascii="Gill Sans MT" w:hAnsi="Gill Sans MT"/>
-        </w:rPr>
-      </w:pPr>
-      <w:hyperlink r:id="rId74" w:history="1">
+        <w:t>[3] Creating a repository using Github Desktop</w:t>
+      </w:r>
+    </w:p>
+    <w:p>
+      <w:pPr>
+        <w:rPr>
+          <w:rFonts w:ascii="Gill Sans MT" w:hAnsi="Gill Sans MT"/>
+        </w:rPr>
+      </w:pPr>
+      <w:hyperlink r:id="rId84" w:history="1">
         <w:r>
           <w:rPr>
             <w:rStyle w:val="Hyperlink"/>
@@ -7763,7 +7634,7 @@
           <w:rFonts w:ascii="Gill Sans MT" w:hAnsi="Gill Sans MT"/>
         </w:rPr>
       </w:pPr>
-      <w:hyperlink r:id="rId75" w:history="1">
+      <w:hyperlink r:id="rId85" w:history="1">
         <w:r>
           <w:rPr>
             <w:rStyle w:val="Hyperlink"/>
@@ -7792,7 +7663,7 @@
           <w:rFonts w:ascii="Gill Sans MT" w:hAnsi="Gill Sans MT"/>
         </w:rPr>
       </w:pPr>
-      <w:hyperlink r:id="rId76" w:history="1">
+      <w:hyperlink r:id="rId86" w:history="1">
         <w:r>
           <w:rPr>
             <w:rStyle w:val="Hyperlink"/>
@@ -7842,7 +7713,7 @@
           <w:rFonts w:ascii="Gill Sans MT" w:hAnsi="Gill Sans MT"/>
         </w:rPr>
       </w:pPr>
-      <w:hyperlink r:id="rId77" w:history="1">
+      <w:hyperlink r:id="rId87" w:history="1">
         <w:r>
           <w:rPr>
             <w:rStyle w:val="Hyperlink"/>
@@ -7870,7 +7741,7 @@
         </w:rPr>
         <w:br/>
       </w:r>
-      <w:hyperlink r:id="rId78" w:history="1">
+      <w:hyperlink r:id="rId88" w:history="1">
         <w:r>
           <w:rPr>
             <w:rStyle w:val="Hyperlink"/>
@@ -7890,29 +7761,24 @@
         <w:rPr>
           <w:rFonts w:ascii="Gill Sans MT" w:hAnsi="Gill Sans MT"/>
         </w:rPr>
-        <w:t xml:space="preserve">[] Create Database through </w:t>
-      </w:r>
-      <w:proofErr w:type="spellStart"/>
-      <w:r>
-        <w:rPr>
-          <w:rFonts w:ascii="Gill Sans MT" w:hAnsi="Gill Sans MT"/>
-        </w:rPr>
-        <w:t>pgAdmin</w:t>
-      </w:r>
-      <w:proofErr w:type="spellEnd"/>
-    </w:p>
-    <w:p>
-      <w:pPr>
-        <w:rPr>
-          <w:rFonts w:ascii="Gill Sans MT" w:hAnsi="Gill Sans MT"/>
-        </w:rPr>
-      </w:pPr>
-      <w:r>
-        <w:rPr>
-          <w:rFonts w:ascii="Gill Sans MT" w:hAnsi="Gill Sans MT"/>
-        </w:rPr>
-        <w:t>https://www.pgadmin.org/docs/pgadmin4/8.14/database_dialog.html</w:t>
-      </w:r>
+        <w:t>[] Create Database through pgAdmin</w:t>
+      </w:r>
+    </w:p>
+    <w:p>
+      <w:pPr>
+        <w:rPr>
+          <w:rFonts w:ascii="Gill Sans MT" w:hAnsi="Gill Sans MT"/>
+        </w:rPr>
+      </w:pPr>
+      <w:hyperlink r:id="rId89" w:history="1">
+        <w:r>
+          <w:rPr>
+            <w:rStyle w:val="Hyperlink"/>
+            <w:rFonts w:ascii="Gill Sans MT" w:hAnsi="Gill Sans MT"/>
+          </w:rPr>
+          <w:t>https://www.pgadmin.org/docs/pgadmin4/8.14/database_dialog.html</w:t>
+        </w:r>
+      </w:hyperlink>
     </w:p>
     <w:p>
       <w:pPr>
@@ -7925,6 +7791,32 @@
           <w:rFonts w:ascii="Gill Sans MT" w:hAnsi="Gill Sans MT"/>
         </w:rPr>
         <w:lastRenderedPageBreak/>
+        <w:t>[] How to deliver images (Django Forum)</w:t>
+      </w:r>
+    </w:p>
+    <w:p>
+      <w:pPr>
+        <w:rPr>
+          <w:rFonts w:ascii="Gill Sans MT" w:hAnsi="Gill Sans MT"/>
+        </w:rPr>
+      </w:pPr>
+      <w:r>
+        <w:rPr>
+          <w:rFonts w:ascii="Gill Sans MT" w:hAnsi="Gill Sans MT"/>
+        </w:rPr>
+        <w:t>https://forum.djangoproject.com/t/whats-the-best-way-to-deliver-images/27525</w:t>
+      </w:r>
+    </w:p>
+    <w:p>
+      <w:pPr>
+        <w:rPr>
+          <w:rFonts w:ascii="Gill Sans MT" w:hAnsi="Gill Sans MT"/>
+        </w:rPr>
+      </w:pPr>
+      <w:r>
+        <w:rPr>
+          <w:rFonts w:ascii="Gill Sans MT" w:hAnsi="Gill Sans MT"/>
+        </w:rPr>
         <w:t>[] Writing and Running Tests in Django</w:t>
       </w:r>
     </w:p>
@@ -7934,7 +7826,7 @@
           <w:rFonts w:ascii="Gill Sans MT" w:hAnsi="Gill Sans MT"/>
         </w:rPr>
       </w:pPr>
-      <w:hyperlink r:id="rId79" w:history="1">
+      <w:hyperlink r:id="rId90" w:history="1">
         <w:r>
           <w:rPr>
             <w:rStyle w:val="Hyperlink"/>
@@ -7963,46 +7855,53 @@
           <w:rFonts w:ascii="Gill Sans MT" w:hAnsi="Gill Sans MT"/>
         </w:rPr>
       </w:pPr>
-      <w:r>
-        <w:rPr>
-          <w:rFonts w:ascii="Gill Sans MT" w:hAnsi="Gill Sans MT"/>
-        </w:rPr>
-        <w:t>https://www.geeksforgeeks.org/python-pillow-colors-on-an-image/</w:t>
-      </w:r>
-    </w:p>
-    <w:p>
-      <w:pPr>
-        <w:rPr>
-          <w:rFonts w:ascii="Gill Sans MT" w:hAnsi="Gill Sans MT"/>
-        </w:rPr>
-      </w:pPr>
-      <w:proofErr w:type="gramStart"/>
-      <w:r>
-        <w:rPr>
-          <w:rFonts w:ascii="Gill Sans MT" w:hAnsi="Gill Sans MT"/>
-        </w:rPr>
-        <w:t>[ ]</w:t>
-      </w:r>
-      <w:proofErr w:type="gramEnd"/>
-      <w:r>
-        <w:rPr>
-          <w:rFonts w:ascii="Gill Sans MT" w:hAnsi="Gill Sans MT"/>
-        </w:rPr>
-        <w:t xml:space="preserve"> How to create a </w:t>
-      </w:r>
-      <w:proofErr w:type="spellStart"/>
-      <w:r>
-        <w:rPr>
-          <w:rFonts w:ascii="Gill Sans MT" w:hAnsi="Gill Sans MT"/>
-        </w:rPr>
-        <w:t>conda</w:t>
-      </w:r>
-      <w:proofErr w:type="spellEnd"/>
-      <w:r>
-        <w:rPr>
-          <w:rFonts w:ascii="Gill Sans MT" w:hAnsi="Gill Sans MT"/>
-        </w:rPr>
-        <w:t xml:space="preserve"> virtual environment </w:t>
+      <w:hyperlink r:id="rId91" w:history="1">
+        <w:r>
+          <w:rPr>
+            <w:rStyle w:val="Hyperlink"/>
+            <w:rFonts w:ascii="Gill Sans MT" w:hAnsi="Gill Sans MT"/>
+          </w:rPr>
+          <w:t>https://www.geeksforgeeks.org/python-pillow-colors-on-an-image/</w:t>
+        </w:r>
+      </w:hyperlink>
+    </w:p>
+    <w:p>
+      <w:pPr>
+        <w:rPr>
+          <w:rFonts w:ascii="Gill Sans MT" w:hAnsi="Gill Sans MT"/>
+        </w:rPr>
+      </w:pPr>
+      <w:r>
+        <w:rPr>
+          <w:rFonts w:ascii="Gill Sans MT" w:hAnsi="Gill Sans MT"/>
+        </w:rPr>
+        <w:t>[] Why declare app_name in app URLs</w:t>
+      </w:r>
+    </w:p>
+    <w:p>
+      <w:pPr>
+        <w:rPr>
+          <w:rFonts w:ascii="Gill Sans MT" w:hAnsi="Gill Sans MT"/>
+        </w:rPr>
+      </w:pPr>
+      <w:r>
+        <w:rPr>
+          <w:rFonts w:ascii="Gill Sans MT" w:hAnsi="Gill Sans MT"/>
+        </w:rPr>
+        <w:t>https://stackoverflow.com/questions/61254816/what-is-the-purpose-of-app-name-in-urls-py-in-django</w:t>
+      </w:r>
+    </w:p>
+    <w:p>
+      <w:pPr>
+        <w:rPr>
+          <w:rFonts w:ascii="Gill Sans MT" w:hAnsi="Gill Sans MT"/>
+        </w:rPr>
+      </w:pPr>
+      <w:r>
+        <w:rPr>
+          <w:rFonts w:ascii="Gill Sans MT" w:hAnsi="Gill Sans MT"/>
+        </w:rPr>
+        <w:t xml:space="preserve">[ ] How to create a conda virtual environment </w:t>
       </w:r>
       <w:r>
         <w:rPr>
@@ -8030,47 +7929,11 @@
           <w:rFonts w:ascii="Gill Sans MT" w:hAnsi="Gill Sans MT"/>
         </w:rPr>
       </w:pPr>
-      <w:proofErr w:type="gramStart"/>
-      <w:r>
-        <w:rPr>
-          <w:rFonts w:ascii="Gill Sans MT" w:hAnsi="Gill Sans MT"/>
-        </w:rPr>
-        <w:t>[ ]</w:t>
-      </w:r>
-      <w:proofErr w:type="gramEnd"/>
-      <w:r>
-        <w:rPr>
-          <w:rFonts w:ascii="Gill Sans MT" w:hAnsi="Gill Sans MT"/>
-        </w:rPr>
-        <w:t xml:space="preserve"> Create Static folder and Media Folder (static is responsible for housing </w:t>
-      </w:r>
-      <w:proofErr w:type="spellStart"/>
-      <w:r>
-        <w:rPr>
-          <w:rFonts w:ascii="Gill Sans MT" w:hAnsi="Gill Sans MT"/>
-        </w:rPr>
-        <w:t>css</w:t>
-      </w:r>
-      <w:proofErr w:type="spellEnd"/>
-      <w:r>
-        <w:rPr>
-          <w:rFonts w:ascii="Gill Sans MT" w:hAnsi="Gill Sans MT"/>
-        </w:rPr>
-        <w:t xml:space="preserve">, </w:t>
-      </w:r>
-      <w:proofErr w:type="spellStart"/>
-      <w:r>
-        <w:rPr>
-          <w:rFonts w:ascii="Gill Sans MT" w:hAnsi="Gill Sans MT"/>
-        </w:rPr>
-        <w:t>js</w:t>
-      </w:r>
-      <w:proofErr w:type="spellEnd"/>
-      <w:r>
-        <w:rPr>
-          <w:rFonts w:ascii="Gill Sans MT" w:hAnsi="Gill Sans MT"/>
-        </w:rPr>
-        <w:t>, html and images). Media folder is responsible for housing media uploaded by the user</w:t>
+      <w:r>
+        <w:rPr>
+          <w:rFonts w:ascii="Gill Sans MT" w:hAnsi="Gill Sans MT"/>
+        </w:rPr>
+        <w:t>[ ] Create Static folder and Media Folder (static is responsible for housing css, js, html and images). Media folder is responsible for housing media uploaded by the user</w:t>
       </w:r>
     </w:p>
     <w:p>
@@ -8098,7 +7961,6 @@
         </w:rPr>
         <w:t xml:space="preserve">[ </w:t>
       </w:r>
-      <w:proofErr w:type="gramStart"/>
       <w:r>
         <w:rPr>
           <w:rFonts w:ascii="Gill Sans MT" w:hAnsi="Gill Sans MT"/>
@@ -8111,7 +7973,6 @@
         </w:rPr>
         <w:t xml:space="preserve"> ]</w:t>
       </w:r>
-      <w:proofErr w:type="gramEnd"/>
       <w:r>
         <w:rPr>
           <w:rFonts w:ascii="Gill Sans MT" w:hAnsi="Gill Sans MT"/>
@@ -8133,7 +7994,7 @@
         </w:rPr>
         <w:t xml:space="preserve"> </w:t>
       </w:r>
-      <w:hyperlink r:id="rId80" w:history="1">
+      <w:hyperlink r:id="rId92" w:history="1">
         <w:r>
           <w:rPr>
             <w:rStyle w:val="Hyperlink"/>
@@ -8149,19 +8010,11 @@
           <w:rFonts w:ascii="Gill Sans MT" w:hAnsi="Gill Sans MT"/>
         </w:rPr>
       </w:pPr>
-      <w:proofErr w:type="gramStart"/>
-      <w:r>
-        <w:rPr>
-          <w:rFonts w:ascii="Gill Sans MT" w:hAnsi="Gill Sans MT"/>
-        </w:rPr>
-        <w:t>[ ]</w:t>
-      </w:r>
-      <w:proofErr w:type="gramEnd"/>
-      <w:r>
-        <w:rPr>
-          <w:rFonts w:ascii="Gill Sans MT" w:hAnsi="Gill Sans MT"/>
-        </w:rPr>
-        <w:t xml:space="preserve"> Image Upload Form</w:t>
+      <w:r>
+        <w:rPr>
+          <w:rFonts w:ascii="Gill Sans MT" w:hAnsi="Gill Sans MT"/>
+        </w:rPr>
+        <w:t>[ ] Image Upload Form</w:t>
       </w:r>
     </w:p>
     <w:p>
@@ -8183,28 +8036,20 @@
           <w:rFonts w:ascii="Gill Sans MT" w:hAnsi="Gill Sans MT"/>
         </w:rPr>
       </w:pPr>
-      <w:proofErr w:type="gramStart"/>
-      <w:r>
-        <w:rPr>
-          <w:rFonts w:ascii="Gill Sans MT" w:hAnsi="Gill Sans MT"/>
-        </w:rPr>
-        <w:t>[  ]</w:t>
-      </w:r>
-      <w:proofErr w:type="gramEnd"/>
-      <w:r>
-        <w:rPr>
-          <w:rFonts w:ascii="Gill Sans MT" w:hAnsi="Gill Sans MT"/>
-        </w:rPr>
-        <w:t xml:space="preserve">  Bind Uploaded files to form </w:t>
-      </w:r>
-    </w:p>
-    <w:p>
-      <w:pPr>
-        <w:rPr>
-          <w:rFonts w:ascii="Gill Sans MT" w:hAnsi="Gill Sans MT"/>
-        </w:rPr>
-      </w:pPr>
-      <w:hyperlink r:id="rId81" w:anchor="binding-uploaded-files" w:history="1">
+      <w:r>
+        <w:rPr>
+          <w:rFonts w:ascii="Gill Sans MT" w:hAnsi="Gill Sans MT"/>
+        </w:rPr>
+        <w:t xml:space="preserve">[  ]  Bind Uploaded files to form </w:t>
+      </w:r>
+    </w:p>
+    <w:p>
+      <w:pPr>
+        <w:rPr>
+          <w:rFonts w:ascii="Gill Sans MT" w:hAnsi="Gill Sans MT"/>
+        </w:rPr>
+      </w:pPr>
+      <w:hyperlink r:id="rId93" w:anchor="binding-uploaded-files" w:history="1">
         <w:r>
           <w:rPr>
             <w:rStyle w:val="Hyperlink"/>
@@ -8220,19 +8065,11 @@
           <w:rFonts w:ascii="Gill Sans MT" w:hAnsi="Gill Sans MT"/>
         </w:rPr>
       </w:pPr>
-      <w:proofErr w:type="gramStart"/>
-      <w:r>
-        <w:rPr>
-          <w:rFonts w:ascii="Gill Sans MT" w:hAnsi="Gill Sans MT"/>
-        </w:rPr>
-        <w:t>[ ]</w:t>
-      </w:r>
-      <w:proofErr w:type="gramEnd"/>
-      <w:r>
-        <w:rPr>
-          <w:rFonts w:ascii="Gill Sans MT" w:hAnsi="Gill Sans MT"/>
-        </w:rPr>
-        <w:t xml:space="preserve"> Pillow (needed for Image Field usage) </w:t>
+      <w:r>
+        <w:rPr>
+          <w:rFonts w:ascii="Gill Sans MT" w:hAnsi="Gill Sans MT"/>
+        </w:rPr>
+        <w:t xml:space="preserve">[ ] Pillow (needed for Image Field usage) </w:t>
       </w:r>
     </w:p>
     <w:p>
@@ -8242,7 +8079,7 @@
           <w:rFonts w:ascii="Gill Sans MT" w:hAnsi="Gill Sans MT"/>
         </w:rPr>
       </w:pPr>
-      <w:hyperlink r:id="rId82" w:history="1">
+      <w:hyperlink r:id="rId94" w:history="1">
         <w:r>
           <w:rPr>
             <w:rStyle w:val="Hyperlink"/>
@@ -8290,7 +8127,7 @@
       </w:r>
     </w:p>
     <w:sectPr>
-      <w:footerReference w:type="default" r:id="rId83"/>
+      <w:footerReference w:type="default" r:id="rId95"/>
       <w:pgSz w:w="12240" w:h="15840"/>
       <w:pgMar w:top="1440" w:right="1440" w:bottom="1440" w:left="1440" w:header="720" w:footer="720" w:gutter="0"/>
       <w:cols w:space="720"/>
@@ -9775,9 +9612,187 @@
     </w:lvl>
   </w:abstractNum>
   <w:abstractNum w:abstractNumId="15" w15:restartNumberingAfterBreak="0">
+    <w:nsid w:val="76027632"/>
+    <w:multiLevelType w:val="hybridMultilevel"/>
+    <w:tmpl w:val="C980E2F2"/>
+    <w:lvl w:ilvl="0" w:tplc="0409000F">
+      <w:start w:val="1"/>
+      <w:numFmt w:val="decimal"/>
+      <w:lvlText w:val="%1."/>
+      <w:lvlJc w:val="left"/>
+      <w:pPr>
+        <w:ind w:left="720" w:hanging="360"/>
+      </w:pPr>
+      <w:rPr>
+        <w:rFonts w:hint="default"/>
+      </w:rPr>
+    </w:lvl>
+    <w:lvl w:ilvl="1" w:tplc="04090019" w:tentative="1">
+      <w:start w:val="1"/>
+      <w:numFmt w:val="lowerLetter"/>
+      <w:lvlText w:val="%2."/>
+      <w:lvlJc w:val="left"/>
+      <w:pPr>
+        <w:ind w:left="1440" w:hanging="360"/>
+      </w:pPr>
+    </w:lvl>
+    <w:lvl w:ilvl="2" w:tplc="0409001B" w:tentative="1">
+      <w:start w:val="1"/>
+      <w:numFmt w:val="lowerRoman"/>
+      <w:lvlText w:val="%3."/>
+      <w:lvlJc w:val="right"/>
+      <w:pPr>
+        <w:ind w:left="2160" w:hanging="180"/>
+      </w:pPr>
+    </w:lvl>
+    <w:lvl w:ilvl="3" w:tplc="0409000F" w:tentative="1">
+      <w:start w:val="1"/>
+      <w:numFmt w:val="decimal"/>
+      <w:lvlText w:val="%4."/>
+      <w:lvlJc w:val="left"/>
+      <w:pPr>
+        <w:ind w:left="2880" w:hanging="360"/>
+      </w:pPr>
+    </w:lvl>
+    <w:lvl w:ilvl="4" w:tplc="04090019" w:tentative="1">
+      <w:start w:val="1"/>
+      <w:numFmt w:val="lowerLetter"/>
+      <w:lvlText w:val="%5."/>
+      <w:lvlJc w:val="left"/>
+      <w:pPr>
+        <w:ind w:left="3600" w:hanging="360"/>
+      </w:pPr>
+    </w:lvl>
+    <w:lvl w:ilvl="5" w:tplc="0409001B" w:tentative="1">
+      <w:start w:val="1"/>
+      <w:numFmt w:val="lowerRoman"/>
+      <w:lvlText w:val="%6."/>
+      <w:lvlJc w:val="right"/>
+      <w:pPr>
+        <w:ind w:left="4320" w:hanging="180"/>
+      </w:pPr>
+    </w:lvl>
+    <w:lvl w:ilvl="6" w:tplc="0409000F" w:tentative="1">
+      <w:start w:val="1"/>
+      <w:numFmt w:val="decimal"/>
+      <w:lvlText w:val="%7."/>
+      <w:lvlJc w:val="left"/>
+      <w:pPr>
+        <w:ind w:left="5040" w:hanging="360"/>
+      </w:pPr>
+    </w:lvl>
+    <w:lvl w:ilvl="7" w:tplc="04090019" w:tentative="1">
+      <w:start w:val="1"/>
+      <w:numFmt w:val="lowerLetter"/>
+      <w:lvlText w:val="%8."/>
+      <w:lvlJc w:val="left"/>
+      <w:pPr>
+        <w:ind w:left="5760" w:hanging="360"/>
+      </w:pPr>
+    </w:lvl>
+    <w:lvl w:ilvl="8" w:tplc="0409001B" w:tentative="1">
+      <w:start w:val="1"/>
+      <w:numFmt w:val="lowerRoman"/>
+      <w:lvlText w:val="%9."/>
+      <w:lvlJc w:val="right"/>
+      <w:pPr>
+        <w:ind w:left="6480" w:hanging="180"/>
+      </w:pPr>
+    </w:lvl>
+  </w:abstractNum>
+  <w:abstractNum w:abstractNumId="16" w15:restartNumberingAfterBreak="0">
     <w:nsid w:val="77F82B51"/>
     <w:multiLevelType w:val="hybridMultilevel"/>
     <w:tmpl w:val="0694B4EC"/>
+    <w:lvl w:ilvl="0" w:tplc="0409000F">
+      <w:start w:val="1"/>
+      <w:numFmt w:val="decimal"/>
+      <w:lvlText w:val="%1."/>
+      <w:lvlJc w:val="left"/>
+      <w:pPr>
+        <w:ind w:left="720" w:hanging="360"/>
+      </w:pPr>
+      <w:rPr>
+        <w:rFonts w:hint="default"/>
+      </w:rPr>
+    </w:lvl>
+    <w:lvl w:ilvl="1" w:tplc="04090019" w:tentative="1">
+      <w:start w:val="1"/>
+      <w:numFmt w:val="lowerLetter"/>
+      <w:lvlText w:val="%2."/>
+      <w:lvlJc w:val="left"/>
+      <w:pPr>
+        <w:ind w:left="1440" w:hanging="360"/>
+      </w:pPr>
+    </w:lvl>
+    <w:lvl w:ilvl="2" w:tplc="0409001B" w:tentative="1">
+      <w:start w:val="1"/>
+      <w:numFmt w:val="lowerRoman"/>
+      <w:lvlText w:val="%3."/>
+      <w:lvlJc w:val="right"/>
+      <w:pPr>
+        <w:ind w:left="2160" w:hanging="180"/>
+      </w:pPr>
+    </w:lvl>
+    <w:lvl w:ilvl="3" w:tplc="0409000F" w:tentative="1">
+      <w:start w:val="1"/>
+      <w:numFmt w:val="decimal"/>
+      <w:lvlText w:val="%4."/>
+      <w:lvlJc w:val="left"/>
+      <w:pPr>
+        <w:ind w:left="2880" w:hanging="360"/>
+      </w:pPr>
+    </w:lvl>
+    <w:lvl w:ilvl="4" w:tplc="04090019" w:tentative="1">
+      <w:start w:val="1"/>
+      <w:numFmt w:val="lowerLetter"/>
+      <w:lvlText w:val="%5."/>
+      <w:lvlJc w:val="left"/>
+      <w:pPr>
+        <w:ind w:left="3600" w:hanging="360"/>
+      </w:pPr>
+    </w:lvl>
+    <w:lvl w:ilvl="5" w:tplc="0409001B" w:tentative="1">
+      <w:start w:val="1"/>
+      <w:numFmt w:val="lowerRoman"/>
+      <w:lvlText w:val="%6."/>
+      <w:lvlJc w:val="right"/>
+      <w:pPr>
+        <w:ind w:left="4320" w:hanging="180"/>
+      </w:pPr>
+    </w:lvl>
+    <w:lvl w:ilvl="6" w:tplc="0409000F" w:tentative="1">
+      <w:start w:val="1"/>
+      <w:numFmt w:val="decimal"/>
+      <w:lvlText w:val="%7."/>
+      <w:lvlJc w:val="left"/>
+      <w:pPr>
+        <w:ind w:left="5040" w:hanging="360"/>
+      </w:pPr>
+    </w:lvl>
+    <w:lvl w:ilvl="7" w:tplc="04090019" w:tentative="1">
+      <w:start w:val="1"/>
+      <w:numFmt w:val="lowerLetter"/>
+      <w:lvlText w:val="%8."/>
+      <w:lvlJc w:val="left"/>
+      <w:pPr>
+        <w:ind w:left="5760" w:hanging="360"/>
+      </w:pPr>
+    </w:lvl>
+    <w:lvl w:ilvl="8" w:tplc="0409001B" w:tentative="1">
+      <w:start w:val="1"/>
+      <w:numFmt w:val="lowerRoman"/>
+      <w:lvlText w:val="%9."/>
+      <w:lvlJc w:val="right"/>
+      <w:pPr>
+        <w:ind w:left="6480" w:hanging="180"/>
+      </w:pPr>
+    </w:lvl>
+  </w:abstractNum>
+  <w:abstractNum w:abstractNumId="17" w15:restartNumberingAfterBreak="0">
+    <w:nsid w:val="7EAA0D77"/>
+    <w:multiLevelType w:val="hybridMultilevel"/>
+    <w:tmpl w:val="A5E27F4A"/>
     <w:lvl w:ilvl="0" w:tplc="0409000F">
       <w:start w:val="1"/>
       <w:numFmt w:val="decimal"/>
@@ -9903,13 +9918,19 @@
     <w:abstractNumId w:val="9"/>
   </w:num>
   <w:num w:numId="14" w16cid:durableId="1964996178">
-    <w:abstractNumId w:val="15"/>
+    <w:abstractNumId w:val="16"/>
   </w:num>
   <w:num w:numId="15" w16cid:durableId="1455562845">
     <w:abstractNumId w:val="0"/>
   </w:num>
   <w:num w:numId="16" w16cid:durableId="264850816">
     <w:abstractNumId w:val="8"/>
+  </w:num>
+  <w:num w:numId="17" w16cid:durableId="2051414773">
+    <w:abstractNumId w:val="17"/>
+  </w:num>
+  <w:num w:numId="18" w16cid:durableId="1919706758">
+    <w:abstractNumId w:val="15"/>
   </w:num>
 </w:numbering>
 </file>

</xml_diff>

<commit_message>
update template directory to pixels/templates/pixels/(templates)
</commit_message>
<xml_diff>
--- a/Pixel Project (Techical Documentation) v1.0.docx
+++ b/Pixel Project (Techical Documentation) v1.0.docx
@@ -6198,6 +6198,10 @@
         </w:drawing>
       </w:r>
     </w:p>
+    <w:p/>
+    <w:p/>
+    <w:p/>
+    <w:p/>
     <w:p>
       <w:pPr>
         <w:pStyle w:val="ListParagraph"/>
@@ -6210,6 +6214,11 @@
         <w:lastRenderedPageBreak/>
         <w:t>Now that we have installed pillow and created a global static folder. Let’s run migrations again. Because we have already ran migrations. We now have a migrations file:</w:t>
       </w:r>
+    </w:p>
+    <w:p>
+      <w:pPr>
+        <w:pStyle w:val="ListParagraph"/>
+      </w:pPr>
       <w:r>
         <w:br/>
       </w:r>
@@ -6281,6 +6290,11 @@
       <w:pPr>
         <w:pStyle w:val="ListParagraph"/>
       </w:pPr>
+    </w:p>
+    <w:p>
+      <w:pPr>
+        <w:pStyle w:val="ListParagraph"/>
+      </w:pPr>
       <w:r>
         <w:drawing>
           <wp:inline distT="0" distB="0" distL="0" distR="0" wp14:anchorId="1EFAEFB8" wp14:editId="5E807744">
@@ -6358,10 +6372,22 @@
         </w:numPr>
       </w:pPr>
       <w:r>
-        <w:t>Run python manage.py migrate</w:t>
-      </w:r>
-      <w:r>
-        <w:t xml:space="preserve"> to apply changes to our database</w:t>
+        <w:t xml:space="preserve">Run </w:t>
+      </w:r>
+      <w:r>
+        <w:rPr>
+          <w:color w:val="00B050"/>
+        </w:rPr>
+        <w:t>python manage.py migrate</w:t>
+      </w:r>
+      <w:r>
+        <w:rPr>
+          <w:color w:val="00B050"/>
+        </w:rPr>
+        <w:t xml:space="preserve"> </w:t>
+      </w:r>
+      <w:r>
+        <w:t>to apply changes to our database</w:t>
       </w:r>
     </w:p>
     <w:p>
@@ -6370,8 +6396,8 @@
       </w:pPr>
       <w:r>
         <w:drawing>
-          <wp:inline distT="0" distB="0" distL="0" distR="0" wp14:anchorId="25718847" wp14:editId="44B5A781">
-            <wp:extent cx="4798155" cy="2900936"/>
+          <wp:inline distT="0" distB="0" distL="0" distR="0" wp14:anchorId="25718847" wp14:editId="5AECCE4E">
+            <wp:extent cx="4455255" cy="2693621"/>
             <wp:effectExtent l="0" t="0" r="2540" b="0"/>
             <wp:docPr id="1556879192" name="Picture 1"/>
             <wp:cNvGraphicFramePr>
@@ -6393,7 +6419,7 @@
                   <pic:spPr>
                     <a:xfrm>
                       <a:off x="0" y="0"/>
-                      <a:ext cx="4809625" cy="2907871"/>
+                      <a:ext cx="4470966" cy="2703120"/>
                     </a:xfrm>
                     <a:prstGeom prst="rect">
                       <a:avLst/>
@@ -6405,10 +6431,6 @@
           </wp:inline>
         </w:drawing>
       </w:r>
-    </w:p>
-    <w:p/>
-    <w:p/>
-    <w:p>
       <w:r>
         <w:br w:type="page"/>
       </w:r>
@@ -7229,13 +7251,516 @@
       </w:r>
     </w:p>
     <w:p>
-      <w:pPr>
-        <w:pStyle w:val="ListParagraph"/>
-        <w:numPr>
-          <w:ilvl w:val="0"/>
-          <w:numId w:val="18"/>
-        </w:numPr>
-      </w:pPr>
+      <w:r>
+        <w:br w:type="page"/>
+      </w:r>
+    </w:p>
+    <w:p>
+      <w:pPr>
+        <w:pStyle w:val="Heading1"/>
+      </w:pPr>
+      <w:r>
+        <w:lastRenderedPageBreak/>
+        <w:t>HTML Templates Creation</w:t>
+      </w:r>
+    </w:p>
+    <w:p/>
+    <w:p>
+      <w:pPr>
+        <w:pStyle w:val="Heading2"/>
+      </w:pPr>
+      <w:r>
+        <w:t>Introduction</w:t>
+      </w:r>
+    </w:p>
+    <w:p/>
+    <w:p>
+      <w:r>
+        <w:t>The django template system is designed for allowing ease of use with HTML experience.</w:t>
+      </w:r>
+      <w:r>
+        <w:t xml:space="preserve"> The system is meant to express presentation, not programming logic. It provides tags which function similarly to some programming constructs. []</w:t>
+      </w:r>
+      <w:r>
+        <w:t xml:space="preserve"> </w:t>
+      </w:r>
+    </w:p>
+    <w:p/>
+    <w:p>
+      <w:pPr>
+        <w:pStyle w:val="Heading3"/>
+      </w:pPr>
+      <w:r>
+        <w:t>Base.html template</w:t>
+      </w:r>
+    </w:p>
+    <w:p/>
+    <w:p>
+      <w:r>
+        <w:t xml:space="preserve"> </w:t>
+      </w:r>
+      <w:r>
+        <w:drawing>
+          <wp:inline distT="0" distB="0" distL="0" distR="0" wp14:anchorId="6AE4F4C9" wp14:editId="2941EE7B">
+            <wp:extent cx="5305331" cy="4669371"/>
+            <wp:effectExtent l="0" t="0" r="0" b="0"/>
+            <wp:docPr id="1500898559" name="Picture 1"/>
+            <wp:cNvGraphicFramePr>
+              <a:graphicFrameLocks xmlns:a="http://schemas.openxmlformats.org/drawingml/2006/main" noChangeAspect="1"/>
+            </wp:cNvGraphicFramePr>
+            <a:graphic xmlns:a="http://schemas.openxmlformats.org/drawingml/2006/main">
+              <a:graphicData uri="http://schemas.openxmlformats.org/drawingml/2006/picture">
+                <pic:pic xmlns:pic="http://schemas.openxmlformats.org/drawingml/2006/picture">
+                  <pic:nvPicPr>
+                    <pic:cNvPr id="1500898559" name=""/>
+                    <pic:cNvPicPr/>
+                  </pic:nvPicPr>
+                  <pic:blipFill>
+                    <a:blip r:embed="rId82"/>
+                    <a:stretch>
+                      <a:fillRect/>
+                    </a:stretch>
+                  </pic:blipFill>
+                  <pic:spPr>
+                    <a:xfrm>
+                      <a:off x="0" y="0"/>
+                      <a:ext cx="5309474" cy="4673018"/>
+                    </a:xfrm>
+                    <a:prstGeom prst="rect">
+                      <a:avLst/>
+                    </a:prstGeom>
+                  </pic:spPr>
+                </pic:pic>
+              </a:graphicData>
+            </a:graphic>
+          </wp:inline>
+        </w:drawing>
+      </w:r>
+    </w:p>
+    <w:p>
+      <w:r>
+        <w:br w:type="page"/>
+      </w:r>
+    </w:p>
+    <w:p>
+      <w:pPr>
+        <w:pStyle w:val="Heading3"/>
+      </w:pPr>
+      <w:r>
+        <w:lastRenderedPageBreak/>
+        <w:t>Upload.html template</w:t>
+      </w:r>
+    </w:p>
+    <w:p/>
+    <w:p>
+      <w:r>
+        <w:drawing>
+          <wp:inline distT="0" distB="0" distL="0" distR="0" wp14:anchorId="287ACE11" wp14:editId="0A402BAF">
+            <wp:extent cx="5163271" cy="2867425"/>
+            <wp:effectExtent l="0" t="0" r="0" b="9525"/>
+            <wp:docPr id="975380119" name="Picture 1"/>
+            <wp:cNvGraphicFramePr>
+              <a:graphicFrameLocks xmlns:a="http://schemas.openxmlformats.org/drawingml/2006/main" noChangeAspect="1"/>
+            </wp:cNvGraphicFramePr>
+            <a:graphic xmlns:a="http://schemas.openxmlformats.org/drawingml/2006/main">
+              <a:graphicData uri="http://schemas.openxmlformats.org/drawingml/2006/picture">
+                <pic:pic xmlns:pic="http://schemas.openxmlformats.org/drawingml/2006/picture">
+                  <pic:nvPicPr>
+                    <pic:cNvPr id="975380119" name=""/>
+                    <pic:cNvPicPr/>
+                  </pic:nvPicPr>
+                  <pic:blipFill>
+                    <a:blip r:embed="rId83"/>
+                    <a:stretch>
+                      <a:fillRect/>
+                    </a:stretch>
+                  </pic:blipFill>
+                  <pic:spPr>
+                    <a:xfrm>
+                      <a:off x="0" y="0"/>
+                      <a:ext cx="5163271" cy="2867425"/>
+                    </a:xfrm>
+                    <a:prstGeom prst="rect">
+                      <a:avLst/>
+                    </a:prstGeom>
+                  </pic:spPr>
+                </pic:pic>
+              </a:graphicData>
+            </a:graphic>
+          </wp:inline>
+        </w:drawing>
+      </w:r>
+    </w:p>
+    <w:p>
+      <w:pPr>
+        <w:pStyle w:val="Heading3"/>
+      </w:pPr>
+      <w:r>
+        <w:t>Image</w:t>
+      </w:r>
+      <w:r>
+        <w:t>_list</w:t>
+      </w:r>
+      <w:r>
+        <w:t>.html template</w:t>
+      </w:r>
+    </w:p>
+    <w:p/>
+    <w:p>
+      <w:r>
+        <w:drawing>
+          <wp:inline distT="0" distB="0" distL="0" distR="0" wp14:anchorId="4EA390BB" wp14:editId="6748A04A">
+            <wp:extent cx="5943600" cy="2343785"/>
+            <wp:effectExtent l="0" t="0" r="0" b="0"/>
+            <wp:docPr id="558518567" name="Picture 1"/>
+            <wp:cNvGraphicFramePr>
+              <a:graphicFrameLocks xmlns:a="http://schemas.openxmlformats.org/drawingml/2006/main" noChangeAspect="1"/>
+            </wp:cNvGraphicFramePr>
+            <a:graphic xmlns:a="http://schemas.openxmlformats.org/drawingml/2006/main">
+              <a:graphicData uri="http://schemas.openxmlformats.org/drawingml/2006/picture">
+                <pic:pic xmlns:pic="http://schemas.openxmlformats.org/drawingml/2006/picture">
+                  <pic:nvPicPr>
+                    <pic:cNvPr id="558518567" name=""/>
+                    <pic:cNvPicPr/>
+                  </pic:nvPicPr>
+                  <pic:blipFill>
+                    <a:blip r:embed="rId84"/>
+                    <a:stretch>
+                      <a:fillRect/>
+                    </a:stretch>
+                  </pic:blipFill>
+                  <pic:spPr>
+                    <a:xfrm>
+                      <a:off x="0" y="0"/>
+                      <a:ext cx="5943600" cy="2343785"/>
+                    </a:xfrm>
+                    <a:prstGeom prst="rect">
+                      <a:avLst/>
+                    </a:prstGeom>
+                  </pic:spPr>
+                </pic:pic>
+              </a:graphicData>
+            </a:graphic>
+          </wp:inline>
+        </w:drawing>
+      </w:r>
+    </w:p>
+    <w:p>
+      <w:r>
+        <w:br w:type="page"/>
+      </w:r>
+    </w:p>
+    <w:p>
+      <w:pPr>
+        <w:pStyle w:val="Heading3"/>
+      </w:pPr>
+      <w:r>
+        <w:lastRenderedPageBreak/>
+        <w:t>Image_detail template</w:t>
+      </w:r>
+    </w:p>
+    <w:p/>
+    <w:p>
+      <w:r>
+        <w:drawing>
+          <wp:inline distT="0" distB="0" distL="0" distR="0" wp14:anchorId="39620685" wp14:editId="28629EFB">
+            <wp:extent cx="5943600" cy="1388745"/>
+            <wp:effectExtent l="0" t="0" r="0" b="1905"/>
+            <wp:docPr id="2047728358" name="Picture 1"/>
+            <wp:cNvGraphicFramePr>
+              <a:graphicFrameLocks xmlns:a="http://schemas.openxmlformats.org/drawingml/2006/main" noChangeAspect="1"/>
+            </wp:cNvGraphicFramePr>
+            <a:graphic xmlns:a="http://schemas.openxmlformats.org/drawingml/2006/main">
+              <a:graphicData uri="http://schemas.openxmlformats.org/drawingml/2006/picture">
+                <pic:pic xmlns:pic="http://schemas.openxmlformats.org/drawingml/2006/picture">
+                  <pic:nvPicPr>
+                    <pic:cNvPr id="2047728358" name=""/>
+                    <pic:cNvPicPr/>
+                  </pic:nvPicPr>
+                  <pic:blipFill>
+                    <a:blip r:embed="rId85"/>
+                    <a:stretch>
+                      <a:fillRect/>
+                    </a:stretch>
+                  </pic:blipFill>
+                  <pic:spPr>
+                    <a:xfrm>
+                      <a:off x="0" y="0"/>
+                      <a:ext cx="5943600" cy="1388745"/>
+                    </a:xfrm>
+                    <a:prstGeom prst="rect">
+                      <a:avLst/>
+                    </a:prstGeom>
+                  </pic:spPr>
+                </pic:pic>
+              </a:graphicData>
+            </a:graphic>
+          </wp:inline>
+        </w:drawing>
+      </w:r>
+    </w:p>
+    <w:p>
+      <w:pPr>
+        <w:pStyle w:val="Heading1"/>
+      </w:pPr>
+      <w:r>
+        <w:t>Testing the server</w:t>
+      </w:r>
+    </w:p>
+    <w:p/>
+    <w:p>
+      <w:r>
+        <w:t>Encountered errors:</w:t>
+      </w:r>
+    </w:p>
+    <w:p>
+      <w:pPr>
+        <w:rPr>
+          <w:rFonts w:hint="eastAsia"/>
+        </w:rPr>
+      </w:pPr>
+      <w:r>
+        <w:rPr>
+          <w:rFonts w:hint="eastAsia"/>
+        </w:rPr>
+        <w:t>Error 1:</w:t>
+      </w:r>
+    </w:p>
+    <w:p>
+      <w:pPr>
+        <w:rPr>
+          <w:noProof/>
+        </w:rPr>
+      </w:pPr>
+      <w:r>
+        <w:drawing>
+          <wp:inline distT="0" distB="0" distL="0" distR="0" wp14:anchorId="2696CAD1" wp14:editId="3E23AFCB">
+            <wp:extent cx="5943600" cy="1776095"/>
+            <wp:effectExtent l="0" t="0" r="0" b="0"/>
+            <wp:docPr id="2062582673" name="Picture 1"/>
+            <wp:cNvGraphicFramePr>
+              <a:graphicFrameLocks xmlns:a="http://schemas.openxmlformats.org/drawingml/2006/main" noChangeAspect="1"/>
+            </wp:cNvGraphicFramePr>
+            <a:graphic xmlns:a="http://schemas.openxmlformats.org/drawingml/2006/main">
+              <a:graphicData uri="http://schemas.openxmlformats.org/drawingml/2006/picture">
+                <pic:pic xmlns:pic="http://schemas.openxmlformats.org/drawingml/2006/picture">
+                  <pic:nvPicPr>
+                    <pic:cNvPr id="2062582673" name=""/>
+                    <pic:cNvPicPr/>
+                  </pic:nvPicPr>
+                  <pic:blipFill>
+                    <a:blip r:embed="rId86"/>
+                    <a:stretch>
+                      <a:fillRect/>
+                    </a:stretch>
+                  </pic:blipFill>
+                  <pic:spPr>
+                    <a:xfrm>
+                      <a:off x="0" y="0"/>
+                      <a:ext cx="5943600" cy="1776095"/>
+                    </a:xfrm>
+                    <a:prstGeom prst="rect">
+                      <a:avLst/>
+                    </a:prstGeom>
+                  </pic:spPr>
+                </pic:pic>
+              </a:graphicData>
+            </a:graphic>
+          </wp:inline>
+        </w:drawing>
+      </w:r>
+      <w:r>
+        <w:rPr>
+          <w:noProof/>
+        </w:rPr>
+        <w:t xml:space="preserve"> </w:t>
+      </w:r>
+      <w:r>
+        <w:drawing>
+          <wp:inline distT="0" distB="0" distL="0" distR="0" wp14:anchorId="0B712B38" wp14:editId="0F93CB81">
+            <wp:extent cx="4086795" cy="838317"/>
+            <wp:effectExtent l="0" t="0" r="9525" b="0"/>
+            <wp:docPr id="914702221" name="Picture 1"/>
+            <wp:cNvGraphicFramePr>
+              <a:graphicFrameLocks xmlns:a="http://schemas.openxmlformats.org/drawingml/2006/main" noChangeAspect="1"/>
+            </wp:cNvGraphicFramePr>
+            <a:graphic xmlns:a="http://schemas.openxmlformats.org/drawingml/2006/main">
+              <a:graphicData uri="http://schemas.openxmlformats.org/drawingml/2006/picture">
+                <pic:pic xmlns:pic="http://schemas.openxmlformats.org/drawingml/2006/picture">
+                  <pic:nvPicPr>
+                    <pic:cNvPr id="914702221" name=""/>
+                    <pic:cNvPicPr/>
+                  </pic:nvPicPr>
+                  <pic:blipFill>
+                    <a:blip r:embed="rId87"/>
+                    <a:stretch>
+                      <a:fillRect/>
+                    </a:stretch>
+                  </pic:blipFill>
+                  <pic:spPr>
+                    <a:xfrm>
+                      <a:off x="0" y="0"/>
+                      <a:ext cx="4086795" cy="838317"/>
+                    </a:xfrm>
+                    <a:prstGeom prst="rect">
+                      <a:avLst/>
+                    </a:prstGeom>
+                  </pic:spPr>
+                </pic:pic>
+              </a:graphicData>
+            </a:graphic>
+          </wp:inline>
+        </w:drawing>
+      </w:r>
+    </w:p>
+    <w:p>
+      <w:pPr>
+        <w:rPr>
+          <w:noProof/>
+        </w:rPr>
+      </w:pPr>
+    </w:p>
+    <w:p>
+      <w:pPr>
+        <w:rPr>
+          <w:noProof/>
+        </w:rPr>
+      </w:pPr>
+    </w:p>
+    <w:p>
+      <w:pPr>
+        <w:rPr>
+          <w:noProof/>
+        </w:rPr>
+      </w:pPr>
+    </w:p>
+    <w:p>
+      <w:pPr>
+        <w:rPr>
+          <w:noProof/>
+        </w:rPr>
+      </w:pPr>
+    </w:p>
+    <w:p>
+      <w:pPr>
+        <w:rPr>
+          <w:noProof/>
+        </w:rPr>
+      </w:pPr>
+    </w:p>
+    <w:p>
+      <w:pPr>
+        <w:rPr>
+          <w:noProof/>
+        </w:rPr>
+      </w:pPr>
+    </w:p>
+    <w:p>
+      <w:pPr>
+        <w:rPr>
+          <w:noProof/>
+        </w:rPr>
+      </w:pPr>
+    </w:p>
+    <w:p>
+      <w:pPr>
+        <w:rPr>
+          <w:noProof/>
+        </w:rPr>
+      </w:pPr>
+    </w:p>
+    <w:p>
+      <w:pPr>
+        <w:rPr>
+          <w:rFonts w:hint="eastAsia"/>
+          <w:noProof/>
+        </w:rPr>
+      </w:pPr>
+      <w:r>
+        <w:rPr>
+          <w:rFonts w:hint="eastAsia"/>
+          <w:noProof/>
+        </w:rPr>
+        <w:lastRenderedPageBreak/>
+        <w:t xml:space="preserve">Solution change import structure and use single quotation </w:t>
+      </w:r>
+      <w:r>
+        <w:rPr>
+          <w:noProof/>
+        </w:rPr>
+        <w:t>‘</w:t>
+      </w:r>
+      <w:r>
+        <w:rPr>
+          <w:rFonts w:hint="eastAsia"/>
+          <w:noProof/>
+        </w:rPr>
+        <w:t xml:space="preserve"> </w:t>
+      </w:r>
+      <w:r>
+        <w:rPr>
+          <w:noProof/>
+        </w:rPr>
+        <w:t>’</w:t>
+      </w:r>
+      <w:r>
+        <w:rPr>
+          <w:rFonts w:hint="eastAsia"/>
+          <w:noProof/>
+        </w:rPr>
+        <w:t xml:space="preserve"> for app url path</w:t>
+      </w:r>
+      <w:r>
+        <w:rPr>
+          <w:rFonts w:hint="eastAsia"/>
+          <w:noProof/>
+        </w:rPr>
+        <w:t xml:space="preserve"> []</w:t>
+      </w:r>
+    </w:p>
+    <w:p>
+      <w:pPr>
+        <w:rPr>
+          <w:rFonts w:hint="eastAsia"/>
+        </w:rPr>
+      </w:pPr>
+      <w:r>
+        <w:drawing>
+          <wp:inline distT="0" distB="0" distL="0" distR="0" wp14:anchorId="0481126C" wp14:editId="71EA2C67">
+            <wp:extent cx="5943600" cy="5146675"/>
+            <wp:effectExtent l="0" t="0" r="0" b="0"/>
+            <wp:docPr id="352233201" name="Picture 1"/>
+            <wp:cNvGraphicFramePr>
+              <a:graphicFrameLocks xmlns:a="http://schemas.openxmlformats.org/drawingml/2006/main" noChangeAspect="1"/>
+            </wp:cNvGraphicFramePr>
+            <a:graphic xmlns:a="http://schemas.openxmlformats.org/drawingml/2006/main">
+              <a:graphicData uri="http://schemas.openxmlformats.org/drawingml/2006/picture">
+                <pic:pic xmlns:pic="http://schemas.openxmlformats.org/drawingml/2006/picture">
+                  <pic:nvPicPr>
+                    <pic:cNvPr id="352233201" name=""/>
+                    <pic:cNvPicPr/>
+                  </pic:nvPicPr>
+                  <pic:blipFill>
+                    <a:blip r:embed="rId88"/>
+                    <a:stretch>
+                      <a:fillRect/>
+                    </a:stretch>
+                  </pic:blipFill>
+                  <pic:spPr>
+                    <a:xfrm>
+                      <a:off x="0" y="0"/>
+                      <a:ext cx="5943600" cy="5146675"/>
+                    </a:xfrm>
+                    <a:prstGeom prst="rect">
+                      <a:avLst/>
+                    </a:prstGeom>
+                  </pic:spPr>
+                </pic:pic>
+              </a:graphicData>
+            </a:graphic>
+          </wp:inline>
+        </w:drawing>
+      </w:r>
     </w:p>
     <w:p>
       <w:pPr>
@@ -7547,7 +8072,7 @@
           <w:rFonts w:ascii="Gill Sans MT" w:hAnsi="Gill Sans MT"/>
         </w:rPr>
       </w:pPr>
-      <w:hyperlink r:id="rId82" w:history="1">
+      <w:hyperlink r:id="rId89" w:history="1">
         <w:r>
           <w:rPr>
             <w:rStyle w:val="Hyperlink"/>
@@ -7576,7 +8101,7 @@
           <w:rFonts w:ascii="Gill Sans MT" w:hAnsi="Gill Sans MT"/>
         </w:rPr>
       </w:pPr>
-      <w:hyperlink r:id="rId83" w:history="1">
+      <w:hyperlink r:id="rId90" w:history="1">
         <w:r>
           <w:rPr>
             <w:rStyle w:val="Hyperlink"/>
@@ -7605,7 +8130,7 @@
           <w:rFonts w:ascii="Gill Sans MT" w:hAnsi="Gill Sans MT"/>
         </w:rPr>
       </w:pPr>
-      <w:hyperlink r:id="rId84" w:history="1">
+      <w:hyperlink r:id="rId91" w:history="1">
         <w:r>
           <w:rPr>
             <w:rStyle w:val="Hyperlink"/>
@@ -7634,7 +8159,7 @@
           <w:rFonts w:ascii="Gill Sans MT" w:hAnsi="Gill Sans MT"/>
         </w:rPr>
       </w:pPr>
-      <w:hyperlink r:id="rId85" w:history="1">
+      <w:hyperlink r:id="rId92" w:history="1">
         <w:r>
           <w:rPr>
             <w:rStyle w:val="Hyperlink"/>
@@ -7663,7 +8188,7 @@
           <w:rFonts w:ascii="Gill Sans MT" w:hAnsi="Gill Sans MT"/>
         </w:rPr>
       </w:pPr>
-      <w:hyperlink r:id="rId86" w:history="1">
+      <w:hyperlink r:id="rId93" w:history="1">
         <w:r>
           <w:rPr>
             <w:rStyle w:val="Hyperlink"/>
@@ -7713,7 +8238,7 @@
           <w:rFonts w:ascii="Gill Sans MT" w:hAnsi="Gill Sans MT"/>
         </w:rPr>
       </w:pPr>
-      <w:hyperlink r:id="rId87" w:history="1">
+      <w:hyperlink r:id="rId94" w:history="1">
         <w:r>
           <w:rPr>
             <w:rStyle w:val="Hyperlink"/>
@@ -7741,7 +8266,7 @@
         </w:rPr>
         <w:br/>
       </w:r>
-      <w:hyperlink r:id="rId88" w:history="1">
+      <w:hyperlink r:id="rId95" w:history="1">
         <w:r>
           <w:rPr>
             <w:rStyle w:val="Hyperlink"/>
@@ -7770,7 +8295,7 @@
           <w:rFonts w:ascii="Gill Sans MT" w:hAnsi="Gill Sans MT"/>
         </w:rPr>
       </w:pPr>
-      <w:hyperlink r:id="rId89" w:history="1">
+      <w:hyperlink r:id="rId96" w:history="1">
         <w:r>
           <w:rPr>
             <w:rStyle w:val="Hyperlink"/>
@@ -7800,11 +8325,66 @@
           <w:rFonts w:ascii="Gill Sans MT" w:hAnsi="Gill Sans MT"/>
         </w:rPr>
       </w:pPr>
-      <w:r>
-        <w:rPr>
-          <w:rFonts w:ascii="Gill Sans MT" w:hAnsi="Gill Sans MT"/>
-        </w:rPr>
-        <w:t>https://forum.djangoproject.com/t/whats-the-best-way-to-deliver-images/27525</w:t>
+      <w:hyperlink r:id="rId97" w:history="1">
+        <w:r>
+          <w:rPr>
+            <w:rStyle w:val="Hyperlink"/>
+            <w:rFonts w:ascii="Gill Sans MT" w:hAnsi="Gill Sans MT"/>
+          </w:rPr>
+          <w:t>https://forum.djangoproject.com/t/whats-the-best-way-to-deliver-images/27525</w:t>
+        </w:r>
+      </w:hyperlink>
+    </w:p>
+    <w:p>
+      <w:pPr>
+        <w:rPr>
+          <w:rFonts w:ascii="Gill Sans MT" w:hAnsi="Gill Sans MT"/>
+        </w:rPr>
+      </w:pPr>
+      <w:r>
+        <w:rPr>
+          <w:rFonts w:ascii="Gill Sans MT" w:hAnsi="Gill Sans MT"/>
+        </w:rPr>
+        <w:t>[] Django templates</w:t>
+      </w:r>
+    </w:p>
+    <w:p>
+      <w:pPr>
+        <w:rPr>
+          <w:rFonts w:ascii="Gill Sans MT" w:hAnsi="Gill Sans MT"/>
+        </w:rPr>
+      </w:pPr>
+      <w:r>
+        <w:rPr>
+          <w:rFonts w:ascii="Gill Sans MT" w:hAnsi="Gill Sans MT"/>
+        </w:rPr>
+        <w:t>https://docs.djangoproject.com/en/5.1/ref/templates/language/</w:t>
+      </w:r>
+    </w:p>
+    <w:p>
+      <w:pPr>
+        <w:rPr>
+          <w:rFonts w:ascii="Gill Sans MT" w:hAnsi="Gill Sans MT" w:hint="eastAsia"/>
+        </w:rPr>
+      </w:pPr>
+      <w:r>
+        <w:rPr>
+          <w:rFonts w:ascii="Gill Sans MT" w:hAnsi="Gill Sans MT" w:hint="eastAsia"/>
+        </w:rPr>
+        <w:t>[] Django root urls (Django Forum)</w:t>
+      </w:r>
+    </w:p>
+    <w:p>
+      <w:pPr>
+        <w:rPr>
+          <w:rFonts w:ascii="Gill Sans MT" w:hAnsi="Gill Sans MT" w:hint="eastAsia"/>
+        </w:rPr>
+      </w:pPr>
+      <w:r>
+        <w:rPr>
+          <w:rFonts w:ascii="Gill Sans MT" w:hAnsi="Gill Sans MT"/>
+        </w:rPr>
+        <w:t>https://forum.djangoproject.com/t/order-of-includes-in-root-urls-py/23921</w:t>
       </w:r>
     </w:p>
     <w:p>
@@ -7826,7 +8406,7 @@
           <w:rFonts w:ascii="Gill Sans MT" w:hAnsi="Gill Sans MT"/>
         </w:rPr>
       </w:pPr>
-      <w:hyperlink r:id="rId90" w:history="1">
+      <w:hyperlink r:id="rId98" w:history="1">
         <w:r>
           <w:rPr>
             <w:rStyle w:val="Hyperlink"/>
@@ -7855,7 +8435,7 @@
           <w:rFonts w:ascii="Gill Sans MT" w:hAnsi="Gill Sans MT"/>
         </w:rPr>
       </w:pPr>
-      <w:hyperlink r:id="rId91" w:history="1">
+      <w:hyperlink r:id="rId99" w:history="1">
         <w:r>
           <w:rPr>
             <w:rStyle w:val="Hyperlink"/>
@@ -7994,7 +8574,7 @@
         </w:rPr>
         <w:t xml:space="preserve"> </w:t>
       </w:r>
-      <w:hyperlink r:id="rId92" w:history="1">
+      <w:hyperlink r:id="rId100" w:history="1">
         <w:r>
           <w:rPr>
             <w:rStyle w:val="Hyperlink"/>
@@ -8049,7 +8629,7 @@
           <w:rFonts w:ascii="Gill Sans MT" w:hAnsi="Gill Sans MT"/>
         </w:rPr>
       </w:pPr>
-      <w:hyperlink r:id="rId93" w:anchor="binding-uploaded-files" w:history="1">
+      <w:hyperlink r:id="rId101" w:anchor="binding-uploaded-files" w:history="1">
         <w:r>
           <w:rPr>
             <w:rStyle w:val="Hyperlink"/>
@@ -8079,7 +8659,7 @@
           <w:rFonts w:ascii="Gill Sans MT" w:hAnsi="Gill Sans MT"/>
         </w:rPr>
       </w:pPr>
-      <w:hyperlink r:id="rId94" w:history="1">
+      <w:hyperlink r:id="rId102" w:history="1">
         <w:r>
           <w:rPr>
             <w:rStyle w:val="Hyperlink"/>
@@ -8127,7 +8707,7 @@
       </w:r>
     </w:p>
     <w:sectPr>
-      <w:footerReference w:type="default" r:id="rId95"/>
+      <w:footerReference w:type="default" r:id="rId103"/>
       <w:pgSz w:w="12240" w:h="15840"/>
       <w:pgMar w:top="1440" w:right="1440" w:bottom="1440" w:left="1440" w:header="720" w:footer="720" w:gutter="0"/>
       <w:cols w:space="720"/>
@@ -10335,6 +10915,7 @@
   <w:style w:type="paragraph" w:default="1" w:styleId="Normal">
     <w:name w:val="Normal"/>
     <w:qFormat/>
+    <w:rsid w:val="004C1011"/>
   </w:style>
   <w:style w:type="paragraph" w:styleId="Heading1">
     <w:name w:val="heading 1"/>

</xml_diff>